<commit_message>
WiP Test Plan revision
</commit_message>
<xml_diff>
--- a/TestPlan/Test-Plan-Team-Lich-Week_2.docx
+++ b/TestPlan/Test-Plan-Team-Lich-Week_2.docx
@@ -198,15 +198,6 @@
       <w:tblPr>
         <w:tblStyle w:val="LightGrid-Accent5"/>
         <w:tblW w:w="11194" w:type="dxa"/>
-        <w:tblInd w:w="-5" w:type="dxa"/>
-        <w:tblBorders>
-          <w:top w:val="single" w:sz="4" w:space="0" w:color="auto"/>
-          <w:left w:val="single" w:sz="4" w:space="0" w:color="auto"/>
-          <w:bottom w:val="single" w:sz="4" w:space="0" w:color="auto"/>
-          <w:right w:val="single" w:sz="4" w:space="0" w:color="auto"/>
-          <w:insideH w:val="single" w:sz="4" w:space="0" w:color="auto"/>
-          <w:insideV w:val="single" w:sz="4" w:space="0" w:color="auto"/>
-        </w:tblBorders>
         <w:tblLook w:val="04A0" w:firstRow="1" w:lastRow="0" w:firstColumn="1" w:lastColumn="0" w:noHBand="0" w:noVBand="1"/>
       </w:tblPr>
       <w:tblGrid>
@@ -218,20 +209,12 @@
       <w:tr>
         <w:trPr>
           <w:cnfStyle w:val="100000000000" w:firstRow="1" w:lastRow="0" w:firstColumn="0" w:lastColumn="0" w:oddVBand="0" w:evenVBand="0" w:oddHBand="0" w:evenHBand="0" w:firstRowFirstColumn="0" w:firstRowLastColumn="0" w:lastRowFirstColumn="0" w:lastRowLastColumn="0"/>
-          <w:trHeight w:val="375"/>
+          <w:trHeight w:val="265"/>
         </w:trPr>
         <w:tc>
           <w:tcPr>
             <w:cnfStyle w:val="001000000000" w:firstRow="0" w:lastRow="0" w:firstColumn="1" w:lastColumn="0" w:oddVBand="0" w:evenVBand="0" w:oddHBand="0" w:evenHBand="0" w:firstRowFirstColumn="0" w:firstRowLastColumn="0" w:lastRowFirstColumn="0" w:lastRowLastColumn="0"/>
             <w:tcW w:w="1555" w:type="dxa"/>
-            <w:tcBorders>
-              <w:top w:val="none" w:sz="0" w:space="0" w:color="auto"/>
-              <w:left w:val="none" w:sz="0" w:space="0" w:color="auto"/>
-              <w:bottom w:val="none" w:sz="0" w:space="0" w:color="auto"/>
-              <w:right w:val="none" w:sz="0" w:space="0" w:color="auto"/>
-            </w:tcBorders>
-            <w:shd w:val="clear" w:color="auto" w:fill="17365D" w:themeFill="text2" w:themeFillShade="BF"/>
-            <w:vAlign w:val="center"/>
           </w:tcPr>
           <w:p>
             <w:pPr>
@@ -251,14 +234,6 @@
         <w:tc>
           <w:tcPr>
             <w:tcW w:w="997" w:type="dxa"/>
-            <w:tcBorders>
-              <w:top w:val="none" w:sz="0" w:space="0" w:color="auto"/>
-              <w:left w:val="none" w:sz="0" w:space="0" w:color="auto"/>
-              <w:bottom w:val="none" w:sz="0" w:space="0" w:color="auto"/>
-              <w:right w:val="none" w:sz="0" w:space="0" w:color="auto"/>
-            </w:tcBorders>
-            <w:shd w:val="clear" w:color="auto" w:fill="17365D" w:themeFill="text2" w:themeFillShade="BF"/>
-            <w:vAlign w:val="center"/>
           </w:tcPr>
           <w:p>
             <w:pPr>
@@ -279,14 +254,6 @@
         <w:tc>
           <w:tcPr>
             <w:tcW w:w="1559" w:type="dxa"/>
-            <w:tcBorders>
-              <w:top w:val="none" w:sz="0" w:space="0" w:color="auto"/>
-              <w:left w:val="none" w:sz="0" w:space="0" w:color="auto"/>
-              <w:bottom w:val="none" w:sz="0" w:space="0" w:color="auto"/>
-              <w:right w:val="none" w:sz="0" w:space="0" w:color="auto"/>
-            </w:tcBorders>
-            <w:shd w:val="clear" w:color="auto" w:fill="17365D" w:themeFill="text2" w:themeFillShade="BF"/>
-            <w:vAlign w:val="center"/>
           </w:tcPr>
           <w:p>
             <w:pPr>
@@ -307,14 +274,6 @@
         <w:tc>
           <w:tcPr>
             <w:tcW w:w="7083" w:type="dxa"/>
-            <w:tcBorders>
-              <w:top w:val="none" w:sz="0" w:space="0" w:color="auto"/>
-              <w:left w:val="none" w:sz="0" w:space="0" w:color="auto"/>
-              <w:bottom w:val="none" w:sz="0" w:space="0" w:color="auto"/>
-              <w:right w:val="none" w:sz="0" w:space="0" w:color="auto"/>
-            </w:tcBorders>
-            <w:shd w:val="clear" w:color="auto" w:fill="17365D" w:themeFill="text2" w:themeFillShade="BF"/>
-            <w:vAlign w:val="center"/>
           </w:tcPr>
           <w:p>
             <w:pPr>
@@ -342,13 +301,6 @@
           <w:tcPr>
             <w:cnfStyle w:val="001000000000" w:firstRow="0" w:lastRow="0" w:firstColumn="1" w:lastColumn="0" w:oddVBand="0" w:evenVBand="0" w:oddHBand="0" w:evenHBand="0" w:firstRowFirstColumn="0" w:firstRowLastColumn="0" w:lastRowFirstColumn="0" w:lastRowLastColumn="0"/>
             <w:tcW w:w="1555" w:type="dxa"/>
-            <w:tcBorders>
-              <w:top w:val="none" w:sz="0" w:space="0" w:color="auto"/>
-              <w:left w:val="none" w:sz="0" w:space="0" w:color="auto"/>
-              <w:bottom w:val="none" w:sz="0" w:space="0" w:color="auto"/>
-              <w:right w:val="none" w:sz="0" w:space="0" w:color="auto"/>
-            </w:tcBorders>
-            <w:vAlign w:val="center"/>
           </w:tcPr>
           <w:p>
             <w:pPr>
@@ -383,13 +335,6 @@
         <w:tc>
           <w:tcPr>
             <w:tcW w:w="997" w:type="dxa"/>
-            <w:tcBorders>
-              <w:top w:val="none" w:sz="0" w:space="0" w:color="auto"/>
-              <w:left w:val="none" w:sz="0" w:space="0" w:color="auto"/>
-              <w:bottom w:val="none" w:sz="0" w:space="0" w:color="auto"/>
-              <w:right w:val="none" w:sz="0" w:space="0" w:color="auto"/>
-            </w:tcBorders>
-            <w:vAlign w:val="center"/>
           </w:tcPr>
           <w:p>
             <w:pPr>
@@ -403,13 +348,6 @@
         <w:tc>
           <w:tcPr>
             <w:tcW w:w="1559" w:type="dxa"/>
-            <w:tcBorders>
-              <w:top w:val="none" w:sz="0" w:space="0" w:color="auto"/>
-              <w:left w:val="none" w:sz="0" w:space="0" w:color="auto"/>
-              <w:bottom w:val="none" w:sz="0" w:space="0" w:color="auto"/>
-              <w:right w:val="none" w:sz="0" w:space="0" w:color="auto"/>
-            </w:tcBorders>
-            <w:vAlign w:val="center"/>
           </w:tcPr>
           <w:p>
             <w:pPr>
@@ -423,13 +361,6 @@
         <w:tc>
           <w:tcPr>
             <w:tcW w:w="7083" w:type="dxa"/>
-            <w:tcBorders>
-              <w:top w:val="none" w:sz="0" w:space="0" w:color="auto"/>
-              <w:left w:val="none" w:sz="0" w:space="0" w:color="auto"/>
-              <w:bottom w:val="none" w:sz="0" w:space="0" w:color="auto"/>
-              <w:right w:val="none" w:sz="0" w:space="0" w:color="auto"/>
-            </w:tcBorders>
-            <w:vAlign w:val="center"/>
           </w:tcPr>
           <w:p>
             <w:pPr>
@@ -453,13 +384,6 @@
           <w:tcPr>
             <w:cnfStyle w:val="001000000000" w:firstRow="0" w:lastRow="0" w:firstColumn="1" w:lastColumn="0" w:oddVBand="0" w:evenVBand="0" w:oddHBand="0" w:evenHBand="0" w:firstRowFirstColumn="0" w:firstRowLastColumn="0" w:lastRowFirstColumn="0" w:lastRowLastColumn="0"/>
             <w:tcW w:w="1555" w:type="dxa"/>
-            <w:tcBorders>
-              <w:top w:val="none" w:sz="0" w:space="0" w:color="auto"/>
-              <w:left w:val="none" w:sz="0" w:space="0" w:color="auto"/>
-              <w:bottom w:val="single" w:sz="4" w:space="0" w:color="auto"/>
-              <w:right w:val="none" w:sz="0" w:space="0" w:color="auto"/>
-            </w:tcBorders>
-            <w:vAlign w:val="center"/>
           </w:tcPr>
           <w:p>
             <w:pPr>
@@ -487,13 +411,6 @@
         <w:tc>
           <w:tcPr>
             <w:tcW w:w="997" w:type="dxa"/>
-            <w:tcBorders>
-              <w:top w:val="none" w:sz="0" w:space="0" w:color="auto"/>
-              <w:left w:val="none" w:sz="0" w:space="0" w:color="auto"/>
-              <w:bottom w:val="single" w:sz="4" w:space="0" w:color="auto"/>
-              <w:right w:val="none" w:sz="0" w:space="0" w:color="auto"/>
-            </w:tcBorders>
-            <w:vAlign w:val="center"/>
           </w:tcPr>
           <w:p>
             <w:pPr>
@@ -507,13 +424,6 @@
         <w:tc>
           <w:tcPr>
             <w:tcW w:w="1559" w:type="dxa"/>
-            <w:tcBorders>
-              <w:top w:val="none" w:sz="0" w:space="0" w:color="auto"/>
-              <w:left w:val="none" w:sz="0" w:space="0" w:color="auto"/>
-              <w:bottom w:val="single" w:sz="4" w:space="0" w:color="auto"/>
-              <w:right w:val="none" w:sz="0" w:space="0" w:color="auto"/>
-            </w:tcBorders>
-            <w:vAlign w:val="center"/>
           </w:tcPr>
           <w:p>
             <w:pPr>
@@ -527,13 +437,6 @@
         <w:tc>
           <w:tcPr>
             <w:tcW w:w="7083" w:type="dxa"/>
-            <w:tcBorders>
-              <w:top w:val="none" w:sz="0" w:space="0" w:color="auto"/>
-              <w:left w:val="none" w:sz="0" w:space="0" w:color="auto"/>
-              <w:bottom w:val="single" w:sz="4" w:space="0" w:color="auto"/>
-              <w:right w:val="none" w:sz="0" w:space="0" w:color="auto"/>
-            </w:tcBorders>
-            <w:vAlign w:val="center"/>
           </w:tcPr>
           <w:p>
             <w:pPr>
@@ -554,13 +457,6 @@
           <w:tcPr>
             <w:cnfStyle w:val="001000000000" w:firstRow="0" w:lastRow="0" w:firstColumn="1" w:lastColumn="0" w:oddVBand="0" w:evenVBand="0" w:oddHBand="0" w:evenHBand="0" w:firstRowFirstColumn="0" w:firstRowLastColumn="0" w:lastRowFirstColumn="0" w:lastRowLastColumn="0"/>
             <w:tcW w:w="1555" w:type="dxa"/>
-            <w:tcBorders>
-              <w:top w:val="single" w:sz="4" w:space="0" w:color="auto"/>
-              <w:left w:val="single" w:sz="4" w:space="0" w:color="auto"/>
-              <w:bottom w:val="single" w:sz="4" w:space="0" w:color="auto"/>
-              <w:right w:val="single" w:sz="4" w:space="0" w:color="auto"/>
-            </w:tcBorders>
-            <w:vAlign w:val="center"/>
           </w:tcPr>
           <w:p>
             <w:pPr>
@@ -583,13 +479,6 @@
         <w:tc>
           <w:tcPr>
             <w:tcW w:w="997" w:type="dxa"/>
-            <w:tcBorders>
-              <w:top w:val="single" w:sz="4" w:space="0" w:color="auto"/>
-              <w:left w:val="single" w:sz="4" w:space="0" w:color="auto"/>
-              <w:bottom w:val="single" w:sz="4" w:space="0" w:color="auto"/>
-              <w:right w:val="single" w:sz="4" w:space="0" w:color="auto"/>
-            </w:tcBorders>
-            <w:vAlign w:val="center"/>
           </w:tcPr>
           <w:p>
             <w:pPr>
@@ -609,13 +498,6 @@
         <w:tc>
           <w:tcPr>
             <w:tcW w:w="1559" w:type="dxa"/>
-            <w:tcBorders>
-              <w:top w:val="single" w:sz="4" w:space="0" w:color="auto"/>
-              <w:left w:val="single" w:sz="4" w:space="0" w:color="auto"/>
-              <w:bottom w:val="single" w:sz="4" w:space="0" w:color="auto"/>
-              <w:right w:val="single" w:sz="4" w:space="0" w:color="auto"/>
-            </w:tcBorders>
-            <w:vAlign w:val="center"/>
           </w:tcPr>
           <w:p>
             <w:pPr>
@@ -629,13 +511,6 @@
         <w:tc>
           <w:tcPr>
             <w:tcW w:w="7083" w:type="dxa"/>
-            <w:tcBorders>
-              <w:top w:val="single" w:sz="4" w:space="0" w:color="auto"/>
-              <w:left w:val="single" w:sz="4" w:space="0" w:color="auto"/>
-              <w:bottom w:val="single" w:sz="4" w:space="0" w:color="auto"/>
-              <w:right w:val="single" w:sz="4" w:space="0" w:color="auto"/>
-            </w:tcBorders>
-            <w:vAlign w:val="center"/>
           </w:tcPr>
           <w:p>
             <w:pPr>
@@ -656,13 +531,6 @@
           <w:tcPr>
             <w:cnfStyle w:val="001000000000" w:firstRow="0" w:lastRow="0" w:firstColumn="1" w:lastColumn="0" w:oddVBand="0" w:evenVBand="0" w:oddHBand="0" w:evenHBand="0" w:firstRowFirstColumn="0" w:firstRowLastColumn="0" w:lastRowFirstColumn="0" w:lastRowLastColumn="0"/>
             <w:tcW w:w="1555" w:type="dxa"/>
-            <w:tcBorders>
-              <w:top w:val="single" w:sz="4" w:space="0" w:color="auto"/>
-              <w:left w:val="none" w:sz="0" w:space="0" w:color="auto"/>
-              <w:bottom w:val="none" w:sz="0" w:space="0" w:color="auto"/>
-              <w:right w:val="none" w:sz="0" w:space="0" w:color="auto"/>
-            </w:tcBorders>
-            <w:vAlign w:val="center"/>
           </w:tcPr>
           <w:p>
             <w:pPr>
@@ -683,13 +551,6 @@
         <w:tc>
           <w:tcPr>
             <w:tcW w:w="997" w:type="dxa"/>
-            <w:tcBorders>
-              <w:top w:val="single" w:sz="4" w:space="0" w:color="auto"/>
-              <w:left w:val="none" w:sz="0" w:space="0" w:color="auto"/>
-              <w:bottom w:val="none" w:sz="0" w:space="0" w:color="auto"/>
-              <w:right w:val="none" w:sz="0" w:space="0" w:color="auto"/>
-            </w:tcBorders>
-            <w:vAlign w:val="center"/>
           </w:tcPr>
           <w:p>
             <w:pPr>
@@ -703,13 +564,6 @@
         <w:tc>
           <w:tcPr>
             <w:tcW w:w="1559" w:type="dxa"/>
-            <w:tcBorders>
-              <w:top w:val="single" w:sz="4" w:space="0" w:color="auto"/>
-              <w:left w:val="none" w:sz="0" w:space="0" w:color="auto"/>
-              <w:bottom w:val="none" w:sz="0" w:space="0" w:color="auto"/>
-              <w:right w:val="none" w:sz="0" w:space="0" w:color="auto"/>
-            </w:tcBorders>
-            <w:vAlign w:val="center"/>
           </w:tcPr>
           <w:p>
             <w:pPr>
@@ -723,13 +577,6 @@
         <w:tc>
           <w:tcPr>
             <w:tcW w:w="7083" w:type="dxa"/>
-            <w:tcBorders>
-              <w:top w:val="single" w:sz="4" w:space="0" w:color="auto"/>
-              <w:left w:val="none" w:sz="0" w:space="0" w:color="auto"/>
-              <w:bottom w:val="none" w:sz="0" w:space="0" w:color="auto"/>
-              <w:right w:val="none" w:sz="0" w:space="0" w:color="auto"/>
-            </w:tcBorders>
-            <w:vAlign w:val="center"/>
           </w:tcPr>
           <w:p>
             <w:pPr>
@@ -753,13 +600,6 @@
           <w:tcPr>
             <w:cnfStyle w:val="001000000000" w:firstRow="0" w:lastRow="0" w:firstColumn="1" w:lastColumn="0" w:oddVBand="0" w:evenVBand="0" w:oddHBand="0" w:evenHBand="0" w:firstRowFirstColumn="0" w:firstRowLastColumn="0" w:lastRowFirstColumn="0" w:lastRowLastColumn="0"/>
             <w:tcW w:w="1555" w:type="dxa"/>
-            <w:tcBorders>
-              <w:top w:val="none" w:sz="0" w:space="0" w:color="auto"/>
-              <w:left w:val="none" w:sz="0" w:space="0" w:color="auto"/>
-              <w:bottom w:val="none" w:sz="0" w:space="0" w:color="auto"/>
-              <w:right w:val="none" w:sz="0" w:space="0" w:color="auto"/>
-            </w:tcBorders>
-            <w:vAlign w:val="center"/>
           </w:tcPr>
           <w:p>
             <w:pPr>
@@ -780,13 +620,6 @@
         <w:tc>
           <w:tcPr>
             <w:tcW w:w="997" w:type="dxa"/>
-            <w:tcBorders>
-              <w:top w:val="none" w:sz="0" w:space="0" w:color="auto"/>
-              <w:left w:val="none" w:sz="0" w:space="0" w:color="auto"/>
-              <w:bottom w:val="none" w:sz="0" w:space="0" w:color="auto"/>
-              <w:right w:val="none" w:sz="0" w:space="0" w:color="auto"/>
-            </w:tcBorders>
-            <w:vAlign w:val="center"/>
           </w:tcPr>
           <w:p>
             <w:pPr>
@@ -800,13 +633,6 @@
         <w:tc>
           <w:tcPr>
             <w:tcW w:w="1559" w:type="dxa"/>
-            <w:tcBorders>
-              <w:top w:val="none" w:sz="0" w:space="0" w:color="auto"/>
-              <w:left w:val="none" w:sz="0" w:space="0" w:color="auto"/>
-              <w:bottom w:val="none" w:sz="0" w:space="0" w:color="auto"/>
-              <w:right w:val="none" w:sz="0" w:space="0" w:color="auto"/>
-            </w:tcBorders>
-            <w:vAlign w:val="center"/>
           </w:tcPr>
           <w:p>
             <w:pPr>
@@ -820,13 +646,6 @@
         <w:tc>
           <w:tcPr>
             <w:tcW w:w="7083" w:type="dxa"/>
-            <w:tcBorders>
-              <w:top w:val="none" w:sz="0" w:space="0" w:color="auto"/>
-              <w:left w:val="none" w:sz="0" w:space="0" w:color="auto"/>
-              <w:bottom w:val="none" w:sz="0" w:space="0" w:color="auto"/>
-              <w:right w:val="none" w:sz="0" w:space="0" w:color="auto"/>
-            </w:tcBorders>
-            <w:vAlign w:val="center"/>
           </w:tcPr>
           <w:p>
             <w:pPr>
@@ -847,13 +666,6 @@
           <w:tcPr>
             <w:cnfStyle w:val="001000000000" w:firstRow="0" w:lastRow="0" w:firstColumn="1" w:lastColumn="0" w:oddVBand="0" w:evenVBand="0" w:oddHBand="0" w:evenHBand="0" w:firstRowFirstColumn="0" w:firstRowLastColumn="0" w:lastRowFirstColumn="0" w:lastRowLastColumn="0"/>
             <w:tcW w:w="1555" w:type="dxa"/>
-            <w:tcBorders>
-              <w:top w:val="none" w:sz="0" w:space="0" w:color="auto"/>
-              <w:left w:val="none" w:sz="0" w:space="0" w:color="auto"/>
-              <w:bottom w:val="single" w:sz="4" w:space="0" w:color="auto"/>
-              <w:right w:val="none" w:sz="0" w:space="0" w:color="auto"/>
-            </w:tcBorders>
-            <w:vAlign w:val="center"/>
           </w:tcPr>
           <w:p>
             <w:pPr>
@@ -874,13 +686,6 @@
         <w:tc>
           <w:tcPr>
             <w:tcW w:w="997" w:type="dxa"/>
-            <w:tcBorders>
-              <w:top w:val="none" w:sz="0" w:space="0" w:color="auto"/>
-              <w:left w:val="none" w:sz="0" w:space="0" w:color="auto"/>
-              <w:bottom w:val="single" w:sz="4" w:space="0" w:color="auto"/>
-              <w:right w:val="none" w:sz="0" w:space="0" w:color="auto"/>
-            </w:tcBorders>
-            <w:vAlign w:val="center"/>
           </w:tcPr>
           <w:p>
             <w:pPr>
@@ -894,13 +699,6 @@
         <w:tc>
           <w:tcPr>
             <w:tcW w:w="1559" w:type="dxa"/>
-            <w:tcBorders>
-              <w:top w:val="none" w:sz="0" w:space="0" w:color="auto"/>
-              <w:left w:val="none" w:sz="0" w:space="0" w:color="auto"/>
-              <w:bottom w:val="single" w:sz="4" w:space="0" w:color="auto"/>
-              <w:right w:val="none" w:sz="0" w:space="0" w:color="auto"/>
-            </w:tcBorders>
-            <w:vAlign w:val="center"/>
           </w:tcPr>
           <w:p>
             <w:pPr>
@@ -914,13 +712,6 @@
         <w:tc>
           <w:tcPr>
             <w:tcW w:w="7083" w:type="dxa"/>
-            <w:tcBorders>
-              <w:top w:val="none" w:sz="0" w:space="0" w:color="auto"/>
-              <w:left w:val="none" w:sz="0" w:space="0" w:color="auto"/>
-              <w:bottom w:val="single" w:sz="4" w:space="0" w:color="auto"/>
-              <w:right w:val="none" w:sz="0" w:space="0" w:color="auto"/>
-            </w:tcBorders>
-            <w:vAlign w:val="center"/>
           </w:tcPr>
           <w:p>
             <w:pPr>
@@ -941,13 +732,6 @@
           <w:tcPr>
             <w:cnfStyle w:val="001000000000" w:firstRow="0" w:lastRow="0" w:firstColumn="1" w:lastColumn="0" w:oddVBand="0" w:evenVBand="0" w:oddHBand="0" w:evenHBand="0" w:firstRowFirstColumn="0" w:firstRowLastColumn="0" w:lastRowFirstColumn="0" w:lastRowLastColumn="0"/>
             <w:tcW w:w="1555" w:type="dxa"/>
-            <w:tcBorders>
-              <w:top w:val="single" w:sz="4" w:space="0" w:color="auto"/>
-              <w:left w:val="single" w:sz="4" w:space="0" w:color="auto"/>
-              <w:bottom w:val="single" w:sz="4" w:space="0" w:color="auto"/>
-              <w:right w:val="single" w:sz="4" w:space="0" w:color="auto"/>
-            </w:tcBorders>
-            <w:vAlign w:val="center"/>
           </w:tcPr>
           <w:p>
             <w:pPr>
@@ -966,13 +750,6 @@
         <w:tc>
           <w:tcPr>
             <w:tcW w:w="997" w:type="dxa"/>
-            <w:tcBorders>
-              <w:top w:val="single" w:sz="4" w:space="0" w:color="auto"/>
-              <w:left w:val="single" w:sz="4" w:space="0" w:color="auto"/>
-              <w:bottom w:val="single" w:sz="4" w:space="0" w:color="auto"/>
-              <w:right w:val="single" w:sz="4" w:space="0" w:color="auto"/>
-            </w:tcBorders>
-            <w:vAlign w:val="center"/>
           </w:tcPr>
           <w:p>
             <w:pPr>
@@ -986,13 +763,6 @@
         <w:tc>
           <w:tcPr>
             <w:tcW w:w="1559" w:type="dxa"/>
-            <w:tcBorders>
-              <w:top w:val="single" w:sz="4" w:space="0" w:color="auto"/>
-              <w:left w:val="single" w:sz="4" w:space="0" w:color="auto"/>
-              <w:bottom w:val="single" w:sz="4" w:space="0" w:color="auto"/>
-              <w:right w:val="single" w:sz="4" w:space="0" w:color="auto"/>
-            </w:tcBorders>
-            <w:vAlign w:val="center"/>
           </w:tcPr>
           <w:p>
             <w:pPr>
@@ -1006,13 +776,6 @@
         <w:tc>
           <w:tcPr>
             <w:tcW w:w="7083" w:type="dxa"/>
-            <w:tcBorders>
-              <w:top w:val="single" w:sz="4" w:space="0" w:color="auto"/>
-              <w:left w:val="single" w:sz="4" w:space="0" w:color="auto"/>
-              <w:bottom w:val="single" w:sz="4" w:space="0" w:color="auto"/>
-              <w:right w:val="single" w:sz="4" w:space="0" w:color="auto"/>
-            </w:tcBorders>
-            <w:vAlign w:val="center"/>
           </w:tcPr>
           <w:p>
             <w:pPr>
@@ -1033,13 +796,6 @@
           <w:tcPr>
             <w:cnfStyle w:val="001000000000" w:firstRow="0" w:lastRow="0" w:firstColumn="1" w:lastColumn="0" w:oddVBand="0" w:evenVBand="0" w:oddHBand="0" w:evenHBand="0" w:firstRowFirstColumn="0" w:firstRowLastColumn="0" w:lastRowFirstColumn="0" w:lastRowLastColumn="0"/>
             <w:tcW w:w="1555" w:type="dxa"/>
-            <w:tcBorders>
-              <w:top w:val="single" w:sz="4" w:space="0" w:color="auto"/>
-              <w:left w:val="single" w:sz="4" w:space="0" w:color="auto"/>
-              <w:bottom w:val="single" w:sz="4" w:space="0" w:color="auto"/>
-              <w:right w:val="single" w:sz="4" w:space="0" w:color="auto"/>
-            </w:tcBorders>
-            <w:vAlign w:val="center"/>
           </w:tcPr>
           <w:p>
             <w:pPr>
@@ -1058,13 +814,6 @@
         <w:tc>
           <w:tcPr>
             <w:tcW w:w="997" w:type="dxa"/>
-            <w:tcBorders>
-              <w:top w:val="single" w:sz="4" w:space="0" w:color="auto"/>
-              <w:left w:val="single" w:sz="4" w:space="0" w:color="auto"/>
-              <w:bottom w:val="single" w:sz="4" w:space="0" w:color="auto"/>
-              <w:right w:val="single" w:sz="4" w:space="0" w:color="auto"/>
-            </w:tcBorders>
-            <w:vAlign w:val="center"/>
           </w:tcPr>
           <w:p>
             <w:pPr>
@@ -1078,13 +827,6 @@
         <w:tc>
           <w:tcPr>
             <w:tcW w:w="1559" w:type="dxa"/>
-            <w:tcBorders>
-              <w:top w:val="single" w:sz="4" w:space="0" w:color="auto"/>
-              <w:left w:val="single" w:sz="4" w:space="0" w:color="auto"/>
-              <w:bottom w:val="single" w:sz="4" w:space="0" w:color="auto"/>
-              <w:right w:val="single" w:sz="4" w:space="0" w:color="auto"/>
-            </w:tcBorders>
-            <w:vAlign w:val="center"/>
           </w:tcPr>
           <w:p>
             <w:pPr>
@@ -1098,13 +840,6 @@
         <w:tc>
           <w:tcPr>
             <w:tcW w:w="7083" w:type="dxa"/>
-            <w:tcBorders>
-              <w:top w:val="single" w:sz="4" w:space="0" w:color="auto"/>
-              <w:left w:val="single" w:sz="4" w:space="0" w:color="auto"/>
-              <w:bottom w:val="single" w:sz="4" w:space="0" w:color="auto"/>
-              <w:right w:val="single" w:sz="4" w:space="0" w:color="auto"/>
-            </w:tcBorders>
-            <w:vAlign w:val="center"/>
           </w:tcPr>
           <w:p>
             <w:pPr>
@@ -1125,13 +860,6 @@
           <w:tcPr>
             <w:cnfStyle w:val="001000000000" w:firstRow="0" w:lastRow="0" w:firstColumn="1" w:lastColumn="0" w:oddVBand="0" w:evenVBand="0" w:oddHBand="0" w:evenHBand="0" w:firstRowFirstColumn="0" w:firstRowLastColumn="0" w:lastRowFirstColumn="0" w:lastRowLastColumn="0"/>
             <w:tcW w:w="1555" w:type="dxa"/>
-            <w:tcBorders>
-              <w:top w:val="single" w:sz="4" w:space="0" w:color="auto"/>
-              <w:left w:val="single" w:sz="4" w:space="0" w:color="auto"/>
-              <w:bottom w:val="single" w:sz="4" w:space="0" w:color="auto"/>
-              <w:right w:val="single" w:sz="4" w:space="0" w:color="auto"/>
-            </w:tcBorders>
-            <w:vAlign w:val="center"/>
           </w:tcPr>
           <w:p>
             <w:pPr>
@@ -1150,13 +878,6 @@
         <w:tc>
           <w:tcPr>
             <w:tcW w:w="997" w:type="dxa"/>
-            <w:tcBorders>
-              <w:top w:val="single" w:sz="4" w:space="0" w:color="auto"/>
-              <w:left w:val="single" w:sz="4" w:space="0" w:color="auto"/>
-              <w:bottom w:val="single" w:sz="4" w:space="0" w:color="auto"/>
-              <w:right w:val="single" w:sz="4" w:space="0" w:color="auto"/>
-            </w:tcBorders>
-            <w:vAlign w:val="center"/>
           </w:tcPr>
           <w:p>
             <w:pPr>
@@ -1170,13 +891,6 @@
         <w:tc>
           <w:tcPr>
             <w:tcW w:w="1559" w:type="dxa"/>
-            <w:tcBorders>
-              <w:top w:val="single" w:sz="4" w:space="0" w:color="auto"/>
-              <w:left w:val="single" w:sz="4" w:space="0" w:color="auto"/>
-              <w:bottom w:val="single" w:sz="4" w:space="0" w:color="auto"/>
-              <w:right w:val="single" w:sz="4" w:space="0" w:color="auto"/>
-            </w:tcBorders>
-            <w:vAlign w:val="center"/>
           </w:tcPr>
           <w:p>
             <w:pPr>
@@ -1196,13 +910,6 @@
         <w:tc>
           <w:tcPr>
             <w:tcW w:w="7083" w:type="dxa"/>
-            <w:tcBorders>
-              <w:top w:val="single" w:sz="4" w:space="0" w:color="auto"/>
-              <w:left w:val="single" w:sz="4" w:space="0" w:color="auto"/>
-              <w:bottom w:val="single" w:sz="4" w:space="0" w:color="auto"/>
-              <w:right w:val="single" w:sz="4" w:space="0" w:color="auto"/>
-            </w:tcBorders>
-            <w:vAlign w:val="center"/>
           </w:tcPr>
           <w:p>
             <w:pPr>
@@ -1745,33 +1452,6 @@
     </w:p>
     <w:p>
       <w:pPr>
-        <w:ind w:left="360"/>
-        <w:rPr>
-          <w:sz w:val="28"/>
-          <w:szCs w:val="28"/>
-        </w:rPr>
-      </w:pPr>
-    </w:p>
-    <w:p>
-      <w:pPr>
-        <w:ind w:left="360"/>
-        <w:rPr>
-          <w:sz w:val="28"/>
-          <w:szCs w:val="28"/>
-        </w:rPr>
-      </w:pPr>
-    </w:p>
-    <w:p>
-      <w:pPr>
-        <w:ind w:left="360"/>
-        <w:rPr>
-          <w:sz w:val="28"/>
-          <w:szCs w:val="28"/>
-        </w:rPr>
-      </w:pPr>
-    </w:p>
-    <w:p>
-      <w:pPr>
         <w:pStyle w:val="ListParagraph"/>
         <w:numPr>
           <w:ilvl w:val="0"/>
@@ -1789,56 +1469,31 @@
           <w:sz w:val="28"/>
           <w:szCs w:val="28"/>
         </w:rPr>
+        <w:lastRenderedPageBreak/>
         <w:t>Team members</w:t>
       </w:r>
-    </w:p>
-    <w:p>
-      <w:pPr>
-        <w:pStyle w:val="ListParagraph"/>
-        <w:rPr>
-          <w:b/>
-          <w:sz w:val="28"/>
-          <w:szCs w:val="28"/>
-        </w:rPr>
-      </w:pPr>
     </w:p>
     <w:tbl>
       <w:tblPr>
         <w:tblStyle w:val="LightGrid-Accent5"/>
-        <w:tblW w:w="10669" w:type="dxa"/>
-        <w:tblInd w:w="330" w:type="dxa"/>
-        <w:tblBorders>
-          <w:top w:val="single" w:sz="4" w:space="0" w:color="auto"/>
-          <w:left w:val="single" w:sz="4" w:space="0" w:color="auto"/>
-          <w:bottom w:val="single" w:sz="4" w:space="0" w:color="auto"/>
-          <w:right w:val="single" w:sz="4" w:space="0" w:color="auto"/>
-          <w:insideH w:val="single" w:sz="4" w:space="0" w:color="auto"/>
-          <w:insideV w:val="single" w:sz="4" w:space="0" w:color="auto"/>
-        </w:tblBorders>
+        <w:tblW w:w="9922" w:type="dxa"/>
+        <w:tblInd w:w="274" w:type="dxa"/>
         <w:tblLook w:val="04A0" w:firstRow="1" w:lastRow="0" w:firstColumn="1" w:lastColumn="0" w:noHBand="0" w:noVBand="1"/>
       </w:tblPr>
       <w:tblGrid>
-        <w:gridCol w:w="3675"/>
+        <w:gridCol w:w="3401"/>
         <w:gridCol w:w="3497"/>
-        <w:gridCol w:w="3497"/>
+        <w:gridCol w:w="3024"/>
       </w:tblGrid>
       <w:tr>
         <w:trPr>
           <w:cnfStyle w:val="100000000000" w:firstRow="1" w:lastRow="0" w:firstColumn="0" w:lastColumn="0" w:oddVBand="0" w:evenVBand="0" w:oddHBand="0" w:evenHBand="0" w:firstRowFirstColumn="0" w:firstRowLastColumn="0" w:lastRowFirstColumn="0" w:lastRowLastColumn="0"/>
-          <w:trHeight w:val="501"/>
+          <w:trHeight w:val="259"/>
         </w:trPr>
         <w:tc>
           <w:tcPr>
             <w:cnfStyle w:val="001000000000" w:firstRow="0" w:lastRow="0" w:firstColumn="1" w:lastColumn="0" w:oddVBand="0" w:evenVBand="0" w:oddHBand="0" w:evenHBand="0" w:firstRowFirstColumn="0" w:firstRowLastColumn="0" w:lastRowFirstColumn="0" w:lastRowLastColumn="0"/>
-            <w:tcW w:w="3675" w:type="dxa"/>
-            <w:tcBorders>
-              <w:top w:val="none" w:sz="0" w:space="0" w:color="auto"/>
-              <w:left w:val="none" w:sz="0" w:space="0" w:color="auto"/>
-              <w:bottom w:val="none" w:sz="0" w:space="0" w:color="auto"/>
-              <w:right w:val="none" w:sz="0" w:space="0" w:color="auto"/>
-            </w:tcBorders>
-            <w:shd w:val="clear" w:color="auto" w:fill="17365D" w:themeFill="text2" w:themeFillShade="BF"/>
-            <w:vAlign w:val="center"/>
+            <w:tcW w:w="3401" w:type="dxa"/>
           </w:tcPr>
           <w:p>
             <w:pPr>
@@ -1864,14 +1519,6 @@
         <w:tc>
           <w:tcPr>
             <w:tcW w:w="3497" w:type="dxa"/>
-            <w:tcBorders>
-              <w:top w:val="none" w:sz="0" w:space="0" w:color="auto"/>
-              <w:left w:val="none" w:sz="0" w:space="0" w:color="auto"/>
-              <w:bottom w:val="none" w:sz="0" w:space="0" w:color="auto"/>
-              <w:right w:val="none" w:sz="0" w:space="0" w:color="auto"/>
-            </w:tcBorders>
-            <w:shd w:val="clear" w:color="auto" w:fill="17365D" w:themeFill="text2" w:themeFillShade="BF"/>
-            <w:vAlign w:val="center"/>
           </w:tcPr>
           <w:p>
             <w:pPr>
@@ -1897,15 +1544,7 @@
         </w:tc>
         <w:tc>
           <w:tcPr>
-            <w:tcW w:w="3497" w:type="dxa"/>
-            <w:tcBorders>
-              <w:top w:val="none" w:sz="0" w:space="0" w:color="auto"/>
-              <w:left w:val="none" w:sz="0" w:space="0" w:color="auto"/>
-              <w:bottom w:val="none" w:sz="0" w:space="0" w:color="auto"/>
-              <w:right w:val="none" w:sz="0" w:space="0" w:color="auto"/>
-            </w:tcBorders>
-            <w:shd w:val="clear" w:color="auto" w:fill="17365D" w:themeFill="text2" w:themeFillShade="BF"/>
-            <w:vAlign w:val="center"/>
+            <w:tcW w:w="3024" w:type="dxa"/>
           </w:tcPr>
           <w:p>
             <w:pPr>
@@ -1926,6 +1565,332 @@
                 <w:szCs w:val="28"/>
               </w:rPr>
               <w:t>Role</w:t>
+            </w:r>
+          </w:p>
+        </w:tc>
+      </w:tr>
+      <w:tr>
+        <w:trPr>
+          <w:cnfStyle w:val="000000100000" w:firstRow="0" w:lastRow="0" w:firstColumn="0" w:lastColumn="0" w:oddVBand="0" w:evenVBand="0" w:oddHBand="1" w:evenHBand="0" w:firstRowFirstColumn="0" w:firstRowLastColumn="0" w:lastRowFirstColumn="0" w:lastRowLastColumn="0"/>
+          <w:trHeight w:val="259"/>
+        </w:trPr>
+        <w:tc>
+          <w:tcPr>
+            <w:cnfStyle w:val="001000000000" w:firstRow="0" w:lastRow="0" w:firstColumn="1" w:lastColumn="0" w:oddVBand="0" w:evenVBand="0" w:oddHBand="0" w:evenHBand="0" w:firstRowFirstColumn="0" w:firstRowLastColumn="0" w:lastRowFirstColumn="0" w:lastRowLastColumn="0"/>
+            <w:tcW w:w="3401" w:type="dxa"/>
+          </w:tcPr>
+          <w:p>
+            <w:pPr>
+              <w:pStyle w:val="ListParagraph"/>
+              <w:ind w:left="0"/>
+              <w:jc w:val="center"/>
+              <w:rPr>
+                <w:b w:val="0"/>
+                <w:sz w:val="28"/>
+                <w:szCs w:val="28"/>
+              </w:rPr>
+            </w:pPr>
+            <w:r>
+              <w:rPr>
+                <w:b w:val="0"/>
+                <w:sz w:val="28"/>
+                <w:szCs w:val="28"/>
+              </w:rPr>
+              <w:t>Asya Georgieva</w:t>
+            </w:r>
+          </w:p>
+        </w:tc>
+        <w:tc>
+          <w:tcPr>
+            <w:tcW w:w="3497" w:type="dxa"/>
+          </w:tcPr>
+          <w:p>
+            <w:pPr>
+              <w:pStyle w:val="ListParagraph"/>
+              <w:ind w:left="0"/>
+              <w:jc w:val="center"/>
+              <w:cnfStyle w:val="000000100000" w:firstRow="0" w:lastRow="0" w:firstColumn="0" w:lastColumn="0" w:oddVBand="0" w:evenVBand="0" w:oddHBand="1" w:evenHBand="0" w:firstRowFirstColumn="0" w:firstRowLastColumn="0" w:lastRowFirstColumn="0" w:lastRowLastColumn="0"/>
+              <w:rPr>
+                <w:sz w:val="28"/>
+                <w:szCs w:val="28"/>
+              </w:rPr>
+            </w:pPr>
+            <w:r>
+              <w:rPr>
+                <w:sz w:val="28"/>
+                <w:szCs w:val="28"/>
+              </w:rPr>
+              <w:t>N/A</w:t>
+            </w:r>
+          </w:p>
+        </w:tc>
+        <w:tc>
+          <w:tcPr>
+            <w:tcW w:w="3024" w:type="dxa"/>
+          </w:tcPr>
+          <w:p>
+            <w:pPr>
+              <w:pStyle w:val="ListParagraph"/>
+              <w:ind w:left="0"/>
+              <w:jc w:val="center"/>
+              <w:cnfStyle w:val="000000100000" w:firstRow="0" w:lastRow="0" w:firstColumn="0" w:lastColumn="0" w:oddVBand="0" w:evenVBand="0" w:oddHBand="1" w:evenHBand="0" w:firstRowFirstColumn="0" w:firstRowLastColumn="0" w:lastRowFirstColumn="0" w:lastRowLastColumn="0"/>
+              <w:rPr>
+                <w:sz w:val="28"/>
+                <w:szCs w:val="28"/>
+              </w:rPr>
+            </w:pPr>
+            <w:r>
+              <w:rPr>
+                <w:sz w:val="28"/>
+                <w:szCs w:val="28"/>
+              </w:rPr>
+              <w:t>Product Owner</w:t>
+            </w:r>
+          </w:p>
+        </w:tc>
+      </w:tr>
+      <w:tr>
+        <w:trPr>
+          <w:cnfStyle w:val="000000010000" w:firstRow="0" w:lastRow="0" w:firstColumn="0" w:lastColumn="0" w:oddVBand="0" w:evenVBand="0" w:oddHBand="0" w:evenHBand="1" w:firstRowFirstColumn="0" w:firstRowLastColumn="0" w:lastRowFirstColumn="0" w:lastRowLastColumn="0"/>
+          <w:trHeight w:val="334"/>
+        </w:trPr>
+        <w:tc>
+          <w:tcPr>
+            <w:cnfStyle w:val="001000000000" w:firstRow="0" w:lastRow="0" w:firstColumn="1" w:lastColumn="0" w:oddVBand="0" w:evenVBand="0" w:oddHBand="0" w:evenHBand="0" w:firstRowFirstColumn="0" w:firstRowLastColumn="0" w:lastRowFirstColumn="0" w:lastRowLastColumn="0"/>
+            <w:tcW w:w="3401" w:type="dxa"/>
+          </w:tcPr>
+          <w:p>
+            <w:pPr>
+              <w:pStyle w:val="ListParagraph"/>
+              <w:ind w:left="0"/>
+              <w:jc w:val="center"/>
+              <w:rPr>
+                <w:rFonts w:asciiTheme="minorHAnsi" w:hAnsiTheme="minorHAnsi"/>
+                <w:b w:val="0"/>
+                <w:sz w:val="28"/>
+                <w:szCs w:val="28"/>
+              </w:rPr>
+            </w:pPr>
+            <w:r>
+              <w:rPr>
+                <w:rFonts w:asciiTheme="minorHAnsi" w:hAnsiTheme="minorHAnsi"/>
+                <w:b w:val="0"/>
+                <w:sz w:val="28"/>
+                <w:szCs w:val="28"/>
+              </w:rPr>
+              <w:t>Decho Dechev</w:t>
+            </w:r>
+          </w:p>
+        </w:tc>
+        <w:tc>
+          <w:tcPr>
+            <w:tcW w:w="3497" w:type="dxa"/>
+          </w:tcPr>
+          <w:p>
+            <w:pPr>
+              <w:pStyle w:val="ListParagraph"/>
+              <w:ind w:left="0"/>
+              <w:jc w:val="center"/>
+              <w:cnfStyle w:val="000000010000" w:firstRow="0" w:lastRow="0" w:firstColumn="0" w:lastColumn="0" w:oddVBand="0" w:evenVBand="0" w:oddHBand="0" w:evenHBand="1" w:firstRowFirstColumn="0" w:firstRowLastColumn="0" w:lastRowFirstColumn="0" w:lastRowLastColumn="0"/>
+              <w:rPr>
+                <w:sz w:val="28"/>
+                <w:szCs w:val="28"/>
+              </w:rPr>
+            </w:pPr>
+            <w:r>
+              <w:rPr>
+                <w:sz w:val="28"/>
+                <w:szCs w:val="28"/>
+              </w:rPr>
+              <w:t>decho.D</w:t>
+            </w:r>
+          </w:p>
+        </w:tc>
+        <w:tc>
+          <w:tcPr>
+            <w:tcW w:w="3024" w:type="dxa"/>
+          </w:tcPr>
+          <w:p>
+            <w:pPr>
+              <w:pStyle w:val="ListParagraph"/>
+              <w:ind w:left="0"/>
+              <w:jc w:val="center"/>
+              <w:cnfStyle w:val="000000010000" w:firstRow="0" w:lastRow="0" w:firstColumn="0" w:lastColumn="0" w:oddVBand="0" w:evenVBand="0" w:oddHBand="0" w:evenHBand="1" w:firstRowFirstColumn="0" w:firstRowLastColumn="0" w:lastRowFirstColumn="0" w:lastRowLastColumn="0"/>
+              <w:rPr>
+                <w:sz w:val="28"/>
+                <w:szCs w:val="28"/>
+              </w:rPr>
+            </w:pPr>
+            <w:r>
+              <w:rPr>
+                <w:sz w:val="28"/>
+                <w:szCs w:val="28"/>
+              </w:rPr>
+              <w:t>QA Test Team</w:t>
+            </w:r>
+          </w:p>
+        </w:tc>
+      </w:tr>
+      <w:tr>
+        <w:trPr>
+          <w:cnfStyle w:val="000000100000" w:firstRow="0" w:lastRow="0" w:firstColumn="0" w:lastColumn="0" w:oddVBand="0" w:evenVBand="0" w:oddHBand="1" w:evenHBand="0" w:firstRowFirstColumn="0" w:firstRowLastColumn="0" w:lastRowFirstColumn="0" w:lastRowLastColumn="0"/>
+          <w:trHeight w:val="349"/>
+        </w:trPr>
+        <w:tc>
+          <w:tcPr>
+            <w:cnfStyle w:val="001000000000" w:firstRow="0" w:lastRow="0" w:firstColumn="1" w:lastColumn="0" w:oddVBand="0" w:evenVBand="0" w:oddHBand="0" w:evenHBand="0" w:firstRowFirstColumn="0" w:firstRowLastColumn="0" w:lastRowFirstColumn="0" w:lastRowLastColumn="0"/>
+            <w:tcW w:w="3401" w:type="dxa"/>
+          </w:tcPr>
+          <w:p>
+            <w:pPr>
+              <w:pStyle w:val="ListParagraph"/>
+              <w:ind w:left="0"/>
+              <w:jc w:val="center"/>
+              <w:rPr>
+                <w:rFonts w:asciiTheme="minorHAnsi" w:hAnsiTheme="minorHAnsi"/>
+                <w:b w:val="0"/>
+                <w:sz w:val="28"/>
+                <w:szCs w:val="28"/>
+              </w:rPr>
+            </w:pPr>
+            <w:r>
+              <w:rPr>
+                <w:rFonts w:asciiTheme="minorHAnsi" w:hAnsiTheme="minorHAnsi"/>
+                <w:b w:val="0"/>
+                <w:sz w:val="28"/>
+                <w:szCs w:val="28"/>
+              </w:rPr>
+              <w:t>Dimitar Panayotov</w:t>
+            </w:r>
+          </w:p>
+        </w:tc>
+        <w:tc>
+          <w:tcPr>
+            <w:tcW w:w="3497" w:type="dxa"/>
+          </w:tcPr>
+          <w:p>
+            <w:pPr>
+              <w:pStyle w:val="ListParagraph"/>
+              <w:ind w:left="0"/>
+              <w:jc w:val="center"/>
+              <w:cnfStyle w:val="000000100000" w:firstRow="0" w:lastRow="0" w:firstColumn="0" w:lastColumn="0" w:oddVBand="0" w:evenVBand="0" w:oddHBand="1" w:evenHBand="0" w:firstRowFirstColumn="0" w:firstRowLastColumn="0" w:lastRowFirstColumn="0" w:lastRowLastColumn="0"/>
+              <w:rPr>
+                <w:sz w:val="28"/>
+                <w:szCs w:val="28"/>
+              </w:rPr>
+            </w:pPr>
+            <w:r>
+              <w:rPr>
+                <w:sz w:val="28"/>
+                <w:szCs w:val="28"/>
+              </w:rPr>
+              <w:t>The.Bager</w:t>
+            </w:r>
+          </w:p>
+        </w:tc>
+        <w:tc>
+          <w:tcPr>
+            <w:tcW w:w="3024" w:type="dxa"/>
+          </w:tcPr>
+          <w:p>
+            <w:pPr>
+              <w:pStyle w:val="ListParagraph"/>
+              <w:ind w:left="0"/>
+              <w:jc w:val="center"/>
+              <w:cnfStyle w:val="000000100000" w:firstRow="0" w:lastRow="0" w:firstColumn="0" w:lastColumn="0" w:oddVBand="0" w:evenVBand="0" w:oddHBand="1" w:evenHBand="0" w:firstRowFirstColumn="0" w:firstRowLastColumn="0" w:lastRowFirstColumn="0" w:lastRowLastColumn="0"/>
+              <w:rPr>
+                <w:sz w:val="28"/>
+                <w:szCs w:val="28"/>
+              </w:rPr>
+            </w:pPr>
+            <w:r>
+              <w:rPr>
+                <w:sz w:val="28"/>
+                <w:szCs w:val="28"/>
+              </w:rPr>
+              <w:t>QA Test Team</w:t>
+            </w:r>
+          </w:p>
+        </w:tc>
+      </w:tr>
+      <w:tr>
+        <w:trPr>
+          <w:cnfStyle w:val="000000010000" w:firstRow="0" w:lastRow="0" w:firstColumn="0" w:lastColumn="0" w:oddVBand="0" w:evenVBand="0" w:oddHBand="0" w:evenHBand="1" w:firstRowFirstColumn="0" w:firstRowLastColumn="0" w:lastRowFirstColumn="0" w:lastRowLastColumn="0"/>
+          <w:trHeight w:val="334"/>
+        </w:trPr>
+        <w:tc>
+          <w:tcPr>
+            <w:cnfStyle w:val="001000000000" w:firstRow="0" w:lastRow="0" w:firstColumn="1" w:lastColumn="0" w:oddVBand="0" w:evenVBand="0" w:oddHBand="0" w:evenHBand="0" w:firstRowFirstColumn="0" w:firstRowLastColumn="0" w:lastRowFirstColumn="0" w:lastRowLastColumn="0"/>
+            <w:tcW w:w="3401" w:type="dxa"/>
+          </w:tcPr>
+          <w:p>
+            <w:pPr>
+              <w:pStyle w:val="ListParagraph"/>
+              <w:ind w:left="0"/>
+              <w:jc w:val="center"/>
+              <w:rPr>
+                <w:rFonts w:asciiTheme="minorHAnsi" w:hAnsiTheme="minorHAnsi"/>
+                <w:b w:val="0"/>
+                <w:sz w:val="28"/>
+                <w:szCs w:val="28"/>
+              </w:rPr>
+            </w:pPr>
+            <w:r>
+              <w:rPr>
+                <w:rFonts w:asciiTheme="minorHAnsi" w:hAnsiTheme="minorHAnsi"/>
+                <w:b w:val="0"/>
+                <w:sz w:val="28"/>
+                <w:szCs w:val="28"/>
+              </w:rPr>
+              <w:t>Ilvie Havalyova</w:t>
+            </w:r>
+          </w:p>
+        </w:tc>
+        <w:tc>
+          <w:tcPr>
+            <w:tcW w:w="3497" w:type="dxa"/>
+          </w:tcPr>
+          <w:p>
+            <w:pPr>
+              <w:pStyle w:val="ListParagraph"/>
+              <w:ind w:left="0"/>
+              <w:jc w:val="center"/>
+              <w:cnfStyle w:val="000000010000" w:firstRow="0" w:lastRow="0" w:firstColumn="0" w:lastColumn="0" w:oddVBand="0" w:evenVBand="0" w:oddHBand="0" w:evenHBand="1" w:firstRowFirstColumn="0" w:firstRowLastColumn="0" w:lastRowFirstColumn="0" w:lastRowLastColumn="0"/>
+              <w:rPr>
+                <w:sz w:val="28"/>
+                <w:szCs w:val="28"/>
+              </w:rPr>
+            </w:pPr>
+            <w:r>
+              <w:rPr>
+                <w:sz w:val="28"/>
+                <w:szCs w:val="28"/>
+              </w:rPr>
+              <w:t>havaliova</w:t>
+            </w:r>
+          </w:p>
+        </w:tc>
+        <w:tc>
+          <w:tcPr>
+            <w:tcW w:w="3024" w:type="dxa"/>
+          </w:tcPr>
+          <w:p>
+            <w:pPr>
+              <w:pStyle w:val="ListParagraph"/>
+              <w:ind w:left="0"/>
+              <w:jc w:val="center"/>
+              <w:cnfStyle w:val="000000010000" w:firstRow="0" w:lastRow="0" w:firstColumn="0" w:lastColumn="0" w:oddVBand="0" w:evenVBand="0" w:oddHBand="0" w:evenHBand="1" w:firstRowFirstColumn="0" w:firstRowLastColumn="0" w:lastRowFirstColumn="0" w:lastRowLastColumn="0"/>
+              <w:rPr>
+                <w:sz w:val="28"/>
+                <w:szCs w:val="28"/>
+              </w:rPr>
+            </w:pPr>
+            <w:r>
+              <w:rPr>
+                <w:sz w:val="28"/>
+                <w:szCs w:val="28"/>
+              </w:rPr>
+              <w:t>QA Test Team</w:t>
             </w:r>
           </w:p>
         </w:tc>
@@ -1938,21 +1903,16 @@
         <w:tc>
           <w:tcPr>
             <w:cnfStyle w:val="001000000000" w:firstRow="0" w:lastRow="0" w:firstColumn="1" w:lastColumn="0" w:oddVBand="0" w:evenVBand="0" w:oddHBand="0" w:evenHBand="0" w:firstRowFirstColumn="0" w:firstRowLastColumn="0" w:lastRowFirstColumn="0" w:lastRowLastColumn="0"/>
-            <w:tcW w:w="3675" w:type="dxa"/>
-            <w:tcBorders>
-              <w:top w:val="none" w:sz="0" w:space="0" w:color="auto"/>
-              <w:left w:val="none" w:sz="0" w:space="0" w:color="auto"/>
-              <w:bottom w:val="none" w:sz="0" w:space="0" w:color="auto"/>
-              <w:right w:val="none" w:sz="0" w:space="0" w:color="auto"/>
-            </w:tcBorders>
-            <w:vAlign w:val="center"/>
+            <w:tcW w:w="3401" w:type="dxa"/>
           </w:tcPr>
           <w:p>
             <w:pPr>
               <w:pStyle w:val="ListParagraph"/>
               <w:ind w:left="0"/>
+              <w:jc w:val="center"/>
               <w:rPr>
                 <w:rFonts w:asciiTheme="minorHAnsi" w:hAnsiTheme="minorHAnsi"/>
+                <w:b w:val="0"/>
                 <w:sz w:val="28"/>
                 <w:szCs w:val="28"/>
               </w:rPr>
@@ -1960,23 +1920,17 @@
             <w:r>
               <w:rPr>
                 <w:rFonts w:asciiTheme="minorHAnsi" w:hAnsiTheme="minorHAnsi"/>
+                <w:b w:val="0"/>
                 <w:sz w:val="28"/>
                 <w:szCs w:val="28"/>
               </w:rPr>
-              <w:t>Decho Dechev</w:t>
+              <w:t>Yane Yosifov</w:t>
             </w:r>
           </w:p>
         </w:tc>
         <w:tc>
           <w:tcPr>
             <w:tcW w:w="3497" w:type="dxa"/>
-            <w:tcBorders>
-              <w:top w:val="none" w:sz="0" w:space="0" w:color="auto"/>
-              <w:left w:val="none" w:sz="0" w:space="0" w:color="auto"/>
-              <w:bottom w:val="none" w:sz="0" w:space="0" w:color="auto"/>
-              <w:right w:val="none" w:sz="0" w:space="0" w:color="auto"/>
-            </w:tcBorders>
-            <w:vAlign w:val="center"/>
           </w:tcPr>
           <w:p>
             <w:pPr>
@@ -1994,20 +1948,13 @@
                 <w:sz w:val="28"/>
                 <w:szCs w:val="28"/>
               </w:rPr>
-              <w:t>decho.D</w:t>
+              <w:t>Curiosity</w:t>
             </w:r>
           </w:p>
         </w:tc>
         <w:tc>
           <w:tcPr>
-            <w:tcW w:w="3497" w:type="dxa"/>
-            <w:tcBorders>
-              <w:top w:val="none" w:sz="0" w:space="0" w:color="auto"/>
-              <w:left w:val="none" w:sz="0" w:space="0" w:color="auto"/>
-              <w:bottom w:val="none" w:sz="0" w:space="0" w:color="auto"/>
-              <w:right w:val="none" w:sz="0" w:space="0" w:color="auto"/>
-            </w:tcBorders>
-            <w:vAlign w:val="center"/>
+            <w:tcW w:w="3024" w:type="dxa"/>
           </w:tcPr>
           <w:p>
             <w:pPr>
@@ -2025,7 +1972,7 @@
                 <w:sz w:val="28"/>
                 <w:szCs w:val="28"/>
               </w:rPr>
-              <w:t>QA</w:t>
+              <w:t>QA Test Team</w:t>
             </w:r>
           </w:p>
         </w:tc>
@@ -2033,26 +1980,21 @@
       <w:tr>
         <w:trPr>
           <w:cnfStyle w:val="000000010000" w:firstRow="0" w:lastRow="0" w:firstColumn="0" w:lastColumn="0" w:oddVBand="0" w:evenVBand="0" w:oddHBand="0" w:evenHBand="1" w:firstRowFirstColumn="0" w:firstRowLastColumn="0" w:lastRowFirstColumn="0" w:lastRowLastColumn="0"/>
-          <w:trHeight w:val="349"/>
+          <w:trHeight w:val="257"/>
         </w:trPr>
         <w:tc>
           <w:tcPr>
             <w:cnfStyle w:val="001000000000" w:firstRow="0" w:lastRow="0" w:firstColumn="1" w:lastColumn="0" w:oddVBand="0" w:evenVBand="0" w:oddHBand="0" w:evenHBand="0" w:firstRowFirstColumn="0" w:firstRowLastColumn="0" w:lastRowFirstColumn="0" w:lastRowLastColumn="0"/>
-            <w:tcW w:w="3675" w:type="dxa"/>
-            <w:tcBorders>
-              <w:top w:val="none" w:sz="0" w:space="0" w:color="auto"/>
-              <w:left w:val="none" w:sz="0" w:space="0" w:color="auto"/>
-              <w:bottom w:val="none" w:sz="0" w:space="0" w:color="auto"/>
-              <w:right w:val="none" w:sz="0" w:space="0" w:color="auto"/>
-            </w:tcBorders>
-            <w:vAlign w:val="center"/>
+            <w:tcW w:w="3401" w:type="dxa"/>
           </w:tcPr>
           <w:p>
             <w:pPr>
               <w:pStyle w:val="ListParagraph"/>
               <w:ind w:left="0"/>
+              <w:jc w:val="center"/>
               <w:rPr>
                 <w:rFonts w:asciiTheme="minorHAnsi" w:hAnsiTheme="minorHAnsi"/>
+                <w:b w:val="0"/>
                 <w:sz w:val="28"/>
                 <w:szCs w:val="28"/>
               </w:rPr>
@@ -2060,31 +2002,17 @@
             <w:r>
               <w:rPr>
                 <w:rFonts w:asciiTheme="minorHAnsi" w:hAnsiTheme="minorHAnsi"/>
+                <w:b w:val="0"/>
                 <w:sz w:val="28"/>
                 <w:szCs w:val="28"/>
               </w:rPr>
-              <w:t>Dimitar Panay</w:t>
-            </w:r>
-            <w:r>
-              <w:rPr>
-                <w:rFonts w:asciiTheme="minorHAnsi" w:hAnsiTheme="minorHAnsi"/>
-                <w:sz w:val="28"/>
-                <w:szCs w:val="28"/>
-              </w:rPr>
-              <w:t>otov</w:t>
+              <w:t>Ivan Zhelev</w:t>
             </w:r>
           </w:p>
         </w:tc>
         <w:tc>
           <w:tcPr>
             <w:tcW w:w="3497" w:type="dxa"/>
-            <w:tcBorders>
-              <w:top w:val="none" w:sz="0" w:space="0" w:color="auto"/>
-              <w:left w:val="none" w:sz="0" w:space="0" w:color="auto"/>
-              <w:bottom w:val="none" w:sz="0" w:space="0" w:color="auto"/>
-              <w:right w:val="none" w:sz="0" w:space="0" w:color="auto"/>
-            </w:tcBorders>
-            <w:vAlign w:val="center"/>
           </w:tcPr>
           <w:p>
             <w:pPr>
@@ -2102,20 +2030,13 @@
                 <w:sz w:val="28"/>
                 <w:szCs w:val="28"/>
               </w:rPr>
-              <w:t>The.Bager</w:t>
+              <w:t>Ivan.jelev.16</w:t>
             </w:r>
           </w:p>
         </w:tc>
         <w:tc>
           <w:tcPr>
-            <w:tcW w:w="3497" w:type="dxa"/>
-            <w:tcBorders>
-              <w:top w:val="none" w:sz="0" w:space="0" w:color="auto"/>
-              <w:left w:val="none" w:sz="0" w:space="0" w:color="auto"/>
-              <w:bottom w:val="none" w:sz="0" w:space="0" w:color="auto"/>
-              <w:right w:val="none" w:sz="0" w:space="0" w:color="auto"/>
-            </w:tcBorders>
-            <w:vAlign w:val="center"/>
+            <w:tcW w:w="3024" w:type="dxa"/>
           </w:tcPr>
           <w:p>
             <w:pPr>
@@ -2133,322 +2054,7 @@
                 <w:sz w:val="28"/>
                 <w:szCs w:val="28"/>
               </w:rPr>
-              <w:t>QA</w:t>
-            </w:r>
-          </w:p>
-        </w:tc>
-      </w:tr>
-      <w:tr>
-        <w:trPr>
-          <w:cnfStyle w:val="000000100000" w:firstRow="0" w:lastRow="0" w:firstColumn="0" w:lastColumn="0" w:oddVBand="0" w:evenVBand="0" w:oddHBand="1" w:evenHBand="0" w:firstRowFirstColumn="0" w:firstRowLastColumn="0" w:lastRowFirstColumn="0" w:lastRowLastColumn="0"/>
-          <w:trHeight w:val="334"/>
-        </w:trPr>
-        <w:tc>
-          <w:tcPr>
-            <w:cnfStyle w:val="001000000000" w:firstRow="0" w:lastRow="0" w:firstColumn="1" w:lastColumn="0" w:oddVBand="0" w:evenVBand="0" w:oddHBand="0" w:evenHBand="0" w:firstRowFirstColumn="0" w:firstRowLastColumn="0" w:lastRowFirstColumn="0" w:lastRowLastColumn="0"/>
-            <w:tcW w:w="3675" w:type="dxa"/>
-            <w:tcBorders>
-              <w:top w:val="none" w:sz="0" w:space="0" w:color="auto"/>
-              <w:left w:val="none" w:sz="0" w:space="0" w:color="auto"/>
-              <w:bottom w:val="none" w:sz="0" w:space="0" w:color="auto"/>
-              <w:right w:val="none" w:sz="0" w:space="0" w:color="auto"/>
-            </w:tcBorders>
-            <w:vAlign w:val="center"/>
-          </w:tcPr>
-          <w:p>
-            <w:pPr>
-              <w:pStyle w:val="ListParagraph"/>
-              <w:ind w:left="0"/>
-              <w:rPr>
-                <w:rFonts w:asciiTheme="minorHAnsi" w:hAnsiTheme="minorHAnsi"/>
-                <w:sz w:val="28"/>
-                <w:szCs w:val="28"/>
-              </w:rPr>
-            </w:pPr>
-            <w:r>
-              <w:rPr>
-                <w:rFonts w:asciiTheme="minorHAnsi" w:hAnsiTheme="minorHAnsi"/>
-                <w:sz w:val="28"/>
-                <w:szCs w:val="28"/>
-              </w:rPr>
-              <w:t>Ilvie Havalyova</w:t>
-            </w:r>
-          </w:p>
-        </w:tc>
-        <w:tc>
-          <w:tcPr>
-            <w:tcW w:w="3497" w:type="dxa"/>
-            <w:tcBorders>
-              <w:top w:val="none" w:sz="0" w:space="0" w:color="auto"/>
-              <w:left w:val="none" w:sz="0" w:space="0" w:color="auto"/>
-              <w:bottom w:val="none" w:sz="0" w:space="0" w:color="auto"/>
-              <w:right w:val="none" w:sz="0" w:space="0" w:color="auto"/>
-            </w:tcBorders>
-            <w:vAlign w:val="center"/>
-          </w:tcPr>
-          <w:p>
-            <w:pPr>
-              <w:pStyle w:val="ListParagraph"/>
-              <w:ind w:left="0"/>
-              <w:jc w:val="center"/>
-              <w:cnfStyle w:val="000000100000" w:firstRow="0" w:lastRow="0" w:firstColumn="0" w:lastColumn="0" w:oddVBand="0" w:evenVBand="0" w:oddHBand="1" w:evenHBand="0" w:firstRowFirstColumn="0" w:firstRowLastColumn="0" w:lastRowFirstColumn="0" w:lastRowLastColumn="0"/>
-              <w:rPr>
-                <w:sz w:val="28"/>
-                <w:szCs w:val="28"/>
-              </w:rPr>
-            </w:pPr>
-            <w:r>
-              <w:rPr>
-                <w:sz w:val="28"/>
-                <w:szCs w:val="28"/>
-              </w:rPr>
-              <w:t>havaliova</w:t>
-            </w:r>
-          </w:p>
-        </w:tc>
-        <w:tc>
-          <w:tcPr>
-            <w:tcW w:w="3497" w:type="dxa"/>
-            <w:tcBorders>
-              <w:top w:val="none" w:sz="0" w:space="0" w:color="auto"/>
-              <w:left w:val="none" w:sz="0" w:space="0" w:color="auto"/>
-              <w:bottom w:val="none" w:sz="0" w:space="0" w:color="auto"/>
-              <w:right w:val="none" w:sz="0" w:space="0" w:color="auto"/>
-            </w:tcBorders>
-            <w:vAlign w:val="center"/>
-          </w:tcPr>
-          <w:p>
-            <w:pPr>
-              <w:pStyle w:val="ListParagraph"/>
-              <w:ind w:left="0"/>
-              <w:jc w:val="center"/>
-              <w:cnfStyle w:val="000000100000" w:firstRow="0" w:lastRow="0" w:firstColumn="0" w:lastColumn="0" w:oddVBand="0" w:evenVBand="0" w:oddHBand="1" w:evenHBand="0" w:firstRowFirstColumn="0" w:firstRowLastColumn="0" w:lastRowFirstColumn="0" w:lastRowLastColumn="0"/>
-              <w:rPr>
-                <w:sz w:val="28"/>
-                <w:szCs w:val="28"/>
-              </w:rPr>
-            </w:pPr>
-            <w:r>
-              <w:rPr>
-                <w:sz w:val="28"/>
-                <w:szCs w:val="28"/>
-              </w:rPr>
-              <w:t>QA</w:t>
-            </w:r>
-          </w:p>
-        </w:tc>
-      </w:tr>
-      <w:tr>
-        <w:trPr>
-          <w:cnfStyle w:val="000000010000" w:firstRow="0" w:lastRow="0" w:firstColumn="0" w:lastColumn="0" w:oddVBand="0" w:evenVBand="0" w:oddHBand="0" w:evenHBand="1" w:firstRowFirstColumn="0" w:firstRowLastColumn="0" w:lastRowFirstColumn="0" w:lastRowLastColumn="0"/>
-          <w:trHeight w:val="334"/>
-        </w:trPr>
-        <w:tc>
-          <w:tcPr>
-            <w:cnfStyle w:val="001000000000" w:firstRow="0" w:lastRow="0" w:firstColumn="1" w:lastColumn="0" w:oddVBand="0" w:evenVBand="0" w:oddHBand="0" w:evenHBand="0" w:firstRowFirstColumn="0" w:firstRowLastColumn="0" w:lastRowFirstColumn="0" w:lastRowLastColumn="0"/>
-            <w:tcW w:w="3675" w:type="dxa"/>
-            <w:tcBorders>
-              <w:top w:val="none" w:sz="0" w:space="0" w:color="auto"/>
-              <w:left w:val="none" w:sz="0" w:space="0" w:color="auto"/>
-              <w:bottom w:val="single" w:sz="4" w:space="0" w:color="auto"/>
-              <w:right w:val="none" w:sz="0" w:space="0" w:color="auto"/>
-            </w:tcBorders>
-            <w:vAlign w:val="center"/>
-          </w:tcPr>
-          <w:p>
-            <w:pPr>
-              <w:pStyle w:val="ListParagraph"/>
-              <w:ind w:left="0"/>
-              <w:rPr>
-                <w:rFonts w:asciiTheme="minorHAnsi" w:hAnsiTheme="minorHAnsi"/>
-                <w:sz w:val="28"/>
-                <w:szCs w:val="28"/>
-              </w:rPr>
-            </w:pPr>
-            <w:r>
-              <w:rPr>
-                <w:rFonts w:asciiTheme="minorHAnsi" w:hAnsiTheme="minorHAnsi"/>
-                <w:sz w:val="28"/>
-                <w:szCs w:val="28"/>
-              </w:rPr>
-              <w:t>Ya</w:t>
-            </w:r>
-            <w:r>
-              <w:rPr>
-                <w:rFonts w:asciiTheme="minorHAnsi" w:hAnsiTheme="minorHAnsi"/>
-                <w:sz w:val="28"/>
-                <w:szCs w:val="28"/>
-              </w:rPr>
-              <w:t>ne Yosifov</w:t>
-            </w:r>
-          </w:p>
-        </w:tc>
-        <w:tc>
-          <w:tcPr>
-            <w:tcW w:w="3497" w:type="dxa"/>
-            <w:tcBorders>
-              <w:top w:val="none" w:sz="0" w:space="0" w:color="auto"/>
-              <w:left w:val="none" w:sz="0" w:space="0" w:color="auto"/>
-              <w:bottom w:val="single" w:sz="4" w:space="0" w:color="auto"/>
-              <w:right w:val="none" w:sz="0" w:space="0" w:color="auto"/>
-            </w:tcBorders>
-            <w:vAlign w:val="center"/>
-          </w:tcPr>
-          <w:p>
-            <w:pPr>
-              <w:pStyle w:val="ListParagraph"/>
-              <w:ind w:left="0"/>
-              <w:jc w:val="center"/>
-              <w:cnfStyle w:val="000000010000" w:firstRow="0" w:lastRow="0" w:firstColumn="0" w:lastColumn="0" w:oddVBand="0" w:evenVBand="0" w:oddHBand="0" w:evenHBand="1" w:firstRowFirstColumn="0" w:firstRowLastColumn="0" w:lastRowFirstColumn="0" w:lastRowLastColumn="0"/>
-              <w:rPr>
-                <w:sz w:val="28"/>
-                <w:szCs w:val="28"/>
-              </w:rPr>
-            </w:pPr>
-            <w:r>
-              <w:rPr>
-                <w:sz w:val="28"/>
-                <w:szCs w:val="28"/>
-              </w:rPr>
-              <w:t>Curiosity</w:t>
-            </w:r>
-          </w:p>
-        </w:tc>
-        <w:tc>
-          <w:tcPr>
-            <w:tcW w:w="3497" w:type="dxa"/>
-            <w:tcBorders>
-              <w:top w:val="none" w:sz="0" w:space="0" w:color="auto"/>
-              <w:left w:val="none" w:sz="0" w:space="0" w:color="auto"/>
-              <w:bottom w:val="single" w:sz="4" w:space="0" w:color="auto"/>
-              <w:right w:val="none" w:sz="0" w:space="0" w:color="auto"/>
-            </w:tcBorders>
-            <w:vAlign w:val="center"/>
-          </w:tcPr>
-          <w:p>
-            <w:pPr>
-              <w:pStyle w:val="ListParagraph"/>
-              <w:ind w:left="0"/>
-              <w:jc w:val="center"/>
-              <w:cnfStyle w:val="000000010000" w:firstRow="0" w:lastRow="0" w:firstColumn="0" w:lastColumn="0" w:oddVBand="0" w:evenVBand="0" w:oddHBand="0" w:evenHBand="1" w:firstRowFirstColumn="0" w:firstRowLastColumn="0" w:lastRowFirstColumn="0" w:lastRowLastColumn="0"/>
-              <w:rPr>
-                <w:sz w:val="28"/>
-                <w:szCs w:val="28"/>
-              </w:rPr>
-            </w:pPr>
-            <w:r>
-              <w:rPr>
-                <w:sz w:val="28"/>
-                <w:szCs w:val="28"/>
-              </w:rPr>
-              <w:t>QA</w:t>
-            </w:r>
-          </w:p>
-        </w:tc>
-      </w:tr>
-      <w:tr>
-        <w:tblPrEx>
-          <w:tblBorders>
-            <w:top w:val="single" w:sz="8" w:space="0" w:color="4BACC6" w:themeColor="accent5"/>
-            <w:left w:val="single" w:sz="8" w:space="0" w:color="4BACC6" w:themeColor="accent5"/>
-            <w:bottom w:val="single" w:sz="8" w:space="0" w:color="4BACC6" w:themeColor="accent5"/>
-            <w:right w:val="single" w:sz="8" w:space="0" w:color="4BACC6" w:themeColor="accent5"/>
-            <w:insideH w:val="single" w:sz="8" w:space="0" w:color="4BACC6" w:themeColor="accent5"/>
-            <w:insideV w:val="single" w:sz="8" w:space="0" w:color="4BACC6" w:themeColor="accent5"/>
-          </w:tblBorders>
-        </w:tblPrEx>
-        <w:trPr>
-          <w:cnfStyle w:val="000000100000" w:firstRow="0" w:lastRow="0" w:firstColumn="0" w:lastColumn="0" w:oddVBand="0" w:evenVBand="0" w:oddHBand="1" w:evenHBand="0" w:firstRowFirstColumn="0" w:firstRowLastColumn="0" w:lastRowFirstColumn="0" w:lastRowLastColumn="0"/>
-          <w:trHeight w:val="257"/>
-        </w:trPr>
-        <w:tc>
-          <w:tcPr>
-            <w:cnfStyle w:val="001000000000" w:firstRow="0" w:lastRow="0" w:firstColumn="1" w:lastColumn="0" w:oddVBand="0" w:evenVBand="0" w:oddHBand="0" w:evenHBand="0" w:firstRowFirstColumn="0" w:firstRowLastColumn="0" w:lastRowFirstColumn="0" w:lastRowLastColumn="0"/>
-            <w:tcW w:w="3675" w:type="dxa"/>
-            <w:tcBorders>
-              <w:top w:val="single" w:sz="4" w:space="0" w:color="auto"/>
-              <w:left w:val="single" w:sz="4" w:space="0" w:color="auto"/>
-              <w:bottom w:val="single" w:sz="4" w:space="0" w:color="auto"/>
-              <w:right w:val="single" w:sz="4" w:space="0" w:color="auto"/>
-            </w:tcBorders>
-          </w:tcPr>
-          <w:p>
-            <w:pPr>
-              <w:pStyle w:val="ListParagraph"/>
-              <w:ind w:left="0"/>
-              <w:rPr>
-                <w:rFonts w:asciiTheme="minorHAnsi" w:hAnsiTheme="minorHAnsi"/>
-                <w:sz w:val="28"/>
-                <w:szCs w:val="28"/>
-              </w:rPr>
-            </w:pPr>
-            <w:r>
-              <w:rPr>
-                <w:rFonts w:asciiTheme="minorHAnsi" w:hAnsiTheme="minorHAnsi"/>
-                <w:sz w:val="28"/>
-                <w:szCs w:val="28"/>
-              </w:rPr>
-              <w:t>Ivan Zhelev</w:t>
-            </w:r>
-          </w:p>
-        </w:tc>
-        <w:tc>
-          <w:tcPr>
-            <w:tcW w:w="3497" w:type="dxa"/>
-            <w:tcBorders>
-              <w:top w:val="single" w:sz="4" w:space="0" w:color="auto"/>
-              <w:left w:val="single" w:sz="4" w:space="0" w:color="auto"/>
-              <w:bottom w:val="single" w:sz="4" w:space="0" w:color="auto"/>
-              <w:right w:val="single" w:sz="4" w:space="0" w:color="auto"/>
-            </w:tcBorders>
-          </w:tcPr>
-          <w:p>
-            <w:pPr>
-              <w:pStyle w:val="ListParagraph"/>
-              <w:ind w:left="0"/>
-              <w:jc w:val="center"/>
-              <w:cnfStyle w:val="000000100000" w:firstRow="0" w:lastRow="0" w:firstColumn="0" w:lastColumn="0" w:oddVBand="0" w:evenVBand="0" w:oddHBand="1" w:evenHBand="0" w:firstRowFirstColumn="0" w:firstRowLastColumn="0" w:lastRowFirstColumn="0" w:lastRowLastColumn="0"/>
-              <w:rPr>
-                <w:sz w:val="28"/>
-                <w:szCs w:val="28"/>
-              </w:rPr>
-            </w:pPr>
-            <w:r>
-              <w:rPr>
-                <w:sz w:val="28"/>
-                <w:szCs w:val="28"/>
-              </w:rPr>
-              <w:t>Ivan.jelev.16</w:t>
-            </w:r>
-          </w:p>
-        </w:tc>
-        <w:tc>
-          <w:tcPr>
-            <w:tcW w:w="3497" w:type="dxa"/>
-            <w:tcBorders>
-              <w:top w:val="single" w:sz="4" w:space="0" w:color="auto"/>
-              <w:left w:val="single" w:sz="4" w:space="0" w:color="auto"/>
-              <w:bottom w:val="single" w:sz="4" w:space="0" w:color="auto"/>
-              <w:right w:val="single" w:sz="4" w:space="0" w:color="auto"/>
-            </w:tcBorders>
-          </w:tcPr>
-          <w:p>
-            <w:pPr>
-              <w:pStyle w:val="ListParagraph"/>
-              <w:ind w:left="0"/>
-              <w:jc w:val="center"/>
-              <w:cnfStyle w:val="000000100000" w:firstRow="0" w:lastRow="0" w:firstColumn="0" w:lastColumn="0" w:oddVBand="0" w:evenVBand="0" w:oddHBand="1" w:evenHBand="0" w:firstRowFirstColumn="0" w:firstRowLastColumn="0" w:lastRowFirstColumn="0" w:lastRowLastColumn="0"/>
-              <w:rPr>
-                <w:sz w:val="28"/>
-                <w:szCs w:val="28"/>
-              </w:rPr>
-            </w:pPr>
-            <w:r>
-              <w:rPr>
-                <w:sz w:val="28"/>
-                <w:szCs w:val="28"/>
-              </w:rPr>
-              <w:t>QA</w:t>
+              <w:t>QA Test Team</w:t>
             </w:r>
           </w:p>
         </w:tc>
@@ -2815,6 +2421,26 @@
         </w:rPr>
         <w:t>.</w:t>
       </w:r>
+      <w:r>
+        <w:rPr>
+          <w:rStyle w:val="Hyperlink"/>
+          <w:color w:val="auto"/>
+          <w:sz w:val="24"/>
+          <w:szCs w:val="24"/>
+          <w:u w:val="none"/>
+        </w:rPr>
+        <w:t xml:space="preserve"> The code must be </w:t>
+      </w:r>
+      <w:r>
+        <w:rPr>
+          <w:rStyle w:val="Hyperlink"/>
+          <w:color w:val="auto"/>
+          <w:sz w:val="24"/>
+          <w:szCs w:val="24"/>
+          <w:u w:val="none"/>
+        </w:rPr>
+        <w:t xml:space="preserve">unit tested by the development team. Hardware and software with the requested tools must be provided to the testing team. </w:t>
+      </w:r>
     </w:p>
     <w:p>
       <w:pPr>
@@ -2879,15 +2505,7 @@
           <w:sz w:val="24"/>
           <w:szCs w:val="24"/>
         </w:rPr>
-        <w:t xml:space="preserve"> of this document are tested. The top priority functionalities will be “Login” and “Registration”. Medium priority will be the “Courses enrolment”, “Access to lectures/presentations/home works” and “Changing the form of training attendance/online”. Low priority are “Friends” and “Messages”. Users must be able to register </w:t>
-      </w:r>
-      <w:r>
-        <w:rPr>
-          <w:sz w:val="24"/>
-          <w:szCs w:val="24"/>
-        </w:rPr>
-        <w:lastRenderedPageBreak/>
-        <w:t>and login with a user and not to be able to login or change another user account. Users must have the opportunity to enroll to a course and access all the courses resources and eventually switch from onsite to online education. Users must be able to invite other users to be friends and if the friendship is accepted they must be able to exchange messages.</w:t>
+        <w:t xml:space="preserve"> of this document are tested. The top priority functionalities will be “Login” and “Registration”. Medium priority will be the “Courses enrolment”, “Access to lectures/presentations/home works” and “Changing the form of training attendance/online”. Low priority are “Friends” and “Messages”. Users must be able to register and login with a user and not to be able to login or change another user account. Users must have the opportunity to enroll to a course and access all the courses resources and eventually switch from onsite to online education. Users must be able to invite other users to be friends and if the friendship is accepted they must be able to exchange messages.</w:t>
       </w:r>
     </w:p>
     <w:p>
@@ -2958,7 +2576,7 @@
         <w:pStyle w:val="ListParagraph"/>
         <w:numPr>
           <w:ilvl w:val="0"/>
-          <w:numId w:val="29"/>
+          <w:numId w:val="30"/>
         </w:numPr>
         <w:rPr>
           <w:sz w:val="24"/>
@@ -2999,7 +2617,7 @@
         <w:pStyle w:val="ListParagraph"/>
         <w:numPr>
           <w:ilvl w:val="0"/>
-          <w:numId w:val="29"/>
+          <w:numId w:val="30"/>
         </w:numPr>
         <w:rPr>
           <w:sz w:val="24"/>
@@ -3047,7 +2665,7 @@
         <w:pStyle w:val="ListParagraph"/>
         <w:numPr>
           <w:ilvl w:val="0"/>
-          <w:numId w:val="29"/>
+          <w:numId w:val="30"/>
         </w:numPr>
         <w:rPr>
           <w:sz w:val="24"/>
@@ -3102,7 +2720,7 @@
         <w:pStyle w:val="ListParagraph"/>
         <w:numPr>
           <w:ilvl w:val="0"/>
-          <w:numId w:val="29"/>
+          <w:numId w:val="30"/>
         </w:numPr>
         <w:rPr>
           <w:sz w:val="24"/>
@@ -3157,7 +2775,7 @@
         <w:pStyle w:val="ListParagraph"/>
         <w:numPr>
           <w:ilvl w:val="0"/>
-          <w:numId w:val="29"/>
+          <w:numId w:val="30"/>
         </w:numPr>
         <w:rPr>
           <w:sz w:val="24"/>
@@ -3789,16 +3407,30 @@
           <w:sz w:val="24"/>
           <w:szCs w:val="24"/>
         </w:rPr>
-        <w:t xml:space="preserve"> and is in complete code freeze, ready for testing. The testing is going to be performed by five independent teams of quality assurance trainees. Each of the teams will have responsibility to test a set of functionalities. The cost of testing will be the cost of </w:t>
-      </w:r>
-      <w:r>
-        <w:rPr>
-          <w:sz w:val="24"/>
-          <w:szCs w:val="24"/>
-        </w:rPr>
-        <w:lastRenderedPageBreak/>
-        <w:t>the trainer staff and the infrastructure to perform the training. The tools used will be either open source or Telerik products.</w:t>
-      </w:r>
+        <w:t xml:space="preserve"> and is in complete code freeze, ready for testing. The testing is going to be performed by five independent teams of quality assurance trainees. Each of the teams will have responsibility to test a set of functionalities. The cost of testing will be the cost of the trainer staff and the infrastructure to perform the training. The tools used will be either open source or Telerik products.</w:t>
+      </w:r>
+    </w:p>
+    <w:p>
+      <w:pPr>
+        <w:spacing w:after="0"/>
+        <w:ind w:left="360"/>
+        <w:jc w:val="both"/>
+        <w:rPr>
+          <w:sz w:val="24"/>
+          <w:szCs w:val="24"/>
+        </w:rPr>
+      </w:pPr>
+    </w:p>
+    <w:p>
+      <w:pPr>
+        <w:spacing w:after="0"/>
+        <w:ind w:left="360"/>
+        <w:jc w:val="both"/>
+        <w:rPr>
+          <w:sz w:val="24"/>
+          <w:szCs w:val="24"/>
+        </w:rPr>
+      </w:pPr>
     </w:p>
     <w:p>
       <w:pPr>
@@ -3831,6 +3463,7 @@
           <w:sz w:val="28"/>
           <w:szCs w:val="28"/>
         </w:rPr>
+        <w:lastRenderedPageBreak/>
         <w:t>Risk Analysis</w:t>
       </w:r>
     </w:p>
@@ -3838,6 +3471,269 @@
       <w:pPr>
         <w:ind w:left="360"/>
         <w:jc w:val="both"/>
+        <w:rPr>
+          <w:sz w:val="24"/>
+          <w:szCs w:val="24"/>
+        </w:rPr>
+      </w:pPr>
+      <w:r>
+        <w:rPr>
+          <w:sz w:val="24"/>
+          <w:szCs w:val="24"/>
+        </w:rPr>
+        <w:t>The following risks have been identified and the appropriate efforts to mitigate the impact on the project are identified. The impact is a relative – High, Medium and Low.</w:t>
+      </w:r>
+    </w:p>
+    <w:tbl>
+      <w:tblPr>
+        <w:tblStyle w:val="LightGrid-Accent5"/>
+        <w:tblW w:w="0" w:type="auto"/>
+        <w:tblLook w:val="04A0" w:firstRow="1" w:lastRow="0" w:firstColumn="1" w:lastColumn="0" w:noHBand="0" w:noVBand="1"/>
+      </w:tblPr>
+      <w:tblGrid>
+        <w:gridCol w:w="506"/>
+        <w:gridCol w:w="4020"/>
+        <w:gridCol w:w="993"/>
+        <w:gridCol w:w="5386"/>
+      </w:tblGrid>
+      <w:tr>
+        <w:trPr>
+          <w:cnfStyle w:val="100000000000" w:firstRow="1" w:lastRow="0" w:firstColumn="0" w:lastColumn="0" w:oddVBand="0" w:evenVBand="0" w:oddHBand="0" w:evenHBand="0" w:firstRowFirstColumn="0" w:firstRowLastColumn="0" w:lastRowFirstColumn="0" w:lastRowLastColumn="0"/>
+        </w:trPr>
+        <w:tc>
+          <w:tcPr>
+            <w:cnfStyle w:val="001000000000" w:firstRow="0" w:lastRow="0" w:firstColumn="1" w:lastColumn="0" w:oddVBand="0" w:evenVBand="0" w:oddHBand="0" w:evenHBand="0" w:firstRowFirstColumn="0" w:firstRowLastColumn="0" w:lastRowFirstColumn="0" w:lastRowLastColumn="0"/>
+            <w:tcW w:w="506" w:type="dxa"/>
+          </w:tcPr>
+          <w:p>
+            <w:pPr>
+              <w:jc w:val="center"/>
+              <w:rPr>
+                <w:sz w:val="24"/>
+                <w:szCs w:val="24"/>
+              </w:rPr>
+            </w:pPr>
+            <w:r>
+              <w:rPr>
+                <w:sz w:val="24"/>
+                <w:szCs w:val="24"/>
+              </w:rPr>
+              <w:t>#</w:t>
+            </w:r>
+          </w:p>
+        </w:tc>
+        <w:tc>
+          <w:tcPr>
+            <w:tcW w:w="4020" w:type="dxa"/>
+          </w:tcPr>
+          <w:p>
+            <w:pPr>
+              <w:jc w:val="center"/>
+              <w:cnfStyle w:val="100000000000" w:firstRow="1" w:lastRow="0" w:firstColumn="0" w:lastColumn="0" w:oddVBand="0" w:evenVBand="0" w:oddHBand="0" w:evenHBand="0" w:firstRowFirstColumn="0" w:firstRowLastColumn="0" w:lastRowFirstColumn="0" w:lastRowLastColumn="0"/>
+              <w:rPr>
+                <w:sz w:val="24"/>
+                <w:szCs w:val="24"/>
+              </w:rPr>
+            </w:pPr>
+            <w:r>
+              <w:rPr>
+                <w:sz w:val="24"/>
+                <w:szCs w:val="24"/>
+              </w:rPr>
+              <w:t>Risk</w:t>
+            </w:r>
+          </w:p>
+        </w:tc>
+        <w:tc>
+          <w:tcPr>
+            <w:tcW w:w="993" w:type="dxa"/>
+          </w:tcPr>
+          <w:p>
+            <w:pPr>
+              <w:jc w:val="center"/>
+              <w:cnfStyle w:val="100000000000" w:firstRow="1" w:lastRow="0" w:firstColumn="0" w:lastColumn="0" w:oddVBand="0" w:evenVBand="0" w:oddHBand="0" w:evenHBand="0" w:firstRowFirstColumn="0" w:firstRowLastColumn="0" w:lastRowFirstColumn="0" w:lastRowLastColumn="0"/>
+              <w:rPr>
+                <w:sz w:val="24"/>
+                <w:szCs w:val="24"/>
+              </w:rPr>
+            </w:pPr>
+            <w:r>
+              <w:rPr>
+                <w:sz w:val="24"/>
+                <w:szCs w:val="24"/>
+              </w:rPr>
+              <w:t>Impact</w:t>
+            </w:r>
+          </w:p>
+        </w:tc>
+        <w:tc>
+          <w:tcPr>
+            <w:tcW w:w="5386" w:type="dxa"/>
+          </w:tcPr>
+          <w:p>
+            <w:pPr>
+              <w:jc w:val="center"/>
+              <w:cnfStyle w:val="100000000000" w:firstRow="1" w:lastRow="0" w:firstColumn="0" w:lastColumn="0" w:oddVBand="0" w:evenVBand="0" w:oddHBand="0" w:evenHBand="0" w:firstRowFirstColumn="0" w:firstRowLastColumn="0" w:lastRowFirstColumn="0" w:lastRowLastColumn="0"/>
+              <w:rPr>
+                <w:sz w:val="24"/>
+                <w:szCs w:val="24"/>
+              </w:rPr>
+            </w:pPr>
+            <w:r>
+              <w:rPr>
+                <w:sz w:val="24"/>
+                <w:szCs w:val="24"/>
+              </w:rPr>
+              <w:t>Mitigation plan</w:t>
+            </w:r>
+          </w:p>
+        </w:tc>
+      </w:tr>
+      <w:tr>
+        <w:trPr>
+          <w:cnfStyle w:val="000000100000" w:firstRow="0" w:lastRow="0" w:firstColumn="0" w:lastColumn="0" w:oddVBand="0" w:evenVBand="0" w:oddHBand="1" w:evenHBand="0" w:firstRowFirstColumn="0" w:firstRowLastColumn="0" w:lastRowFirstColumn="0" w:lastRowLastColumn="0"/>
+        </w:trPr>
+        <w:tc>
+          <w:tcPr>
+            <w:cnfStyle w:val="001000000000" w:firstRow="0" w:lastRow="0" w:firstColumn="1" w:lastColumn="0" w:oddVBand="0" w:evenVBand="0" w:oddHBand="0" w:evenHBand="0" w:firstRowFirstColumn="0" w:firstRowLastColumn="0" w:lastRowFirstColumn="0" w:lastRowLastColumn="0"/>
+            <w:tcW w:w="506" w:type="dxa"/>
+          </w:tcPr>
+          <w:p>
+            <w:pPr>
+              <w:jc w:val="both"/>
+              <w:rPr>
+                <w:sz w:val="24"/>
+                <w:szCs w:val="24"/>
+              </w:rPr>
+            </w:pPr>
+          </w:p>
+        </w:tc>
+        <w:tc>
+          <w:tcPr>
+            <w:tcW w:w="4020" w:type="dxa"/>
+          </w:tcPr>
+          <w:p>
+            <w:pPr>
+              <w:jc w:val="both"/>
+              <w:cnfStyle w:val="000000100000" w:firstRow="0" w:lastRow="0" w:firstColumn="0" w:lastColumn="0" w:oddVBand="0" w:evenVBand="0" w:oddHBand="1" w:evenHBand="0" w:firstRowFirstColumn="0" w:firstRowLastColumn="0" w:lastRowFirstColumn="0" w:lastRowLastColumn="0"/>
+              <w:rPr>
+                <w:sz w:val="24"/>
+                <w:szCs w:val="24"/>
+              </w:rPr>
+            </w:pPr>
+          </w:p>
+        </w:tc>
+        <w:tc>
+          <w:tcPr>
+            <w:tcW w:w="993" w:type="dxa"/>
+          </w:tcPr>
+          <w:p>
+            <w:pPr>
+              <w:jc w:val="both"/>
+              <w:cnfStyle w:val="000000100000" w:firstRow="0" w:lastRow="0" w:firstColumn="0" w:lastColumn="0" w:oddVBand="0" w:evenVBand="0" w:oddHBand="1" w:evenHBand="0" w:firstRowFirstColumn="0" w:firstRowLastColumn="0" w:lastRowFirstColumn="0" w:lastRowLastColumn="0"/>
+              <w:rPr>
+                <w:sz w:val="24"/>
+                <w:szCs w:val="24"/>
+              </w:rPr>
+            </w:pPr>
+          </w:p>
+        </w:tc>
+        <w:tc>
+          <w:tcPr>
+            <w:tcW w:w="5386" w:type="dxa"/>
+          </w:tcPr>
+          <w:p>
+            <w:pPr>
+              <w:jc w:val="both"/>
+              <w:cnfStyle w:val="000000100000" w:firstRow="0" w:lastRow="0" w:firstColumn="0" w:lastColumn="0" w:oddVBand="0" w:evenVBand="0" w:oddHBand="1" w:evenHBand="0" w:firstRowFirstColumn="0" w:firstRowLastColumn="0" w:lastRowFirstColumn="0" w:lastRowLastColumn="0"/>
+              <w:rPr>
+                <w:sz w:val="24"/>
+                <w:szCs w:val="24"/>
+              </w:rPr>
+            </w:pPr>
+          </w:p>
+        </w:tc>
+      </w:tr>
+      <w:tr>
+        <w:trPr>
+          <w:cnfStyle w:val="000000010000" w:firstRow="0" w:lastRow="0" w:firstColumn="0" w:lastColumn="0" w:oddVBand="0" w:evenVBand="0" w:oddHBand="0" w:evenHBand="1" w:firstRowFirstColumn="0" w:firstRowLastColumn="0" w:lastRowFirstColumn="0" w:lastRowLastColumn="0"/>
+        </w:trPr>
+        <w:tc>
+          <w:tcPr>
+            <w:cnfStyle w:val="001000000000" w:firstRow="0" w:lastRow="0" w:firstColumn="1" w:lastColumn="0" w:oddVBand="0" w:evenVBand="0" w:oddHBand="0" w:evenHBand="0" w:firstRowFirstColumn="0" w:firstRowLastColumn="0" w:lastRowFirstColumn="0" w:lastRowLastColumn="0"/>
+            <w:tcW w:w="506" w:type="dxa"/>
+          </w:tcPr>
+          <w:p>
+            <w:pPr>
+              <w:jc w:val="both"/>
+              <w:rPr>
+                <w:sz w:val="24"/>
+                <w:szCs w:val="24"/>
+              </w:rPr>
+            </w:pPr>
+          </w:p>
+        </w:tc>
+        <w:tc>
+          <w:tcPr>
+            <w:tcW w:w="4020" w:type="dxa"/>
+          </w:tcPr>
+          <w:p>
+            <w:pPr>
+              <w:jc w:val="both"/>
+              <w:cnfStyle w:val="000000010000" w:firstRow="0" w:lastRow="0" w:firstColumn="0" w:lastColumn="0" w:oddVBand="0" w:evenVBand="0" w:oddHBand="0" w:evenHBand="1" w:firstRowFirstColumn="0" w:firstRowLastColumn="0" w:lastRowFirstColumn="0" w:lastRowLastColumn="0"/>
+              <w:rPr>
+                <w:sz w:val="24"/>
+                <w:szCs w:val="24"/>
+              </w:rPr>
+            </w:pPr>
+          </w:p>
+        </w:tc>
+        <w:tc>
+          <w:tcPr>
+            <w:tcW w:w="993" w:type="dxa"/>
+          </w:tcPr>
+          <w:p>
+            <w:pPr>
+              <w:jc w:val="both"/>
+              <w:cnfStyle w:val="000000010000" w:firstRow="0" w:lastRow="0" w:firstColumn="0" w:lastColumn="0" w:oddVBand="0" w:evenVBand="0" w:oddHBand="0" w:evenHBand="1" w:firstRowFirstColumn="0" w:firstRowLastColumn="0" w:lastRowFirstColumn="0" w:lastRowLastColumn="0"/>
+              <w:rPr>
+                <w:sz w:val="24"/>
+                <w:szCs w:val="24"/>
+              </w:rPr>
+            </w:pPr>
+          </w:p>
+        </w:tc>
+        <w:tc>
+          <w:tcPr>
+            <w:tcW w:w="5386" w:type="dxa"/>
+          </w:tcPr>
+          <w:p>
+            <w:pPr>
+              <w:jc w:val="both"/>
+              <w:cnfStyle w:val="000000010000" w:firstRow="0" w:lastRow="0" w:firstColumn="0" w:lastColumn="0" w:oddVBand="0" w:evenVBand="0" w:oddHBand="0" w:evenHBand="1" w:firstRowFirstColumn="0" w:firstRowLastColumn="0" w:lastRowFirstColumn="0" w:lastRowLastColumn="0"/>
+              <w:rPr>
+                <w:sz w:val="24"/>
+                <w:szCs w:val="24"/>
+              </w:rPr>
+            </w:pPr>
+          </w:p>
+        </w:tc>
+      </w:tr>
+    </w:tbl>
+    <w:p>
+      <w:pPr>
+        <w:ind w:left="360"/>
+        <w:jc w:val="both"/>
+        <w:rPr>
+          <w:sz w:val="24"/>
+          <w:szCs w:val="24"/>
+        </w:rPr>
+      </w:pPr>
+    </w:p>
+    <w:p>
+      <w:pPr>
+        <w:ind w:left="360"/>
+        <w:jc w:val="both"/>
       </w:pPr>
       <w:r>
         <w:rPr>
@@ -3900,6 +3796,13 @@
           <w:sz w:val="24"/>
           <w:szCs w:val="24"/>
         </w:rPr>
+        <w:t xml:space="preserve"> The team will be self-organized so</w:t>
+      </w:r>
+      <w:r>
+        <w:rPr>
+          <w:sz w:val="24"/>
+          <w:szCs w:val="24"/>
+        </w:rPr>
         <w:t xml:space="preserve"> </w:t>
       </w:r>
       <w:r>
@@ -3907,27 +3810,6 @@
           <w:sz w:val="24"/>
           <w:szCs w:val="24"/>
         </w:rPr>
-        <w:t>The team will be self-organized</w:t>
-      </w:r>
-      <w:r>
-        <w:rPr>
-          <w:sz w:val="24"/>
-          <w:szCs w:val="24"/>
-        </w:rPr>
-        <w:t xml:space="preserve"> so</w:t>
-      </w:r>
-      <w:r>
-        <w:rPr>
-          <w:sz w:val="24"/>
-          <w:szCs w:val="24"/>
-        </w:rPr>
-        <w:t xml:space="preserve"> </w:t>
-      </w:r>
-      <w:r>
-        <w:rPr>
-          <w:sz w:val="24"/>
-          <w:szCs w:val="24"/>
-        </w:rPr>
         <w:t>t</w:t>
       </w:r>
       <w:r>
@@ -3942,21 +3824,7 @@
           <w:sz w:val="24"/>
           <w:szCs w:val="24"/>
         </w:rPr>
-        <w:t xml:space="preserve"> </w:t>
-      </w:r>
-      <w:r>
-        <w:rPr>
-          <w:sz w:val="24"/>
-          <w:szCs w:val="24"/>
-        </w:rPr>
-        <w:t>In order t</w:t>
-      </w:r>
-      <w:r>
-        <w:rPr>
-          <w:sz w:val="24"/>
-          <w:szCs w:val="24"/>
-        </w:rPr>
-        <w:t>o mitigate these risks</w:t>
+        <w:t xml:space="preserve"> In order to mitigate these risks</w:t>
       </w:r>
       <w:r>
         <w:rPr>
@@ -4057,21 +3925,7 @@
           <w:sz w:val="24"/>
           <w:szCs w:val="24"/>
         </w:rPr>
-        <w:t xml:space="preserve"> each week. The purpose of the training is</w:t>
-      </w:r>
-      <w:r>
-        <w:rPr>
-          <w:sz w:val="24"/>
-          <w:szCs w:val="24"/>
-        </w:rPr>
-        <w:t xml:space="preserve"> to familiarize the trainees with the test process and the tools that </w:t>
-      </w:r>
-      <w:r>
-        <w:rPr>
-          <w:sz w:val="24"/>
-          <w:szCs w:val="24"/>
-        </w:rPr>
-        <w:t>are used in software quality assurance.</w:t>
+        <w:t xml:space="preserve"> each week. The purpose of the training is to familiarize the trainees with the test process and the tools that are used in software quality assurance.</w:t>
       </w:r>
       <w:r>
         <w:rPr>
@@ -4171,7 +4025,7 @@
         <w:pStyle w:val="ListParagraph"/>
         <w:numPr>
           <w:ilvl w:val="0"/>
-          <w:numId w:val="22"/>
+          <w:numId w:val="31"/>
         </w:numPr>
         <w:rPr>
           <w:i/>
@@ -4193,7 +4047,7 @@
         <w:pStyle w:val="ListParagraph"/>
         <w:numPr>
           <w:ilvl w:val="0"/>
-          <w:numId w:val="22"/>
+          <w:numId w:val="31"/>
         </w:numPr>
         <w:rPr>
           <w:i/>
@@ -4231,7 +4085,7 @@
         <w:pStyle w:val="ListParagraph"/>
         <w:numPr>
           <w:ilvl w:val="0"/>
-          <w:numId w:val="22"/>
+          <w:numId w:val="31"/>
         </w:numPr>
         <w:rPr>
           <w:i/>
@@ -4253,7 +4107,7 @@
         <w:pStyle w:val="ListParagraph"/>
         <w:numPr>
           <w:ilvl w:val="0"/>
-          <w:numId w:val="22"/>
+          <w:numId w:val="31"/>
         </w:numPr>
         <w:rPr>
           <w:i/>
@@ -4275,7 +4129,7 @@
         <w:pStyle w:val="ListParagraph"/>
         <w:numPr>
           <w:ilvl w:val="0"/>
-          <w:numId w:val="22"/>
+          <w:numId w:val="31"/>
         </w:numPr>
         <w:rPr>
           <w:i/>
@@ -4329,7 +4183,7 @@
         <w:pStyle w:val="ListParagraph"/>
         <w:numPr>
           <w:ilvl w:val="0"/>
-          <w:numId w:val="22"/>
+          <w:numId w:val="32"/>
         </w:numPr>
         <w:rPr>
           <w:i/>
@@ -4351,7 +4205,7 @@
         <w:pStyle w:val="ListParagraph"/>
         <w:numPr>
           <w:ilvl w:val="0"/>
-          <w:numId w:val="22"/>
+          <w:numId w:val="32"/>
         </w:numPr>
         <w:rPr>
           <w:i/>
@@ -4373,7 +4227,7 @@
         <w:pStyle w:val="ListParagraph"/>
         <w:numPr>
           <w:ilvl w:val="0"/>
-          <w:numId w:val="22"/>
+          <w:numId w:val="33"/>
         </w:numPr>
         <w:rPr>
           <w:i/>
@@ -4387,6 +4241,7 @@
           <w:sz w:val="24"/>
           <w:szCs w:val="24"/>
         </w:rPr>
+        <w:lastRenderedPageBreak/>
         <w:t>Confirm inputs and boundary values for all fields.</w:t>
       </w:r>
     </w:p>
@@ -4395,7 +4250,7 @@
         <w:pStyle w:val="ListParagraph"/>
         <w:numPr>
           <w:ilvl w:val="0"/>
-          <w:numId w:val="22"/>
+          <w:numId w:val="33"/>
         </w:numPr>
         <w:rPr>
           <w:i/>
@@ -4417,7 +4272,7 @@
         <w:pStyle w:val="ListParagraph"/>
         <w:numPr>
           <w:ilvl w:val="0"/>
-          <w:numId w:val="22"/>
+          <w:numId w:val="33"/>
         </w:numPr>
         <w:rPr>
           <w:i/>
@@ -4471,7 +4326,7 @@
         <w:pStyle w:val="ListParagraph"/>
         <w:numPr>
           <w:ilvl w:val="0"/>
-          <w:numId w:val="22"/>
+          <w:numId w:val="33"/>
         </w:numPr>
         <w:rPr>
           <w:i/>
@@ -4507,7 +4362,6 @@
           <w:sz w:val="24"/>
           <w:szCs w:val="24"/>
         </w:rPr>
-        <w:lastRenderedPageBreak/>
         <w:t>Check data accuracy and integrity</w:t>
       </w:r>
     </w:p>
@@ -4570,7 +4424,7 @@
         <w:pStyle w:val="ListParagraph"/>
         <w:numPr>
           <w:ilvl w:val="0"/>
-          <w:numId w:val="22"/>
+          <w:numId w:val="34"/>
         </w:numPr>
         <w:rPr>
           <w:i/>
@@ -4592,7 +4446,7 @@
         <w:pStyle w:val="ListParagraph"/>
         <w:numPr>
           <w:ilvl w:val="0"/>
-          <w:numId w:val="22"/>
+          <w:numId w:val="34"/>
         </w:numPr>
         <w:rPr>
           <w:i/>
@@ -4614,7 +4468,7 @@
         <w:pStyle w:val="ListParagraph"/>
         <w:numPr>
           <w:ilvl w:val="0"/>
-          <w:numId w:val="22"/>
+          <w:numId w:val="34"/>
         </w:numPr>
         <w:rPr>
           <w:i/>
@@ -4636,7 +4490,7 @@
         <w:pStyle w:val="ListParagraph"/>
         <w:numPr>
           <w:ilvl w:val="0"/>
-          <w:numId w:val="22"/>
+          <w:numId w:val="34"/>
         </w:numPr>
         <w:rPr>
           <w:i/>
@@ -4658,7 +4512,7 @@
         <w:pStyle w:val="ListParagraph"/>
         <w:numPr>
           <w:ilvl w:val="0"/>
-          <w:numId w:val="22"/>
+          <w:numId w:val="34"/>
         </w:numPr>
         <w:rPr>
           <w:i/>
@@ -4680,7 +4534,7 @@
         <w:pStyle w:val="ListParagraph"/>
         <w:numPr>
           <w:ilvl w:val="0"/>
-          <w:numId w:val="22"/>
+          <w:numId w:val="34"/>
         </w:numPr>
         <w:rPr>
           <w:i/>
@@ -4702,7 +4556,7 @@
         <w:pStyle w:val="ListParagraph"/>
         <w:numPr>
           <w:ilvl w:val="0"/>
-          <w:numId w:val="22"/>
+          <w:numId w:val="34"/>
         </w:numPr>
         <w:rPr>
           <w:i/>
@@ -4797,7 +4651,7 @@
         <w:pStyle w:val="ListParagraph"/>
         <w:numPr>
           <w:ilvl w:val="0"/>
-          <w:numId w:val="22"/>
+          <w:numId w:val="35"/>
         </w:numPr>
         <w:spacing w:after="0"/>
         <w:rPr>
@@ -4820,7 +4674,7 @@
         <w:pStyle w:val="ListParagraph"/>
         <w:numPr>
           <w:ilvl w:val="0"/>
-          <w:numId w:val="22"/>
+          <w:numId w:val="35"/>
         </w:numPr>
         <w:rPr>
           <w:i/>
@@ -4842,7 +4696,7 @@
         <w:pStyle w:val="ListParagraph"/>
         <w:numPr>
           <w:ilvl w:val="0"/>
-          <w:numId w:val="22"/>
+          <w:numId w:val="35"/>
         </w:numPr>
         <w:rPr>
           <w:i/>
@@ -4864,7 +4718,7 @@
         <w:pStyle w:val="ListParagraph"/>
         <w:numPr>
           <w:ilvl w:val="0"/>
-          <w:numId w:val="22"/>
+          <w:numId w:val="35"/>
         </w:numPr>
         <w:rPr>
           <w:i/>
@@ -4886,7 +4740,7 @@
         <w:pStyle w:val="ListParagraph"/>
         <w:numPr>
           <w:ilvl w:val="0"/>
-          <w:numId w:val="22"/>
+          <w:numId w:val="35"/>
         </w:numPr>
         <w:rPr>
           <w:i/>
@@ -4908,7 +4762,7 @@
         <w:pStyle w:val="ListParagraph"/>
         <w:numPr>
           <w:ilvl w:val="0"/>
-          <w:numId w:val="22"/>
+          <w:numId w:val="35"/>
         </w:numPr>
         <w:rPr>
           <w:i/>
@@ -4962,7 +4816,7 @@
         <w:pStyle w:val="ListParagraph"/>
         <w:numPr>
           <w:ilvl w:val="0"/>
-          <w:numId w:val="22"/>
+          <w:numId w:val="36"/>
         </w:numPr>
         <w:rPr>
           <w:i/>
@@ -4984,7 +4838,7 @@
         <w:pStyle w:val="ListParagraph"/>
         <w:numPr>
           <w:ilvl w:val="0"/>
-          <w:numId w:val="22"/>
+          <w:numId w:val="36"/>
         </w:numPr>
         <w:rPr>
           <w:i/>
@@ -5006,7 +4860,7 @@
         <w:pStyle w:val="ListParagraph"/>
         <w:numPr>
           <w:ilvl w:val="0"/>
-          <w:numId w:val="22"/>
+          <w:numId w:val="36"/>
         </w:numPr>
         <w:rPr>
           <w:i/>
@@ -5028,7 +4882,7 @@
         <w:pStyle w:val="ListParagraph"/>
         <w:numPr>
           <w:ilvl w:val="0"/>
-          <w:numId w:val="22"/>
+          <w:numId w:val="36"/>
         </w:numPr>
         <w:rPr>
           <w:i/>
@@ -5050,7 +4904,7 @@
         <w:pStyle w:val="ListParagraph"/>
         <w:numPr>
           <w:ilvl w:val="0"/>
-          <w:numId w:val="22"/>
+          <w:numId w:val="36"/>
         </w:numPr>
         <w:rPr>
           <w:i/>
@@ -5064,6 +4918,7 @@
           <w:sz w:val="24"/>
           <w:szCs w:val="24"/>
         </w:rPr>
+        <w:lastRenderedPageBreak/>
         <w:t>Check different resolutions to ensure that all application components display correctly.</w:t>
       </w:r>
     </w:p>
@@ -5072,7 +4927,7 @@
         <w:pStyle w:val="ListParagraph"/>
         <w:numPr>
           <w:ilvl w:val="0"/>
-          <w:numId w:val="22"/>
+          <w:numId w:val="36"/>
         </w:numPr>
         <w:rPr>
           <w:i/>
@@ -5094,7 +4949,7 @@
         <w:pStyle w:val="ListParagraph"/>
         <w:numPr>
           <w:ilvl w:val="0"/>
-          <w:numId w:val="22"/>
+          <w:numId w:val="36"/>
         </w:numPr>
         <w:rPr>
           <w:i/>
@@ -5124,7 +4979,17 @@
           <w:sz w:val="24"/>
           <w:szCs w:val="24"/>
         </w:rPr>
-        <w:t>OS to ensure that all application components display correctly</w:t>
+        <w:t>OS to en</w:t>
+      </w:r>
+      <w:bookmarkStart w:id="0" w:name="_GoBack"/>
+      <w:bookmarkEnd w:id="0"/>
+      <w:r>
+        <w:rPr>
+          <w:i/>
+          <w:sz w:val="24"/>
+          <w:szCs w:val="24"/>
+        </w:rPr>
+        <w:t>sure that all application components display correctly</w:t>
       </w:r>
       <w:r>
         <w:rPr>
@@ -5434,7 +5299,21 @@
           <w:sz w:val="24"/>
           <w:szCs w:val="24"/>
         </w:rPr>
-        <w:t>Access to lectures / presentations / home works and Courses enrollment will be tested with many regular users (100 or 200 for example)</w:t>
+        <w:t>Access to lectures / presentations / home works and Courses enrollment will be tested with many regular users (</w:t>
+      </w:r>
+      <w:r>
+        <w:rPr>
+          <w:sz w:val="24"/>
+          <w:szCs w:val="24"/>
+        </w:rPr>
+        <w:t>development team and the product owner will be involved in providing a plausible estimation of the load</w:t>
+      </w:r>
+      <w:r>
+        <w:rPr>
+          <w:sz w:val="24"/>
+          <w:szCs w:val="24"/>
+        </w:rPr>
+        <w:t>)</w:t>
       </w:r>
       <w:r>
         <w:rPr>
@@ -5462,7 +5341,15 @@
           <w:sz w:val="24"/>
           <w:szCs w:val="24"/>
         </w:rPr>
-        <w:t>). The main purpose of this type of test is to ensure the application can sustain acceptable levels of performance over an extended period of time without exhibiting degradation, such as might be caused by a memory leak or server crash.</w:t>
+        <w:t xml:space="preserve">). The main purpose of this type of test is to ensure the application can sustain acceptable levels of performance over an extended </w:t>
+      </w:r>
+      <w:r>
+        <w:rPr>
+          <w:sz w:val="24"/>
+          <w:szCs w:val="24"/>
+        </w:rPr>
+        <w:lastRenderedPageBreak/>
+        <w:t>period of time without exhibiting degradation, such as might be caused by a memory leak or server crash.</w:t>
       </w:r>
     </w:p>
     <w:p>
@@ -5512,7 +5399,6 @@
           <w:sz w:val="24"/>
           <w:szCs w:val="24"/>
         </w:rPr>
-        <w:lastRenderedPageBreak/>
         <w:t xml:space="preserve">Stress testing of all functionalities will be performed. The behavior of the application will be tested </w:t>
       </w:r>
       <w:r>
@@ -5567,8 +5453,9 @@
         <w:ind w:left="1440"/>
         <w:jc w:val="both"/>
         <w:rPr>
-          <w:sz w:val="24"/>
-          <w:szCs w:val="24"/>
+          <w:sz w:val="28"/>
+          <w:szCs w:val="28"/>
+          <w:lang w:val="bg-BG"/>
         </w:rPr>
       </w:pPr>
       <w:r>
@@ -5732,16 +5619,6 @@
         </w:rPr>
         <w:t>.</w:t>
       </w:r>
-    </w:p>
-    <w:p>
-      <w:pPr>
-        <w:pStyle w:val="ListParagraph"/>
-        <w:rPr>
-          <w:sz w:val="28"/>
-          <w:szCs w:val="28"/>
-          <w:lang w:val="bg-BG"/>
-        </w:rPr>
-      </w:pPr>
     </w:p>
     <w:p>
       <w:pPr>
@@ -5767,7 +5644,7 @@
     </w:p>
     <w:p>
       <w:pPr>
-        <w:ind w:left="720"/>
+        <w:ind w:left="360"/>
         <w:rPr>
           <w:sz w:val="24"/>
           <w:szCs w:val="24"/>
@@ -5779,29 +5656,13 @@
           <w:szCs w:val="24"/>
         </w:rPr>
         <w:t>There is time allocated for the completion of this test plan in the master plan document (reference here). The work will be completed in three months.</w:t>
-      </w:r>
-    </w:p>
-    <w:p>
-      <w:pPr>
-        <w:ind w:left="720"/>
-        <w:rPr>
-          <w:sz w:val="24"/>
-          <w:szCs w:val="24"/>
-        </w:rPr>
-      </w:pPr>
-      <w:r>
-        <w:rPr>
-          <w:sz w:val="24"/>
-          <w:szCs w:val="24"/>
-        </w:rPr>
-        <w:t>The team will use the scrum software development model. There will be one week-long iterations and test design implementation and execution will be performed in each iteration. Each iteration schedule will be discussed and accepted by the team on the weekly sprint planning meeting each Monday at 20:10.</w:t>
       </w:r>
     </w:p>
     <w:tbl>
       <w:tblPr>
         <w:tblStyle w:val="LightGrid-Accent5"/>
+        <w:tblpPr w:leftFromText="180" w:rightFromText="180" w:vertAnchor="text" w:horzAnchor="margin" w:tblpXSpec="center" w:tblpY="1113"/>
         <w:tblW w:w="0" w:type="auto"/>
-        <w:tblInd w:w="743" w:type="dxa"/>
         <w:tblLook w:val="04A0" w:firstRow="1" w:lastRow="0" w:firstColumn="1" w:lastColumn="0" w:noHBand="0" w:noVBand="1"/>
       </w:tblPr>
       <w:tblGrid>
@@ -6123,10 +5984,63 @@
     </w:tbl>
     <w:p>
       <w:pPr>
+        <w:ind w:left="360"/>
+        <w:rPr>
+          <w:sz w:val="24"/>
+          <w:szCs w:val="24"/>
+        </w:rPr>
+      </w:pPr>
+      <w:r>
+        <w:rPr>
+          <w:sz w:val="24"/>
+          <w:szCs w:val="24"/>
+        </w:rPr>
+        <w:t xml:space="preserve"> </w:t>
+      </w:r>
+      <w:r>
+        <w:rPr>
+          <w:sz w:val="24"/>
+          <w:szCs w:val="24"/>
+        </w:rPr>
+        <w:t>The team will use the scrum software development model. There will be one week-long iterations and test design implementation and execution will be performed in each iteration. Each iteration schedule will be discussed and accepted by the team on the weekly sprint planning meeting each Monday at 20:10.</w:t>
+      </w:r>
+    </w:p>
+    <w:p>
+      <w:pPr>
         <w:ind w:left="720"/>
         <w:rPr>
           <w:sz w:val="24"/>
           <w:szCs w:val="24"/>
+        </w:rPr>
+      </w:pPr>
+    </w:p>
+    <w:p>
+      <w:pPr>
+        <w:ind w:left="360"/>
+        <w:rPr>
+          <w:b/>
+          <w:sz w:val="28"/>
+          <w:szCs w:val="28"/>
+        </w:rPr>
+      </w:pPr>
+    </w:p>
+    <w:p>
+      <w:pPr>
+        <w:ind w:left="360"/>
+        <w:rPr>
+          <w:b/>
+          <w:sz w:val="28"/>
+          <w:szCs w:val="28"/>
+        </w:rPr>
+      </w:pPr>
+    </w:p>
+    <w:p>
+      <w:pPr>
+        <w:ind w:left="360"/>
+        <w:rPr>
+          <w:b/>
+          <w:sz w:val="28"/>
+          <w:szCs w:val="28"/>
         </w:rPr>
       </w:pPr>
     </w:p>
@@ -6149,98 +6063,307 @@
           <w:sz w:val="28"/>
           <w:szCs w:val="28"/>
         </w:rPr>
+        <w:lastRenderedPageBreak/>
+        <w:t xml:space="preserve"> Deliverables</w:t>
+      </w:r>
+    </w:p>
+    <w:tbl>
+      <w:tblPr>
+        <w:tblStyle w:val="LightGrid-Accent5"/>
+        <w:tblW w:w="0" w:type="auto"/>
+        <w:tblInd w:w="416" w:type="dxa"/>
+        <w:tblLook w:val="04A0" w:firstRow="1" w:lastRow="0" w:firstColumn="1" w:lastColumn="0" w:noHBand="0" w:noVBand="1"/>
+      </w:tblPr>
+      <w:tblGrid>
+        <w:gridCol w:w="3685"/>
+        <w:gridCol w:w="2875"/>
+        <w:gridCol w:w="3362"/>
+      </w:tblGrid>
+      <w:tr>
+        <w:trPr>
+          <w:cnfStyle w:val="100000000000" w:firstRow="1" w:lastRow="0" w:firstColumn="0" w:lastColumn="0" w:oddVBand="0" w:evenVBand="0" w:oddHBand="0" w:evenHBand="0" w:firstRowFirstColumn="0" w:firstRowLastColumn="0" w:lastRowFirstColumn="0" w:lastRowLastColumn="0"/>
+        </w:trPr>
+        <w:tc>
+          <w:tcPr>
+            <w:cnfStyle w:val="001000000000" w:firstRow="0" w:lastRow="0" w:firstColumn="1" w:lastColumn="0" w:oddVBand="0" w:evenVBand="0" w:oddHBand="0" w:evenHBand="0" w:firstRowFirstColumn="0" w:firstRowLastColumn="0" w:lastRowFirstColumn="0" w:lastRowLastColumn="0"/>
+            <w:tcW w:w="3685" w:type="dxa"/>
+          </w:tcPr>
+          <w:p>
+            <w:pPr>
+              <w:jc w:val="center"/>
+              <w:rPr>
+                <w:sz w:val="28"/>
+                <w:szCs w:val="28"/>
+              </w:rPr>
+            </w:pPr>
+            <w:r>
+              <w:rPr>
+                <w:sz w:val="28"/>
+                <w:szCs w:val="28"/>
+              </w:rPr>
+              <w:t>Deliverable</w:t>
+            </w:r>
+          </w:p>
+        </w:tc>
+        <w:tc>
+          <w:tcPr>
+            <w:tcW w:w="2875" w:type="dxa"/>
+          </w:tcPr>
+          <w:p>
+            <w:pPr>
+              <w:jc w:val="center"/>
+              <w:cnfStyle w:val="100000000000" w:firstRow="1" w:lastRow="0" w:firstColumn="0" w:lastColumn="0" w:oddVBand="0" w:evenVBand="0" w:oddHBand="0" w:evenHBand="0" w:firstRowFirstColumn="0" w:firstRowLastColumn="0" w:lastRowFirstColumn="0" w:lastRowLastColumn="0"/>
+              <w:rPr>
+                <w:sz w:val="28"/>
+                <w:szCs w:val="28"/>
+              </w:rPr>
+            </w:pPr>
+            <w:r>
+              <w:rPr>
+                <w:sz w:val="28"/>
+                <w:szCs w:val="28"/>
+              </w:rPr>
+              <w:t>For</w:t>
+            </w:r>
+          </w:p>
+        </w:tc>
+        <w:tc>
+          <w:tcPr>
+            <w:tcW w:w="3362" w:type="dxa"/>
+          </w:tcPr>
+          <w:p>
+            <w:pPr>
+              <w:jc w:val="center"/>
+              <w:cnfStyle w:val="100000000000" w:firstRow="1" w:lastRow="0" w:firstColumn="0" w:lastColumn="0" w:oddVBand="0" w:evenVBand="0" w:oddHBand="0" w:evenHBand="0" w:firstRowFirstColumn="0" w:firstRowLastColumn="0" w:lastRowFirstColumn="0" w:lastRowLastColumn="0"/>
+              <w:rPr>
+                <w:sz w:val="28"/>
+                <w:szCs w:val="28"/>
+              </w:rPr>
+            </w:pPr>
+            <w:r>
+              <w:rPr>
+                <w:sz w:val="28"/>
+                <w:szCs w:val="28"/>
+              </w:rPr>
+              <w:t>Date</w:t>
+            </w:r>
+          </w:p>
+        </w:tc>
+      </w:tr>
+      <w:tr>
+        <w:trPr>
+          <w:cnfStyle w:val="000000100000" w:firstRow="0" w:lastRow="0" w:firstColumn="0" w:lastColumn="0" w:oddVBand="0" w:evenVBand="0" w:oddHBand="1" w:evenHBand="0" w:firstRowFirstColumn="0" w:firstRowLastColumn="0" w:lastRowFirstColumn="0" w:lastRowLastColumn="0"/>
+        </w:trPr>
+        <w:tc>
+          <w:tcPr>
+            <w:cnfStyle w:val="001000000000" w:firstRow="0" w:lastRow="0" w:firstColumn="1" w:lastColumn="0" w:oddVBand="0" w:evenVBand="0" w:oddHBand="0" w:evenHBand="0" w:firstRowFirstColumn="0" w:firstRowLastColumn="0" w:lastRowFirstColumn="0" w:lastRowLastColumn="0"/>
+            <w:tcW w:w="3685" w:type="dxa"/>
+          </w:tcPr>
+          <w:p>
+            <w:pPr>
+              <w:jc w:val="center"/>
+              <w:rPr>
+                <w:b w:val="0"/>
+                <w:sz w:val="28"/>
+                <w:szCs w:val="28"/>
+              </w:rPr>
+            </w:pPr>
+            <w:r>
+              <w:rPr>
+                <w:b w:val="0"/>
+                <w:sz w:val="28"/>
+                <w:szCs w:val="28"/>
+              </w:rPr>
+              <w:t>Test Plan</w:t>
+            </w:r>
+          </w:p>
+        </w:tc>
+        <w:tc>
+          <w:tcPr>
+            <w:tcW w:w="2875" w:type="dxa"/>
+          </w:tcPr>
+          <w:p>
+            <w:pPr>
+              <w:jc w:val="center"/>
+              <w:cnfStyle w:val="000000100000" w:firstRow="0" w:lastRow="0" w:firstColumn="0" w:lastColumn="0" w:oddVBand="0" w:evenVBand="0" w:oddHBand="1" w:evenHBand="0" w:firstRowFirstColumn="0" w:firstRowLastColumn="0" w:lastRowFirstColumn="0" w:lastRowLastColumn="0"/>
+              <w:rPr>
+                <w:sz w:val="28"/>
+                <w:szCs w:val="28"/>
+              </w:rPr>
+            </w:pPr>
+            <w:r>
+              <w:rPr>
+                <w:sz w:val="28"/>
+                <w:szCs w:val="28"/>
+              </w:rPr>
+              <w:t>Product owner</w:t>
+            </w:r>
+          </w:p>
+        </w:tc>
+        <w:tc>
+          <w:tcPr>
+            <w:tcW w:w="3362" w:type="dxa"/>
+          </w:tcPr>
+          <w:p>
+            <w:pPr>
+              <w:jc w:val="center"/>
+              <w:cnfStyle w:val="000000100000" w:firstRow="0" w:lastRow="0" w:firstColumn="0" w:lastColumn="0" w:oddVBand="0" w:evenVBand="0" w:oddHBand="1" w:evenHBand="0" w:firstRowFirstColumn="0" w:firstRowLastColumn="0" w:lastRowFirstColumn="0" w:lastRowLastColumn="0"/>
+              <w:rPr>
+                <w:sz w:val="28"/>
+                <w:szCs w:val="28"/>
+              </w:rPr>
+            </w:pPr>
+            <w:r>
+              <w:rPr>
+                <w:sz w:val="28"/>
+                <w:szCs w:val="28"/>
+              </w:rPr>
+              <w:t>27.11.2015</w:t>
+            </w:r>
+          </w:p>
+        </w:tc>
+      </w:tr>
+      <w:tr>
+        <w:trPr>
+          <w:cnfStyle w:val="000000010000" w:firstRow="0" w:lastRow="0" w:firstColumn="0" w:lastColumn="0" w:oddVBand="0" w:evenVBand="0" w:oddHBand="0" w:evenHBand="1" w:firstRowFirstColumn="0" w:firstRowLastColumn="0" w:lastRowFirstColumn="0" w:lastRowLastColumn="0"/>
+        </w:trPr>
+        <w:tc>
+          <w:tcPr>
+            <w:cnfStyle w:val="001000000000" w:firstRow="0" w:lastRow="0" w:firstColumn="1" w:lastColumn="0" w:oddVBand="0" w:evenVBand="0" w:oddHBand="0" w:evenHBand="0" w:firstRowFirstColumn="0" w:firstRowLastColumn="0" w:lastRowFirstColumn="0" w:lastRowLastColumn="0"/>
+            <w:tcW w:w="3685" w:type="dxa"/>
+          </w:tcPr>
+          <w:p>
+            <w:pPr>
+              <w:jc w:val="center"/>
+              <w:rPr>
+                <w:b w:val="0"/>
+                <w:sz w:val="28"/>
+                <w:szCs w:val="28"/>
+              </w:rPr>
+            </w:pPr>
+            <w:r>
+              <w:rPr>
+                <w:b w:val="0"/>
+                <w:sz w:val="28"/>
+                <w:szCs w:val="28"/>
+              </w:rPr>
+              <w:t>Revised test plan</w:t>
+            </w:r>
+          </w:p>
+        </w:tc>
+        <w:tc>
+          <w:tcPr>
+            <w:tcW w:w="2875" w:type="dxa"/>
+          </w:tcPr>
+          <w:p>
+            <w:pPr>
+              <w:jc w:val="center"/>
+              <w:cnfStyle w:val="000000010000" w:firstRow="0" w:lastRow="0" w:firstColumn="0" w:lastColumn="0" w:oddVBand="0" w:evenVBand="0" w:oddHBand="0" w:evenHBand="1" w:firstRowFirstColumn="0" w:firstRowLastColumn="0" w:lastRowFirstColumn="0" w:lastRowLastColumn="0"/>
+              <w:rPr>
+                <w:sz w:val="28"/>
+                <w:szCs w:val="28"/>
+              </w:rPr>
+            </w:pPr>
+            <w:r>
+              <w:rPr>
+                <w:sz w:val="28"/>
+                <w:szCs w:val="28"/>
+              </w:rPr>
+              <w:t>Product owner</w:t>
+            </w:r>
+          </w:p>
+        </w:tc>
+        <w:tc>
+          <w:tcPr>
+            <w:tcW w:w="3362" w:type="dxa"/>
+          </w:tcPr>
+          <w:p>
+            <w:pPr>
+              <w:jc w:val="center"/>
+              <w:cnfStyle w:val="000000010000" w:firstRow="0" w:lastRow="0" w:firstColumn="0" w:lastColumn="0" w:oddVBand="0" w:evenVBand="0" w:oddHBand="0" w:evenHBand="1" w:firstRowFirstColumn="0" w:firstRowLastColumn="0" w:lastRowFirstColumn="0" w:lastRowLastColumn="0"/>
+              <w:rPr>
+                <w:sz w:val="28"/>
+                <w:szCs w:val="28"/>
+              </w:rPr>
+            </w:pPr>
+            <w:r>
+              <w:rPr>
+                <w:sz w:val="28"/>
+                <w:szCs w:val="28"/>
+              </w:rPr>
+              <w:t>04.12.2015</w:t>
+            </w:r>
+          </w:p>
+        </w:tc>
+      </w:tr>
+      <w:tr>
+        <w:trPr>
+          <w:cnfStyle w:val="000000100000" w:firstRow="0" w:lastRow="0" w:firstColumn="0" w:lastColumn="0" w:oddVBand="0" w:evenVBand="0" w:oddHBand="1" w:evenHBand="0" w:firstRowFirstColumn="0" w:firstRowLastColumn="0" w:lastRowFirstColumn="0" w:lastRowLastColumn="0"/>
+        </w:trPr>
+        <w:tc>
+          <w:tcPr>
+            <w:cnfStyle w:val="001000000000" w:firstRow="0" w:lastRow="0" w:firstColumn="1" w:lastColumn="0" w:oddVBand="0" w:evenVBand="0" w:oddHBand="0" w:evenHBand="0" w:firstRowFirstColumn="0" w:firstRowLastColumn="0" w:lastRowFirstColumn="0" w:lastRowLastColumn="0"/>
+            <w:tcW w:w="3685" w:type="dxa"/>
+          </w:tcPr>
+          <w:p>
+            <w:pPr>
+              <w:jc w:val="center"/>
+              <w:rPr>
+                <w:sz w:val="28"/>
+                <w:szCs w:val="28"/>
+              </w:rPr>
+            </w:pPr>
+          </w:p>
+        </w:tc>
+        <w:tc>
+          <w:tcPr>
+            <w:tcW w:w="2875" w:type="dxa"/>
+          </w:tcPr>
+          <w:p>
+            <w:pPr>
+              <w:jc w:val="center"/>
+              <w:cnfStyle w:val="000000100000" w:firstRow="0" w:lastRow="0" w:firstColumn="0" w:lastColumn="0" w:oddVBand="0" w:evenVBand="0" w:oddHBand="1" w:evenHBand="0" w:firstRowFirstColumn="0" w:firstRowLastColumn="0" w:lastRowFirstColumn="0" w:lastRowLastColumn="0"/>
+              <w:rPr>
+                <w:sz w:val="28"/>
+                <w:szCs w:val="28"/>
+              </w:rPr>
+            </w:pPr>
+          </w:p>
+        </w:tc>
+        <w:tc>
+          <w:tcPr>
+            <w:tcW w:w="3362" w:type="dxa"/>
+          </w:tcPr>
+          <w:p>
+            <w:pPr>
+              <w:jc w:val="center"/>
+              <w:cnfStyle w:val="000000100000" w:firstRow="0" w:lastRow="0" w:firstColumn="0" w:lastColumn="0" w:oddVBand="0" w:evenVBand="0" w:oddHBand="1" w:evenHBand="0" w:firstRowFirstColumn="0" w:firstRowLastColumn="0" w:lastRowFirstColumn="0" w:lastRowLastColumn="0"/>
+              <w:rPr>
+                <w:sz w:val="28"/>
+                <w:szCs w:val="28"/>
+              </w:rPr>
+            </w:pPr>
+          </w:p>
+        </w:tc>
+      </w:tr>
+    </w:tbl>
+    <w:p>
+      <w:pPr>
+        <w:ind w:left="360"/>
+        <w:rPr>
+          <w:b/>
+          <w:sz w:val="28"/>
+          <w:szCs w:val="28"/>
+        </w:rPr>
+      </w:pPr>
+      <w:r>
+        <w:rPr>
+          <w:b/>
+          <w:sz w:val="28"/>
+          <w:szCs w:val="28"/>
+        </w:rPr>
         <w:t xml:space="preserve"> </w:t>
       </w:r>
-      <w:r>
-        <w:rPr>
-          <w:b/>
-          <w:sz w:val="28"/>
-          <w:szCs w:val="28"/>
-        </w:rPr>
-        <w:t>Communication Approach</w:t>
-      </w:r>
-    </w:p>
-    <w:p>
-      <w:pPr>
-        <w:spacing w:after="0"/>
-        <w:ind w:left="720"/>
-        <w:rPr>
-          <w:sz w:val="24"/>
-          <w:szCs w:val="24"/>
-        </w:rPr>
-      </w:pPr>
-      <w:r>
-        <w:rPr>
-          <w:sz w:val="24"/>
-          <w:szCs w:val="24"/>
-        </w:rPr>
-        <w:t>The team will use the</w:t>
-      </w:r>
-      <w:r>
-        <w:rPr>
-          <w:sz w:val="24"/>
-          <w:szCs w:val="24"/>
-        </w:rPr>
-        <w:t xml:space="preserve"> </w:t>
-      </w:r>
-      <w:r>
-        <w:rPr>
-          <w:sz w:val="24"/>
-          <w:szCs w:val="24"/>
-        </w:rPr>
-        <w:t xml:space="preserve">scrum development process. Weekly planning meetings will be held at 20:00 on Monday. The standup daily scrum meetings will be held on Facebook at 22:00 every week day except </w:t>
-      </w:r>
-      <w:r>
-        <w:rPr>
-          <w:sz w:val="24"/>
-          <w:szCs w:val="24"/>
-        </w:rPr>
-        <w:lastRenderedPageBreak/>
-        <w:t>Monday and Friday.</w:t>
-      </w:r>
-      <w:r>
-        <w:rPr>
-          <w:sz w:val="24"/>
-          <w:szCs w:val="24"/>
-        </w:rPr>
-        <w:t xml:space="preserve"> There is a </w:t>
-      </w:r>
-      <w:proofErr w:type="spellStart"/>
-      <w:r>
-        <w:rPr>
-          <w:sz w:val="24"/>
-          <w:szCs w:val="24"/>
-        </w:rPr>
-        <w:t>Github</w:t>
-      </w:r>
-      <w:proofErr w:type="spellEnd"/>
-      <w:r>
-        <w:rPr>
-          <w:sz w:val="24"/>
-          <w:szCs w:val="24"/>
-        </w:rPr>
-        <w:t xml:space="preserve"> organization and Facebook group set up in order to facilitate communication and collaboration in the team.</w:t>
-      </w:r>
-    </w:p>
-    <w:p>
-      <w:pPr>
-        <w:spacing w:after="0"/>
-        <w:ind w:left="360"/>
-        <w:rPr>
-          <w:sz w:val="24"/>
-          <w:szCs w:val="24"/>
-        </w:rPr>
-      </w:pPr>
-    </w:p>
-    <w:p>
-      <w:pPr>
-        <w:spacing w:after="0"/>
-        <w:ind w:left="360"/>
-        <w:rPr>
-          <w:sz w:val="24"/>
-          <w:szCs w:val="24"/>
-        </w:rPr>
-      </w:pPr>
     </w:p>
     <w:p>
       <w:pPr>
@@ -6261,31 +6384,123 @@
           <w:sz w:val="28"/>
           <w:szCs w:val="28"/>
         </w:rPr>
+        <w:t>Communication Approach</w:t>
+      </w:r>
+    </w:p>
+    <w:p>
+      <w:pPr>
+        <w:spacing w:after="0"/>
+        <w:ind w:left="360"/>
+        <w:rPr>
+          <w:sz w:val="24"/>
+          <w:szCs w:val="24"/>
+        </w:rPr>
+      </w:pPr>
+      <w:r>
+        <w:rPr>
+          <w:sz w:val="24"/>
+          <w:szCs w:val="24"/>
+        </w:rPr>
+        <w:t>The team will use the</w:t>
+      </w:r>
+      <w:r>
+        <w:rPr>
+          <w:sz w:val="24"/>
+          <w:szCs w:val="24"/>
+        </w:rPr>
         <w:t xml:space="preserve"> </w:t>
       </w:r>
       <w:r>
         <w:rPr>
+          <w:sz w:val="24"/>
+          <w:szCs w:val="24"/>
+        </w:rPr>
+        <w:t>scrum development process. Weekly planning meetings will be held at 20:00 on Monday. The standup daily scrum meetings will be held on Facebook at 22:00 every week day except Monday and Friday.</w:t>
+      </w:r>
+      <w:r>
+        <w:rPr>
+          <w:sz w:val="24"/>
+          <w:szCs w:val="24"/>
+        </w:rPr>
+        <w:t xml:space="preserve"> There is a Github organization and Facebook group set up in order to facilitate communication and collaboration in the team.</w:t>
+      </w:r>
+    </w:p>
+    <w:p>
+      <w:pPr>
+        <w:spacing w:after="0"/>
+        <w:ind w:left="360"/>
+        <w:rPr>
+          <w:sz w:val="24"/>
+          <w:szCs w:val="24"/>
+        </w:rPr>
+      </w:pPr>
+    </w:p>
+    <w:p>
+      <w:pPr>
+        <w:spacing w:after="0"/>
+        <w:ind w:left="360"/>
+        <w:rPr>
+          <w:sz w:val="24"/>
+          <w:szCs w:val="24"/>
+        </w:rPr>
+      </w:pPr>
+    </w:p>
+    <w:p>
+      <w:pPr>
+        <w:pStyle w:val="ListParagraph"/>
+        <w:numPr>
+          <w:ilvl w:val="0"/>
+          <w:numId w:val="2"/>
+        </w:numPr>
+        <w:rPr>
           <w:b/>
           <w:sz w:val="28"/>
           <w:szCs w:val="28"/>
         </w:rPr>
+      </w:pPr>
+      <w:r>
+        <w:rPr>
+          <w:b/>
+          <w:sz w:val="28"/>
+          <w:szCs w:val="28"/>
+        </w:rPr>
+        <w:t xml:space="preserve"> </w:t>
+      </w:r>
+      <w:r>
+        <w:rPr>
+          <w:b/>
+          <w:sz w:val="28"/>
+          <w:szCs w:val="28"/>
+        </w:rPr>
         <w:t>Test environment</w:t>
       </w:r>
     </w:p>
     <w:p>
       <w:pPr>
         <w:pStyle w:val="ListParagraph"/>
-        <w:rPr>
-          <w:sz w:val="24"/>
-          <w:szCs w:val="24"/>
-        </w:rPr>
-      </w:pPr>
-      <w:r>
+        <w:ind w:left="360"/>
         <w:rPr>
           <w:b/>
           <w:sz w:val="24"/>
           <w:szCs w:val="24"/>
         </w:rPr>
+      </w:pPr>
+    </w:p>
+    <w:p>
+      <w:pPr>
+        <w:pStyle w:val="ListParagraph"/>
+        <w:ind w:left="360"/>
+        <w:rPr>
+          <w:sz w:val="24"/>
+          <w:szCs w:val="24"/>
+        </w:rPr>
+      </w:pPr>
+      <w:r>
+        <w:rPr>
+          <w:b/>
+          <w:sz w:val="24"/>
+          <w:szCs w:val="24"/>
+        </w:rPr>
         <w:t>OS</w:t>
       </w:r>
       <w:r>
@@ -6299,6 +6514,7 @@
     <w:p>
       <w:pPr>
         <w:pStyle w:val="ListParagraph"/>
+        <w:ind w:left="360"/>
         <w:rPr>
           <w:sz w:val="24"/>
           <w:szCs w:val="24"/>
@@ -6323,6 +6539,7 @@
     <w:p>
       <w:pPr>
         <w:pStyle w:val="ListParagraph"/>
+        <w:ind w:left="360"/>
         <w:rPr>
           <w:sz w:val="24"/>
           <w:szCs w:val="24"/>
@@ -6347,6 +6564,7 @@
     <w:p>
       <w:pPr>
         <w:pStyle w:val="ListParagraph"/>
+        <w:ind w:left="360"/>
         <w:rPr>
           <w:sz w:val="24"/>
           <w:szCs w:val="24"/>
@@ -6363,6 +6581,7 @@
     <w:p>
       <w:pPr>
         <w:pStyle w:val="ListParagraph"/>
+        <w:ind w:left="360"/>
         <w:rPr>
           <w:sz w:val="24"/>
           <w:szCs w:val="24"/>
@@ -6387,6 +6606,7 @@
     <w:p>
       <w:pPr>
         <w:pStyle w:val="ListParagraph"/>
+        <w:ind w:left="360"/>
         <w:rPr>
           <w:sz w:val="24"/>
           <w:szCs w:val="24"/>
@@ -6407,12 +6627,11 @@
         </w:rPr>
         <w:t>: 8GB</w:t>
       </w:r>
-      <w:bookmarkStart w:id="0" w:name="_GoBack"/>
-      <w:bookmarkEnd w:id="0"/>
     </w:p>
     <w:p>
       <w:pPr>
         <w:pStyle w:val="ListParagraph"/>
+        <w:ind w:left="360"/>
         <w:rPr>
           <w:sz w:val="24"/>
           <w:szCs w:val="24"/>
@@ -6437,15 +6656,7 @@
     <w:p>
       <w:pPr>
         <w:pStyle w:val="ListParagraph"/>
-        <w:rPr>
-          <w:sz w:val="24"/>
-          <w:szCs w:val="24"/>
-        </w:rPr>
-      </w:pPr>
-    </w:p>
-    <w:p>
-      <w:pPr>
-        <w:pStyle w:val="ListParagraph"/>
+        <w:ind w:left="360"/>
         <w:rPr>
           <w:sz w:val="24"/>
           <w:szCs w:val="24"/>
@@ -6945,6 +7156,7 @@
         <w:rPr>
           <w:sz w:val="28"/>
           <w:szCs w:val="28"/>
+          <w:highlight w:val="green"/>
         </w:rPr>
         <w:t>Schedule table</w:t>
       </w:r>
@@ -6961,6 +7173,7 @@
         <w:rPr>
           <w:sz w:val="28"/>
           <w:szCs w:val="28"/>
+          <w:highlight w:val="green"/>
         </w:rPr>
         <w:t>Separate risk analysis and training</w:t>
       </w:r>
@@ -7030,6 +7243,7 @@
         <w:rPr>
           <w:sz w:val="28"/>
           <w:szCs w:val="28"/>
+          <w:highlight w:val="green"/>
         </w:rPr>
         <w:t>Deliverables</w:t>
       </w:r>
@@ -7119,7 +7333,7 @@
               <w:sz w:val="32"/>
               <w:szCs w:val="32"/>
             </w:rPr>
-            <w:t>9</w:t>
+            <w:t>11</w:t>
           </w:r>
           <w:r>
             <w:rPr>
@@ -7605,6 +7819,119 @@
     </w:lvl>
   </w:abstractNum>
   <w:abstractNum w:abstractNumId="3">
+    <w:nsid w:val="0BB3770A"/>
+    <w:multiLevelType w:val="hybridMultilevel"/>
+    <w:tmpl w:val="3578969A"/>
+    <w:lvl w:ilvl="0" w:tplc="04090005">
+      <w:start w:val="1"/>
+      <w:numFmt w:val="bullet"/>
+      <w:lvlText w:val=""/>
+      <w:lvlJc w:val="left"/>
+      <w:pPr>
+        <w:ind w:left="2160" w:hanging="360"/>
+      </w:pPr>
+      <w:rPr>
+        <w:rFonts w:ascii="Wingdings" w:hAnsi="Wingdings" w:hint="default"/>
+      </w:rPr>
+    </w:lvl>
+    <w:lvl w:ilvl="1" w:tplc="04020003" w:tentative="1">
+      <w:start w:val="1"/>
+      <w:numFmt w:val="bullet"/>
+      <w:lvlText w:val="o"/>
+      <w:lvlJc w:val="left"/>
+      <w:pPr>
+        <w:ind w:left="2880" w:hanging="360"/>
+      </w:pPr>
+      <w:rPr>
+        <w:rFonts w:ascii="Courier New" w:hAnsi="Courier New" w:cs="Courier New" w:hint="default"/>
+      </w:rPr>
+    </w:lvl>
+    <w:lvl w:ilvl="2" w:tplc="04020005" w:tentative="1">
+      <w:start w:val="1"/>
+      <w:numFmt w:val="bullet"/>
+      <w:lvlText w:val=""/>
+      <w:lvlJc w:val="left"/>
+      <w:pPr>
+        <w:ind w:left="3600" w:hanging="360"/>
+      </w:pPr>
+      <w:rPr>
+        <w:rFonts w:ascii="Wingdings" w:hAnsi="Wingdings" w:hint="default"/>
+      </w:rPr>
+    </w:lvl>
+    <w:lvl w:ilvl="3" w:tplc="04020001" w:tentative="1">
+      <w:start w:val="1"/>
+      <w:numFmt w:val="bullet"/>
+      <w:lvlText w:val=""/>
+      <w:lvlJc w:val="left"/>
+      <w:pPr>
+        <w:ind w:left="4320" w:hanging="360"/>
+      </w:pPr>
+      <w:rPr>
+        <w:rFonts w:ascii="Symbol" w:hAnsi="Symbol" w:hint="default"/>
+      </w:rPr>
+    </w:lvl>
+    <w:lvl w:ilvl="4" w:tplc="04020003" w:tentative="1">
+      <w:start w:val="1"/>
+      <w:numFmt w:val="bullet"/>
+      <w:lvlText w:val="o"/>
+      <w:lvlJc w:val="left"/>
+      <w:pPr>
+        <w:ind w:left="5040" w:hanging="360"/>
+      </w:pPr>
+      <w:rPr>
+        <w:rFonts w:ascii="Courier New" w:hAnsi="Courier New" w:cs="Courier New" w:hint="default"/>
+      </w:rPr>
+    </w:lvl>
+    <w:lvl w:ilvl="5" w:tplc="04020005" w:tentative="1">
+      <w:start w:val="1"/>
+      <w:numFmt w:val="bullet"/>
+      <w:lvlText w:val=""/>
+      <w:lvlJc w:val="left"/>
+      <w:pPr>
+        <w:ind w:left="5760" w:hanging="360"/>
+      </w:pPr>
+      <w:rPr>
+        <w:rFonts w:ascii="Wingdings" w:hAnsi="Wingdings" w:hint="default"/>
+      </w:rPr>
+    </w:lvl>
+    <w:lvl w:ilvl="6" w:tplc="04020001" w:tentative="1">
+      <w:start w:val="1"/>
+      <w:numFmt w:val="bullet"/>
+      <w:lvlText w:val=""/>
+      <w:lvlJc w:val="left"/>
+      <w:pPr>
+        <w:ind w:left="6480" w:hanging="360"/>
+      </w:pPr>
+      <w:rPr>
+        <w:rFonts w:ascii="Symbol" w:hAnsi="Symbol" w:hint="default"/>
+      </w:rPr>
+    </w:lvl>
+    <w:lvl w:ilvl="7" w:tplc="04020003" w:tentative="1">
+      <w:start w:val="1"/>
+      <w:numFmt w:val="bullet"/>
+      <w:lvlText w:val="o"/>
+      <w:lvlJc w:val="left"/>
+      <w:pPr>
+        <w:ind w:left="7200" w:hanging="360"/>
+      </w:pPr>
+      <w:rPr>
+        <w:rFonts w:ascii="Courier New" w:hAnsi="Courier New" w:cs="Courier New" w:hint="default"/>
+      </w:rPr>
+    </w:lvl>
+    <w:lvl w:ilvl="8" w:tplc="04020005" w:tentative="1">
+      <w:start w:val="1"/>
+      <w:numFmt w:val="bullet"/>
+      <w:lvlText w:val=""/>
+      <w:lvlJc w:val="left"/>
+      <w:pPr>
+        <w:ind w:left="7920" w:hanging="360"/>
+      </w:pPr>
+      <w:rPr>
+        <w:rFonts w:ascii="Wingdings" w:hAnsi="Wingdings" w:hint="default"/>
+      </w:rPr>
+    </w:lvl>
+  </w:abstractNum>
+  <w:abstractNum w:abstractNumId="4">
     <w:nsid w:val="0E586A31"/>
     <w:multiLevelType w:val="hybridMultilevel"/>
     <w:tmpl w:val="9160998C"/>
@@ -7693,7 +8020,7 @@
       </w:pPr>
     </w:lvl>
   </w:abstractNum>
-  <w:abstractNum w:abstractNumId="4">
+  <w:abstractNum w:abstractNumId="5">
     <w:nsid w:val="0F462536"/>
     <w:multiLevelType w:val="hybridMultilevel"/>
     <w:tmpl w:val="8C5667E2"/>
@@ -7806,7 +8133,7 @@
       </w:rPr>
     </w:lvl>
   </w:abstractNum>
-  <w:abstractNum w:abstractNumId="5">
+  <w:abstractNum w:abstractNumId="6">
     <w:nsid w:val="1C2B52E5"/>
     <w:multiLevelType w:val="hybridMultilevel"/>
     <w:tmpl w:val="0128B656"/>
@@ -7895,7 +8222,7 @@
       </w:pPr>
     </w:lvl>
   </w:abstractNum>
-  <w:abstractNum w:abstractNumId="6">
+  <w:abstractNum w:abstractNumId="7">
     <w:nsid w:val="1D6D13C6"/>
     <w:multiLevelType w:val="hybridMultilevel"/>
     <w:tmpl w:val="6D26A8C2"/>
@@ -8008,7 +8335,7 @@
       </w:rPr>
     </w:lvl>
   </w:abstractNum>
-  <w:abstractNum w:abstractNumId="7">
+  <w:abstractNum w:abstractNumId="8">
     <w:nsid w:val="1F8433B8"/>
     <w:multiLevelType w:val="hybridMultilevel"/>
     <w:tmpl w:val="9DCAE092"/>
@@ -8097,7 +8424,7 @@
       </w:pPr>
     </w:lvl>
   </w:abstractNum>
-  <w:abstractNum w:abstractNumId="8">
+  <w:abstractNum w:abstractNumId="9">
     <w:nsid w:val="20087F0A"/>
     <w:multiLevelType w:val="hybridMultilevel"/>
     <w:tmpl w:val="581456DA"/>
@@ -8186,7 +8513,7 @@
       </w:pPr>
     </w:lvl>
   </w:abstractNum>
-  <w:abstractNum w:abstractNumId="9">
+  <w:abstractNum w:abstractNumId="10">
     <w:nsid w:val="23187AF5"/>
     <w:multiLevelType w:val="hybridMultilevel"/>
     <w:tmpl w:val="A17A5D7E"/>
@@ -8275,7 +8602,7 @@
       </w:pPr>
     </w:lvl>
   </w:abstractNum>
-  <w:abstractNum w:abstractNumId="10">
+  <w:abstractNum w:abstractNumId="11">
     <w:nsid w:val="23A22BBE"/>
     <w:multiLevelType w:val="hybridMultilevel"/>
     <w:tmpl w:val="C4768800"/>
@@ -8364,7 +8691,7 @@
       </w:pPr>
     </w:lvl>
   </w:abstractNum>
-  <w:abstractNum w:abstractNumId="11">
+  <w:abstractNum w:abstractNumId="12">
     <w:nsid w:val="2C3536B1"/>
     <w:multiLevelType w:val="hybridMultilevel"/>
     <w:tmpl w:val="19CC239C"/>
@@ -8453,7 +8780,120 @@
       </w:pPr>
     </w:lvl>
   </w:abstractNum>
-  <w:abstractNum w:abstractNumId="12">
+  <w:abstractNum w:abstractNumId="13">
+    <w:nsid w:val="2F5D4FD1"/>
+    <w:multiLevelType w:val="hybridMultilevel"/>
+    <w:tmpl w:val="879CF948"/>
+    <w:lvl w:ilvl="0" w:tplc="04090005">
+      <w:start w:val="1"/>
+      <w:numFmt w:val="bullet"/>
+      <w:lvlText w:val=""/>
+      <w:lvlJc w:val="left"/>
+      <w:pPr>
+        <w:ind w:left="2160" w:hanging="360"/>
+      </w:pPr>
+      <w:rPr>
+        <w:rFonts w:ascii="Wingdings" w:hAnsi="Wingdings" w:hint="default"/>
+      </w:rPr>
+    </w:lvl>
+    <w:lvl w:ilvl="1" w:tplc="04020003" w:tentative="1">
+      <w:start w:val="1"/>
+      <w:numFmt w:val="bullet"/>
+      <w:lvlText w:val="o"/>
+      <w:lvlJc w:val="left"/>
+      <w:pPr>
+        <w:ind w:left="2880" w:hanging="360"/>
+      </w:pPr>
+      <w:rPr>
+        <w:rFonts w:ascii="Courier New" w:hAnsi="Courier New" w:cs="Courier New" w:hint="default"/>
+      </w:rPr>
+    </w:lvl>
+    <w:lvl w:ilvl="2" w:tplc="04020005" w:tentative="1">
+      <w:start w:val="1"/>
+      <w:numFmt w:val="bullet"/>
+      <w:lvlText w:val=""/>
+      <w:lvlJc w:val="left"/>
+      <w:pPr>
+        <w:ind w:left="3600" w:hanging="360"/>
+      </w:pPr>
+      <w:rPr>
+        <w:rFonts w:ascii="Wingdings" w:hAnsi="Wingdings" w:hint="default"/>
+      </w:rPr>
+    </w:lvl>
+    <w:lvl w:ilvl="3" w:tplc="04020001" w:tentative="1">
+      <w:start w:val="1"/>
+      <w:numFmt w:val="bullet"/>
+      <w:lvlText w:val=""/>
+      <w:lvlJc w:val="left"/>
+      <w:pPr>
+        <w:ind w:left="4320" w:hanging="360"/>
+      </w:pPr>
+      <w:rPr>
+        <w:rFonts w:ascii="Symbol" w:hAnsi="Symbol" w:hint="default"/>
+      </w:rPr>
+    </w:lvl>
+    <w:lvl w:ilvl="4" w:tplc="04020003" w:tentative="1">
+      <w:start w:val="1"/>
+      <w:numFmt w:val="bullet"/>
+      <w:lvlText w:val="o"/>
+      <w:lvlJc w:val="left"/>
+      <w:pPr>
+        <w:ind w:left="5040" w:hanging="360"/>
+      </w:pPr>
+      <w:rPr>
+        <w:rFonts w:ascii="Courier New" w:hAnsi="Courier New" w:cs="Courier New" w:hint="default"/>
+      </w:rPr>
+    </w:lvl>
+    <w:lvl w:ilvl="5" w:tplc="04020005" w:tentative="1">
+      <w:start w:val="1"/>
+      <w:numFmt w:val="bullet"/>
+      <w:lvlText w:val=""/>
+      <w:lvlJc w:val="left"/>
+      <w:pPr>
+        <w:ind w:left="5760" w:hanging="360"/>
+      </w:pPr>
+      <w:rPr>
+        <w:rFonts w:ascii="Wingdings" w:hAnsi="Wingdings" w:hint="default"/>
+      </w:rPr>
+    </w:lvl>
+    <w:lvl w:ilvl="6" w:tplc="04020001" w:tentative="1">
+      <w:start w:val="1"/>
+      <w:numFmt w:val="bullet"/>
+      <w:lvlText w:val=""/>
+      <w:lvlJc w:val="left"/>
+      <w:pPr>
+        <w:ind w:left="6480" w:hanging="360"/>
+      </w:pPr>
+      <w:rPr>
+        <w:rFonts w:ascii="Symbol" w:hAnsi="Symbol" w:hint="default"/>
+      </w:rPr>
+    </w:lvl>
+    <w:lvl w:ilvl="7" w:tplc="04020003" w:tentative="1">
+      <w:start w:val="1"/>
+      <w:numFmt w:val="bullet"/>
+      <w:lvlText w:val="o"/>
+      <w:lvlJc w:val="left"/>
+      <w:pPr>
+        <w:ind w:left="7200" w:hanging="360"/>
+      </w:pPr>
+      <w:rPr>
+        <w:rFonts w:ascii="Courier New" w:hAnsi="Courier New" w:cs="Courier New" w:hint="default"/>
+      </w:rPr>
+    </w:lvl>
+    <w:lvl w:ilvl="8" w:tplc="04020005" w:tentative="1">
+      <w:start w:val="1"/>
+      <w:numFmt w:val="bullet"/>
+      <w:lvlText w:val=""/>
+      <w:lvlJc w:val="left"/>
+      <w:pPr>
+        <w:ind w:left="7920" w:hanging="360"/>
+      </w:pPr>
+      <w:rPr>
+        <w:rFonts w:ascii="Wingdings" w:hAnsi="Wingdings" w:hint="default"/>
+      </w:rPr>
+    </w:lvl>
+  </w:abstractNum>
+  <w:abstractNum w:abstractNumId="14">
     <w:nsid w:val="31C4718B"/>
     <w:multiLevelType w:val="hybridMultilevel"/>
     <w:tmpl w:val="78DABB8A"/>
@@ -8539,7 +8979,120 @@
       </w:pPr>
     </w:lvl>
   </w:abstractNum>
-  <w:abstractNum w:abstractNumId="13">
+  <w:abstractNum w:abstractNumId="15">
+    <w:nsid w:val="3406092E"/>
+    <w:multiLevelType w:val="hybridMultilevel"/>
+    <w:tmpl w:val="D256B134"/>
+    <w:lvl w:ilvl="0" w:tplc="04090005">
+      <w:start w:val="1"/>
+      <w:numFmt w:val="bullet"/>
+      <w:lvlText w:val=""/>
+      <w:lvlJc w:val="left"/>
+      <w:pPr>
+        <w:ind w:left="2160" w:hanging="360"/>
+      </w:pPr>
+      <w:rPr>
+        <w:rFonts w:ascii="Wingdings" w:hAnsi="Wingdings" w:hint="default"/>
+      </w:rPr>
+    </w:lvl>
+    <w:lvl w:ilvl="1" w:tplc="04020003" w:tentative="1">
+      <w:start w:val="1"/>
+      <w:numFmt w:val="bullet"/>
+      <w:lvlText w:val="o"/>
+      <w:lvlJc w:val="left"/>
+      <w:pPr>
+        <w:ind w:left="2880" w:hanging="360"/>
+      </w:pPr>
+      <w:rPr>
+        <w:rFonts w:ascii="Courier New" w:hAnsi="Courier New" w:cs="Courier New" w:hint="default"/>
+      </w:rPr>
+    </w:lvl>
+    <w:lvl w:ilvl="2" w:tplc="04020005" w:tentative="1">
+      <w:start w:val="1"/>
+      <w:numFmt w:val="bullet"/>
+      <w:lvlText w:val=""/>
+      <w:lvlJc w:val="left"/>
+      <w:pPr>
+        <w:ind w:left="3600" w:hanging="360"/>
+      </w:pPr>
+      <w:rPr>
+        <w:rFonts w:ascii="Wingdings" w:hAnsi="Wingdings" w:hint="default"/>
+      </w:rPr>
+    </w:lvl>
+    <w:lvl w:ilvl="3" w:tplc="04020001" w:tentative="1">
+      <w:start w:val="1"/>
+      <w:numFmt w:val="bullet"/>
+      <w:lvlText w:val=""/>
+      <w:lvlJc w:val="left"/>
+      <w:pPr>
+        <w:ind w:left="4320" w:hanging="360"/>
+      </w:pPr>
+      <w:rPr>
+        <w:rFonts w:ascii="Symbol" w:hAnsi="Symbol" w:hint="default"/>
+      </w:rPr>
+    </w:lvl>
+    <w:lvl w:ilvl="4" w:tplc="04020003" w:tentative="1">
+      <w:start w:val="1"/>
+      <w:numFmt w:val="bullet"/>
+      <w:lvlText w:val="o"/>
+      <w:lvlJc w:val="left"/>
+      <w:pPr>
+        <w:ind w:left="5040" w:hanging="360"/>
+      </w:pPr>
+      <w:rPr>
+        <w:rFonts w:ascii="Courier New" w:hAnsi="Courier New" w:cs="Courier New" w:hint="default"/>
+      </w:rPr>
+    </w:lvl>
+    <w:lvl w:ilvl="5" w:tplc="04020005" w:tentative="1">
+      <w:start w:val="1"/>
+      <w:numFmt w:val="bullet"/>
+      <w:lvlText w:val=""/>
+      <w:lvlJc w:val="left"/>
+      <w:pPr>
+        <w:ind w:left="5760" w:hanging="360"/>
+      </w:pPr>
+      <w:rPr>
+        <w:rFonts w:ascii="Wingdings" w:hAnsi="Wingdings" w:hint="default"/>
+      </w:rPr>
+    </w:lvl>
+    <w:lvl w:ilvl="6" w:tplc="04020001" w:tentative="1">
+      <w:start w:val="1"/>
+      <w:numFmt w:val="bullet"/>
+      <w:lvlText w:val=""/>
+      <w:lvlJc w:val="left"/>
+      <w:pPr>
+        <w:ind w:left="6480" w:hanging="360"/>
+      </w:pPr>
+      <w:rPr>
+        <w:rFonts w:ascii="Symbol" w:hAnsi="Symbol" w:hint="default"/>
+      </w:rPr>
+    </w:lvl>
+    <w:lvl w:ilvl="7" w:tplc="04020003" w:tentative="1">
+      <w:start w:val="1"/>
+      <w:numFmt w:val="bullet"/>
+      <w:lvlText w:val="o"/>
+      <w:lvlJc w:val="left"/>
+      <w:pPr>
+        <w:ind w:left="7200" w:hanging="360"/>
+      </w:pPr>
+      <w:rPr>
+        <w:rFonts w:ascii="Courier New" w:hAnsi="Courier New" w:cs="Courier New" w:hint="default"/>
+      </w:rPr>
+    </w:lvl>
+    <w:lvl w:ilvl="8" w:tplc="04020005" w:tentative="1">
+      <w:start w:val="1"/>
+      <w:numFmt w:val="bullet"/>
+      <w:lvlText w:val=""/>
+      <w:lvlJc w:val="left"/>
+      <w:pPr>
+        <w:ind w:left="7920" w:hanging="360"/>
+      </w:pPr>
+      <w:rPr>
+        <w:rFonts w:ascii="Wingdings" w:hAnsi="Wingdings" w:hint="default"/>
+      </w:rPr>
+    </w:lvl>
+  </w:abstractNum>
+  <w:abstractNum w:abstractNumId="16">
     <w:nsid w:val="37016320"/>
     <w:multiLevelType w:val="hybridMultilevel"/>
     <w:tmpl w:val="312E167E"/>
@@ -8628,7 +9181,7 @@
       </w:pPr>
     </w:lvl>
   </w:abstractNum>
-  <w:abstractNum w:abstractNumId="14">
+  <w:abstractNum w:abstractNumId="17">
     <w:nsid w:val="417615BD"/>
     <w:multiLevelType w:val="hybridMultilevel"/>
     <w:tmpl w:val="32322E52"/>
@@ -8717,7 +9270,7 @@
       </w:pPr>
     </w:lvl>
   </w:abstractNum>
-  <w:abstractNum w:abstractNumId="15">
+  <w:abstractNum w:abstractNumId="18">
     <w:nsid w:val="4AF8455E"/>
     <w:multiLevelType w:val="hybridMultilevel"/>
     <w:tmpl w:val="C0087562"/>
@@ -8803,7 +9356,7 @@
       </w:pPr>
     </w:lvl>
   </w:abstractNum>
-  <w:abstractNum w:abstractNumId="16">
+  <w:abstractNum w:abstractNumId="19">
     <w:nsid w:val="502E4C2B"/>
     <w:multiLevelType w:val="hybridMultilevel"/>
     <w:tmpl w:val="BF304EE4"/>
@@ -8889,7 +9442,120 @@
       </w:pPr>
     </w:lvl>
   </w:abstractNum>
-  <w:abstractNum w:abstractNumId="17">
+  <w:abstractNum w:abstractNumId="20">
+    <w:nsid w:val="50CB3599"/>
+    <w:multiLevelType w:val="hybridMultilevel"/>
+    <w:tmpl w:val="BCB03EB4"/>
+    <w:lvl w:ilvl="0" w:tplc="04090005">
+      <w:start w:val="1"/>
+      <w:numFmt w:val="bullet"/>
+      <w:lvlText w:val=""/>
+      <w:lvlJc w:val="left"/>
+      <w:pPr>
+        <w:ind w:left="2160" w:hanging="360"/>
+      </w:pPr>
+      <w:rPr>
+        <w:rFonts w:ascii="Wingdings" w:hAnsi="Wingdings" w:hint="default"/>
+      </w:rPr>
+    </w:lvl>
+    <w:lvl w:ilvl="1" w:tplc="04020003" w:tentative="1">
+      <w:start w:val="1"/>
+      <w:numFmt w:val="bullet"/>
+      <w:lvlText w:val="o"/>
+      <w:lvlJc w:val="left"/>
+      <w:pPr>
+        <w:ind w:left="2880" w:hanging="360"/>
+      </w:pPr>
+      <w:rPr>
+        <w:rFonts w:ascii="Courier New" w:hAnsi="Courier New" w:cs="Courier New" w:hint="default"/>
+      </w:rPr>
+    </w:lvl>
+    <w:lvl w:ilvl="2" w:tplc="04020005" w:tentative="1">
+      <w:start w:val="1"/>
+      <w:numFmt w:val="bullet"/>
+      <w:lvlText w:val=""/>
+      <w:lvlJc w:val="left"/>
+      <w:pPr>
+        <w:ind w:left="3600" w:hanging="360"/>
+      </w:pPr>
+      <w:rPr>
+        <w:rFonts w:ascii="Wingdings" w:hAnsi="Wingdings" w:hint="default"/>
+      </w:rPr>
+    </w:lvl>
+    <w:lvl w:ilvl="3" w:tplc="04020001" w:tentative="1">
+      <w:start w:val="1"/>
+      <w:numFmt w:val="bullet"/>
+      <w:lvlText w:val=""/>
+      <w:lvlJc w:val="left"/>
+      <w:pPr>
+        <w:ind w:left="4320" w:hanging="360"/>
+      </w:pPr>
+      <w:rPr>
+        <w:rFonts w:ascii="Symbol" w:hAnsi="Symbol" w:hint="default"/>
+      </w:rPr>
+    </w:lvl>
+    <w:lvl w:ilvl="4" w:tplc="04020003" w:tentative="1">
+      <w:start w:val="1"/>
+      <w:numFmt w:val="bullet"/>
+      <w:lvlText w:val="o"/>
+      <w:lvlJc w:val="left"/>
+      <w:pPr>
+        <w:ind w:left="5040" w:hanging="360"/>
+      </w:pPr>
+      <w:rPr>
+        <w:rFonts w:ascii="Courier New" w:hAnsi="Courier New" w:cs="Courier New" w:hint="default"/>
+      </w:rPr>
+    </w:lvl>
+    <w:lvl w:ilvl="5" w:tplc="04020005" w:tentative="1">
+      <w:start w:val="1"/>
+      <w:numFmt w:val="bullet"/>
+      <w:lvlText w:val=""/>
+      <w:lvlJc w:val="left"/>
+      <w:pPr>
+        <w:ind w:left="5760" w:hanging="360"/>
+      </w:pPr>
+      <w:rPr>
+        <w:rFonts w:ascii="Wingdings" w:hAnsi="Wingdings" w:hint="default"/>
+      </w:rPr>
+    </w:lvl>
+    <w:lvl w:ilvl="6" w:tplc="04020001" w:tentative="1">
+      <w:start w:val="1"/>
+      <w:numFmt w:val="bullet"/>
+      <w:lvlText w:val=""/>
+      <w:lvlJc w:val="left"/>
+      <w:pPr>
+        <w:ind w:left="6480" w:hanging="360"/>
+      </w:pPr>
+      <w:rPr>
+        <w:rFonts w:ascii="Symbol" w:hAnsi="Symbol" w:hint="default"/>
+      </w:rPr>
+    </w:lvl>
+    <w:lvl w:ilvl="7" w:tplc="04020003" w:tentative="1">
+      <w:start w:val="1"/>
+      <w:numFmt w:val="bullet"/>
+      <w:lvlText w:val="o"/>
+      <w:lvlJc w:val="left"/>
+      <w:pPr>
+        <w:ind w:left="7200" w:hanging="360"/>
+      </w:pPr>
+      <w:rPr>
+        <w:rFonts w:ascii="Courier New" w:hAnsi="Courier New" w:cs="Courier New" w:hint="default"/>
+      </w:rPr>
+    </w:lvl>
+    <w:lvl w:ilvl="8" w:tplc="04020005" w:tentative="1">
+      <w:start w:val="1"/>
+      <w:numFmt w:val="bullet"/>
+      <w:lvlText w:val=""/>
+      <w:lvlJc w:val="left"/>
+      <w:pPr>
+        <w:ind w:left="7920" w:hanging="360"/>
+      </w:pPr>
+      <w:rPr>
+        <w:rFonts w:ascii="Wingdings" w:hAnsi="Wingdings" w:hint="default"/>
+      </w:rPr>
+    </w:lvl>
+  </w:abstractNum>
+  <w:abstractNum w:abstractNumId="21">
     <w:nsid w:val="51A44348"/>
     <w:multiLevelType w:val="hybridMultilevel"/>
     <w:tmpl w:val="A77CE756"/>
@@ -8975,7 +9641,7 @@
       </w:pPr>
     </w:lvl>
   </w:abstractNum>
-  <w:abstractNum w:abstractNumId="18">
+  <w:abstractNum w:abstractNumId="22">
     <w:nsid w:val="52A26149"/>
     <w:multiLevelType w:val="hybridMultilevel"/>
     <w:tmpl w:val="D06A1E7E"/>
@@ -9064,7 +9730,120 @@
       </w:pPr>
     </w:lvl>
   </w:abstractNum>
-  <w:abstractNum w:abstractNumId="19">
+  <w:abstractNum w:abstractNumId="23">
+    <w:nsid w:val="55A0307F"/>
+    <w:multiLevelType w:val="hybridMultilevel"/>
+    <w:tmpl w:val="43767D0E"/>
+    <w:lvl w:ilvl="0" w:tplc="0409000D">
+      <w:start w:val="1"/>
+      <w:numFmt w:val="bullet"/>
+      <w:lvlText w:val=""/>
+      <w:lvlJc w:val="left"/>
+      <w:pPr>
+        <w:ind w:left="1140" w:hanging="360"/>
+      </w:pPr>
+      <w:rPr>
+        <w:rFonts w:ascii="Wingdings" w:hAnsi="Wingdings" w:hint="default"/>
+      </w:rPr>
+    </w:lvl>
+    <w:lvl w:ilvl="1" w:tplc="04020003" w:tentative="1">
+      <w:start w:val="1"/>
+      <w:numFmt w:val="bullet"/>
+      <w:lvlText w:val="o"/>
+      <w:lvlJc w:val="left"/>
+      <w:pPr>
+        <w:ind w:left="1860" w:hanging="360"/>
+      </w:pPr>
+      <w:rPr>
+        <w:rFonts w:ascii="Courier New" w:hAnsi="Courier New" w:cs="Courier New" w:hint="default"/>
+      </w:rPr>
+    </w:lvl>
+    <w:lvl w:ilvl="2" w:tplc="04020005" w:tentative="1">
+      <w:start w:val="1"/>
+      <w:numFmt w:val="bullet"/>
+      <w:lvlText w:val=""/>
+      <w:lvlJc w:val="left"/>
+      <w:pPr>
+        <w:ind w:left="2580" w:hanging="360"/>
+      </w:pPr>
+      <w:rPr>
+        <w:rFonts w:ascii="Wingdings" w:hAnsi="Wingdings" w:hint="default"/>
+      </w:rPr>
+    </w:lvl>
+    <w:lvl w:ilvl="3" w:tplc="04020001" w:tentative="1">
+      <w:start w:val="1"/>
+      <w:numFmt w:val="bullet"/>
+      <w:lvlText w:val=""/>
+      <w:lvlJc w:val="left"/>
+      <w:pPr>
+        <w:ind w:left="3300" w:hanging="360"/>
+      </w:pPr>
+      <w:rPr>
+        <w:rFonts w:ascii="Symbol" w:hAnsi="Symbol" w:hint="default"/>
+      </w:rPr>
+    </w:lvl>
+    <w:lvl w:ilvl="4" w:tplc="04020003" w:tentative="1">
+      <w:start w:val="1"/>
+      <w:numFmt w:val="bullet"/>
+      <w:lvlText w:val="o"/>
+      <w:lvlJc w:val="left"/>
+      <w:pPr>
+        <w:ind w:left="4020" w:hanging="360"/>
+      </w:pPr>
+      <w:rPr>
+        <w:rFonts w:ascii="Courier New" w:hAnsi="Courier New" w:cs="Courier New" w:hint="default"/>
+      </w:rPr>
+    </w:lvl>
+    <w:lvl w:ilvl="5" w:tplc="04020005" w:tentative="1">
+      <w:start w:val="1"/>
+      <w:numFmt w:val="bullet"/>
+      <w:lvlText w:val=""/>
+      <w:lvlJc w:val="left"/>
+      <w:pPr>
+        <w:ind w:left="4740" w:hanging="360"/>
+      </w:pPr>
+      <w:rPr>
+        <w:rFonts w:ascii="Wingdings" w:hAnsi="Wingdings" w:hint="default"/>
+      </w:rPr>
+    </w:lvl>
+    <w:lvl w:ilvl="6" w:tplc="04020001" w:tentative="1">
+      <w:start w:val="1"/>
+      <w:numFmt w:val="bullet"/>
+      <w:lvlText w:val=""/>
+      <w:lvlJc w:val="left"/>
+      <w:pPr>
+        <w:ind w:left="5460" w:hanging="360"/>
+      </w:pPr>
+      <w:rPr>
+        <w:rFonts w:ascii="Symbol" w:hAnsi="Symbol" w:hint="default"/>
+      </w:rPr>
+    </w:lvl>
+    <w:lvl w:ilvl="7" w:tplc="04020003" w:tentative="1">
+      <w:start w:val="1"/>
+      <w:numFmt w:val="bullet"/>
+      <w:lvlText w:val="o"/>
+      <w:lvlJc w:val="left"/>
+      <w:pPr>
+        <w:ind w:left="6180" w:hanging="360"/>
+      </w:pPr>
+      <w:rPr>
+        <w:rFonts w:ascii="Courier New" w:hAnsi="Courier New" w:cs="Courier New" w:hint="default"/>
+      </w:rPr>
+    </w:lvl>
+    <w:lvl w:ilvl="8" w:tplc="04020005" w:tentative="1">
+      <w:start w:val="1"/>
+      <w:numFmt w:val="bullet"/>
+      <w:lvlText w:val=""/>
+      <w:lvlJc w:val="left"/>
+      <w:pPr>
+        <w:ind w:left="6900" w:hanging="360"/>
+      </w:pPr>
+      <w:rPr>
+        <w:rFonts w:ascii="Wingdings" w:hAnsi="Wingdings" w:hint="default"/>
+      </w:rPr>
+    </w:lvl>
+  </w:abstractNum>
+  <w:abstractNum w:abstractNumId="24">
     <w:nsid w:val="5A9C5235"/>
     <w:multiLevelType w:val="hybridMultilevel"/>
     <w:tmpl w:val="20BE5EC8"/>
@@ -9153,7 +9932,7 @@
       </w:pPr>
     </w:lvl>
   </w:abstractNum>
-  <w:abstractNum w:abstractNumId="20">
+  <w:abstractNum w:abstractNumId="25">
     <w:nsid w:val="5DA42D31"/>
     <w:multiLevelType w:val="hybridMultilevel"/>
     <w:tmpl w:val="BB985C24"/>
@@ -9266,7 +10045,120 @@
       </w:rPr>
     </w:lvl>
   </w:abstractNum>
-  <w:abstractNum w:abstractNumId="21">
+  <w:abstractNum w:abstractNumId="26">
+    <w:nsid w:val="5F3E2A0D"/>
+    <w:multiLevelType w:val="hybridMultilevel"/>
+    <w:tmpl w:val="E4229A3C"/>
+    <w:lvl w:ilvl="0" w:tplc="04090005">
+      <w:start w:val="1"/>
+      <w:numFmt w:val="bullet"/>
+      <w:lvlText w:val=""/>
+      <w:lvlJc w:val="left"/>
+      <w:pPr>
+        <w:ind w:left="2160" w:hanging="360"/>
+      </w:pPr>
+      <w:rPr>
+        <w:rFonts w:ascii="Wingdings" w:hAnsi="Wingdings" w:hint="default"/>
+      </w:rPr>
+    </w:lvl>
+    <w:lvl w:ilvl="1" w:tplc="04020003" w:tentative="1">
+      <w:start w:val="1"/>
+      <w:numFmt w:val="bullet"/>
+      <w:lvlText w:val="o"/>
+      <w:lvlJc w:val="left"/>
+      <w:pPr>
+        <w:ind w:left="2880" w:hanging="360"/>
+      </w:pPr>
+      <w:rPr>
+        <w:rFonts w:ascii="Courier New" w:hAnsi="Courier New" w:cs="Courier New" w:hint="default"/>
+      </w:rPr>
+    </w:lvl>
+    <w:lvl w:ilvl="2" w:tplc="04020005" w:tentative="1">
+      <w:start w:val="1"/>
+      <w:numFmt w:val="bullet"/>
+      <w:lvlText w:val=""/>
+      <w:lvlJc w:val="left"/>
+      <w:pPr>
+        <w:ind w:left="3600" w:hanging="360"/>
+      </w:pPr>
+      <w:rPr>
+        <w:rFonts w:ascii="Wingdings" w:hAnsi="Wingdings" w:hint="default"/>
+      </w:rPr>
+    </w:lvl>
+    <w:lvl w:ilvl="3" w:tplc="04020001" w:tentative="1">
+      <w:start w:val="1"/>
+      <w:numFmt w:val="bullet"/>
+      <w:lvlText w:val=""/>
+      <w:lvlJc w:val="left"/>
+      <w:pPr>
+        <w:ind w:left="4320" w:hanging="360"/>
+      </w:pPr>
+      <w:rPr>
+        <w:rFonts w:ascii="Symbol" w:hAnsi="Symbol" w:hint="default"/>
+      </w:rPr>
+    </w:lvl>
+    <w:lvl w:ilvl="4" w:tplc="04020003" w:tentative="1">
+      <w:start w:val="1"/>
+      <w:numFmt w:val="bullet"/>
+      <w:lvlText w:val="o"/>
+      <w:lvlJc w:val="left"/>
+      <w:pPr>
+        <w:ind w:left="5040" w:hanging="360"/>
+      </w:pPr>
+      <w:rPr>
+        <w:rFonts w:ascii="Courier New" w:hAnsi="Courier New" w:cs="Courier New" w:hint="default"/>
+      </w:rPr>
+    </w:lvl>
+    <w:lvl w:ilvl="5" w:tplc="04020005" w:tentative="1">
+      <w:start w:val="1"/>
+      <w:numFmt w:val="bullet"/>
+      <w:lvlText w:val=""/>
+      <w:lvlJc w:val="left"/>
+      <w:pPr>
+        <w:ind w:left="5760" w:hanging="360"/>
+      </w:pPr>
+      <w:rPr>
+        <w:rFonts w:ascii="Wingdings" w:hAnsi="Wingdings" w:hint="default"/>
+      </w:rPr>
+    </w:lvl>
+    <w:lvl w:ilvl="6" w:tplc="04020001" w:tentative="1">
+      <w:start w:val="1"/>
+      <w:numFmt w:val="bullet"/>
+      <w:lvlText w:val=""/>
+      <w:lvlJc w:val="left"/>
+      <w:pPr>
+        <w:ind w:left="6480" w:hanging="360"/>
+      </w:pPr>
+      <w:rPr>
+        <w:rFonts w:ascii="Symbol" w:hAnsi="Symbol" w:hint="default"/>
+      </w:rPr>
+    </w:lvl>
+    <w:lvl w:ilvl="7" w:tplc="04020003" w:tentative="1">
+      <w:start w:val="1"/>
+      <w:numFmt w:val="bullet"/>
+      <w:lvlText w:val="o"/>
+      <w:lvlJc w:val="left"/>
+      <w:pPr>
+        <w:ind w:left="7200" w:hanging="360"/>
+      </w:pPr>
+      <w:rPr>
+        <w:rFonts w:ascii="Courier New" w:hAnsi="Courier New" w:cs="Courier New" w:hint="default"/>
+      </w:rPr>
+    </w:lvl>
+    <w:lvl w:ilvl="8" w:tplc="04020005" w:tentative="1">
+      <w:start w:val="1"/>
+      <w:numFmt w:val="bullet"/>
+      <w:lvlText w:val=""/>
+      <w:lvlJc w:val="left"/>
+      <w:pPr>
+        <w:ind w:left="7920" w:hanging="360"/>
+      </w:pPr>
+      <w:rPr>
+        <w:rFonts w:ascii="Wingdings" w:hAnsi="Wingdings" w:hint="default"/>
+      </w:rPr>
+    </w:lvl>
+  </w:abstractNum>
+  <w:abstractNum w:abstractNumId="27">
     <w:nsid w:val="63DC2C14"/>
     <w:multiLevelType w:val="hybridMultilevel"/>
     <w:tmpl w:val="64C44DCC"/>
@@ -9352,7 +10244,7 @@
       </w:pPr>
     </w:lvl>
   </w:abstractNum>
-  <w:abstractNum w:abstractNumId="22">
+  <w:abstractNum w:abstractNumId="28">
     <w:nsid w:val="64B83851"/>
     <w:multiLevelType w:val="hybridMultilevel"/>
     <w:tmpl w:val="96FCEDB0"/>
@@ -9441,7 +10333,7 @@
       </w:pPr>
     </w:lvl>
   </w:abstractNum>
-  <w:abstractNum w:abstractNumId="23">
+  <w:abstractNum w:abstractNumId="29">
     <w:nsid w:val="6BB24A17"/>
     <w:multiLevelType w:val="hybridMultilevel"/>
     <w:tmpl w:val="4176A116"/>
@@ -9554,7 +10446,7 @@
       </w:rPr>
     </w:lvl>
   </w:abstractNum>
-  <w:abstractNum w:abstractNumId="24">
+  <w:abstractNum w:abstractNumId="30">
     <w:nsid w:val="6D1464A1"/>
     <w:multiLevelType w:val="hybridMultilevel"/>
     <w:tmpl w:val="B2B428CA"/>
@@ -9643,7 +10535,7 @@
       </w:pPr>
     </w:lvl>
   </w:abstractNum>
-  <w:abstractNum w:abstractNumId="25">
+  <w:abstractNum w:abstractNumId="31">
     <w:nsid w:val="6D732345"/>
     <w:multiLevelType w:val="hybridMultilevel"/>
     <w:tmpl w:val="5566BA6A"/>
@@ -9732,7 +10624,7 @@
       </w:pPr>
     </w:lvl>
   </w:abstractNum>
-  <w:abstractNum w:abstractNumId="26">
+  <w:abstractNum w:abstractNumId="32">
     <w:nsid w:val="706A594C"/>
     <w:multiLevelType w:val="hybridMultilevel"/>
     <w:tmpl w:val="04CC5284"/>
@@ -9845,7 +10737,7 @@
       </w:rPr>
     </w:lvl>
   </w:abstractNum>
-  <w:abstractNum w:abstractNumId="27">
+  <w:abstractNum w:abstractNumId="33">
     <w:nsid w:val="75DF371D"/>
     <w:multiLevelType w:val="hybridMultilevel"/>
     <w:tmpl w:val="415A8330"/>
@@ -9934,7 +10826,120 @@
       </w:pPr>
     </w:lvl>
   </w:abstractNum>
-  <w:abstractNum w:abstractNumId="28">
+  <w:abstractNum w:abstractNumId="34">
+    <w:nsid w:val="7CB4685B"/>
+    <w:multiLevelType w:val="hybridMultilevel"/>
+    <w:tmpl w:val="87D206CA"/>
+    <w:lvl w:ilvl="0" w:tplc="04090005">
+      <w:start w:val="1"/>
+      <w:numFmt w:val="bullet"/>
+      <w:lvlText w:val=""/>
+      <w:lvlJc w:val="left"/>
+      <w:pPr>
+        <w:ind w:left="2160" w:hanging="360"/>
+      </w:pPr>
+      <w:rPr>
+        <w:rFonts w:ascii="Wingdings" w:hAnsi="Wingdings" w:hint="default"/>
+      </w:rPr>
+    </w:lvl>
+    <w:lvl w:ilvl="1" w:tplc="04020003" w:tentative="1">
+      <w:start w:val="1"/>
+      <w:numFmt w:val="bullet"/>
+      <w:lvlText w:val="o"/>
+      <w:lvlJc w:val="left"/>
+      <w:pPr>
+        <w:ind w:left="2880" w:hanging="360"/>
+      </w:pPr>
+      <w:rPr>
+        <w:rFonts w:ascii="Courier New" w:hAnsi="Courier New" w:cs="Courier New" w:hint="default"/>
+      </w:rPr>
+    </w:lvl>
+    <w:lvl w:ilvl="2" w:tplc="04020005" w:tentative="1">
+      <w:start w:val="1"/>
+      <w:numFmt w:val="bullet"/>
+      <w:lvlText w:val=""/>
+      <w:lvlJc w:val="left"/>
+      <w:pPr>
+        <w:ind w:left="3600" w:hanging="360"/>
+      </w:pPr>
+      <w:rPr>
+        <w:rFonts w:ascii="Wingdings" w:hAnsi="Wingdings" w:hint="default"/>
+      </w:rPr>
+    </w:lvl>
+    <w:lvl w:ilvl="3" w:tplc="04020001" w:tentative="1">
+      <w:start w:val="1"/>
+      <w:numFmt w:val="bullet"/>
+      <w:lvlText w:val=""/>
+      <w:lvlJc w:val="left"/>
+      <w:pPr>
+        <w:ind w:left="4320" w:hanging="360"/>
+      </w:pPr>
+      <w:rPr>
+        <w:rFonts w:ascii="Symbol" w:hAnsi="Symbol" w:hint="default"/>
+      </w:rPr>
+    </w:lvl>
+    <w:lvl w:ilvl="4" w:tplc="04020003" w:tentative="1">
+      <w:start w:val="1"/>
+      <w:numFmt w:val="bullet"/>
+      <w:lvlText w:val="o"/>
+      <w:lvlJc w:val="left"/>
+      <w:pPr>
+        <w:ind w:left="5040" w:hanging="360"/>
+      </w:pPr>
+      <w:rPr>
+        <w:rFonts w:ascii="Courier New" w:hAnsi="Courier New" w:cs="Courier New" w:hint="default"/>
+      </w:rPr>
+    </w:lvl>
+    <w:lvl w:ilvl="5" w:tplc="04020005" w:tentative="1">
+      <w:start w:val="1"/>
+      <w:numFmt w:val="bullet"/>
+      <w:lvlText w:val=""/>
+      <w:lvlJc w:val="left"/>
+      <w:pPr>
+        <w:ind w:left="5760" w:hanging="360"/>
+      </w:pPr>
+      <w:rPr>
+        <w:rFonts w:ascii="Wingdings" w:hAnsi="Wingdings" w:hint="default"/>
+      </w:rPr>
+    </w:lvl>
+    <w:lvl w:ilvl="6" w:tplc="04020001" w:tentative="1">
+      <w:start w:val="1"/>
+      <w:numFmt w:val="bullet"/>
+      <w:lvlText w:val=""/>
+      <w:lvlJc w:val="left"/>
+      <w:pPr>
+        <w:ind w:left="6480" w:hanging="360"/>
+      </w:pPr>
+      <w:rPr>
+        <w:rFonts w:ascii="Symbol" w:hAnsi="Symbol" w:hint="default"/>
+      </w:rPr>
+    </w:lvl>
+    <w:lvl w:ilvl="7" w:tplc="04020003" w:tentative="1">
+      <w:start w:val="1"/>
+      <w:numFmt w:val="bullet"/>
+      <w:lvlText w:val="o"/>
+      <w:lvlJc w:val="left"/>
+      <w:pPr>
+        <w:ind w:left="7200" w:hanging="360"/>
+      </w:pPr>
+      <w:rPr>
+        <w:rFonts w:ascii="Courier New" w:hAnsi="Courier New" w:cs="Courier New" w:hint="default"/>
+      </w:rPr>
+    </w:lvl>
+    <w:lvl w:ilvl="8" w:tplc="04020005" w:tentative="1">
+      <w:start w:val="1"/>
+      <w:numFmt w:val="bullet"/>
+      <w:lvlText w:val=""/>
+      <w:lvlJc w:val="left"/>
+      <w:pPr>
+        <w:ind w:left="7920" w:hanging="360"/>
+      </w:pPr>
+      <w:rPr>
+        <w:rFonts w:ascii="Wingdings" w:hAnsi="Wingdings" w:hint="default"/>
+      </w:rPr>
+    </w:lvl>
+  </w:abstractNum>
+  <w:abstractNum w:abstractNumId="35">
     <w:nsid w:val="7CD54EE9"/>
     <w:multiLevelType w:val="hybridMultilevel"/>
     <w:tmpl w:val="0FF2161A"/>
@@ -10048,58 +11053,58 @@
     </w:lvl>
   </w:abstractNum>
   <w:num w:numId="1">
-    <w:abstractNumId w:val="5"/>
+    <w:abstractNumId w:val="6"/>
   </w:num>
   <w:num w:numId="2">
+    <w:abstractNumId w:val="28"/>
+  </w:num>
+  <w:num w:numId="3">
+    <w:abstractNumId w:val="27"/>
+  </w:num>
+  <w:num w:numId="4">
+    <w:abstractNumId w:val="16"/>
+  </w:num>
+  <w:num w:numId="5">
     <w:abstractNumId w:val="22"/>
   </w:num>
-  <w:num w:numId="3">
+  <w:num w:numId="6">
+    <w:abstractNumId w:val="4"/>
+  </w:num>
+  <w:num w:numId="7">
+    <w:abstractNumId w:val="17"/>
+  </w:num>
+  <w:num w:numId="8">
+    <w:abstractNumId w:val="12"/>
+  </w:num>
+  <w:num w:numId="9">
+    <w:abstractNumId w:val="8"/>
+  </w:num>
+  <w:num w:numId="10">
+    <w:abstractNumId w:val="10"/>
+  </w:num>
+  <w:num w:numId="11">
+    <w:abstractNumId w:val="33"/>
+  </w:num>
+  <w:num w:numId="12">
+    <w:abstractNumId w:val="9"/>
+  </w:num>
+  <w:num w:numId="13">
+    <w:abstractNumId w:val="31"/>
+  </w:num>
+  <w:num w:numId="14">
+    <w:abstractNumId w:val="30"/>
+  </w:num>
+  <w:num w:numId="15">
+    <w:abstractNumId w:val="14"/>
+  </w:num>
+  <w:num w:numId="16">
+    <w:abstractNumId w:val="19"/>
+  </w:num>
+  <w:num w:numId="17">
     <w:abstractNumId w:val="21"/>
   </w:num>
-  <w:num w:numId="4">
-    <w:abstractNumId w:val="13"/>
-  </w:num>
-  <w:num w:numId="5">
+  <w:num w:numId="18">
     <w:abstractNumId w:val="18"/>
-  </w:num>
-  <w:num w:numId="6">
-    <w:abstractNumId w:val="3"/>
-  </w:num>
-  <w:num w:numId="7">
-    <w:abstractNumId w:val="14"/>
-  </w:num>
-  <w:num w:numId="8">
-    <w:abstractNumId w:val="11"/>
-  </w:num>
-  <w:num w:numId="9">
-    <w:abstractNumId w:val="7"/>
-  </w:num>
-  <w:num w:numId="10">
-    <w:abstractNumId w:val="9"/>
-  </w:num>
-  <w:num w:numId="11">
-    <w:abstractNumId w:val="27"/>
-  </w:num>
-  <w:num w:numId="12">
-    <w:abstractNumId w:val="8"/>
-  </w:num>
-  <w:num w:numId="13">
-    <w:abstractNumId w:val="25"/>
-  </w:num>
-  <w:num w:numId="14">
-    <w:abstractNumId w:val="24"/>
-  </w:num>
-  <w:num w:numId="15">
-    <w:abstractNumId w:val="12"/>
-  </w:num>
-  <w:num w:numId="16">
-    <w:abstractNumId w:val="16"/>
-  </w:num>
-  <w:num w:numId="17">
-    <w:abstractNumId w:val="17"/>
-  </w:num>
-  <w:num w:numId="18">
-    <w:abstractNumId w:val="15"/>
   </w:num>
   <w:num w:numId="19">
     <w:abstractNumId w:val="0"/>
@@ -10108,31 +11113,52 @@
     <w:abstractNumId w:val="2"/>
   </w:num>
   <w:num w:numId="21">
-    <w:abstractNumId w:val="10"/>
+    <w:abstractNumId w:val="11"/>
   </w:num>
   <w:num w:numId="22">
-    <w:abstractNumId w:val="20"/>
+    <w:abstractNumId w:val="25"/>
   </w:num>
   <w:num w:numId="23">
-    <w:abstractNumId w:val="28"/>
+    <w:abstractNumId w:val="35"/>
   </w:num>
   <w:num w:numId="24">
-    <w:abstractNumId w:val="6"/>
+    <w:abstractNumId w:val="7"/>
   </w:num>
   <w:num w:numId="25">
     <w:abstractNumId w:val="1"/>
   </w:num>
   <w:num w:numId="26">
-    <w:abstractNumId w:val="26"/>
+    <w:abstractNumId w:val="32"/>
   </w:num>
   <w:num w:numId="27">
+    <w:abstractNumId w:val="29"/>
+  </w:num>
+  <w:num w:numId="28">
+    <w:abstractNumId w:val="24"/>
+  </w:num>
+  <w:num w:numId="29">
+    <w:abstractNumId w:val="5"/>
+  </w:num>
+  <w:num w:numId="30">
     <w:abstractNumId w:val="23"/>
   </w:num>
-  <w:num w:numId="28">
-    <w:abstractNumId w:val="19"/>
+  <w:num w:numId="31">
+    <w:abstractNumId w:val="15"/>
   </w:num>
-  <w:num w:numId="29">
-    <w:abstractNumId w:val="4"/>
+  <w:num w:numId="32">
+    <w:abstractNumId w:val="13"/>
+  </w:num>
+  <w:num w:numId="33">
+    <w:abstractNumId w:val="3"/>
+  </w:num>
+  <w:num w:numId="34">
+    <w:abstractNumId w:val="20"/>
+  </w:num>
+  <w:num w:numId="35">
+    <w:abstractNumId w:val="34"/>
+  </w:num>
+  <w:num w:numId="36">
+    <w:abstractNumId w:val="26"/>
   </w:num>
 </w:numbering>
 </file>
@@ -11901,6 +12927,7 @@
     <w:rsid w:val="00AC6386"/>
     <w:rsid w:val="00AF7B20"/>
     <w:rsid w:val="00CA79A8"/>
+    <w:rsid w:val="00D00A13"/>
     <w:rsid w:val="00DD20EB"/>
     <w:rsid w:val="00E04ACA"/>
   </w:rsids>

</xml_diff>

<commit_message>
Reorganized the test plan folder. Revision of test plan completed.
</commit_message>
<xml_diff>
--- a/TestPlan/Test-Plan-Team-Lich-Week_2.docx
+++ b/TestPlan/Test-Plan-Team-Lich-Week_2.docx
@@ -196,7 +196,7 @@
     </w:p>
     <w:tbl>
       <w:tblPr>
-        <w:tblStyle w:val="LightGrid-Accent5"/>
+        <w:tblStyle w:val="-50"/>
         <w:tblW w:w="11194" w:type="dxa"/>
         <w:tblLook w:val="04A0" w:firstRow="1" w:lastRow="0" w:firstColumn="1" w:lastColumn="0" w:noHBand="0" w:noVBand="1"/>
       </w:tblPr>
@@ -916,7 +916,13 @@
               <w:cnfStyle w:val="000000100000" w:firstRow="0" w:lastRow="0" w:firstColumn="0" w:lastColumn="0" w:oddVBand="0" w:evenVBand="0" w:oddHBand="1" w:evenHBand="0" w:firstRowFirstColumn="0" w:firstRowLastColumn="0" w:lastRowFirstColumn="0" w:lastRowLastColumn="0"/>
             </w:pPr>
             <w:r>
-              <w:t>Added missing features according to feedback</w:t>
+              <w:t>Revision after</w:t>
+            </w:r>
+            <w:r>
+              <w:t xml:space="preserve"> </w:t>
+            </w:r>
+            <w:r>
+              <w:t>product Owner feedback</w:t>
             </w:r>
           </w:p>
         </w:tc>
@@ -1034,7 +1040,7 @@
     </w:p>
     <w:p>
       <w:pPr>
-        <w:pStyle w:val="ListParagraph"/>
+        <w:pStyle w:val="a4"/>
         <w:numPr>
           <w:ilvl w:val="0"/>
           <w:numId w:val="1"/>
@@ -1054,7 +1060,7 @@
     </w:p>
     <w:p>
       <w:pPr>
-        <w:pStyle w:val="ListParagraph"/>
+        <w:pStyle w:val="a4"/>
         <w:numPr>
           <w:ilvl w:val="0"/>
           <w:numId w:val="1"/>
@@ -1074,7 +1080,7 @@
     </w:p>
     <w:p>
       <w:pPr>
-        <w:pStyle w:val="ListParagraph"/>
+        <w:pStyle w:val="a4"/>
         <w:numPr>
           <w:ilvl w:val="0"/>
           <w:numId w:val="1"/>
@@ -1094,7 +1100,7 @@
     </w:p>
     <w:p>
       <w:pPr>
-        <w:pStyle w:val="ListParagraph"/>
+        <w:pStyle w:val="a4"/>
         <w:numPr>
           <w:ilvl w:val="0"/>
           <w:numId w:val="1"/>
@@ -1114,7 +1120,7 @@
     </w:p>
     <w:p>
       <w:pPr>
-        <w:pStyle w:val="ListParagraph"/>
+        <w:pStyle w:val="a4"/>
         <w:numPr>
           <w:ilvl w:val="0"/>
           <w:numId w:val="1"/>
@@ -1134,7 +1140,7 @@
     </w:p>
     <w:p>
       <w:pPr>
-        <w:pStyle w:val="ListParagraph"/>
+        <w:pStyle w:val="a4"/>
         <w:numPr>
           <w:ilvl w:val="0"/>
           <w:numId w:val="1"/>
@@ -1154,7 +1160,7 @@
     </w:p>
     <w:p>
       <w:pPr>
-        <w:pStyle w:val="ListParagraph"/>
+        <w:pStyle w:val="a4"/>
         <w:numPr>
           <w:ilvl w:val="0"/>
           <w:numId w:val="1"/>
@@ -1174,7 +1180,7 @@
     </w:p>
     <w:p>
       <w:pPr>
-        <w:pStyle w:val="ListParagraph"/>
+        <w:pStyle w:val="a4"/>
         <w:numPr>
           <w:ilvl w:val="0"/>
           <w:numId w:val="1"/>
@@ -1195,7 +1201,7 @@
     </w:p>
     <w:p>
       <w:pPr>
-        <w:pStyle w:val="ListParagraph"/>
+        <w:pStyle w:val="a4"/>
         <w:numPr>
           <w:ilvl w:val="0"/>
           <w:numId w:val="1"/>
@@ -1215,7 +1221,7 @@
     </w:p>
     <w:p>
       <w:pPr>
-        <w:pStyle w:val="ListParagraph"/>
+        <w:pStyle w:val="a4"/>
         <w:numPr>
           <w:ilvl w:val="1"/>
           <w:numId w:val="28"/>
@@ -1235,7 +1241,7 @@
     </w:p>
     <w:p>
       <w:pPr>
-        <w:pStyle w:val="ListParagraph"/>
+        <w:pStyle w:val="a4"/>
         <w:numPr>
           <w:ilvl w:val="1"/>
           <w:numId w:val="28"/>
@@ -1255,7 +1261,7 @@
     </w:p>
     <w:p>
       <w:pPr>
-        <w:pStyle w:val="ListParagraph"/>
+        <w:pStyle w:val="a4"/>
         <w:numPr>
           <w:ilvl w:val="1"/>
           <w:numId w:val="28"/>
@@ -1275,7 +1281,7 @@
     </w:p>
     <w:p>
       <w:pPr>
-        <w:pStyle w:val="ListParagraph"/>
+        <w:pStyle w:val="a4"/>
         <w:numPr>
           <w:ilvl w:val="1"/>
           <w:numId w:val="28"/>
@@ -1295,7 +1301,7 @@
     </w:p>
     <w:p>
       <w:pPr>
-        <w:pStyle w:val="ListParagraph"/>
+        <w:pStyle w:val="a4"/>
         <w:numPr>
           <w:ilvl w:val="1"/>
           <w:numId w:val="28"/>
@@ -1315,7 +1321,7 @@
     </w:p>
     <w:p>
       <w:pPr>
-        <w:pStyle w:val="ListParagraph"/>
+        <w:pStyle w:val="a4"/>
         <w:numPr>
           <w:ilvl w:val="0"/>
           <w:numId w:val="1"/>
@@ -1335,7 +1341,7 @@
     </w:p>
     <w:p>
       <w:pPr>
-        <w:pStyle w:val="ListParagraph"/>
+        <w:pStyle w:val="a4"/>
         <w:numPr>
           <w:ilvl w:val="0"/>
           <w:numId w:val="1"/>
@@ -1362,7 +1368,7 @@
     </w:p>
     <w:p>
       <w:pPr>
-        <w:pStyle w:val="ListParagraph"/>
+        <w:pStyle w:val="a4"/>
         <w:numPr>
           <w:ilvl w:val="0"/>
           <w:numId w:val="1"/>
@@ -1389,7 +1395,7 @@
     </w:p>
     <w:p>
       <w:pPr>
-        <w:pStyle w:val="ListParagraph"/>
+        <w:pStyle w:val="a4"/>
         <w:numPr>
           <w:ilvl w:val="0"/>
           <w:numId w:val="1"/>
@@ -1452,7 +1458,7 @@
     </w:p>
     <w:p>
       <w:pPr>
-        <w:pStyle w:val="ListParagraph"/>
+        <w:pStyle w:val="a4"/>
         <w:numPr>
           <w:ilvl w:val="0"/>
           <w:numId w:val="2"/>
@@ -1475,15 +1481,15 @@
     </w:p>
     <w:tbl>
       <w:tblPr>
-        <w:tblStyle w:val="LightGrid-Accent5"/>
-        <w:tblW w:w="9922" w:type="dxa"/>
+        <w:tblStyle w:val="-50"/>
+        <w:tblW w:w="10786" w:type="dxa"/>
         <w:tblInd w:w="274" w:type="dxa"/>
         <w:tblLook w:val="04A0" w:firstRow="1" w:lastRow="0" w:firstColumn="1" w:lastColumn="0" w:noHBand="0" w:noVBand="1"/>
       </w:tblPr>
       <w:tblGrid>
         <w:gridCol w:w="3401"/>
         <w:gridCol w:w="3497"/>
-        <w:gridCol w:w="3024"/>
+        <w:gridCol w:w="3888"/>
       </w:tblGrid>
       <w:tr>
         <w:trPr>
@@ -1497,7 +1503,7 @@
           </w:tcPr>
           <w:p>
             <w:pPr>
-              <w:pStyle w:val="ListParagraph"/>
+              <w:pStyle w:val="a4"/>
               <w:ind w:left="0"/>
               <w:jc w:val="center"/>
               <w:rPr>
@@ -1522,7 +1528,7 @@
           </w:tcPr>
           <w:p>
             <w:pPr>
-              <w:pStyle w:val="ListParagraph"/>
+              <w:pStyle w:val="a4"/>
               <w:ind w:left="0"/>
               <w:jc w:val="center"/>
               <w:cnfStyle w:val="100000000000" w:firstRow="1" w:lastRow="0" w:firstColumn="0" w:lastColumn="0" w:oddVBand="0" w:evenVBand="0" w:oddHBand="0" w:evenHBand="0" w:firstRowFirstColumn="0" w:firstRowLastColumn="0" w:lastRowFirstColumn="0" w:lastRowLastColumn="0"/>
@@ -1544,11 +1550,11 @@
         </w:tc>
         <w:tc>
           <w:tcPr>
-            <w:tcW w:w="3024" w:type="dxa"/>
+            <w:tcW w:w="3888" w:type="dxa"/>
           </w:tcPr>
           <w:p>
             <w:pPr>
-              <w:pStyle w:val="ListParagraph"/>
+              <w:pStyle w:val="a4"/>
               <w:ind w:left="0"/>
               <w:jc w:val="center"/>
               <w:cnfStyle w:val="100000000000" w:firstRow="1" w:lastRow="0" w:firstColumn="0" w:lastColumn="0" w:oddVBand="0" w:evenVBand="0" w:oddHBand="0" w:evenHBand="0" w:firstRowFirstColumn="0" w:firstRowLastColumn="0" w:lastRowFirstColumn="0" w:lastRowLastColumn="0"/>
@@ -1581,7 +1587,7 @@
           </w:tcPr>
           <w:p>
             <w:pPr>
-              <w:pStyle w:val="ListParagraph"/>
+              <w:pStyle w:val="a4"/>
               <w:ind w:left="0"/>
               <w:jc w:val="center"/>
               <w:rPr>
@@ -1606,7 +1612,7 @@
           </w:tcPr>
           <w:p>
             <w:pPr>
-              <w:pStyle w:val="ListParagraph"/>
+              <w:pStyle w:val="a4"/>
               <w:ind w:left="0"/>
               <w:jc w:val="center"/>
               <w:cnfStyle w:val="000000100000" w:firstRow="0" w:lastRow="0" w:firstColumn="0" w:lastColumn="0" w:oddVBand="0" w:evenVBand="0" w:oddHBand="1" w:evenHBand="0" w:firstRowFirstColumn="0" w:firstRowLastColumn="0" w:lastRowFirstColumn="0" w:lastRowLastColumn="0"/>
@@ -1626,11 +1632,11 @@
         </w:tc>
         <w:tc>
           <w:tcPr>
-            <w:tcW w:w="3024" w:type="dxa"/>
+            <w:tcW w:w="3888" w:type="dxa"/>
           </w:tcPr>
           <w:p>
             <w:pPr>
-              <w:pStyle w:val="ListParagraph"/>
+              <w:pStyle w:val="a4"/>
               <w:ind w:left="0"/>
               <w:jc w:val="center"/>
               <w:cnfStyle w:val="000000100000" w:firstRow="0" w:lastRow="0" w:firstColumn="0" w:lastColumn="0" w:oddVBand="0" w:evenVBand="0" w:oddHBand="1" w:evenHBand="0" w:firstRowFirstColumn="0" w:firstRowLastColumn="0" w:lastRowFirstColumn="0" w:lastRowLastColumn="0"/>
@@ -1661,7 +1667,7 @@
           </w:tcPr>
           <w:p>
             <w:pPr>
-              <w:pStyle w:val="ListParagraph"/>
+              <w:pStyle w:val="a4"/>
               <w:ind w:left="0"/>
               <w:jc w:val="center"/>
               <w:rPr>
@@ -1688,7 +1694,7 @@
           </w:tcPr>
           <w:p>
             <w:pPr>
-              <w:pStyle w:val="ListParagraph"/>
+              <w:pStyle w:val="a4"/>
               <w:ind w:left="0"/>
               <w:jc w:val="center"/>
               <w:cnfStyle w:val="000000010000" w:firstRow="0" w:lastRow="0" w:firstColumn="0" w:lastColumn="0" w:oddVBand="0" w:evenVBand="0" w:oddHBand="0" w:evenHBand="1" w:firstRowFirstColumn="0" w:firstRowLastColumn="0" w:lastRowFirstColumn="0" w:lastRowLastColumn="0"/>
@@ -1708,11 +1714,11 @@
         </w:tc>
         <w:tc>
           <w:tcPr>
-            <w:tcW w:w="3024" w:type="dxa"/>
+            <w:tcW w:w="3888" w:type="dxa"/>
           </w:tcPr>
           <w:p>
             <w:pPr>
-              <w:pStyle w:val="ListParagraph"/>
+              <w:pStyle w:val="a4"/>
               <w:ind w:left="0"/>
               <w:jc w:val="center"/>
               <w:cnfStyle w:val="000000010000" w:firstRow="0" w:lastRow="0" w:firstColumn="0" w:lastColumn="0" w:oddVBand="0" w:evenVBand="0" w:oddHBand="0" w:evenHBand="1" w:firstRowFirstColumn="0" w:firstRowLastColumn="0" w:lastRowFirstColumn="0" w:lastRowLastColumn="0"/>
@@ -1743,7 +1749,7 @@
           </w:tcPr>
           <w:p>
             <w:pPr>
-              <w:pStyle w:val="ListParagraph"/>
+              <w:pStyle w:val="a4"/>
               <w:ind w:left="0"/>
               <w:jc w:val="center"/>
               <w:rPr>
@@ -1770,7 +1776,7 @@
           </w:tcPr>
           <w:p>
             <w:pPr>
-              <w:pStyle w:val="ListParagraph"/>
+              <w:pStyle w:val="a4"/>
               <w:ind w:left="0"/>
               <w:jc w:val="center"/>
               <w:cnfStyle w:val="000000100000" w:firstRow="0" w:lastRow="0" w:firstColumn="0" w:lastColumn="0" w:oddVBand="0" w:evenVBand="0" w:oddHBand="1" w:evenHBand="0" w:firstRowFirstColumn="0" w:firstRowLastColumn="0" w:lastRowFirstColumn="0" w:lastRowLastColumn="0"/>
@@ -1790,11 +1796,11 @@
         </w:tc>
         <w:tc>
           <w:tcPr>
-            <w:tcW w:w="3024" w:type="dxa"/>
+            <w:tcW w:w="3888" w:type="dxa"/>
           </w:tcPr>
           <w:p>
             <w:pPr>
-              <w:pStyle w:val="ListParagraph"/>
+              <w:pStyle w:val="a4"/>
               <w:ind w:left="0"/>
               <w:jc w:val="center"/>
               <w:cnfStyle w:val="000000100000" w:firstRow="0" w:lastRow="0" w:firstColumn="0" w:lastColumn="0" w:oddVBand="0" w:evenVBand="0" w:oddHBand="1" w:evenHBand="0" w:firstRowFirstColumn="0" w:firstRowLastColumn="0" w:lastRowFirstColumn="0" w:lastRowLastColumn="0"/>
@@ -1825,7 +1831,7 @@
           </w:tcPr>
           <w:p>
             <w:pPr>
-              <w:pStyle w:val="ListParagraph"/>
+              <w:pStyle w:val="a4"/>
               <w:ind w:left="0"/>
               <w:jc w:val="center"/>
               <w:rPr>
@@ -1852,7 +1858,7 @@
           </w:tcPr>
           <w:p>
             <w:pPr>
-              <w:pStyle w:val="ListParagraph"/>
+              <w:pStyle w:val="a4"/>
               <w:ind w:left="0"/>
               <w:jc w:val="center"/>
               <w:cnfStyle w:val="000000010000" w:firstRow="0" w:lastRow="0" w:firstColumn="0" w:lastColumn="0" w:oddVBand="0" w:evenVBand="0" w:oddHBand="0" w:evenHBand="1" w:firstRowFirstColumn="0" w:firstRowLastColumn="0" w:lastRowFirstColumn="0" w:lastRowLastColumn="0"/>
@@ -1872,11 +1878,11 @@
         </w:tc>
         <w:tc>
           <w:tcPr>
-            <w:tcW w:w="3024" w:type="dxa"/>
+            <w:tcW w:w="3888" w:type="dxa"/>
           </w:tcPr>
           <w:p>
             <w:pPr>
-              <w:pStyle w:val="ListParagraph"/>
+              <w:pStyle w:val="a4"/>
               <w:ind w:left="0"/>
               <w:jc w:val="center"/>
               <w:cnfStyle w:val="000000010000" w:firstRow="0" w:lastRow="0" w:firstColumn="0" w:lastColumn="0" w:oddVBand="0" w:evenVBand="0" w:oddHBand="0" w:evenHBand="1" w:firstRowFirstColumn="0" w:firstRowLastColumn="0" w:lastRowFirstColumn="0" w:lastRowLastColumn="0"/>
@@ -1907,7 +1913,7 @@
           </w:tcPr>
           <w:p>
             <w:pPr>
-              <w:pStyle w:val="ListParagraph"/>
+              <w:pStyle w:val="a4"/>
               <w:ind w:left="0"/>
               <w:jc w:val="center"/>
               <w:rPr>
@@ -1934,7 +1940,7 @@
           </w:tcPr>
           <w:p>
             <w:pPr>
-              <w:pStyle w:val="ListParagraph"/>
+              <w:pStyle w:val="a4"/>
               <w:ind w:left="0"/>
               <w:jc w:val="center"/>
               <w:cnfStyle w:val="000000100000" w:firstRow="0" w:lastRow="0" w:firstColumn="0" w:lastColumn="0" w:oddVBand="0" w:evenVBand="0" w:oddHBand="1" w:evenHBand="0" w:firstRowFirstColumn="0" w:firstRowLastColumn="0" w:lastRowFirstColumn="0" w:lastRowLastColumn="0"/>
@@ -1954,11 +1960,11 @@
         </w:tc>
         <w:tc>
           <w:tcPr>
-            <w:tcW w:w="3024" w:type="dxa"/>
+            <w:tcW w:w="3888" w:type="dxa"/>
           </w:tcPr>
           <w:p>
             <w:pPr>
-              <w:pStyle w:val="ListParagraph"/>
+              <w:pStyle w:val="a4"/>
               <w:ind w:left="0"/>
               <w:jc w:val="center"/>
               <w:cnfStyle w:val="000000100000" w:firstRow="0" w:lastRow="0" w:firstColumn="0" w:lastColumn="0" w:oddVBand="0" w:evenVBand="0" w:oddHBand="1" w:evenHBand="0" w:firstRowFirstColumn="0" w:firstRowLastColumn="0" w:lastRowFirstColumn="0" w:lastRowLastColumn="0"/>
@@ -1989,7 +1995,7 @@
           </w:tcPr>
           <w:p>
             <w:pPr>
-              <w:pStyle w:val="ListParagraph"/>
+              <w:pStyle w:val="a4"/>
               <w:ind w:left="0"/>
               <w:jc w:val="center"/>
               <w:rPr>
@@ -2016,7 +2022,7 @@
           </w:tcPr>
           <w:p>
             <w:pPr>
-              <w:pStyle w:val="ListParagraph"/>
+              <w:pStyle w:val="a4"/>
               <w:ind w:left="0"/>
               <w:jc w:val="center"/>
               <w:cnfStyle w:val="000000010000" w:firstRow="0" w:lastRow="0" w:firstColumn="0" w:lastColumn="0" w:oddVBand="0" w:evenVBand="0" w:oddHBand="0" w:evenHBand="1" w:firstRowFirstColumn="0" w:firstRowLastColumn="0" w:lastRowFirstColumn="0" w:lastRowLastColumn="0"/>
@@ -2036,11 +2042,11 @@
         </w:tc>
         <w:tc>
           <w:tcPr>
-            <w:tcW w:w="3024" w:type="dxa"/>
+            <w:tcW w:w="3888" w:type="dxa"/>
           </w:tcPr>
           <w:p>
             <w:pPr>
-              <w:pStyle w:val="ListParagraph"/>
+              <w:pStyle w:val="a4"/>
               <w:ind w:left="0"/>
               <w:jc w:val="center"/>
               <w:cnfStyle w:val="000000010000" w:firstRow="0" w:lastRow="0" w:firstColumn="0" w:lastColumn="0" w:oddVBand="0" w:evenVBand="0" w:oddHBand="0" w:evenHBand="1" w:firstRowFirstColumn="0" w:firstRowLastColumn="0" w:lastRowFirstColumn="0" w:lastRowLastColumn="0"/>
@@ -2082,7 +2088,7 @@
     </w:p>
     <w:p>
       <w:pPr>
-        <w:pStyle w:val="ListParagraph"/>
+        <w:pStyle w:val="a4"/>
         <w:numPr>
           <w:ilvl w:val="0"/>
           <w:numId w:val="2"/>
@@ -2104,7 +2110,7 @@
     </w:p>
     <w:p>
       <w:pPr>
-        <w:pStyle w:val="ListParagraph"/>
+        <w:pStyle w:val="a4"/>
         <w:ind w:left="360"/>
         <w:jc w:val="both"/>
         <w:rPr>
@@ -2346,7 +2352,7 @@
     </w:p>
     <w:p>
       <w:pPr>
-        <w:pStyle w:val="ListParagraph"/>
+        <w:pStyle w:val="a4"/>
         <w:ind w:left="360"/>
         <w:rPr>
           <w:sz w:val="24"/>
@@ -2356,7 +2362,7 @@
     </w:p>
     <w:p>
       <w:pPr>
-        <w:pStyle w:val="ListParagraph"/>
+        <w:pStyle w:val="a4"/>
         <w:numPr>
           <w:ilvl w:val="0"/>
           <w:numId w:val="2"/>
@@ -2393,10 +2399,10 @@
         </w:rPr>
         <w:t xml:space="preserve">The testing will begin when there is testing environment available at </w:t>
       </w:r>
-      <w:hyperlink r:id="rId7" w:history="1">
+      <w:hyperlink r:id="rId8" w:history="1">
         <w:r>
           <w:rPr>
-            <w:rStyle w:val="Hyperlink"/>
+            <w:rStyle w:val="ad"/>
             <w:sz w:val="24"/>
             <w:szCs w:val="24"/>
           </w:rPr>
@@ -2405,7 +2411,7 @@
       </w:hyperlink>
       <w:r>
         <w:rPr>
-          <w:rStyle w:val="Hyperlink"/>
+          <w:rStyle w:val="ad"/>
           <w:sz w:val="24"/>
           <w:szCs w:val="24"/>
         </w:rPr>
@@ -2413,7 +2419,7 @@
       </w:r>
       <w:r>
         <w:rPr>
-          <w:rStyle w:val="Hyperlink"/>
+          <w:rStyle w:val="ad"/>
           <w:color w:val="auto"/>
           <w:sz w:val="24"/>
           <w:szCs w:val="24"/>
@@ -2423,7 +2429,7 @@
       </w:r>
       <w:r>
         <w:rPr>
-          <w:rStyle w:val="Hyperlink"/>
+          <w:rStyle w:val="ad"/>
           <w:color w:val="auto"/>
           <w:sz w:val="24"/>
           <w:szCs w:val="24"/>
@@ -2433,7 +2439,7 @@
       </w:r>
       <w:r>
         <w:rPr>
-          <w:rStyle w:val="Hyperlink"/>
+          <w:rStyle w:val="ad"/>
           <w:color w:val="auto"/>
           <w:sz w:val="24"/>
           <w:szCs w:val="24"/>
@@ -2455,7 +2461,7 @@
     </w:p>
     <w:p>
       <w:pPr>
-        <w:pStyle w:val="ListParagraph"/>
+        <w:pStyle w:val="a4"/>
         <w:numPr>
           <w:ilvl w:val="0"/>
           <w:numId w:val="2"/>
@@ -2521,7 +2527,7 @@
     </w:p>
     <w:p>
       <w:pPr>
-        <w:pStyle w:val="ListParagraph"/>
+        <w:pStyle w:val="a4"/>
         <w:numPr>
           <w:ilvl w:val="0"/>
           <w:numId w:val="2"/>
@@ -2573,7 +2579,7 @@
     </w:p>
     <w:p>
       <w:pPr>
-        <w:pStyle w:val="ListParagraph"/>
+        <w:pStyle w:val="a4"/>
         <w:numPr>
           <w:ilvl w:val="0"/>
           <w:numId w:val="30"/>
@@ -2614,7 +2620,7 @@
     </w:p>
     <w:p>
       <w:pPr>
-        <w:pStyle w:val="ListParagraph"/>
+        <w:pStyle w:val="a4"/>
         <w:numPr>
           <w:ilvl w:val="0"/>
           <w:numId w:val="30"/>
@@ -2662,7 +2668,7 @@
     </w:p>
     <w:p>
       <w:pPr>
-        <w:pStyle w:val="ListParagraph"/>
+        <w:pStyle w:val="a4"/>
         <w:numPr>
           <w:ilvl w:val="0"/>
           <w:numId w:val="30"/>
@@ -2717,7 +2723,7 @@
     </w:p>
     <w:p>
       <w:pPr>
-        <w:pStyle w:val="ListParagraph"/>
+        <w:pStyle w:val="a4"/>
         <w:numPr>
           <w:ilvl w:val="0"/>
           <w:numId w:val="30"/>
@@ -2772,7 +2778,7 @@
     </w:p>
     <w:p>
       <w:pPr>
-        <w:pStyle w:val="ListParagraph"/>
+        <w:pStyle w:val="a4"/>
         <w:numPr>
           <w:ilvl w:val="0"/>
           <w:numId w:val="30"/>
@@ -2801,7 +2807,7 @@
     </w:p>
     <w:p>
       <w:pPr>
-        <w:pStyle w:val="ListParagraph"/>
+        <w:pStyle w:val="a4"/>
         <w:numPr>
           <w:ilvl w:val="0"/>
           <w:numId w:val="2"/>
@@ -2823,7 +2829,7 @@
     </w:p>
     <w:p>
       <w:pPr>
-        <w:pStyle w:val="ListParagraph"/>
+        <w:pStyle w:val="a4"/>
         <w:rPr>
           <w:b/>
           <w:sz w:val="28"/>
@@ -2833,14 +2839,14 @@
     </w:p>
     <w:tbl>
       <w:tblPr>
-        <w:tblStyle w:val="LightGrid-Accent5"/>
+        <w:tblStyle w:val="-50"/>
         <w:tblW w:w="0" w:type="auto"/>
-        <w:tblInd w:w="699" w:type="dxa"/>
+        <w:tblInd w:w="260" w:type="dxa"/>
         <w:tblLook w:val="04A0" w:firstRow="1" w:lastRow="0" w:firstColumn="1" w:lastColumn="0" w:noHBand="0" w:noVBand="1"/>
       </w:tblPr>
       <w:tblGrid>
-        <w:gridCol w:w="6982"/>
-        <w:gridCol w:w="2799"/>
+        <w:gridCol w:w="7421"/>
+        <w:gridCol w:w="3379"/>
       </w:tblGrid>
       <w:tr>
         <w:trPr>
@@ -2850,12 +2856,12 @@
         <w:tc>
           <w:tcPr>
             <w:cnfStyle w:val="001000000000" w:firstRow="0" w:lastRow="0" w:firstColumn="1" w:lastColumn="0" w:oddVBand="0" w:evenVBand="0" w:oddHBand="0" w:evenHBand="0" w:firstRowFirstColumn="0" w:firstRowLastColumn="0" w:lastRowFirstColumn="0" w:lastRowLastColumn="0"/>
-            <w:tcW w:w="9781" w:type="dxa"/>
+            <w:tcW w:w="10800" w:type="dxa"/>
             <w:gridSpan w:val="2"/>
           </w:tcPr>
           <w:p>
             <w:pPr>
-              <w:pStyle w:val="ListParagraph"/>
+              <w:pStyle w:val="a4"/>
               <w:ind w:left="0"/>
               <w:jc w:val="center"/>
               <w:rPr>
@@ -2883,11 +2889,11 @@
         <w:tc>
           <w:tcPr>
             <w:cnfStyle w:val="001000000000" w:firstRow="0" w:lastRow="0" w:firstColumn="1" w:lastColumn="0" w:oddVBand="0" w:evenVBand="0" w:oddHBand="0" w:evenHBand="0" w:firstRowFirstColumn="0" w:firstRowLastColumn="0" w:lastRowFirstColumn="0" w:lastRowLastColumn="0"/>
-            <w:tcW w:w="6982" w:type="dxa"/>
+            <w:tcW w:w="7421" w:type="dxa"/>
           </w:tcPr>
           <w:p>
             <w:pPr>
-              <w:pStyle w:val="ListParagraph"/>
+              <w:pStyle w:val="a4"/>
               <w:ind w:left="0"/>
               <w:rPr>
                 <w:rFonts w:asciiTheme="minorHAnsi" w:hAnsiTheme="minorHAnsi"/>
@@ -2909,11 +2915,11 @@
         </w:tc>
         <w:tc>
           <w:tcPr>
-            <w:tcW w:w="2799" w:type="dxa"/>
+            <w:tcW w:w="3379" w:type="dxa"/>
           </w:tcPr>
           <w:p>
             <w:pPr>
-              <w:pStyle w:val="ListParagraph"/>
+              <w:pStyle w:val="a4"/>
               <w:ind w:left="0"/>
               <w:jc w:val="center"/>
               <w:cnfStyle w:val="000000100000" w:firstRow="0" w:lastRow="0" w:firstColumn="0" w:lastColumn="0" w:oddVBand="0" w:evenVBand="0" w:oddHBand="1" w:evenHBand="0" w:firstRowFirstColumn="0" w:firstRowLastColumn="0" w:lastRowFirstColumn="0" w:lastRowLastColumn="0"/>
@@ -2940,11 +2946,11 @@
         <w:tc>
           <w:tcPr>
             <w:cnfStyle w:val="001000000000" w:firstRow="0" w:lastRow="0" w:firstColumn="1" w:lastColumn="0" w:oddVBand="0" w:evenVBand="0" w:oddHBand="0" w:evenHBand="0" w:firstRowFirstColumn="0" w:firstRowLastColumn="0" w:lastRowFirstColumn="0" w:lastRowLastColumn="0"/>
-            <w:tcW w:w="6982" w:type="dxa"/>
+            <w:tcW w:w="7421" w:type="dxa"/>
           </w:tcPr>
           <w:p>
             <w:pPr>
-              <w:pStyle w:val="ListParagraph"/>
+              <w:pStyle w:val="a4"/>
               <w:ind w:left="0"/>
               <w:rPr>
                 <w:rFonts w:asciiTheme="minorHAnsi" w:hAnsiTheme="minorHAnsi"/>
@@ -2966,11 +2972,11 @@
         </w:tc>
         <w:tc>
           <w:tcPr>
-            <w:tcW w:w="2799" w:type="dxa"/>
+            <w:tcW w:w="3379" w:type="dxa"/>
           </w:tcPr>
           <w:p>
             <w:pPr>
-              <w:pStyle w:val="ListParagraph"/>
+              <w:pStyle w:val="a4"/>
               <w:ind w:left="0"/>
               <w:jc w:val="center"/>
               <w:cnfStyle w:val="000000010000" w:firstRow="0" w:lastRow="0" w:firstColumn="0" w:lastColumn="0" w:oddVBand="0" w:evenVBand="0" w:oddHBand="0" w:evenHBand="1" w:firstRowFirstColumn="0" w:firstRowLastColumn="0" w:lastRowFirstColumn="0" w:lastRowLastColumn="0"/>
@@ -2997,11 +3003,11 @@
         <w:tc>
           <w:tcPr>
             <w:cnfStyle w:val="001000000000" w:firstRow="0" w:lastRow="0" w:firstColumn="1" w:lastColumn="0" w:oddVBand="0" w:evenVBand="0" w:oddHBand="0" w:evenHBand="0" w:firstRowFirstColumn="0" w:firstRowLastColumn="0" w:lastRowFirstColumn="0" w:lastRowLastColumn="0"/>
-            <w:tcW w:w="6982" w:type="dxa"/>
+            <w:tcW w:w="7421" w:type="dxa"/>
           </w:tcPr>
           <w:p>
             <w:pPr>
-              <w:pStyle w:val="ListParagraph"/>
+              <w:pStyle w:val="a4"/>
               <w:ind w:left="0"/>
               <w:rPr>
                 <w:rFonts w:asciiTheme="minorHAnsi" w:hAnsiTheme="minorHAnsi"/>
@@ -3023,11 +3029,11 @@
         </w:tc>
         <w:tc>
           <w:tcPr>
-            <w:tcW w:w="2799" w:type="dxa"/>
+            <w:tcW w:w="3379" w:type="dxa"/>
           </w:tcPr>
           <w:p>
             <w:pPr>
-              <w:pStyle w:val="ListParagraph"/>
+              <w:pStyle w:val="a4"/>
               <w:ind w:left="0"/>
               <w:jc w:val="center"/>
               <w:cnfStyle w:val="000000100000" w:firstRow="0" w:lastRow="0" w:firstColumn="0" w:lastColumn="0" w:oddVBand="0" w:evenVBand="0" w:oddHBand="1" w:evenHBand="0" w:firstRowFirstColumn="0" w:firstRowLastColumn="0" w:lastRowFirstColumn="0" w:lastRowLastColumn="0"/>
@@ -3054,11 +3060,11 @@
         <w:tc>
           <w:tcPr>
             <w:cnfStyle w:val="001000000000" w:firstRow="0" w:lastRow="0" w:firstColumn="1" w:lastColumn="0" w:oddVBand="0" w:evenVBand="0" w:oddHBand="0" w:evenHBand="0" w:firstRowFirstColumn="0" w:firstRowLastColumn="0" w:lastRowFirstColumn="0" w:lastRowLastColumn="0"/>
-            <w:tcW w:w="6982" w:type="dxa"/>
+            <w:tcW w:w="7421" w:type="dxa"/>
           </w:tcPr>
           <w:p>
             <w:pPr>
-              <w:pStyle w:val="ListParagraph"/>
+              <w:pStyle w:val="a4"/>
               <w:ind w:left="0"/>
               <w:rPr>
                 <w:rFonts w:asciiTheme="minorHAnsi" w:hAnsiTheme="minorHAnsi"/>
@@ -3080,11 +3086,11 @@
         </w:tc>
         <w:tc>
           <w:tcPr>
-            <w:tcW w:w="2799" w:type="dxa"/>
+            <w:tcW w:w="3379" w:type="dxa"/>
           </w:tcPr>
           <w:p>
             <w:pPr>
-              <w:pStyle w:val="ListParagraph"/>
+              <w:pStyle w:val="a4"/>
               <w:ind w:left="0"/>
               <w:jc w:val="center"/>
               <w:cnfStyle w:val="000000010000" w:firstRow="0" w:lastRow="0" w:firstColumn="0" w:lastColumn="0" w:oddVBand="0" w:evenVBand="0" w:oddHBand="0" w:evenHBand="1" w:firstRowFirstColumn="0" w:firstRowLastColumn="0" w:lastRowFirstColumn="0" w:lastRowLastColumn="0"/>
@@ -3111,11 +3117,11 @@
         <w:tc>
           <w:tcPr>
             <w:cnfStyle w:val="001000000000" w:firstRow="0" w:lastRow="0" w:firstColumn="1" w:lastColumn="0" w:oddVBand="0" w:evenVBand="0" w:oddHBand="0" w:evenHBand="0" w:firstRowFirstColumn="0" w:firstRowLastColumn="0" w:lastRowFirstColumn="0" w:lastRowLastColumn="0"/>
-            <w:tcW w:w="6982" w:type="dxa"/>
+            <w:tcW w:w="7421" w:type="dxa"/>
           </w:tcPr>
           <w:p>
             <w:pPr>
-              <w:pStyle w:val="ListParagraph"/>
+              <w:pStyle w:val="a4"/>
               <w:ind w:left="0"/>
               <w:rPr>
                 <w:rFonts w:asciiTheme="minorHAnsi" w:hAnsiTheme="minorHAnsi"/>
@@ -3137,11 +3143,11 @@
         </w:tc>
         <w:tc>
           <w:tcPr>
-            <w:tcW w:w="2799" w:type="dxa"/>
+            <w:tcW w:w="3379" w:type="dxa"/>
           </w:tcPr>
           <w:p>
             <w:pPr>
-              <w:pStyle w:val="ListParagraph"/>
+              <w:pStyle w:val="a4"/>
               <w:ind w:left="0"/>
               <w:jc w:val="center"/>
               <w:cnfStyle w:val="000000100000" w:firstRow="0" w:lastRow="0" w:firstColumn="0" w:lastColumn="0" w:oddVBand="0" w:evenVBand="0" w:oddHBand="1" w:evenHBand="0" w:firstRowFirstColumn="0" w:firstRowLastColumn="0" w:lastRowFirstColumn="0" w:lastRowLastColumn="0"/>
@@ -3168,11 +3174,11 @@
         <w:tc>
           <w:tcPr>
             <w:cnfStyle w:val="001000000000" w:firstRow="0" w:lastRow="0" w:firstColumn="1" w:lastColumn="0" w:oddVBand="0" w:evenVBand="0" w:oddHBand="0" w:evenHBand="0" w:firstRowFirstColumn="0" w:firstRowLastColumn="0" w:lastRowFirstColumn="0" w:lastRowLastColumn="0"/>
-            <w:tcW w:w="6982" w:type="dxa"/>
+            <w:tcW w:w="7421" w:type="dxa"/>
           </w:tcPr>
           <w:p>
             <w:pPr>
-              <w:pStyle w:val="ListParagraph"/>
+              <w:pStyle w:val="a4"/>
               <w:ind w:left="0"/>
               <w:rPr>
                 <w:rFonts w:asciiTheme="minorHAnsi" w:hAnsiTheme="minorHAnsi"/>
@@ -3194,11 +3200,11 @@
         </w:tc>
         <w:tc>
           <w:tcPr>
-            <w:tcW w:w="2799" w:type="dxa"/>
+            <w:tcW w:w="3379" w:type="dxa"/>
           </w:tcPr>
           <w:p>
             <w:pPr>
-              <w:pStyle w:val="ListParagraph"/>
+              <w:pStyle w:val="a4"/>
               <w:ind w:left="0"/>
               <w:jc w:val="center"/>
               <w:cnfStyle w:val="000000010000" w:firstRow="0" w:lastRow="0" w:firstColumn="0" w:lastColumn="0" w:oddVBand="0" w:evenVBand="0" w:oddHBand="0" w:evenHBand="1" w:firstRowFirstColumn="0" w:firstRowLastColumn="0" w:lastRowFirstColumn="0" w:lastRowLastColumn="0"/>
@@ -3225,11 +3231,11 @@
         <w:tc>
           <w:tcPr>
             <w:cnfStyle w:val="001000000000" w:firstRow="0" w:lastRow="0" w:firstColumn="1" w:lastColumn="0" w:oddVBand="0" w:evenVBand="0" w:oddHBand="0" w:evenHBand="0" w:firstRowFirstColumn="0" w:firstRowLastColumn="0" w:lastRowFirstColumn="0" w:lastRowLastColumn="0"/>
-            <w:tcW w:w="6982" w:type="dxa"/>
+            <w:tcW w:w="7421" w:type="dxa"/>
           </w:tcPr>
           <w:p>
             <w:pPr>
-              <w:pStyle w:val="ListParagraph"/>
+              <w:pStyle w:val="a4"/>
               <w:ind w:left="0"/>
               <w:rPr>
                 <w:rFonts w:asciiTheme="minorHAnsi" w:hAnsiTheme="minorHAnsi"/>
@@ -3251,11 +3257,11 @@
         </w:tc>
         <w:tc>
           <w:tcPr>
-            <w:tcW w:w="2799" w:type="dxa"/>
+            <w:tcW w:w="3379" w:type="dxa"/>
           </w:tcPr>
           <w:p>
             <w:pPr>
-              <w:pStyle w:val="ListParagraph"/>
+              <w:pStyle w:val="a4"/>
               <w:ind w:left="0"/>
               <w:jc w:val="center"/>
               <w:cnfStyle w:val="000000100000" w:firstRow="0" w:lastRow="0" w:firstColumn="0" w:lastColumn="0" w:oddVBand="0" w:evenVBand="0" w:oddHBand="1" w:evenHBand="0" w:firstRowFirstColumn="0" w:firstRowLastColumn="0" w:lastRowFirstColumn="0" w:lastRowLastColumn="0"/>
@@ -3282,11 +3288,11 @@
         <w:tc>
           <w:tcPr>
             <w:cnfStyle w:val="001000000000" w:firstRow="0" w:lastRow="0" w:firstColumn="1" w:lastColumn="0" w:oddVBand="0" w:evenVBand="0" w:oddHBand="0" w:evenHBand="0" w:firstRowFirstColumn="0" w:firstRowLastColumn="0" w:lastRowFirstColumn="0" w:lastRowLastColumn="0"/>
-            <w:tcW w:w="6982" w:type="dxa"/>
+            <w:tcW w:w="7421" w:type="dxa"/>
           </w:tcPr>
           <w:p>
             <w:pPr>
-              <w:pStyle w:val="ListParagraph"/>
+              <w:pStyle w:val="a4"/>
               <w:ind w:left="0"/>
               <w:rPr>
                 <w:rFonts w:asciiTheme="minorHAnsi" w:hAnsiTheme="minorHAnsi"/>
@@ -3308,11 +3314,11 @@
         </w:tc>
         <w:tc>
           <w:tcPr>
-            <w:tcW w:w="2799" w:type="dxa"/>
+            <w:tcW w:w="3379" w:type="dxa"/>
           </w:tcPr>
           <w:p>
             <w:pPr>
-              <w:pStyle w:val="ListParagraph"/>
+              <w:pStyle w:val="a4"/>
               <w:ind w:left="0"/>
               <w:jc w:val="center"/>
               <w:cnfStyle w:val="000000010000" w:firstRow="0" w:lastRow="0" w:firstColumn="0" w:lastColumn="0" w:oddVBand="0" w:evenVBand="0" w:oddHBand="0" w:evenHBand="1" w:firstRowFirstColumn="0" w:firstRowLastColumn="0" w:lastRowFirstColumn="0" w:lastRowLastColumn="0"/>
@@ -3334,7 +3340,7 @@
     </w:tbl>
     <w:p>
       <w:pPr>
-        <w:pStyle w:val="ListParagraph"/>
+        <w:pStyle w:val="a4"/>
         <w:spacing w:after="0"/>
         <w:rPr>
           <w:sz w:val="24"/>
@@ -3344,7 +3350,7 @@
     </w:p>
     <w:p>
       <w:pPr>
-        <w:pStyle w:val="ListParagraph"/>
+        <w:pStyle w:val="a4"/>
         <w:spacing w:after="0"/>
         <w:rPr>
           <w:sz w:val="24"/>
@@ -3354,7 +3360,7 @@
     </w:p>
     <w:p>
       <w:pPr>
-        <w:pStyle w:val="ListParagraph"/>
+        <w:pStyle w:val="a4"/>
         <w:numPr>
           <w:ilvl w:val="0"/>
           <w:numId w:val="2"/>
@@ -3392,10 +3398,10 @@
         </w:rPr>
         <w:t xml:space="preserve">The web application to be tested is located at </w:t>
       </w:r>
-      <w:hyperlink r:id="rId8" w:history="1">
+      <w:hyperlink r:id="rId9" w:history="1">
         <w:r>
           <w:rPr>
-            <w:rStyle w:val="Hyperlink"/>
+            <w:rStyle w:val="ad"/>
             <w:sz w:val="24"/>
             <w:szCs w:val="24"/>
           </w:rPr>
@@ -3445,7 +3451,7 @@
     </w:p>
     <w:p>
       <w:pPr>
-        <w:pStyle w:val="ListParagraph"/>
+        <w:pStyle w:val="a4"/>
         <w:numPr>
           <w:ilvl w:val="0"/>
           <w:numId w:val="2"/>
@@ -3486,14 +3492,15 @@
     </w:p>
     <w:tbl>
       <w:tblPr>
-        <w:tblStyle w:val="LightGrid-Accent5"/>
+        <w:tblStyle w:val="-50"/>
         <w:tblW w:w="0" w:type="auto"/>
+        <w:tblInd w:w="260" w:type="dxa"/>
         <w:tblLook w:val="04A0" w:firstRow="1" w:lastRow="0" w:firstColumn="1" w:lastColumn="0" w:noHBand="0" w:noVBand="1"/>
       </w:tblPr>
       <w:tblGrid>
-        <w:gridCol w:w="506"/>
+        <w:gridCol w:w="365"/>
         <w:gridCol w:w="4020"/>
-        <w:gridCol w:w="993"/>
+        <w:gridCol w:w="1040"/>
         <w:gridCol w:w="5386"/>
       </w:tblGrid>
       <w:tr>
@@ -3503,18 +3510,20 @@
         <w:tc>
           <w:tcPr>
             <w:cnfStyle w:val="001000000000" w:firstRow="0" w:lastRow="0" w:firstColumn="1" w:lastColumn="0" w:oddVBand="0" w:evenVBand="0" w:oddHBand="0" w:evenHBand="0" w:firstRowFirstColumn="0" w:firstRowLastColumn="0" w:lastRowFirstColumn="0" w:lastRowLastColumn="0"/>
-            <w:tcW w:w="506" w:type="dxa"/>
+            <w:tcW w:w="365" w:type="dxa"/>
           </w:tcPr>
           <w:p>
             <w:pPr>
               <w:jc w:val="center"/>
               <w:rPr>
+                <w:b w:val="0"/>
                 <w:sz w:val="24"/>
                 <w:szCs w:val="24"/>
               </w:rPr>
             </w:pPr>
             <w:r>
               <w:rPr>
+                <w:b w:val="0"/>
                 <w:sz w:val="24"/>
                 <w:szCs w:val="24"/>
               </w:rPr>
@@ -3596,16 +3605,23 @@
         <w:tc>
           <w:tcPr>
             <w:cnfStyle w:val="001000000000" w:firstRow="0" w:lastRow="0" w:firstColumn="1" w:lastColumn="0" w:oddVBand="0" w:evenVBand="0" w:oddHBand="0" w:evenHBand="0" w:firstRowFirstColumn="0" w:firstRowLastColumn="0" w:lastRowFirstColumn="0" w:lastRowLastColumn="0"/>
-            <w:tcW w:w="506" w:type="dxa"/>
+            <w:tcW w:w="365" w:type="dxa"/>
           </w:tcPr>
           <w:p>
             <w:pPr>
-              <w:jc w:val="both"/>
+              <w:jc w:val="center"/>
               <w:rPr>
                 <w:sz w:val="24"/>
                 <w:szCs w:val="24"/>
               </w:rPr>
             </w:pPr>
+            <w:r>
+              <w:rPr>
+                <w:sz w:val="24"/>
+                <w:szCs w:val="24"/>
+              </w:rPr>
+              <w:t>1</w:t>
+            </w:r>
           </w:p>
         </w:tc>
         <w:tc>
@@ -3614,13 +3630,20 @@
           </w:tcPr>
           <w:p>
             <w:pPr>
-              <w:jc w:val="both"/>
+              <w:jc w:val="center"/>
               <w:cnfStyle w:val="000000100000" w:firstRow="0" w:lastRow="0" w:firstColumn="0" w:lastColumn="0" w:oddVBand="0" w:evenVBand="0" w:oddHBand="1" w:evenHBand="0" w:firstRowFirstColumn="0" w:firstRowLastColumn="0" w:lastRowFirstColumn="0" w:lastRowLastColumn="0"/>
               <w:rPr>
                 <w:sz w:val="24"/>
                 <w:szCs w:val="24"/>
               </w:rPr>
             </w:pPr>
+            <w:r>
+              <w:rPr>
+                <w:sz w:val="24"/>
+                <w:szCs w:val="24"/>
+              </w:rPr>
+              <w:t>Ability of the team members to perform the Quality Assurance tasks.</w:t>
+            </w:r>
           </w:p>
         </w:tc>
         <w:tc>
@@ -3629,13 +3652,20 @@
           </w:tcPr>
           <w:p>
             <w:pPr>
-              <w:jc w:val="both"/>
+              <w:jc w:val="center"/>
               <w:cnfStyle w:val="000000100000" w:firstRow="0" w:lastRow="0" w:firstColumn="0" w:lastColumn="0" w:oddVBand="0" w:evenVBand="0" w:oddHBand="1" w:evenHBand="0" w:firstRowFirstColumn="0" w:firstRowLastColumn="0" w:lastRowFirstColumn="0" w:lastRowLastColumn="0"/>
               <w:rPr>
                 <w:sz w:val="24"/>
                 <w:szCs w:val="24"/>
               </w:rPr>
             </w:pPr>
+            <w:r>
+              <w:rPr>
+                <w:sz w:val="24"/>
+                <w:szCs w:val="24"/>
+              </w:rPr>
+              <w:t>High</w:t>
+            </w:r>
           </w:p>
         </w:tc>
         <w:tc>
@@ -3644,13 +3674,20 @@
           </w:tcPr>
           <w:p>
             <w:pPr>
-              <w:jc w:val="both"/>
+              <w:jc w:val="center"/>
               <w:cnfStyle w:val="000000100000" w:firstRow="0" w:lastRow="0" w:firstColumn="0" w:lastColumn="0" w:oddVBand="0" w:evenVBand="0" w:oddHBand="1" w:evenHBand="0" w:firstRowFirstColumn="0" w:firstRowLastColumn="0" w:lastRowFirstColumn="0" w:lastRowLastColumn="0"/>
               <w:rPr>
                 <w:sz w:val="24"/>
                 <w:szCs w:val="24"/>
               </w:rPr>
             </w:pPr>
+            <w:r>
+              <w:rPr>
+                <w:sz w:val="24"/>
+                <w:szCs w:val="24"/>
+              </w:rPr>
+              <w:t>Weekly training, Monthly control exams</w:t>
+            </w:r>
           </w:p>
         </w:tc>
       </w:tr>
@@ -3661,16 +3698,23 @@
         <w:tc>
           <w:tcPr>
             <w:cnfStyle w:val="001000000000" w:firstRow="0" w:lastRow="0" w:firstColumn="1" w:lastColumn="0" w:oddVBand="0" w:evenVBand="0" w:oddHBand="0" w:evenHBand="0" w:firstRowFirstColumn="0" w:firstRowLastColumn="0" w:lastRowFirstColumn="0" w:lastRowLastColumn="0"/>
-            <w:tcW w:w="506" w:type="dxa"/>
+            <w:tcW w:w="365" w:type="dxa"/>
           </w:tcPr>
           <w:p>
             <w:pPr>
-              <w:jc w:val="both"/>
+              <w:jc w:val="center"/>
               <w:rPr>
                 <w:sz w:val="24"/>
                 <w:szCs w:val="24"/>
               </w:rPr>
             </w:pPr>
+            <w:r>
+              <w:rPr>
+                <w:sz w:val="24"/>
+                <w:szCs w:val="24"/>
+              </w:rPr>
+              <w:t>2</w:t>
+            </w:r>
           </w:p>
         </w:tc>
         <w:tc>
@@ -3679,13 +3723,20 @@
           </w:tcPr>
           <w:p>
             <w:pPr>
-              <w:jc w:val="both"/>
+              <w:jc w:val="center"/>
               <w:cnfStyle w:val="000000010000" w:firstRow="0" w:lastRow="0" w:firstColumn="0" w:lastColumn="0" w:oddVBand="0" w:evenVBand="0" w:oddHBand="0" w:evenHBand="1" w:firstRowFirstColumn="0" w:firstRowLastColumn="0" w:lastRowFirstColumn="0" w:lastRowLastColumn="0"/>
               <w:rPr>
                 <w:sz w:val="24"/>
                 <w:szCs w:val="24"/>
               </w:rPr>
             </w:pPr>
+            <w:r>
+              <w:rPr>
+                <w:sz w:val="24"/>
+                <w:szCs w:val="24"/>
+              </w:rPr>
+              <w:t>Insufficient team organization</w:t>
+            </w:r>
           </w:p>
         </w:tc>
         <w:tc>
@@ -3694,13 +3745,20 @@
           </w:tcPr>
           <w:p>
             <w:pPr>
-              <w:jc w:val="both"/>
+              <w:jc w:val="center"/>
               <w:cnfStyle w:val="000000010000" w:firstRow="0" w:lastRow="0" w:firstColumn="0" w:lastColumn="0" w:oddVBand="0" w:evenVBand="0" w:oddHBand="0" w:evenHBand="1" w:firstRowFirstColumn="0" w:firstRowLastColumn="0" w:lastRowFirstColumn="0" w:lastRowLastColumn="0"/>
               <w:rPr>
                 <w:sz w:val="24"/>
                 <w:szCs w:val="24"/>
               </w:rPr>
             </w:pPr>
+            <w:r>
+              <w:rPr>
+                <w:sz w:val="24"/>
+                <w:szCs w:val="24"/>
+              </w:rPr>
+              <w:t>Medium</w:t>
+            </w:r>
           </w:p>
         </w:tc>
         <w:tc>
@@ -3709,13 +3767,20 @@
           </w:tcPr>
           <w:p>
             <w:pPr>
-              <w:jc w:val="both"/>
+              <w:jc w:val="center"/>
               <w:cnfStyle w:val="000000010000" w:firstRow="0" w:lastRow="0" w:firstColumn="0" w:lastColumn="0" w:oddVBand="0" w:evenVBand="0" w:oddHBand="0" w:evenHBand="1" w:firstRowFirstColumn="0" w:firstRowLastColumn="0" w:lastRowFirstColumn="0" w:lastRowLastColumn="0"/>
               <w:rPr>
                 <w:sz w:val="24"/>
                 <w:szCs w:val="24"/>
               </w:rPr>
             </w:pPr>
+            <w:r>
+              <w:rPr>
+                <w:sz w:val="24"/>
+                <w:szCs w:val="24"/>
+              </w:rPr>
+              <w:t>Weekly review of team results by Team Owner</w:t>
+            </w:r>
           </w:p>
         </w:tc>
       </w:tr>
@@ -3850,7 +3915,7 @@
     </w:p>
     <w:p>
       <w:pPr>
-        <w:pStyle w:val="ListParagraph"/>
+        <w:pStyle w:val="a4"/>
         <w:numPr>
           <w:ilvl w:val="0"/>
           <w:numId w:val="2"/>
@@ -3937,7 +4002,7 @@
     </w:p>
     <w:p>
       <w:pPr>
-        <w:pStyle w:val="ListParagraph"/>
+        <w:pStyle w:val="a4"/>
         <w:numPr>
           <w:ilvl w:val="0"/>
           <w:numId w:val="2"/>
@@ -3967,7 +4032,7 @@
     </w:p>
     <w:p>
       <w:pPr>
-        <w:pStyle w:val="ListParagraph"/>
+        <w:pStyle w:val="a4"/>
         <w:numPr>
           <w:ilvl w:val="1"/>
           <w:numId w:val="21"/>
@@ -3984,23 +4049,215 @@
           <w:sz w:val="28"/>
           <w:szCs w:val="28"/>
         </w:rPr>
-        <w:t>Functional testing</w:t>
-      </w:r>
-    </w:p>
-    <w:p>
-      <w:pPr>
-        <w:pStyle w:val="ListParagraph"/>
-        <w:ind w:left="1440"/>
+        <w:t>Unit testing</w:t>
+      </w:r>
+    </w:p>
+    <w:p>
+      <w:pPr>
+        <w:ind w:left="1080"/>
+        <w:rPr>
+          <w:sz w:val="24"/>
+          <w:szCs w:val="24"/>
+        </w:rPr>
+      </w:pPr>
+      <w:r>
+        <w:rPr>
+          <w:sz w:val="24"/>
+          <w:szCs w:val="24"/>
+        </w:rPr>
+        <w:t>Unit t</w:t>
+      </w:r>
+      <w:r>
+        <w:rPr>
+          <w:sz w:val="24"/>
+          <w:szCs w:val="24"/>
+        </w:rPr>
+        <w:t>esting is already performed by the development team.</w:t>
+      </w:r>
+    </w:p>
+    <w:p>
+      <w:pPr>
+        <w:pStyle w:val="a4"/>
+        <w:numPr>
+          <w:ilvl w:val="1"/>
+          <w:numId w:val="21"/>
+        </w:numPr>
         <w:rPr>
           <w:b/>
           <w:sz w:val="28"/>
           <w:szCs w:val="28"/>
         </w:rPr>
       </w:pPr>
-    </w:p>
-    <w:p>
-      <w:pPr>
-        <w:pStyle w:val="ListParagraph"/>
+      <w:r>
+        <w:rPr>
+          <w:b/>
+          <w:sz w:val="28"/>
+          <w:szCs w:val="28"/>
+        </w:rPr>
+        <w:t>Integration testing</w:t>
+      </w:r>
+    </w:p>
+    <w:p>
+      <w:pPr>
+        <w:ind w:left="1080"/>
+        <w:rPr>
+          <w:sz w:val="24"/>
+          <w:szCs w:val="24"/>
+        </w:rPr>
+      </w:pPr>
+      <w:r>
+        <w:rPr>
+          <w:sz w:val="24"/>
+          <w:szCs w:val="24"/>
+        </w:rPr>
+        <w:t>Integration</w:t>
+      </w:r>
+      <w:r>
+        <w:rPr>
+          <w:sz w:val="24"/>
+          <w:szCs w:val="24"/>
+        </w:rPr>
+        <w:t xml:space="preserve"> testing is already performed by the development team.</w:t>
+      </w:r>
+    </w:p>
+    <w:p>
+      <w:pPr>
+        <w:pStyle w:val="a4"/>
+        <w:numPr>
+          <w:ilvl w:val="1"/>
+          <w:numId w:val="21"/>
+        </w:numPr>
+        <w:rPr>
+          <w:b/>
+          <w:sz w:val="28"/>
+          <w:szCs w:val="28"/>
+        </w:rPr>
+      </w:pPr>
+      <w:r>
+        <w:rPr>
+          <w:b/>
+          <w:sz w:val="28"/>
+          <w:szCs w:val="28"/>
+        </w:rPr>
+        <w:t>System testing</w:t>
+      </w:r>
+    </w:p>
+    <w:p>
+      <w:pPr>
+        <w:ind w:left="1080"/>
+        <w:rPr>
+          <w:sz w:val="24"/>
+          <w:szCs w:val="24"/>
+        </w:rPr>
+      </w:pPr>
+      <w:r>
+        <w:rPr>
+          <w:sz w:val="24"/>
+          <w:szCs w:val="24"/>
+        </w:rPr>
+        <w:t xml:space="preserve">System testing is the main </w:t>
+      </w:r>
+      <w:r>
+        <w:rPr>
+          <w:sz w:val="24"/>
+          <w:szCs w:val="24"/>
+        </w:rPr>
+        <w:t>focus of this plan. Black box functional and non-functional testing will be performed.</w:t>
+      </w:r>
+    </w:p>
+    <w:p>
+      <w:pPr>
+        <w:ind w:left="1080"/>
+        <w:rPr>
+          <w:sz w:val="24"/>
+          <w:szCs w:val="24"/>
+        </w:rPr>
+      </w:pPr>
+    </w:p>
+    <w:p>
+      <w:pPr>
+        <w:ind w:left="1080"/>
+        <w:rPr>
+          <w:sz w:val="24"/>
+          <w:szCs w:val="24"/>
+        </w:rPr>
+      </w:pPr>
+    </w:p>
+    <w:p>
+      <w:pPr>
+        <w:pStyle w:val="a4"/>
+        <w:numPr>
+          <w:ilvl w:val="1"/>
+          <w:numId w:val="21"/>
+        </w:numPr>
+        <w:rPr>
+          <w:b/>
+          <w:sz w:val="28"/>
+          <w:szCs w:val="28"/>
+        </w:rPr>
+      </w:pPr>
+      <w:r>
+        <w:rPr>
+          <w:b/>
+          <w:sz w:val="28"/>
+          <w:szCs w:val="28"/>
+        </w:rPr>
+        <w:lastRenderedPageBreak/>
+        <w:t>Acceptance testing</w:t>
+      </w:r>
+    </w:p>
+    <w:p>
+      <w:pPr>
+        <w:ind w:left="1080"/>
+        <w:rPr>
+          <w:sz w:val="24"/>
+          <w:szCs w:val="24"/>
+        </w:rPr>
+      </w:pPr>
+      <w:r>
+        <w:rPr>
+          <w:sz w:val="24"/>
+          <w:szCs w:val="24"/>
+        </w:rPr>
+        <w:t>Will be performed when system testing is done and product requirements are clarified with the stakeholders.</w:t>
+      </w:r>
+    </w:p>
+    <w:p>
+      <w:pPr>
+        <w:pStyle w:val="a4"/>
+        <w:numPr>
+          <w:ilvl w:val="1"/>
+          <w:numId w:val="21"/>
+        </w:numPr>
+        <w:rPr>
+          <w:b/>
+          <w:sz w:val="28"/>
+          <w:szCs w:val="28"/>
+        </w:rPr>
+      </w:pPr>
+      <w:r>
+        <w:rPr>
+          <w:b/>
+          <w:sz w:val="28"/>
+          <w:szCs w:val="28"/>
+        </w:rPr>
+        <w:t>Functional testing</w:t>
+      </w:r>
+    </w:p>
+    <w:p>
+      <w:pPr>
+        <w:pStyle w:val="a4"/>
+        <w:ind w:left="1440"/>
+        <w:rPr>
+          <w:b/>
+          <w:sz w:val="28"/>
+          <w:szCs w:val="28"/>
+        </w:rPr>
+      </w:pPr>
+    </w:p>
+    <w:p>
+      <w:pPr>
+        <w:pStyle w:val="a4"/>
         <w:ind w:left="1418"/>
         <w:contextualSpacing w:val="0"/>
         <w:rPr>
@@ -4022,7 +4279,7 @@
     </w:p>
     <w:p>
       <w:pPr>
-        <w:pStyle w:val="ListParagraph"/>
+        <w:pStyle w:val="a4"/>
         <w:numPr>
           <w:ilvl w:val="0"/>
           <w:numId w:val="31"/>
@@ -4044,7 +4301,7 @@
     </w:p>
     <w:p>
       <w:pPr>
-        <w:pStyle w:val="ListParagraph"/>
+        <w:pStyle w:val="a4"/>
         <w:numPr>
           <w:ilvl w:val="0"/>
           <w:numId w:val="31"/>
@@ -4082,7 +4339,7 @@
     </w:p>
     <w:p>
       <w:pPr>
-        <w:pStyle w:val="ListParagraph"/>
+        <w:pStyle w:val="a4"/>
         <w:numPr>
           <w:ilvl w:val="0"/>
           <w:numId w:val="31"/>
@@ -4104,7 +4361,7 @@
     </w:p>
     <w:p>
       <w:pPr>
-        <w:pStyle w:val="ListParagraph"/>
+        <w:pStyle w:val="a4"/>
         <w:numPr>
           <w:ilvl w:val="0"/>
           <w:numId w:val="31"/>
@@ -4126,7 +4383,7 @@
     </w:p>
     <w:p>
       <w:pPr>
-        <w:pStyle w:val="ListParagraph"/>
+        <w:pStyle w:val="a4"/>
         <w:numPr>
           <w:ilvl w:val="0"/>
           <w:numId w:val="31"/>
@@ -4148,7 +4405,7 @@
     </w:p>
     <w:p>
       <w:pPr>
-        <w:pStyle w:val="ListParagraph"/>
+        <w:pStyle w:val="a4"/>
         <w:spacing w:after="0"/>
         <w:ind w:left="2160"/>
         <w:rPr>
@@ -4180,7 +4437,7 @@
     </w:p>
     <w:p>
       <w:pPr>
-        <w:pStyle w:val="ListParagraph"/>
+        <w:pStyle w:val="a4"/>
         <w:numPr>
           <w:ilvl w:val="0"/>
           <w:numId w:val="32"/>
@@ -4202,7 +4459,7 @@
     </w:p>
     <w:p>
       <w:pPr>
-        <w:pStyle w:val="ListParagraph"/>
+        <w:pStyle w:val="a4"/>
         <w:numPr>
           <w:ilvl w:val="0"/>
           <w:numId w:val="32"/>
@@ -4224,7 +4481,7 @@
     </w:p>
     <w:p>
       <w:pPr>
-        <w:pStyle w:val="ListParagraph"/>
+        <w:pStyle w:val="a4"/>
         <w:numPr>
           <w:ilvl w:val="0"/>
           <w:numId w:val="33"/>
@@ -4241,13 +4498,12 @@
           <w:sz w:val="24"/>
           <w:szCs w:val="24"/>
         </w:rPr>
-        <w:lastRenderedPageBreak/>
         <w:t>Confirm inputs and boundary values for all fields.</w:t>
       </w:r>
     </w:p>
     <w:p>
       <w:pPr>
-        <w:pStyle w:val="ListParagraph"/>
+        <w:pStyle w:val="a4"/>
         <w:numPr>
           <w:ilvl w:val="0"/>
           <w:numId w:val="33"/>
@@ -4269,7 +4525,7 @@
     </w:p>
     <w:p>
       <w:pPr>
-        <w:pStyle w:val="ListParagraph"/>
+        <w:pStyle w:val="a4"/>
         <w:numPr>
           <w:ilvl w:val="0"/>
           <w:numId w:val="33"/>
@@ -4323,7 +4579,7 @@
     </w:p>
     <w:p>
       <w:pPr>
-        <w:pStyle w:val="ListParagraph"/>
+        <w:pStyle w:val="a4"/>
         <w:numPr>
           <w:ilvl w:val="0"/>
           <w:numId w:val="33"/>
@@ -4345,7 +4601,7 @@
     </w:p>
     <w:p>
       <w:pPr>
-        <w:pStyle w:val="ListParagraph"/>
+        <w:pStyle w:val="a4"/>
         <w:numPr>
           <w:ilvl w:val="0"/>
           <w:numId w:val="26"/>
@@ -4367,7 +4623,7 @@
     </w:p>
     <w:p>
       <w:pPr>
-        <w:pStyle w:val="ListParagraph"/>
+        <w:pStyle w:val="a4"/>
         <w:numPr>
           <w:ilvl w:val="0"/>
           <w:numId w:val="26"/>
@@ -4389,7 +4645,7 @@
     </w:p>
     <w:p>
       <w:pPr>
-        <w:pStyle w:val="ListParagraph"/>
+        <w:pStyle w:val="a4"/>
         <w:spacing w:after="0"/>
         <w:ind w:left="2520"/>
         <w:rPr>
@@ -4421,7 +4677,7 @@
     </w:p>
     <w:p>
       <w:pPr>
-        <w:pStyle w:val="ListParagraph"/>
+        <w:pStyle w:val="a4"/>
         <w:numPr>
           <w:ilvl w:val="0"/>
           <w:numId w:val="34"/>
@@ -4443,7 +4699,7 @@
     </w:p>
     <w:p>
       <w:pPr>
-        <w:pStyle w:val="ListParagraph"/>
+        <w:pStyle w:val="a4"/>
         <w:numPr>
           <w:ilvl w:val="0"/>
           <w:numId w:val="34"/>
@@ -4465,7 +4721,7 @@
     </w:p>
     <w:p>
       <w:pPr>
-        <w:pStyle w:val="ListParagraph"/>
+        <w:pStyle w:val="a4"/>
         <w:numPr>
           <w:ilvl w:val="0"/>
           <w:numId w:val="34"/>
@@ -4487,7 +4743,7 @@
     </w:p>
     <w:p>
       <w:pPr>
-        <w:pStyle w:val="ListParagraph"/>
+        <w:pStyle w:val="a4"/>
         <w:numPr>
           <w:ilvl w:val="0"/>
           <w:numId w:val="34"/>
@@ -4509,7 +4765,7 @@
     </w:p>
     <w:p>
       <w:pPr>
-        <w:pStyle w:val="ListParagraph"/>
+        <w:pStyle w:val="a4"/>
         <w:numPr>
           <w:ilvl w:val="0"/>
           <w:numId w:val="34"/>
@@ -4531,7 +4787,7 @@
     </w:p>
     <w:p>
       <w:pPr>
-        <w:pStyle w:val="ListParagraph"/>
+        <w:pStyle w:val="a4"/>
         <w:numPr>
           <w:ilvl w:val="0"/>
           <w:numId w:val="34"/>
@@ -4553,7 +4809,7 @@
     </w:p>
     <w:p>
       <w:pPr>
-        <w:pStyle w:val="ListParagraph"/>
+        <w:pStyle w:val="a4"/>
         <w:numPr>
           <w:ilvl w:val="0"/>
           <w:numId w:val="34"/>
@@ -4583,7 +4839,7 @@
     </w:p>
     <w:p>
       <w:pPr>
-        <w:pStyle w:val="ListParagraph"/>
+        <w:pStyle w:val="a4"/>
         <w:spacing w:after="0"/>
         <w:ind w:left="2160"/>
         <w:rPr>
@@ -4595,7 +4851,7 @@
     </w:p>
     <w:p>
       <w:pPr>
-        <w:pStyle w:val="ListParagraph"/>
+        <w:pStyle w:val="a4"/>
         <w:spacing w:after="0"/>
         <w:ind w:left="2160"/>
         <w:rPr>
@@ -4607,7 +4863,7 @@
     </w:p>
     <w:p>
       <w:pPr>
-        <w:pStyle w:val="ListParagraph"/>
+        <w:pStyle w:val="a4"/>
         <w:spacing w:after="0"/>
         <w:ind w:left="2160"/>
         <w:rPr>
@@ -4648,7 +4904,7 @@
     </w:p>
     <w:p>
       <w:pPr>
-        <w:pStyle w:val="ListParagraph"/>
+        <w:pStyle w:val="a4"/>
         <w:numPr>
           <w:ilvl w:val="0"/>
           <w:numId w:val="35"/>
@@ -4671,7 +4927,7 @@
     </w:p>
     <w:p>
       <w:pPr>
-        <w:pStyle w:val="ListParagraph"/>
+        <w:pStyle w:val="a4"/>
         <w:numPr>
           <w:ilvl w:val="0"/>
           <w:numId w:val="35"/>
@@ -4693,7 +4949,7 @@
     </w:p>
     <w:p>
       <w:pPr>
-        <w:pStyle w:val="ListParagraph"/>
+        <w:pStyle w:val="a4"/>
         <w:numPr>
           <w:ilvl w:val="0"/>
           <w:numId w:val="35"/>
@@ -4715,7 +4971,7 @@
     </w:p>
     <w:p>
       <w:pPr>
-        <w:pStyle w:val="ListParagraph"/>
+        <w:pStyle w:val="a4"/>
         <w:numPr>
           <w:ilvl w:val="0"/>
           <w:numId w:val="35"/>
@@ -4737,7 +4993,7 @@
     </w:p>
     <w:p>
       <w:pPr>
-        <w:pStyle w:val="ListParagraph"/>
+        <w:pStyle w:val="a4"/>
         <w:numPr>
           <w:ilvl w:val="0"/>
           <w:numId w:val="35"/>
@@ -4759,7 +5015,7 @@
     </w:p>
     <w:p>
       <w:pPr>
-        <w:pStyle w:val="ListParagraph"/>
+        <w:pStyle w:val="a4"/>
         <w:numPr>
           <w:ilvl w:val="0"/>
           <w:numId w:val="35"/>
@@ -4781,7 +5037,7 @@
     </w:p>
     <w:p>
       <w:pPr>
-        <w:pStyle w:val="ListParagraph"/>
+        <w:pStyle w:val="a4"/>
         <w:spacing w:after="0"/>
         <w:ind w:left="2160"/>
         <w:rPr>
@@ -4813,7 +5069,7 @@
     </w:p>
     <w:p>
       <w:pPr>
-        <w:pStyle w:val="ListParagraph"/>
+        <w:pStyle w:val="a4"/>
         <w:numPr>
           <w:ilvl w:val="0"/>
           <w:numId w:val="36"/>
@@ -4835,7 +5091,7 @@
     </w:p>
     <w:p>
       <w:pPr>
-        <w:pStyle w:val="ListParagraph"/>
+        <w:pStyle w:val="a4"/>
         <w:numPr>
           <w:ilvl w:val="0"/>
           <w:numId w:val="36"/>
@@ -4857,7 +5113,7 @@
     </w:p>
     <w:p>
       <w:pPr>
-        <w:pStyle w:val="ListParagraph"/>
+        <w:pStyle w:val="a4"/>
         <w:numPr>
           <w:ilvl w:val="0"/>
           <w:numId w:val="36"/>
@@ -4879,7 +5135,7 @@
     </w:p>
     <w:p>
       <w:pPr>
-        <w:pStyle w:val="ListParagraph"/>
+        <w:pStyle w:val="a4"/>
         <w:numPr>
           <w:ilvl w:val="0"/>
           <w:numId w:val="36"/>
@@ -4901,7 +5157,7 @@
     </w:p>
     <w:p>
       <w:pPr>
-        <w:pStyle w:val="ListParagraph"/>
+        <w:pStyle w:val="a4"/>
         <w:numPr>
           <w:ilvl w:val="0"/>
           <w:numId w:val="36"/>
@@ -4918,13 +5174,12 @@
           <w:sz w:val="24"/>
           <w:szCs w:val="24"/>
         </w:rPr>
-        <w:lastRenderedPageBreak/>
         <w:t>Check different resolutions to ensure that all application components display correctly.</w:t>
       </w:r>
     </w:p>
     <w:p>
       <w:pPr>
-        <w:pStyle w:val="ListParagraph"/>
+        <w:pStyle w:val="a4"/>
         <w:numPr>
           <w:ilvl w:val="0"/>
           <w:numId w:val="36"/>
@@ -4946,7 +5201,7 @@
     </w:p>
     <w:p>
       <w:pPr>
-        <w:pStyle w:val="ListParagraph"/>
+        <w:pStyle w:val="a4"/>
         <w:numPr>
           <w:ilvl w:val="0"/>
           <w:numId w:val="36"/>
@@ -4979,30 +5234,20 @@
           <w:sz w:val="24"/>
           <w:szCs w:val="24"/>
         </w:rPr>
-        <w:t>OS to en</w:t>
-      </w:r>
-      <w:bookmarkStart w:id="0" w:name="_GoBack"/>
-      <w:bookmarkEnd w:id="0"/>
+        <w:t>OS to ensure that all application components display correctly</w:t>
+      </w:r>
       <w:r>
         <w:rPr>
           <w:i/>
           <w:sz w:val="24"/>
           <w:szCs w:val="24"/>
         </w:rPr>
-        <w:t>sure that all application components display correctly</w:t>
-      </w:r>
-      <w:r>
-        <w:rPr>
-          <w:i/>
-          <w:sz w:val="24"/>
-          <w:szCs w:val="24"/>
-        </w:rPr>
         <w:t>.</w:t>
       </w:r>
     </w:p>
     <w:p>
       <w:pPr>
-        <w:pStyle w:val="ListParagraph"/>
+        <w:pStyle w:val="a4"/>
         <w:ind w:left="1440"/>
         <w:rPr>
           <w:b/>
@@ -5013,7 +5258,7 @@
     </w:p>
     <w:p>
       <w:pPr>
-        <w:pStyle w:val="ListParagraph"/>
+        <w:pStyle w:val="a4"/>
         <w:ind w:left="1440"/>
         <w:rPr>
           <w:b/>
@@ -5024,7 +5269,7 @@
     </w:p>
     <w:p>
       <w:pPr>
-        <w:pStyle w:val="ListParagraph"/>
+        <w:pStyle w:val="a4"/>
         <w:numPr>
           <w:ilvl w:val="1"/>
           <w:numId w:val="21"/>
@@ -5088,7 +5333,7 @@
     </w:p>
     <w:p>
       <w:pPr>
-        <w:pStyle w:val="ListParagraph"/>
+        <w:pStyle w:val="a4"/>
         <w:ind w:left="1440"/>
         <w:rPr>
           <w:b/>
@@ -5099,7 +5344,7 @@
     </w:p>
     <w:p>
       <w:pPr>
-        <w:pStyle w:val="ListParagraph"/>
+        <w:pStyle w:val="a4"/>
         <w:ind w:left="1440"/>
         <w:rPr>
           <w:b/>
@@ -5110,7 +5355,7 @@
     </w:p>
     <w:p>
       <w:pPr>
-        <w:pStyle w:val="ListParagraph"/>
+        <w:pStyle w:val="a4"/>
         <w:ind w:left="1440"/>
         <w:rPr>
           <w:b/>
@@ -5121,7 +5366,7 @@
     </w:p>
     <w:p>
       <w:pPr>
-        <w:pStyle w:val="ListParagraph"/>
+        <w:pStyle w:val="a4"/>
         <w:numPr>
           <w:ilvl w:val="1"/>
           <w:numId w:val="21"/>
@@ -5219,7 +5464,7 @@
     </w:p>
     <w:p>
       <w:pPr>
-        <w:pStyle w:val="ListParagraph"/>
+        <w:pStyle w:val="a4"/>
         <w:numPr>
           <w:ilvl w:val="0"/>
           <w:numId w:val="27"/>
@@ -5242,7 +5487,7 @@
     </w:p>
     <w:p>
       <w:pPr>
-        <w:pStyle w:val="ListParagraph"/>
+        <w:pStyle w:val="a4"/>
         <w:numPr>
           <w:ilvl w:val="0"/>
           <w:numId w:val="27"/>
@@ -5265,7 +5510,7 @@
     </w:p>
     <w:p>
       <w:pPr>
-        <w:pStyle w:val="ListParagraph"/>
+        <w:pStyle w:val="a4"/>
         <w:numPr>
           <w:ilvl w:val="0"/>
           <w:numId w:val="27"/>
@@ -5341,20 +5586,12 @@
           <w:sz w:val="24"/>
           <w:szCs w:val="24"/>
         </w:rPr>
-        <w:t xml:space="preserve">). The main purpose of this type of test is to ensure the application can sustain acceptable levels of performance over an extended </w:t>
-      </w:r>
-      <w:r>
-        <w:rPr>
-          <w:sz w:val="24"/>
-          <w:szCs w:val="24"/>
-        </w:rPr>
-        <w:lastRenderedPageBreak/>
-        <w:t>period of time without exhibiting degradation, such as might be caused by a memory leak or server crash.</w:t>
-      </w:r>
-    </w:p>
-    <w:p>
-      <w:pPr>
-        <w:pStyle w:val="ListParagraph"/>
+        <w:t>). The main purpose of this type of test is to ensure the application can sustain acceptable levels of performance over an extended period of time without exhibiting degradation, such as might be caused by a memory leak or server crash.</w:t>
+      </w:r>
+    </w:p>
+    <w:p>
+      <w:pPr>
+        <w:pStyle w:val="a4"/>
         <w:ind w:left="1440"/>
         <w:rPr>
           <w:b/>
@@ -5365,7 +5602,7 @@
     </w:p>
     <w:p>
       <w:pPr>
-        <w:pStyle w:val="ListParagraph"/>
+        <w:pStyle w:val="a4"/>
         <w:numPr>
           <w:ilvl w:val="1"/>
           <w:numId w:val="21"/>
@@ -5428,7 +5665,7 @@
     </w:p>
     <w:p>
       <w:pPr>
-        <w:pStyle w:val="ListParagraph"/>
+        <w:pStyle w:val="a4"/>
         <w:numPr>
           <w:ilvl w:val="1"/>
           <w:numId w:val="21"/>
@@ -5505,7 +5742,15 @@
           <w:sz w:val="24"/>
           <w:szCs w:val="24"/>
         </w:rPr>
-        <w:t xml:space="preserve"> implemented functionalities are still fully functional and no new bug are introduced</w:t>
+        <w:t xml:space="preserve"> implemented functionalities are still fully functional and </w:t>
+      </w:r>
+      <w:r>
+        <w:rPr>
+          <w:sz w:val="24"/>
+          <w:szCs w:val="24"/>
+        </w:rPr>
+        <w:lastRenderedPageBreak/>
+        <w:t>no new bug are introduced</w:t>
       </w:r>
       <w:r>
         <w:rPr>
@@ -5622,7 +5867,7 @@
     </w:p>
     <w:p>
       <w:pPr>
-        <w:pStyle w:val="ListParagraph"/>
+        <w:pStyle w:val="a4"/>
         <w:numPr>
           <w:ilvl w:val="0"/>
           <w:numId w:val="2"/>
@@ -5639,7 +5884,81 @@
           <w:sz w:val="28"/>
           <w:szCs w:val="28"/>
         </w:rPr>
-        <w:t xml:space="preserve"> Schedule</w:t>
+        <w:t>Pass-Fail criteria</w:t>
+      </w:r>
+      <w:r>
+        <w:rPr>
+          <w:b/>
+          <w:sz w:val="28"/>
+          <w:szCs w:val="28"/>
+        </w:rPr>
+        <w:t xml:space="preserve"> </w:t>
+      </w:r>
+    </w:p>
+    <w:p>
+      <w:pPr>
+        <w:ind w:left="360"/>
+        <w:rPr>
+          <w:sz w:val="24"/>
+          <w:szCs w:val="24"/>
+        </w:rPr>
+      </w:pPr>
+      <w:r>
+        <w:rPr>
+          <w:sz w:val="24"/>
+          <w:szCs w:val="24"/>
+        </w:rPr>
+        <w:t xml:space="preserve">Any test that fails to deliver the expected result must be logged to the bug tracking system. </w:t>
+      </w:r>
+      <w:r>
+        <w:rPr>
+          <w:sz w:val="24"/>
+          <w:szCs w:val="24"/>
+        </w:rPr>
+        <w:t>All</w:t>
+      </w:r>
+      <w:r>
+        <w:rPr>
+          <w:sz w:val="24"/>
+          <w:szCs w:val="24"/>
+        </w:rPr>
+        <w:t xml:space="preserve"> questions </w:t>
+      </w:r>
+      <w:r>
+        <w:rPr>
+          <w:sz w:val="24"/>
+          <w:szCs w:val="24"/>
+        </w:rPr>
+        <w:t>regarding the tests expected results must be addressed to the team leader</w:t>
+      </w:r>
+      <w:r>
+        <w:rPr>
+          <w:sz w:val="24"/>
+          <w:szCs w:val="24"/>
+        </w:rPr>
+        <w:t>.</w:t>
+      </w:r>
+    </w:p>
+    <w:p>
+      <w:pPr>
+        <w:pStyle w:val="a4"/>
+        <w:numPr>
+          <w:ilvl w:val="0"/>
+          <w:numId w:val="2"/>
+        </w:numPr>
+        <w:rPr>
+          <w:b/>
+          <w:sz w:val="28"/>
+          <w:szCs w:val="28"/>
+        </w:rPr>
+      </w:pPr>
+      <w:r>
+        <w:rPr>
+          <w:b/>
+          <w:sz w:val="28"/>
+          <w:szCs w:val="28"/>
+        </w:rPr>
+        <w:t>Schedule</w:t>
       </w:r>
     </w:p>
     <w:p>
@@ -5660,15 +5979,15 @@
     </w:p>
     <w:tbl>
       <w:tblPr>
-        <w:tblStyle w:val="LightGrid-Accent5"/>
+        <w:tblStyle w:val="-50"/>
         <w:tblpPr w:leftFromText="180" w:rightFromText="180" w:vertAnchor="text" w:horzAnchor="margin" w:tblpXSpec="center" w:tblpY="1113"/>
         <w:tblW w:w="0" w:type="auto"/>
         <w:tblLook w:val="04A0" w:firstRow="1" w:lastRow="0" w:firstColumn="1" w:lastColumn="0" w:noHBand="0" w:noVBand="1"/>
       </w:tblPr>
       <w:tblGrid>
-        <w:gridCol w:w="4962"/>
+        <w:gridCol w:w="5422"/>
         <w:gridCol w:w="1842"/>
-        <w:gridCol w:w="2808"/>
+        <w:gridCol w:w="3346"/>
       </w:tblGrid>
       <w:tr>
         <w:trPr>
@@ -5677,7 +5996,7 @@
         <w:tc>
           <w:tcPr>
             <w:cnfStyle w:val="001000000000" w:firstRow="0" w:lastRow="0" w:firstColumn="1" w:lastColumn="0" w:oddVBand="0" w:evenVBand="0" w:oddHBand="0" w:evenHBand="0" w:firstRowFirstColumn="0" w:firstRowLastColumn="0" w:lastRowFirstColumn="0" w:lastRowLastColumn="0"/>
-            <w:tcW w:w="4962" w:type="dxa"/>
+            <w:tcW w:w="5422" w:type="dxa"/>
           </w:tcPr>
           <w:p>
             <w:pPr>
@@ -5720,7 +6039,7 @@
         </w:tc>
         <w:tc>
           <w:tcPr>
-            <w:tcW w:w="2808" w:type="dxa"/>
+            <w:tcW w:w="3346" w:type="dxa"/>
           </w:tcPr>
           <w:p>
             <w:pPr>
@@ -5748,7 +6067,7 @@
         <w:tc>
           <w:tcPr>
             <w:cnfStyle w:val="001000000000" w:firstRow="0" w:lastRow="0" w:firstColumn="1" w:lastColumn="0" w:oddVBand="0" w:evenVBand="0" w:oddHBand="0" w:evenHBand="0" w:firstRowFirstColumn="0" w:firstRowLastColumn="0" w:lastRowFirstColumn="0" w:lastRowLastColumn="0"/>
-            <w:tcW w:w="4962" w:type="dxa"/>
+            <w:tcW w:w="5422" w:type="dxa"/>
           </w:tcPr>
           <w:p>
             <w:pPr>
@@ -5793,7 +6112,7 @@
         </w:tc>
         <w:tc>
           <w:tcPr>
-            <w:tcW w:w="2808" w:type="dxa"/>
+            <w:tcW w:w="3346" w:type="dxa"/>
           </w:tcPr>
           <w:p>
             <w:pPr>
@@ -5821,7 +6140,7 @@
         <w:tc>
           <w:tcPr>
             <w:cnfStyle w:val="001000000000" w:firstRow="0" w:lastRow="0" w:firstColumn="1" w:lastColumn="0" w:oddVBand="0" w:evenVBand="0" w:oddHBand="0" w:evenHBand="0" w:firstRowFirstColumn="0" w:firstRowLastColumn="0" w:lastRowFirstColumn="0" w:lastRowLastColumn="0"/>
-            <w:tcW w:w="4962" w:type="dxa"/>
+            <w:tcW w:w="5422" w:type="dxa"/>
           </w:tcPr>
           <w:p>
             <w:pPr>
@@ -5866,7 +6185,7 @@
         </w:tc>
         <w:tc>
           <w:tcPr>
-            <w:tcW w:w="2808" w:type="dxa"/>
+            <w:tcW w:w="3346" w:type="dxa"/>
           </w:tcPr>
           <w:p>
             <w:pPr>
@@ -5894,7 +6213,7 @@
         <w:tc>
           <w:tcPr>
             <w:cnfStyle w:val="001000000000" w:firstRow="0" w:lastRow="0" w:firstColumn="1" w:lastColumn="0" w:oddVBand="0" w:evenVBand="0" w:oddHBand="0" w:evenHBand="0" w:firstRowFirstColumn="0" w:firstRowLastColumn="0" w:lastRowFirstColumn="0" w:lastRowLastColumn="0"/>
-            <w:tcW w:w="4962" w:type="dxa"/>
+            <w:tcW w:w="5422" w:type="dxa"/>
           </w:tcPr>
           <w:p>
             <w:pPr>
@@ -5921,7 +6240,7 @@
         </w:tc>
         <w:tc>
           <w:tcPr>
-            <w:tcW w:w="2808" w:type="dxa"/>
+            <w:tcW w:w="3346" w:type="dxa"/>
           </w:tcPr>
           <w:p>
             <w:pPr>
@@ -5941,7 +6260,7 @@
         <w:tc>
           <w:tcPr>
             <w:cnfStyle w:val="001000000000" w:firstRow="0" w:lastRow="0" w:firstColumn="1" w:lastColumn="0" w:oddVBand="0" w:evenVBand="0" w:oddHBand="0" w:evenHBand="0" w:firstRowFirstColumn="0" w:firstRowLastColumn="0" w:lastRowFirstColumn="0" w:lastRowLastColumn="0"/>
-            <w:tcW w:w="4962" w:type="dxa"/>
+            <w:tcW w:w="5422" w:type="dxa"/>
           </w:tcPr>
           <w:p>
             <w:pPr>
@@ -5968,7 +6287,7 @@
         </w:tc>
         <w:tc>
           <w:tcPr>
-            <w:tcW w:w="2808" w:type="dxa"/>
+            <w:tcW w:w="3346" w:type="dxa"/>
           </w:tcPr>
           <w:p>
             <w:pPr>
@@ -6046,7 +6365,7 @@
     </w:p>
     <w:p>
       <w:pPr>
-        <w:pStyle w:val="ListParagraph"/>
+        <w:pStyle w:val="a4"/>
         <w:numPr>
           <w:ilvl w:val="0"/>
           <w:numId w:val="2"/>
@@ -6063,21 +6382,20 @@
           <w:sz w:val="28"/>
           <w:szCs w:val="28"/>
         </w:rPr>
-        <w:lastRenderedPageBreak/>
         <w:t xml:space="preserve"> Deliverables</w:t>
       </w:r>
     </w:p>
     <w:tbl>
       <w:tblPr>
-        <w:tblStyle w:val="LightGrid-Accent5"/>
+        <w:tblStyle w:val="-50"/>
         <w:tblW w:w="0" w:type="auto"/>
-        <w:tblInd w:w="416" w:type="dxa"/>
+        <w:tblInd w:w="260" w:type="dxa"/>
         <w:tblLook w:val="04A0" w:firstRow="1" w:lastRow="0" w:firstColumn="1" w:lastColumn="0" w:noHBand="0" w:noVBand="1"/>
       </w:tblPr>
       <w:tblGrid>
-        <w:gridCol w:w="3685"/>
+        <w:gridCol w:w="3841"/>
         <w:gridCol w:w="2875"/>
-        <w:gridCol w:w="3362"/>
+        <w:gridCol w:w="3904"/>
       </w:tblGrid>
       <w:tr>
         <w:trPr>
@@ -6086,7 +6404,7 @@
         <w:tc>
           <w:tcPr>
             <w:cnfStyle w:val="001000000000" w:firstRow="0" w:lastRow="0" w:firstColumn="1" w:lastColumn="0" w:oddVBand="0" w:evenVBand="0" w:oddHBand="0" w:evenHBand="0" w:firstRowFirstColumn="0" w:firstRowLastColumn="0" w:lastRowFirstColumn="0" w:lastRowLastColumn="0"/>
-            <w:tcW w:w="3685" w:type="dxa"/>
+            <w:tcW w:w="3841" w:type="dxa"/>
           </w:tcPr>
           <w:p>
             <w:pPr>
@@ -6129,7 +6447,7 @@
         </w:tc>
         <w:tc>
           <w:tcPr>
-            <w:tcW w:w="3362" w:type="dxa"/>
+            <w:tcW w:w="3904" w:type="dxa"/>
           </w:tcPr>
           <w:p>
             <w:pPr>
@@ -6157,7 +6475,7 @@
         <w:tc>
           <w:tcPr>
             <w:cnfStyle w:val="001000000000" w:firstRow="0" w:lastRow="0" w:firstColumn="1" w:lastColumn="0" w:oddVBand="0" w:evenVBand="0" w:oddHBand="0" w:evenHBand="0" w:firstRowFirstColumn="0" w:firstRowLastColumn="0" w:lastRowFirstColumn="0" w:lastRowLastColumn="0"/>
-            <w:tcW w:w="3685" w:type="dxa"/>
+            <w:tcW w:w="3841" w:type="dxa"/>
           </w:tcPr>
           <w:p>
             <w:pPr>
@@ -6202,7 +6520,7 @@
         </w:tc>
         <w:tc>
           <w:tcPr>
-            <w:tcW w:w="3362" w:type="dxa"/>
+            <w:tcW w:w="3904" w:type="dxa"/>
           </w:tcPr>
           <w:p>
             <w:pPr>
@@ -6230,7 +6548,7 @@
         <w:tc>
           <w:tcPr>
             <w:cnfStyle w:val="001000000000" w:firstRow="0" w:lastRow="0" w:firstColumn="1" w:lastColumn="0" w:oddVBand="0" w:evenVBand="0" w:oddHBand="0" w:evenHBand="0" w:firstRowFirstColumn="0" w:firstRowLastColumn="0" w:lastRowFirstColumn="0" w:lastRowLastColumn="0"/>
-            <w:tcW w:w="3685" w:type="dxa"/>
+            <w:tcW w:w="3841" w:type="dxa"/>
           </w:tcPr>
           <w:p>
             <w:pPr>
@@ -6275,7 +6593,7 @@
         </w:tc>
         <w:tc>
           <w:tcPr>
-            <w:tcW w:w="3362" w:type="dxa"/>
+            <w:tcW w:w="3904" w:type="dxa"/>
           </w:tcPr>
           <w:p>
             <w:pPr>
@@ -6303,7 +6621,7 @@
         <w:tc>
           <w:tcPr>
             <w:cnfStyle w:val="001000000000" w:firstRow="0" w:lastRow="0" w:firstColumn="1" w:lastColumn="0" w:oddVBand="0" w:evenVBand="0" w:oddHBand="0" w:evenHBand="0" w:firstRowFirstColumn="0" w:firstRowLastColumn="0" w:lastRowFirstColumn="0" w:lastRowLastColumn="0"/>
-            <w:tcW w:w="3685" w:type="dxa"/>
+            <w:tcW w:w="3841" w:type="dxa"/>
           </w:tcPr>
           <w:p>
             <w:pPr>
@@ -6332,7 +6650,7 @@
         </w:tc>
         <w:tc>
           <w:tcPr>
-            <w:tcW w:w="3362" w:type="dxa"/>
+            <w:tcW w:w="3904" w:type="dxa"/>
           </w:tcPr>
           <w:p>
             <w:pPr>
@@ -6367,7 +6685,7 @@
     </w:p>
     <w:p>
       <w:pPr>
-        <w:pStyle w:val="ListParagraph"/>
+        <w:pStyle w:val="a4"/>
         <w:numPr>
           <w:ilvl w:val="0"/>
           <w:numId w:val="2"/>
@@ -6384,6 +6702,7 @@
           <w:sz w:val="28"/>
           <w:szCs w:val="28"/>
         </w:rPr>
+        <w:lastRenderedPageBreak/>
         <w:t>Communication Approach</w:t>
       </w:r>
     </w:p>
@@ -6447,7 +6766,7 @@
     </w:p>
     <w:p>
       <w:pPr>
-        <w:pStyle w:val="ListParagraph"/>
+        <w:pStyle w:val="a4"/>
         <w:numPr>
           <w:ilvl w:val="0"/>
           <w:numId w:val="2"/>
@@ -6477,7 +6796,7 @@
     </w:p>
     <w:p>
       <w:pPr>
-        <w:pStyle w:val="ListParagraph"/>
+        <w:pStyle w:val="a4"/>
         <w:ind w:left="360"/>
         <w:rPr>
           <w:b/>
@@ -6488,7 +6807,7 @@
     </w:p>
     <w:p>
       <w:pPr>
-        <w:pStyle w:val="ListParagraph"/>
+        <w:pStyle w:val="a4"/>
         <w:ind w:left="360"/>
         <w:rPr>
           <w:sz w:val="24"/>
@@ -6513,7 +6832,7 @@
     </w:p>
     <w:p>
       <w:pPr>
-        <w:pStyle w:val="ListParagraph"/>
+        <w:pStyle w:val="a4"/>
         <w:ind w:left="360"/>
         <w:rPr>
           <w:sz w:val="24"/>
@@ -6538,7 +6857,7 @@
     </w:p>
     <w:p>
       <w:pPr>
-        <w:pStyle w:val="ListParagraph"/>
+        <w:pStyle w:val="a4"/>
         <w:ind w:left="360"/>
         <w:rPr>
           <w:sz w:val="24"/>
@@ -6563,7 +6882,7 @@
     </w:p>
     <w:p>
       <w:pPr>
-        <w:pStyle w:val="ListParagraph"/>
+        <w:pStyle w:val="a4"/>
         <w:ind w:left="360"/>
         <w:rPr>
           <w:sz w:val="24"/>
@@ -6580,7 +6899,7 @@
     </w:p>
     <w:p>
       <w:pPr>
-        <w:pStyle w:val="ListParagraph"/>
+        <w:pStyle w:val="a4"/>
         <w:ind w:left="360"/>
         <w:rPr>
           <w:sz w:val="24"/>
@@ -6605,7 +6924,7 @@
     </w:p>
     <w:p>
       <w:pPr>
-        <w:pStyle w:val="ListParagraph"/>
+        <w:pStyle w:val="a4"/>
         <w:ind w:left="360"/>
         <w:rPr>
           <w:sz w:val="24"/>
@@ -6630,7 +6949,7 @@
     </w:p>
     <w:p>
       <w:pPr>
-        <w:pStyle w:val="ListParagraph"/>
+        <w:pStyle w:val="a4"/>
         <w:ind w:left="360"/>
         <w:rPr>
           <w:sz w:val="24"/>
@@ -6655,7 +6974,7 @@
     </w:p>
     <w:p>
       <w:pPr>
-        <w:pStyle w:val="ListParagraph"/>
+        <w:pStyle w:val="a4"/>
         <w:ind w:left="360"/>
         <w:rPr>
           <w:sz w:val="24"/>
@@ -6665,7 +6984,47 @@
     </w:p>
     <w:p>
       <w:pPr>
-        <w:pStyle w:val="ListParagraph"/>
+        <w:pStyle w:val="a4"/>
+        <w:ind w:left="360"/>
+        <w:rPr>
+          <w:sz w:val="24"/>
+          <w:szCs w:val="24"/>
+        </w:rPr>
+      </w:pPr>
+    </w:p>
+    <w:p>
+      <w:pPr>
+        <w:pStyle w:val="a4"/>
+        <w:ind w:left="360"/>
+        <w:rPr>
+          <w:sz w:val="24"/>
+          <w:szCs w:val="24"/>
+        </w:rPr>
+      </w:pPr>
+    </w:p>
+    <w:p>
+      <w:pPr>
+        <w:pStyle w:val="a4"/>
+        <w:ind w:left="360"/>
+        <w:rPr>
+          <w:sz w:val="24"/>
+          <w:szCs w:val="24"/>
+        </w:rPr>
+      </w:pPr>
+    </w:p>
+    <w:p>
+      <w:pPr>
+        <w:pStyle w:val="a4"/>
+        <w:ind w:left="360"/>
+        <w:rPr>
+          <w:sz w:val="24"/>
+          <w:szCs w:val="24"/>
+        </w:rPr>
+      </w:pPr>
+    </w:p>
+    <w:p>
+      <w:pPr>
+        <w:pStyle w:val="a4"/>
         <w:numPr>
           <w:ilvl w:val="0"/>
           <w:numId w:val="2"/>
@@ -6703,15 +7062,15 @@
     </w:p>
     <w:tbl>
       <w:tblPr>
-        <w:tblStyle w:val="LightGrid-Accent5"/>
+        <w:tblStyle w:val="-50"/>
         <w:tblW w:w="0" w:type="auto"/>
-        <w:tblInd w:w="416" w:type="dxa"/>
+        <w:tblInd w:w="260" w:type="dxa"/>
         <w:tblLook w:val="04A0" w:firstRow="1" w:lastRow="0" w:firstColumn="1" w:lastColumn="0" w:noHBand="0" w:noVBand="1"/>
       </w:tblPr>
       <w:tblGrid>
-        <w:gridCol w:w="3827"/>
+        <w:gridCol w:w="3983"/>
         <w:gridCol w:w="2844"/>
-        <w:gridCol w:w="3251"/>
+        <w:gridCol w:w="3793"/>
       </w:tblGrid>
       <w:tr>
         <w:trPr>
@@ -6721,7 +7080,7 @@
         <w:tc>
           <w:tcPr>
             <w:cnfStyle w:val="001000000000" w:firstRow="0" w:lastRow="0" w:firstColumn="1" w:lastColumn="0" w:oddVBand="0" w:evenVBand="0" w:oddHBand="0" w:evenHBand="0" w:firstRowFirstColumn="0" w:firstRowLastColumn="0" w:lastRowFirstColumn="0" w:lastRowLastColumn="0"/>
-            <w:tcW w:w="3827" w:type="dxa"/>
+            <w:tcW w:w="3983" w:type="dxa"/>
           </w:tcPr>
           <w:p>
             <w:pPr>
@@ -6768,7 +7127,7 @@
         </w:tc>
         <w:tc>
           <w:tcPr>
-            <w:tcW w:w="3251" w:type="dxa"/>
+            <w:tcW w:w="3793" w:type="dxa"/>
           </w:tcPr>
           <w:p>
             <w:pPr>
@@ -6798,10 +7157,11 @@
         <w:tc>
           <w:tcPr>
             <w:cnfStyle w:val="001000000000" w:firstRow="0" w:lastRow="0" w:firstColumn="1" w:lastColumn="0" w:oddVBand="0" w:evenVBand="0" w:oddHBand="0" w:evenHBand="0" w:firstRowFirstColumn="0" w:firstRowLastColumn="0" w:lastRowFirstColumn="0" w:lastRowLastColumn="0"/>
-            <w:tcW w:w="3827" w:type="dxa"/>
+            <w:tcW w:w="3983" w:type="dxa"/>
           </w:tcPr>
           <w:p>
             <w:pPr>
+              <w:jc w:val="center"/>
               <w:rPr>
                 <w:rFonts w:asciiTheme="minorHAnsi" w:hAnsiTheme="minorHAnsi"/>
                 <w:b w:val="0"/>
@@ -6846,6 +7206,7 @@
           </w:tcPr>
           <w:p>
             <w:pPr>
+              <w:jc w:val="center"/>
               <w:cnfStyle w:val="000000100000" w:firstRow="0" w:lastRow="0" w:firstColumn="0" w:lastColumn="0" w:oddVBand="0" w:evenVBand="0" w:oddHBand="1" w:evenHBand="0" w:firstRowFirstColumn="0" w:firstRowLastColumn="0" w:lastRowFirstColumn="0" w:lastRowLastColumn="0"/>
               <w:rPr>
                 <w:sz w:val="28"/>
@@ -6863,7 +7224,7 @@
         </w:tc>
         <w:tc>
           <w:tcPr>
-            <w:tcW w:w="3251" w:type="dxa"/>
+            <w:tcW w:w="3793" w:type="dxa"/>
           </w:tcPr>
           <w:p>
             <w:pPr>
@@ -6891,10 +7252,11 @@
         <w:tc>
           <w:tcPr>
             <w:cnfStyle w:val="001000000000" w:firstRow="0" w:lastRow="0" w:firstColumn="1" w:lastColumn="0" w:oddVBand="0" w:evenVBand="0" w:oddHBand="0" w:evenHBand="0" w:firstRowFirstColumn="0" w:firstRowLastColumn="0" w:lastRowFirstColumn="0" w:lastRowLastColumn="0"/>
-            <w:tcW w:w="3827" w:type="dxa"/>
+            <w:tcW w:w="3983" w:type="dxa"/>
           </w:tcPr>
           <w:p>
             <w:pPr>
+              <w:jc w:val="center"/>
               <w:rPr>
                 <w:rFonts w:asciiTheme="minorHAnsi" w:hAnsiTheme="minorHAnsi"/>
                 <w:b w:val="0"/>
@@ -6919,6 +7281,7 @@
           </w:tcPr>
           <w:p>
             <w:pPr>
+              <w:jc w:val="center"/>
               <w:cnfStyle w:val="000000010000" w:firstRow="0" w:lastRow="0" w:firstColumn="0" w:lastColumn="0" w:oddVBand="0" w:evenVBand="0" w:oddHBand="0" w:evenHBand="1" w:firstRowFirstColumn="0" w:firstRowLastColumn="0" w:lastRowFirstColumn="0" w:lastRowLastColumn="0"/>
               <w:rPr>
                 <w:sz w:val="28"/>
@@ -6936,7 +7299,7 @@
         </w:tc>
         <w:tc>
           <w:tcPr>
-            <w:tcW w:w="3251" w:type="dxa"/>
+            <w:tcW w:w="3793" w:type="dxa"/>
           </w:tcPr>
           <w:p>
             <w:pPr>
@@ -6964,10 +7327,11 @@
         <w:tc>
           <w:tcPr>
             <w:cnfStyle w:val="001000000000" w:firstRow="0" w:lastRow="0" w:firstColumn="1" w:lastColumn="0" w:oddVBand="0" w:evenVBand="0" w:oddHBand="0" w:evenHBand="0" w:firstRowFirstColumn="0" w:firstRowLastColumn="0" w:lastRowFirstColumn="0" w:lastRowLastColumn="0"/>
-            <w:tcW w:w="3827" w:type="dxa"/>
+            <w:tcW w:w="3983" w:type="dxa"/>
           </w:tcPr>
           <w:p>
             <w:pPr>
+              <w:jc w:val="center"/>
               <w:rPr>
                 <w:b w:val="0"/>
                 <w:sz w:val="28"/>
@@ -6990,6 +7354,7 @@
           </w:tcPr>
           <w:p>
             <w:pPr>
+              <w:jc w:val="center"/>
               <w:cnfStyle w:val="000000100000" w:firstRow="0" w:lastRow="0" w:firstColumn="0" w:lastColumn="0" w:oddVBand="0" w:evenVBand="0" w:oddHBand="1" w:evenHBand="0" w:firstRowFirstColumn="0" w:firstRowLastColumn="0" w:lastRowFirstColumn="0" w:lastRowLastColumn="0"/>
               <w:rPr>
                 <w:sz w:val="28"/>
@@ -7007,7 +7372,7 @@
         </w:tc>
         <w:tc>
           <w:tcPr>
-            <w:tcW w:w="3251" w:type="dxa"/>
+            <w:tcW w:w="3793" w:type="dxa"/>
           </w:tcPr>
           <w:p>
             <w:pPr>
@@ -7035,10 +7400,11 @@
         <w:tc>
           <w:tcPr>
             <w:cnfStyle w:val="001000000000" w:firstRow="0" w:lastRow="0" w:firstColumn="1" w:lastColumn="0" w:oddVBand="0" w:evenVBand="0" w:oddHBand="0" w:evenHBand="0" w:firstRowFirstColumn="0" w:firstRowLastColumn="0" w:lastRowFirstColumn="0" w:lastRowLastColumn="0"/>
-            <w:tcW w:w="3827" w:type="dxa"/>
+            <w:tcW w:w="3983" w:type="dxa"/>
           </w:tcPr>
           <w:p>
             <w:pPr>
+              <w:jc w:val="center"/>
               <w:rPr>
                 <w:rFonts w:asciiTheme="minorHAnsi" w:hAnsiTheme="minorHAnsi"/>
                 <w:b w:val="0"/>
@@ -7063,6 +7429,7 @@
           </w:tcPr>
           <w:p>
             <w:pPr>
+              <w:jc w:val="center"/>
               <w:cnfStyle w:val="000000010000" w:firstRow="0" w:lastRow="0" w:firstColumn="0" w:lastColumn="0" w:oddVBand="0" w:evenVBand="0" w:oddHBand="0" w:evenHBand="1" w:firstRowFirstColumn="0" w:firstRowLastColumn="0" w:lastRowFirstColumn="0" w:lastRowLastColumn="0"/>
               <w:rPr>
                 <w:sz w:val="28"/>
@@ -7080,7 +7447,7 @@
         </w:tc>
         <w:tc>
           <w:tcPr>
-            <w:tcW w:w="3251" w:type="dxa"/>
+            <w:tcW w:w="3793" w:type="dxa"/>
           </w:tcPr>
           <w:p>
             <w:pPr>
@@ -7102,155 +7469,12 @@
           <w:szCs w:val="28"/>
         </w:rPr>
       </w:pPr>
-    </w:p>
-    <w:p>
-      <w:pPr>
-        <w:rPr>
-          <w:sz w:val="28"/>
-          <w:szCs w:val="28"/>
-        </w:rPr>
-      </w:pPr>
-    </w:p>
-    <w:p>
-      <w:pPr>
-        <w:rPr>
-          <w:b/>
-          <w:sz w:val="28"/>
-          <w:szCs w:val="28"/>
-        </w:rPr>
-      </w:pPr>
-      <w:r>
-        <w:rPr>
-          <w:b/>
-          <w:sz w:val="28"/>
-          <w:szCs w:val="28"/>
-        </w:rPr>
-        <w:t>Feedback</w:t>
-      </w:r>
-      <w:r>
-        <w:rPr>
-          <w:b/>
-          <w:sz w:val="28"/>
-          <w:szCs w:val="28"/>
-        </w:rPr>
-        <w:t xml:space="preserve"> (Friday)</w:t>
-      </w:r>
-      <w:r>
-        <w:rPr>
-          <w:b/>
-          <w:sz w:val="28"/>
-          <w:szCs w:val="28"/>
-        </w:rPr>
-        <w:t>:</w:t>
-      </w:r>
-    </w:p>
-    <w:p>
-      <w:pPr>
-        <w:ind w:left="720"/>
-        <w:rPr>
-          <w:sz w:val="28"/>
-          <w:szCs w:val="28"/>
-        </w:rPr>
-      </w:pPr>
-      <w:r>
-        <w:rPr>
-          <w:sz w:val="28"/>
-          <w:szCs w:val="28"/>
-          <w:highlight w:val="green"/>
-        </w:rPr>
-        <w:t>Schedule table</w:t>
-      </w:r>
-    </w:p>
-    <w:p>
-      <w:pPr>
-        <w:ind w:left="720"/>
-        <w:rPr>
-          <w:sz w:val="28"/>
-          <w:szCs w:val="28"/>
-        </w:rPr>
-      </w:pPr>
-      <w:r>
-        <w:rPr>
-          <w:sz w:val="28"/>
-          <w:szCs w:val="28"/>
-          <w:highlight w:val="green"/>
-        </w:rPr>
-        <w:t>Separate risk analysis and training</w:t>
-      </w:r>
-    </w:p>
-    <w:p>
-      <w:pPr>
-        <w:ind w:left="720"/>
-        <w:rPr>
-          <w:sz w:val="28"/>
-          <w:szCs w:val="28"/>
-        </w:rPr>
-      </w:pPr>
-      <w:r>
-        <w:rPr>
-          <w:sz w:val="28"/>
-          <w:szCs w:val="28"/>
-        </w:rPr>
-        <w:t xml:space="preserve">Levels </w:t>
-      </w:r>
-      <w:r>
-        <w:rPr>
-          <w:sz w:val="28"/>
-          <w:szCs w:val="28"/>
-        </w:rPr>
-        <w:t xml:space="preserve">and types </w:t>
-      </w:r>
-      <w:r>
-        <w:rPr>
-          <w:sz w:val="28"/>
-          <w:szCs w:val="28"/>
-        </w:rPr>
-        <w:t>of testing</w:t>
-      </w:r>
-    </w:p>
-    <w:p>
-      <w:pPr>
-        <w:ind w:left="720"/>
-        <w:rPr>
-          <w:sz w:val="28"/>
-          <w:szCs w:val="28"/>
-        </w:rPr>
-      </w:pPr>
-      <w:r>
-        <w:rPr>
-          <w:sz w:val="28"/>
-          <w:szCs w:val="28"/>
-        </w:rPr>
-        <w:t>Item pass</w:t>
-      </w:r>
-      <w:r>
-        <w:rPr>
-          <w:sz w:val="28"/>
-          <w:szCs w:val="28"/>
-        </w:rPr>
-        <w:t>/fail criteria</w:t>
-      </w:r>
-    </w:p>
-    <w:p>
-      <w:pPr>
-        <w:ind w:left="720"/>
-        <w:rPr>
-          <w:sz w:val="28"/>
-          <w:szCs w:val="28"/>
-        </w:rPr>
-      </w:pPr>
-      <w:r>
-        <w:rPr>
-          <w:sz w:val="28"/>
-          <w:szCs w:val="28"/>
-          <w:highlight w:val="green"/>
-        </w:rPr>
-        <w:t>Deliverables</w:t>
-      </w:r>
+      <w:bookmarkStart w:id="0" w:name="_GoBack"/>
+      <w:bookmarkEnd w:id="0"/>
     </w:p>
     <w:sectPr>
-      <w:headerReference w:type="default" r:id="rId9"/>
-      <w:footerReference w:type="default" r:id="rId10"/>
+      <w:headerReference w:type="default" r:id="rId10"/>
+      <w:footerReference w:type="default" r:id="rId11"/>
       <w:pgSz w:w="12240" w:h="15840" w:code="1"/>
       <w:pgMar w:top="1418" w:right="567" w:bottom="1418" w:left="567" w:header="709" w:footer="709" w:gutter="0"/>
       <w:cols w:space="708"/>
@@ -7307,7 +7531,7 @@
         </w:tcPr>
         <w:p>
           <w:pPr>
-            <w:pStyle w:val="Footer"/>
+            <w:pStyle w:val="a7"/>
             <w:jc w:val="right"/>
             <w:rPr>
               <w:b/>
@@ -7333,7 +7557,7 @@
               <w:sz w:val="32"/>
               <w:szCs w:val="32"/>
             </w:rPr>
-            <w:t>11</w:t>
+            <w:t>10</w:t>
           </w:r>
           <w:r>
             <w:rPr>
@@ -7353,7 +7577,7 @@
         </w:tcPr>
         <w:p>
           <w:pPr>
-            <w:pStyle w:val="Footer"/>
+            <w:pStyle w:val="a7"/>
           </w:pPr>
         </w:p>
       </w:tc>
@@ -7361,7 +7585,7 @@
   </w:tbl>
   <w:p>
     <w:pPr>
-      <w:pStyle w:val="Footer"/>
+      <w:pStyle w:val="a7"/>
     </w:pPr>
   </w:p>
 </w:ftr>
@@ -7415,7 +7639,7 @@
     <w:sdtContent>
       <w:p>
         <w:pPr>
-          <w:pStyle w:val="Header"/>
+          <w:pStyle w:val="a5"/>
           <w:tabs>
             <w:tab w:val="left" w:pos="2580"/>
             <w:tab w:val="left" w:pos="2985"/>
@@ -7461,7 +7685,7 @@
     <w:sdtContent>
       <w:p>
         <w:pPr>
-          <w:pStyle w:val="Header"/>
+          <w:pStyle w:val="a5"/>
           <w:tabs>
             <w:tab w:val="left" w:pos="2580"/>
             <w:tab w:val="left" w:pos="2985"/>
@@ -7499,7 +7723,7 @@
     <w:sdtContent>
       <w:p>
         <w:pPr>
-          <w:pStyle w:val="Header"/>
+          <w:pStyle w:val="a5"/>
           <w:pBdr>
             <w:bottom w:val="single" w:sz="4" w:space="1" w:color="A5A5A5" w:themeColor="background1" w:themeShade="A5"/>
           </w:pBdr>
@@ -7525,7 +7749,7 @@
   </w:sdt>
   <w:p>
     <w:pPr>
-      <w:pStyle w:val="Header"/>
+      <w:pStyle w:val="a5"/>
     </w:pPr>
   </w:p>
 </w:hdr>
@@ -11553,16 +11777,16 @@
     <w:lsdException w:name="List Table 6 Colorful Accent 6" w:uiPriority="51"/>
     <w:lsdException w:name="List Table 7 Colorful Accent 6" w:uiPriority="52"/>
   </w:latentStyles>
-  <w:style w:type="paragraph" w:default="1" w:styleId="Normal">
+  <w:style w:type="paragraph" w:default="1" w:styleId="a">
     <w:name w:val="Normal"/>
     <w:qFormat/>
     <w:rsid w:val="004A6EAA"/>
   </w:style>
-  <w:style w:type="paragraph" w:styleId="Heading1">
+  <w:style w:type="paragraph" w:styleId="1">
     <w:name w:val="heading 1"/>
-    <w:basedOn w:val="Normal"/>
-    <w:next w:val="Normal"/>
-    <w:link w:val="Heading1Char"/>
+    <w:basedOn w:val="a"/>
+    <w:next w:val="a"/>
+    <w:link w:val="10"/>
     <w:uiPriority w:val="9"/>
     <w:qFormat/>
     <w:rsid w:val="00800DD1"/>
@@ -11579,13 +11803,13 @@
       <w:szCs w:val="32"/>
     </w:rPr>
   </w:style>
-  <w:style w:type="character" w:default="1" w:styleId="DefaultParagraphFont">
+  <w:style w:type="character" w:default="1" w:styleId="a0">
     <w:name w:val="Default Paragraph Font"/>
     <w:uiPriority w:val="1"/>
     <w:semiHidden/>
     <w:unhideWhenUsed/>
   </w:style>
-  <w:style w:type="table" w:default="1" w:styleId="TableNormal">
+  <w:style w:type="table" w:default="1" w:styleId="a1">
     <w:name w:val="Normal Table"/>
     <w:uiPriority w:val="99"/>
     <w:semiHidden/>
@@ -11600,15 +11824,15 @@
       </w:tblCellMar>
     </w:tblPr>
   </w:style>
-  <w:style w:type="numbering" w:default="1" w:styleId="NoList">
+  <w:style w:type="numbering" w:default="1" w:styleId="a2">
     <w:name w:val="No List"/>
     <w:uiPriority w:val="99"/>
     <w:semiHidden/>
     <w:unhideWhenUsed/>
   </w:style>
-  <w:style w:type="table" w:styleId="TableGrid">
+  <w:style w:type="table" w:styleId="a3">
     <w:name w:val="Table Grid"/>
-    <w:basedOn w:val="TableNormal"/>
+    <w:basedOn w:val="a1"/>
     <w:uiPriority w:val="59"/>
     <w:rsid w:val="00F26BC2"/>
     <w:pPr>
@@ -11634,7 +11858,7 @@
   </w:style>
   <w:style w:type="table" w:customStyle="1" w:styleId="LightShading1">
     <w:name w:val="Light Shading1"/>
-    <w:basedOn w:val="TableNormal"/>
+    <w:basedOn w:val="a1"/>
     <w:uiPriority w:val="60"/>
     <w:rsid w:val="00F26BC2"/>
     <w:pPr>
@@ -11735,9 +11959,9 @@
       </w:tcPr>
     </w:tblStylePr>
   </w:style>
-  <w:style w:type="table" w:styleId="LightList-Accent5">
+  <w:style w:type="table" w:styleId="-5">
     <w:name w:val="Light List Accent 5"/>
-    <w:basedOn w:val="TableNormal"/>
+    <w:basedOn w:val="a1"/>
     <w:uiPriority w:val="61"/>
     <w:rsid w:val="00F26BC2"/>
     <w:pPr>
@@ -11827,9 +12051,9 @@
       </w:tcPr>
     </w:tblStylePr>
   </w:style>
-  <w:style w:type="table" w:styleId="MediumGrid3-Accent1">
+  <w:style w:type="table" w:styleId="3-1">
     <w:name w:val="Medium Grid 3 Accent 1"/>
-    <w:basedOn w:val="TableNormal"/>
+    <w:basedOn w:val="a1"/>
     <w:uiPriority w:val="69"/>
     <w:rsid w:val="00F26BC2"/>
     <w:pPr>
@@ -11968,9 +12192,9 @@
       </w:tcPr>
     </w:tblStylePr>
   </w:style>
-  <w:style w:type="table" w:styleId="ColorfulGrid-Accent1">
+  <w:style w:type="table" w:styleId="-1">
     <w:name w:val="Colorful Grid Accent 1"/>
-    <w:basedOn w:val="TableNormal"/>
+    <w:basedOn w:val="a1"/>
     <w:uiPriority w:val="73"/>
     <w:rsid w:val="00F26BC2"/>
     <w:pPr>
@@ -12048,9 +12272,9 @@
       </w:tcPr>
     </w:tblStylePr>
   </w:style>
-  <w:style w:type="table" w:styleId="MediumGrid2-Accent1">
+  <w:style w:type="table" w:styleId="2-1">
     <w:name w:val="Medium Grid 2 Accent 1"/>
-    <w:basedOn w:val="TableNormal"/>
+    <w:basedOn w:val="a1"/>
     <w:uiPriority w:val="68"/>
     <w:rsid w:val="00F26BC2"/>
     <w:pPr>
@@ -12173,9 +12397,9 @@
       </w:tcPr>
     </w:tblStylePr>
   </w:style>
-  <w:style w:type="paragraph" w:styleId="ListParagraph">
+  <w:style w:type="paragraph" w:styleId="a4">
     <w:name w:val="List Paragraph"/>
-    <w:basedOn w:val="Normal"/>
+    <w:basedOn w:val="a"/>
     <w:uiPriority w:val="34"/>
     <w:qFormat/>
     <w:rsid w:val="00F26BC2"/>
@@ -12186,7 +12410,7 @@
   </w:style>
   <w:style w:type="table" w:customStyle="1" w:styleId="-11">
     <w:name w:val="Светъл лист - Акцент 11"/>
-    <w:basedOn w:val="TableNormal"/>
+    <w:basedOn w:val="a1"/>
     <w:uiPriority w:val="61"/>
     <w:rsid w:val="00F7138B"/>
     <w:pPr>
@@ -12276,9 +12500,9 @@
       </w:tcPr>
     </w:tblStylePr>
   </w:style>
-  <w:style w:type="table" w:styleId="LightGrid-Accent5">
+  <w:style w:type="table" w:styleId="-50">
     <w:name w:val="Light Grid Accent 5"/>
-    <w:basedOn w:val="TableNormal"/>
+    <w:basedOn w:val="a1"/>
     <w:uiPriority w:val="62"/>
     <w:rsid w:val="00F7138B"/>
     <w:pPr>
@@ -12408,7 +12632,7 @@
   </w:style>
   <w:style w:type="table" w:customStyle="1" w:styleId="-110">
     <w:name w:val="Светла мрежа - Акцент 11"/>
-    <w:basedOn w:val="TableNormal"/>
+    <w:basedOn w:val="a1"/>
     <w:uiPriority w:val="62"/>
     <w:rsid w:val="00643582"/>
     <w:pPr>
@@ -12536,10 +12760,10 @@
       </w:tcPr>
     </w:tblStylePr>
   </w:style>
-  <w:style w:type="paragraph" w:styleId="Header">
+  <w:style w:type="paragraph" w:styleId="a5">
     <w:name w:val="header"/>
-    <w:basedOn w:val="Normal"/>
-    <w:link w:val="HeaderChar"/>
+    <w:basedOn w:val="a"/>
+    <w:link w:val="a6"/>
     <w:uiPriority w:val="99"/>
     <w:unhideWhenUsed/>
     <w:rsid w:val="00F8522F"/>
@@ -12551,17 +12775,17 @@
       <w:spacing w:after="0" w:line="240" w:lineRule="auto"/>
     </w:pPr>
   </w:style>
-  <w:style w:type="character" w:customStyle="1" w:styleId="HeaderChar">
-    <w:name w:val="Header Char"/>
-    <w:basedOn w:val="DefaultParagraphFont"/>
-    <w:link w:val="Header"/>
+  <w:style w:type="character" w:customStyle="1" w:styleId="a6">
+    <w:name w:val="Горен колонтитул Знак"/>
+    <w:basedOn w:val="a0"/>
+    <w:link w:val="a5"/>
     <w:uiPriority w:val="99"/>
     <w:rsid w:val="00F8522F"/>
   </w:style>
-  <w:style w:type="paragraph" w:styleId="Footer">
+  <w:style w:type="paragraph" w:styleId="a7">
     <w:name w:val="footer"/>
-    <w:basedOn w:val="Normal"/>
-    <w:link w:val="FooterChar"/>
+    <w:basedOn w:val="a"/>
+    <w:link w:val="a8"/>
     <w:uiPriority w:val="99"/>
     <w:unhideWhenUsed/>
     <w:rsid w:val="00F8522F"/>
@@ -12573,17 +12797,17 @@
       <w:spacing w:after="0" w:line="240" w:lineRule="auto"/>
     </w:pPr>
   </w:style>
-  <w:style w:type="character" w:customStyle="1" w:styleId="FooterChar">
-    <w:name w:val="Footer Char"/>
-    <w:basedOn w:val="DefaultParagraphFont"/>
-    <w:link w:val="Footer"/>
+  <w:style w:type="character" w:customStyle="1" w:styleId="a8">
+    <w:name w:val="Долен колонтитул Знак"/>
+    <w:basedOn w:val="a0"/>
+    <w:link w:val="a7"/>
     <w:uiPriority w:val="99"/>
     <w:rsid w:val="00F8522F"/>
   </w:style>
-  <w:style w:type="paragraph" w:styleId="BalloonText">
+  <w:style w:type="paragraph" w:styleId="a9">
     <w:name w:val="Balloon Text"/>
-    <w:basedOn w:val="Normal"/>
-    <w:link w:val="BalloonTextChar"/>
+    <w:basedOn w:val="a"/>
+    <w:link w:val="aa"/>
     <w:uiPriority w:val="99"/>
     <w:semiHidden/>
     <w:unhideWhenUsed/>
@@ -12597,10 +12821,10 @@
       <w:szCs w:val="16"/>
     </w:rPr>
   </w:style>
-  <w:style w:type="character" w:customStyle="1" w:styleId="BalloonTextChar">
-    <w:name w:val="Balloon Text Char"/>
-    <w:basedOn w:val="DefaultParagraphFont"/>
-    <w:link w:val="BalloonText"/>
+  <w:style w:type="character" w:customStyle="1" w:styleId="aa">
+    <w:name w:val="Изнесен текст Знак"/>
+    <w:basedOn w:val="a0"/>
+    <w:link w:val="a9"/>
     <w:uiPriority w:val="99"/>
     <w:semiHidden/>
     <w:rsid w:val="00F8522F"/>
@@ -12610,9 +12834,9 @@
       <w:szCs w:val="16"/>
     </w:rPr>
   </w:style>
-  <w:style w:type="paragraph" w:styleId="NoSpacing">
+  <w:style w:type="paragraph" w:styleId="ab">
     <w:name w:val="No Spacing"/>
-    <w:link w:val="NoSpacingChar"/>
+    <w:link w:val="ac"/>
     <w:uiPriority w:val="1"/>
     <w:qFormat/>
     <w:rsid w:val="00F8522F"/>
@@ -12623,19 +12847,19 @@
       <w:rFonts w:eastAsiaTheme="minorEastAsia"/>
     </w:rPr>
   </w:style>
-  <w:style w:type="character" w:customStyle="1" w:styleId="NoSpacingChar">
-    <w:name w:val="No Spacing Char"/>
-    <w:basedOn w:val="DefaultParagraphFont"/>
-    <w:link w:val="NoSpacing"/>
+  <w:style w:type="character" w:customStyle="1" w:styleId="ac">
+    <w:name w:val="Без разредка Знак"/>
+    <w:basedOn w:val="a0"/>
+    <w:link w:val="ab"/>
     <w:uiPriority w:val="1"/>
     <w:rsid w:val="00F8522F"/>
     <w:rPr>
       <w:rFonts w:eastAsiaTheme="minorEastAsia"/>
     </w:rPr>
   </w:style>
-  <w:style w:type="character" w:styleId="Hyperlink">
+  <w:style w:type="character" w:styleId="ad">
     <w:name w:val="Hyperlink"/>
-    <w:basedOn w:val="DefaultParagraphFont"/>
+    <w:basedOn w:val="a0"/>
     <w:uiPriority w:val="99"/>
     <w:unhideWhenUsed/>
     <w:rsid w:val="00500B85"/>
@@ -12644,10 +12868,10 @@
       <w:u w:val="single"/>
     </w:rPr>
   </w:style>
-  <w:style w:type="character" w:customStyle="1" w:styleId="Heading1Char">
-    <w:name w:val="Heading 1 Char"/>
-    <w:basedOn w:val="DefaultParagraphFont"/>
-    <w:link w:val="Heading1"/>
+  <w:style w:type="character" w:customStyle="1" w:styleId="10">
+    <w:name w:val="Заглавие 1 Знак"/>
+    <w:basedOn w:val="a0"/>
+    <w:link w:val="1"/>
     <w:uiPriority w:val="9"/>
     <w:rsid w:val="00800DD1"/>
     <w:rPr>
@@ -12657,9 +12881,9 @@
       <w:szCs w:val="32"/>
     </w:rPr>
   </w:style>
-  <w:style w:type="table" w:styleId="GridTable6Colorful-Accent5">
+  <w:style w:type="table" w:styleId="65">
     <w:name w:val="Grid Table 6 Colorful Accent 5"/>
-    <w:basedOn w:val="TableNormal"/>
+    <w:basedOn w:val="a1"/>
     <w:uiPriority w:val="51"/>
     <w:rsid w:val="00F95544"/>
     <w:pPr>
@@ -12930,6 +13154,7 @@
     <w:rsid w:val="00D00A13"/>
     <w:rsid w:val="00DD20EB"/>
     <w:rsid w:val="00E04ACA"/>
+    <w:rsid w:val="00E2766B"/>
   </w:rsids>
   <m:mathPr>
     <m:mathFont m:val="Cambria Math"/>
@@ -12946,8 +13171,8 @@
   </m:mathPr>
   <w:themeFontLang w:val="en-US"/>
   <w:clrSchemeMapping w:bg1="light1" w:t1="dark1" w:bg2="light2" w:t2="dark2" w:accent1="accent1" w:accent2="accent2" w:accent3="accent3" w:accent4="accent4" w:accent5="accent5" w:accent6="accent6" w:hyperlink="hyperlink" w:followedHyperlink="followedHyperlink"/>
-  <w:decimalSymbol w:val=","/>
-  <w:listSeparator w:val=";"/>
+  <w:decimalSymbol w:val="."/>
+  <w:listSeparator w:val=","/>
 </w:settings>
 </file>
 
@@ -13341,18 +13566,18 @@
     <w:lsdException w:name="List Table 6 Colorful Accent 6" w:uiPriority="51"/>
     <w:lsdException w:name="List Table 7 Colorful Accent 6" w:uiPriority="52"/>
   </w:latentStyles>
-  <w:style w:type="paragraph" w:default="1" w:styleId="Normal">
+  <w:style w:type="paragraph" w:default="1" w:styleId="a">
     <w:name w:val="Normal"/>
     <w:qFormat/>
     <w:rsid w:val="00CA79A8"/>
   </w:style>
-  <w:style w:type="character" w:default="1" w:styleId="DefaultParagraphFont">
+  <w:style w:type="character" w:default="1" w:styleId="a0">
     <w:name w:val="Default Paragraph Font"/>
     <w:uiPriority w:val="1"/>
     <w:semiHidden/>
     <w:unhideWhenUsed/>
   </w:style>
-  <w:style w:type="table" w:default="1" w:styleId="TableNormal">
+  <w:style w:type="table" w:default="1" w:styleId="a1">
     <w:name w:val="Normal Table"/>
     <w:uiPriority w:val="99"/>
     <w:semiHidden/>
@@ -13367,7 +13592,7 @@
       </w:tblCellMar>
     </w:tblPr>
   </w:style>
-  <w:style w:type="numbering" w:default="1" w:styleId="NoList">
+  <w:style w:type="numbering" w:default="1" w:styleId="a2">
     <w:name w:val="No List"/>
     <w:uiPriority w:val="99"/>
     <w:semiHidden/>
@@ -13699,4 +13924,16 @@
   <a:objectDefaults/>
   <a:extraClrSchemeLst/>
 </a:theme>
+</file>
+
+<file path=customXml/item1.xml><?xml version="1.0" encoding="utf-8"?>
+<b:Sources xmlns:b="http://schemas.openxmlformats.org/officeDocument/2006/bibliography" xmlns="http://schemas.openxmlformats.org/officeDocument/2006/bibliography" SelectedStyle="\APASixthEditionOfficeOnline.xsl" StyleName="APA" Version="6"/>
+</file>
+
+<file path=customXml/itemProps1.xml><?xml version="1.0" encoding="utf-8"?>
+<ds:datastoreItem xmlns:ds="http://schemas.openxmlformats.org/officeDocument/2006/customXml" ds:itemID="{D6B0A24D-88DC-4490-B5C3-BA1F272C0323}">
+  <ds:schemaRefs>
+    <ds:schemaRef ds:uri="http://schemas.openxmlformats.org/officeDocument/2006/bibliography"/>
+  </ds:schemaRefs>
+</ds:datastoreItem>
 </file>
</xml_diff>

<commit_message>
Small fixes to Test plan and test cases
</commit_message>
<xml_diff>
--- a/TestPlan/Test-Plan-Team-Lich-Week_2.docx
+++ b/TestPlan/Test-Plan-Team-Lich-Week_2.docx
@@ -1,6 +1,6 @@
 
 <file path=word/document.xml><?xml version="1.0" encoding="utf-8"?>
-<w:document xmlns:ve="http://schemas.openxmlformats.org/markup-compatibility/2006" xmlns:o="urn:schemas-microsoft-com:office:office" xmlns:r="http://schemas.openxmlformats.org/officeDocument/2006/relationships" xmlns:m="http://schemas.openxmlformats.org/officeDocument/2006/math" xmlns:v="urn:schemas-microsoft-com:vml" xmlns:wp="http://schemas.openxmlformats.org/drawingml/2006/wordprocessingDrawing" xmlns:w10="urn:schemas-microsoft-com:office:word" xmlns:w="http://schemas.openxmlformats.org/wordprocessingml/2006/main" xmlns:wne="http://schemas.microsoft.com/office/word/2006/wordml">
+<w:document xmlns:wpc="http://schemas.microsoft.com/office/word/2010/wordprocessingCanvas" xmlns:mc="http://schemas.openxmlformats.org/markup-compatibility/2006" xmlns:o="urn:schemas-microsoft-com:office:office" xmlns:r="http://schemas.openxmlformats.org/officeDocument/2006/relationships" xmlns:m="http://schemas.openxmlformats.org/officeDocument/2006/math" xmlns:v="urn:schemas-microsoft-com:vml" xmlns:wp14="http://schemas.microsoft.com/office/word/2010/wordprocessingDrawing" xmlns:wp="http://schemas.openxmlformats.org/drawingml/2006/wordprocessingDrawing" xmlns:w10="urn:schemas-microsoft-com:office:word" xmlns:w="http://schemas.openxmlformats.org/wordprocessingml/2006/main" xmlns:w14="http://schemas.microsoft.com/office/word/2010/wordml" xmlns:w15="http://schemas.microsoft.com/office/word/2012/wordml" xmlns:wpg="http://schemas.microsoft.com/office/word/2010/wordprocessingGroup" xmlns:wpi="http://schemas.microsoft.com/office/word/2010/wordprocessingInk" xmlns:wne="http://schemas.microsoft.com/office/word/2006/wordml" xmlns:wps="http://schemas.microsoft.com/office/word/2010/wordprocessingShape" mc:Ignorable="w14 w15 wp14">
   <w:body>
     <w:p>
       <w:pPr>
@@ -197,10 +197,10 @@
     </w:p>
     <w:tbl>
       <w:tblPr>
-        <w:tblStyle w:val="LightGrid-Accent5"/>
+        <w:tblStyle w:val="-50"/>
         <w:tblW w:w="10660" w:type="dxa"/>
         <w:tblInd w:w="534" w:type="dxa"/>
-        <w:tblLook w:val="04A0"/>
+        <w:tblLook w:val="04A0" w:firstRow="1" w:lastRow="0" w:firstColumn="1" w:lastColumn="0" w:noHBand="0" w:noVBand="1"/>
       </w:tblPr>
       <w:tblGrid>
         <w:gridCol w:w="1281"/>
@@ -210,12 +210,12 @@
       </w:tblGrid>
       <w:tr>
         <w:trPr>
-          <w:cnfStyle w:val="100000000000"/>
+          <w:cnfStyle w:val="100000000000" w:firstRow="1" w:lastRow="0" w:firstColumn="0" w:lastColumn="0" w:oddVBand="0" w:evenVBand="0" w:oddHBand="0" w:evenHBand="0" w:firstRowFirstColumn="0" w:firstRowLastColumn="0" w:lastRowFirstColumn="0" w:lastRowLastColumn="0"/>
           <w:trHeight w:val="265"/>
         </w:trPr>
         <w:tc>
           <w:tcPr>
-            <w:cnfStyle w:val="001000000000"/>
+            <w:cnfStyle w:val="001000000000" w:firstRow="0" w:lastRow="0" w:firstColumn="1" w:lastColumn="0" w:oddVBand="0" w:evenVBand="0" w:oddHBand="0" w:evenHBand="0" w:firstRowFirstColumn="0" w:firstRowLastColumn="0" w:lastRowFirstColumn="0" w:lastRowLastColumn="0"/>
             <w:tcW w:w="1021" w:type="dxa"/>
           </w:tcPr>
           <w:p>
@@ -240,7 +240,7 @@
           <w:p>
             <w:pPr>
               <w:jc w:val="center"/>
-              <w:cnfStyle w:val="100000000000"/>
+              <w:cnfStyle w:val="100000000000" w:firstRow="1" w:lastRow="0" w:firstColumn="0" w:lastColumn="0" w:oddVBand="0" w:evenVBand="0" w:oddHBand="0" w:evenHBand="0" w:firstRowFirstColumn="0" w:firstRowLastColumn="0" w:lastRowFirstColumn="0" w:lastRowLastColumn="0"/>
               <w:rPr>
                 <w:rFonts w:asciiTheme="minorHAnsi" w:hAnsiTheme="minorHAnsi"/>
               </w:rPr>
@@ -260,7 +260,7 @@
           <w:p>
             <w:pPr>
               <w:jc w:val="center"/>
-              <w:cnfStyle w:val="100000000000"/>
+              <w:cnfStyle w:val="100000000000" w:firstRow="1" w:lastRow="0" w:firstColumn="0" w:lastColumn="0" w:oddVBand="0" w:evenVBand="0" w:oddHBand="0" w:evenHBand="0" w:firstRowFirstColumn="0" w:firstRowLastColumn="0" w:lastRowFirstColumn="0" w:lastRowLastColumn="0"/>
               <w:rPr>
                 <w:rFonts w:asciiTheme="minorHAnsi" w:hAnsiTheme="minorHAnsi"/>
               </w:rPr>
@@ -280,7 +280,7 @@
           <w:p>
             <w:pPr>
               <w:jc w:val="center"/>
-              <w:cnfStyle w:val="100000000000"/>
+              <w:cnfStyle w:val="100000000000" w:firstRow="1" w:lastRow="0" w:firstColumn="0" w:lastColumn="0" w:oddVBand="0" w:evenVBand="0" w:oddHBand="0" w:evenHBand="0" w:firstRowFirstColumn="0" w:firstRowLastColumn="0" w:lastRowFirstColumn="0" w:lastRowLastColumn="0"/>
               <w:rPr>
                 <w:rFonts w:asciiTheme="minorHAnsi" w:hAnsiTheme="minorHAnsi"/>
               </w:rPr>
@@ -296,12 +296,12 @@
       </w:tr>
       <w:tr>
         <w:trPr>
-          <w:cnfStyle w:val="000000100000"/>
+          <w:cnfStyle w:val="000000100000" w:firstRow="0" w:lastRow="0" w:firstColumn="0" w:lastColumn="0" w:oddVBand="0" w:evenVBand="0" w:oddHBand="1" w:evenHBand="0" w:firstRowFirstColumn="0" w:firstRowLastColumn="0" w:lastRowFirstColumn="0" w:lastRowLastColumn="0"/>
           <w:trHeight w:val="297"/>
         </w:trPr>
         <w:tc>
           <w:tcPr>
-            <w:cnfStyle w:val="001000000000"/>
+            <w:cnfStyle w:val="001000000000" w:firstRow="0" w:lastRow="0" w:firstColumn="1" w:lastColumn="0" w:oddVBand="0" w:evenVBand="0" w:oddHBand="0" w:evenHBand="0" w:firstRowFirstColumn="0" w:firstRowLastColumn="0" w:lastRowFirstColumn="0" w:lastRowLastColumn="0"/>
             <w:tcW w:w="1021" w:type="dxa"/>
           </w:tcPr>
           <w:p>
@@ -340,7 +340,7 @@
           </w:tcPr>
           <w:p>
             <w:pPr>
-              <w:cnfStyle w:val="000000100000"/>
+              <w:cnfStyle w:val="000000100000" w:firstRow="0" w:lastRow="0" w:firstColumn="0" w:lastColumn="0" w:oddVBand="0" w:evenVBand="0" w:oddHBand="1" w:evenHBand="0" w:firstRowFirstColumn="0" w:firstRowLastColumn="0" w:lastRowFirstColumn="0" w:lastRowLastColumn="0"/>
             </w:pPr>
             <w:r>
               <w:t>1.0</w:t>
@@ -353,7 +353,7 @@
           </w:tcPr>
           <w:p>
             <w:pPr>
-              <w:cnfStyle w:val="000000100000"/>
+              <w:cnfStyle w:val="000000100000" w:firstRow="0" w:lastRow="0" w:firstColumn="0" w:lastColumn="0" w:oddVBand="0" w:evenVBand="0" w:oddHBand="1" w:evenHBand="0" w:firstRowFirstColumn="0" w:firstRowLastColumn="0" w:lastRowFirstColumn="0" w:lastRowLastColumn="0"/>
             </w:pPr>
             <w:r>
               <w:t>I. Havalyova</w:t>
@@ -366,7 +366,7 @@
           </w:tcPr>
           <w:p>
             <w:pPr>
-              <w:cnfStyle w:val="000000100000"/>
+              <w:cnfStyle w:val="000000100000" w:firstRow="0" w:lastRow="0" w:firstColumn="0" w:lastColumn="0" w:oddVBand="0" w:evenVBand="0" w:oddHBand="1" w:evenHBand="0" w:firstRowFirstColumn="0" w:firstRowLastColumn="0" w:lastRowFirstColumn="0" w:lastRowLastColumn="0"/>
             </w:pPr>
             <w:r>
               <w:t>Initial version</w:t>
@@ -379,12 +379,12 @@
       </w:tr>
       <w:tr>
         <w:trPr>
-          <w:cnfStyle w:val="000000010000"/>
+          <w:cnfStyle w:val="000000010000" w:firstRow="0" w:lastRow="0" w:firstColumn="0" w:lastColumn="0" w:oddVBand="0" w:evenVBand="0" w:oddHBand="0" w:evenHBand="1" w:firstRowFirstColumn="0" w:firstRowLastColumn="0" w:lastRowFirstColumn="0" w:lastRowLastColumn="0"/>
           <w:trHeight w:val="281"/>
         </w:trPr>
         <w:tc>
           <w:tcPr>
-            <w:cnfStyle w:val="001000000000"/>
+            <w:cnfStyle w:val="001000000000" w:firstRow="0" w:lastRow="0" w:firstColumn="1" w:lastColumn="0" w:oddVBand="0" w:evenVBand="0" w:oddHBand="0" w:evenHBand="0" w:firstRowFirstColumn="0" w:firstRowLastColumn="0" w:lastRowFirstColumn="0" w:lastRowLastColumn="0"/>
             <w:tcW w:w="1021" w:type="dxa"/>
           </w:tcPr>
           <w:p>
@@ -416,7 +416,7 @@
           </w:tcPr>
           <w:p>
             <w:pPr>
-              <w:cnfStyle w:val="000000010000"/>
+              <w:cnfStyle w:val="000000010000" w:firstRow="0" w:lastRow="0" w:firstColumn="0" w:lastColumn="0" w:oddVBand="0" w:evenVBand="0" w:oddHBand="0" w:evenHBand="1" w:firstRowFirstColumn="0" w:firstRowLastColumn="0" w:lastRowFirstColumn="0" w:lastRowLastColumn="0"/>
             </w:pPr>
             <w:r>
               <w:t>1.1</w:t>
@@ -429,7 +429,7 @@
           </w:tcPr>
           <w:p>
             <w:pPr>
-              <w:cnfStyle w:val="000000010000"/>
+              <w:cnfStyle w:val="000000010000" w:firstRow="0" w:lastRow="0" w:firstColumn="0" w:lastColumn="0" w:oddVBand="0" w:evenVBand="0" w:oddHBand="0" w:evenHBand="1" w:firstRowFirstColumn="0" w:firstRowLastColumn="0" w:lastRowFirstColumn="0" w:lastRowLastColumn="0"/>
             </w:pPr>
             <w:r>
               <w:t>D. Dechev</w:t>
@@ -442,7 +442,7 @@
           </w:tcPr>
           <w:p>
             <w:pPr>
-              <w:cnfStyle w:val="000000010000"/>
+              <w:cnfStyle w:val="000000010000" w:firstRow="0" w:lastRow="0" w:firstColumn="0" w:lastColumn="0" w:oddVBand="0" w:evenVBand="0" w:oddHBand="0" w:evenHBand="1" w:firstRowFirstColumn="0" w:firstRowLastColumn="0" w:lastRowFirstColumn="0" w:lastRowLastColumn="0"/>
             </w:pPr>
             <w:r>
               <w:t>Added stress testing</w:t>
@@ -452,12 +452,12 @@
       </w:tr>
       <w:tr>
         <w:trPr>
-          <w:cnfStyle w:val="000000100000"/>
+          <w:cnfStyle w:val="000000100000" w:firstRow="0" w:lastRow="0" w:firstColumn="0" w:lastColumn="0" w:oddVBand="0" w:evenVBand="0" w:oddHBand="1" w:evenHBand="0" w:firstRowFirstColumn="0" w:firstRowLastColumn="0" w:lastRowFirstColumn="0" w:lastRowLastColumn="0"/>
           <w:trHeight w:val="297"/>
         </w:trPr>
         <w:tc>
           <w:tcPr>
-            <w:cnfStyle w:val="001000000000"/>
+            <w:cnfStyle w:val="001000000000" w:firstRow="0" w:lastRow="0" w:firstColumn="1" w:lastColumn="0" w:oddVBand="0" w:evenVBand="0" w:oddHBand="0" w:evenHBand="0" w:firstRowFirstColumn="0" w:firstRowLastColumn="0" w:lastRowFirstColumn="0" w:lastRowLastColumn="0"/>
             <w:tcW w:w="1021" w:type="dxa"/>
           </w:tcPr>
           <w:p>
@@ -484,7 +484,7 @@
           </w:tcPr>
           <w:p>
             <w:pPr>
-              <w:cnfStyle w:val="000000100000"/>
+              <w:cnfStyle w:val="000000100000" w:firstRow="0" w:lastRow="0" w:firstColumn="0" w:lastColumn="0" w:oddVBand="0" w:evenVBand="0" w:oddHBand="1" w:evenHBand="0" w:firstRowFirstColumn="0" w:firstRowLastColumn="0" w:lastRowFirstColumn="0" w:lastRowLastColumn="0"/>
               <w:rPr>
                 <w:lang w:val="bg-BG"/>
               </w:rPr>
@@ -503,7 +503,7 @@
           </w:tcPr>
           <w:p>
             <w:pPr>
-              <w:cnfStyle w:val="000000100000"/>
+              <w:cnfStyle w:val="000000100000" w:firstRow="0" w:lastRow="0" w:firstColumn="0" w:lastColumn="0" w:oddVBand="0" w:evenVBand="0" w:oddHBand="1" w:evenHBand="0" w:firstRowFirstColumn="0" w:firstRowLastColumn="0" w:lastRowFirstColumn="0" w:lastRowLastColumn="0"/>
             </w:pPr>
             <w:r>
               <w:t>D. Panayotov</w:t>
@@ -516,7 +516,7 @@
           </w:tcPr>
           <w:p>
             <w:pPr>
-              <w:cnfStyle w:val="000000100000"/>
+              <w:cnfStyle w:val="000000100000" w:firstRow="0" w:lastRow="0" w:firstColumn="0" w:lastColumn="0" w:oddVBand="0" w:evenVBand="0" w:oddHBand="1" w:evenHBand="0" w:firstRowFirstColumn="0" w:firstRowLastColumn="0" w:lastRowFirstColumn="0" w:lastRowLastColumn="0"/>
             </w:pPr>
             <w:r>
               <w:t>Added performance Testing part.</w:t>
@@ -526,12 +526,12 @@
       </w:tr>
       <w:tr>
         <w:trPr>
-          <w:cnfStyle w:val="000000010000"/>
+          <w:cnfStyle w:val="000000010000" w:firstRow="0" w:lastRow="0" w:firstColumn="0" w:lastColumn="0" w:oddVBand="0" w:evenVBand="0" w:oddHBand="0" w:evenHBand="1" w:firstRowFirstColumn="0" w:firstRowLastColumn="0" w:lastRowFirstColumn="0" w:lastRowLastColumn="0"/>
           <w:trHeight w:val="297"/>
         </w:trPr>
         <w:tc>
           <w:tcPr>
-            <w:cnfStyle w:val="001000000000"/>
+            <w:cnfStyle w:val="001000000000" w:firstRow="0" w:lastRow="0" w:firstColumn="1" w:lastColumn="0" w:oddVBand="0" w:evenVBand="0" w:oddHBand="0" w:evenHBand="0" w:firstRowFirstColumn="0" w:firstRowLastColumn="0" w:lastRowFirstColumn="0" w:lastRowLastColumn="0"/>
             <w:tcW w:w="1021" w:type="dxa"/>
           </w:tcPr>
           <w:p>
@@ -556,7 +556,7 @@
           </w:tcPr>
           <w:p>
             <w:pPr>
-              <w:cnfStyle w:val="000000010000"/>
+              <w:cnfStyle w:val="000000010000" w:firstRow="0" w:lastRow="0" w:firstColumn="0" w:lastColumn="0" w:oddVBand="0" w:evenVBand="0" w:oddHBand="0" w:evenHBand="1" w:firstRowFirstColumn="0" w:firstRowLastColumn="0" w:lastRowFirstColumn="0" w:lastRowLastColumn="0"/>
             </w:pPr>
             <w:r>
               <w:t>1.3</w:t>
@@ -569,7 +569,7 @@
           </w:tcPr>
           <w:p>
             <w:pPr>
-              <w:cnfStyle w:val="000000010000"/>
+              <w:cnfStyle w:val="000000010000" w:firstRow="0" w:lastRow="0" w:firstColumn="0" w:lastColumn="0" w:oddVBand="0" w:evenVBand="0" w:oddHBand="0" w:evenHBand="1" w:firstRowFirstColumn="0" w:firstRowLastColumn="0" w:lastRowFirstColumn="0" w:lastRowLastColumn="0"/>
             </w:pPr>
             <w:r>
               <w:t>Y. Yosifov</w:t>
@@ -582,7 +582,7 @@
           </w:tcPr>
           <w:p>
             <w:pPr>
-              <w:cnfStyle w:val="000000010000"/>
+              <w:cnfStyle w:val="000000010000" w:firstRow="0" w:lastRow="0" w:firstColumn="0" w:lastColumn="0" w:oddVBand="0" w:evenVBand="0" w:oddHBand="0" w:evenHBand="1" w:firstRowFirstColumn="0" w:firstRowLastColumn="0" w:lastRowFirstColumn="0" w:lastRowLastColumn="0"/>
             </w:pPr>
             <w:r>
               <w:t xml:space="preserve">Formatting changes. Added Functional Testing </w:t>
@@ -595,12 +595,12 @@
       </w:tr>
       <w:tr>
         <w:trPr>
-          <w:cnfStyle w:val="000000100000"/>
+          <w:cnfStyle w:val="000000100000" w:firstRow="0" w:lastRow="0" w:firstColumn="0" w:lastColumn="0" w:oddVBand="0" w:evenVBand="0" w:oddHBand="1" w:evenHBand="0" w:firstRowFirstColumn="0" w:firstRowLastColumn="0" w:lastRowFirstColumn="0" w:lastRowLastColumn="0"/>
           <w:trHeight w:val="297"/>
         </w:trPr>
         <w:tc>
           <w:tcPr>
-            <w:cnfStyle w:val="001000000000"/>
+            <w:cnfStyle w:val="001000000000" w:firstRow="0" w:lastRow="0" w:firstColumn="1" w:lastColumn="0" w:oddVBand="0" w:evenVBand="0" w:oddHBand="0" w:evenHBand="0" w:firstRowFirstColumn="0" w:firstRowLastColumn="0" w:lastRowFirstColumn="0" w:lastRowLastColumn="0"/>
             <w:tcW w:w="1021" w:type="dxa"/>
           </w:tcPr>
           <w:p>
@@ -625,7 +625,7 @@
           </w:tcPr>
           <w:p>
             <w:pPr>
-              <w:cnfStyle w:val="000000100000"/>
+              <w:cnfStyle w:val="000000100000" w:firstRow="0" w:lastRow="0" w:firstColumn="0" w:lastColumn="0" w:oddVBand="0" w:evenVBand="0" w:oddHBand="1" w:evenHBand="0" w:firstRowFirstColumn="0" w:firstRowLastColumn="0" w:lastRowFirstColumn="0" w:lastRowLastColumn="0"/>
             </w:pPr>
             <w:r>
               <w:t>1.4</w:t>
@@ -638,7 +638,7 @@
           </w:tcPr>
           <w:p>
             <w:pPr>
-              <w:cnfStyle w:val="000000100000"/>
+              <w:cnfStyle w:val="000000100000" w:firstRow="0" w:lastRow="0" w:firstColumn="0" w:lastColumn="0" w:oddVBand="0" w:evenVBand="0" w:oddHBand="1" w:evenHBand="0" w:firstRowFirstColumn="0" w:firstRowLastColumn="0" w:lastRowFirstColumn="0" w:lastRowLastColumn="0"/>
             </w:pPr>
             <w:r>
               <w:t>I. Havalyova</w:t>
@@ -651,7 +651,7 @@
           </w:tcPr>
           <w:p>
             <w:pPr>
-              <w:cnfStyle w:val="000000100000"/>
+              <w:cnfStyle w:val="000000100000" w:firstRow="0" w:lastRow="0" w:firstColumn="0" w:lastColumn="0" w:oddVBand="0" w:evenVBand="0" w:oddHBand="1" w:evenHBand="0" w:firstRowFirstColumn="0" w:firstRowLastColumn="0" w:lastRowFirstColumn="0" w:lastRowLastColumn="0"/>
             </w:pPr>
             <w:r>
               <w:t>Added Load testing.</w:t>
@@ -661,12 +661,12 @@
       </w:tr>
       <w:tr>
         <w:trPr>
-          <w:cnfStyle w:val="000000010000"/>
+          <w:cnfStyle w:val="000000010000" w:firstRow="0" w:lastRow="0" w:firstColumn="0" w:lastColumn="0" w:oddVBand="0" w:evenVBand="0" w:oddHBand="0" w:evenHBand="1" w:firstRowFirstColumn="0" w:firstRowLastColumn="0" w:lastRowFirstColumn="0" w:lastRowLastColumn="0"/>
           <w:trHeight w:val="281"/>
         </w:trPr>
         <w:tc>
           <w:tcPr>
-            <w:cnfStyle w:val="001000000000"/>
+            <w:cnfStyle w:val="001000000000" w:firstRow="0" w:lastRow="0" w:firstColumn="1" w:lastColumn="0" w:oddVBand="0" w:evenVBand="0" w:oddHBand="0" w:evenHBand="0" w:firstRowFirstColumn="0" w:firstRowLastColumn="0" w:lastRowFirstColumn="0" w:lastRowLastColumn="0"/>
             <w:tcW w:w="1021" w:type="dxa"/>
           </w:tcPr>
           <w:p>
@@ -691,7 +691,7 @@
           </w:tcPr>
           <w:p>
             <w:pPr>
-              <w:cnfStyle w:val="000000010000"/>
+              <w:cnfStyle w:val="000000010000" w:firstRow="0" w:lastRow="0" w:firstColumn="0" w:lastColumn="0" w:oddVBand="0" w:evenVBand="0" w:oddHBand="0" w:evenHBand="1" w:firstRowFirstColumn="0" w:firstRowLastColumn="0" w:lastRowFirstColumn="0" w:lastRowLastColumn="0"/>
             </w:pPr>
             <w:r>
               <w:t>1.5</w:t>
@@ -704,7 +704,7 @@
           </w:tcPr>
           <w:p>
             <w:pPr>
-              <w:cnfStyle w:val="000000010000"/>
+              <w:cnfStyle w:val="000000010000" w:firstRow="0" w:lastRow="0" w:firstColumn="0" w:lastColumn="0" w:oddVBand="0" w:evenVBand="0" w:oddHBand="0" w:evenHBand="1" w:firstRowFirstColumn="0" w:firstRowLastColumn="0" w:lastRowFirstColumn="0" w:lastRowLastColumn="0"/>
             </w:pPr>
             <w:r>
               <w:t>I. Zhelev</w:t>
@@ -717,7 +717,7 @@
           </w:tcPr>
           <w:p>
             <w:pPr>
-              <w:cnfStyle w:val="000000010000"/>
+              <w:cnfStyle w:val="000000010000" w:firstRow="0" w:lastRow="0" w:firstColumn="0" w:lastColumn="0" w:oddVBand="0" w:evenVBand="0" w:oddHBand="0" w:evenHBand="1" w:firstRowFirstColumn="0" w:firstRowLastColumn="0" w:lastRowFirstColumn="0" w:lastRowLastColumn="0"/>
             </w:pPr>
             <w:r>
               <w:t>Added Regression testing.</w:t>
@@ -727,12 +727,12 @@
       </w:tr>
       <w:tr>
         <w:trPr>
-          <w:cnfStyle w:val="000000100000"/>
+          <w:cnfStyle w:val="000000100000" w:firstRow="0" w:lastRow="0" w:firstColumn="0" w:lastColumn="0" w:oddVBand="0" w:evenVBand="0" w:oddHBand="1" w:evenHBand="0" w:firstRowFirstColumn="0" w:firstRowLastColumn="0" w:lastRowFirstColumn="0" w:lastRowLastColumn="0"/>
           <w:trHeight w:val="281"/>
         </w:trPr>
         <w:tc>
           <w:tcPr>
-            <w:cnfStyle w:val="001000000000"/>
+            <w:cnfStyle w:val="001000000000" w:firstRow="0" w:lastRow="0" w:firstColumn="1" w:lastColumn="0" w:oddVBand="0" w:evenVBand="0" w:oddHBand="0" w:evenHBand="0" w:firstRowFirstColumn="0" w:firstRowLastColumn="0" w:lastRowFirstColumn="0" w:lastRowLastColumn="0"/>
             <w:tcW w:w="1021" w:type="dxa"/>
           </w:tcPr>
           <w:p>
@@ -755,7 +755,7 @@
           </w:tcPr>
           <w:p>
             <w:pPr>
-              <w:cnfStyle w:val="000000100000"/>
+              <w:cnfStyle w:val="000000100000" w:firstRow="0" w:lastRow="0" w:firstColumn="0" w:lastColumn="0" w:oddVBand="0" w:evenVBand="0" w:oddHBand="1" w:evenHBand="0" w:firstRowFirstColumn="0" w:firstRowLastColumn="0" w:lastRowFirstColumn="0" w:lastRowLastColumn="0"/>
             </w:pPr>
             <w:r>
               <w:t>1.6</w:t>
@@ -768,7 +768,7 @@
           </w:tcPr>
           <w:p>
             <w:pPr>
-              <w:cnfStyle w:val="000000100000"/>
+              <w:cnfStyle w:val="000000100000" w:firstRow="0" w:lastRow="0" w:firstColumn="0" w:lastColumn="0" w:oddVBand="0" w:evenVBand="0" w:oddHBand="1" w:evenHBand="0" w:firstRowFirstColumn="0" w:firstRowLastColumn="0" w:lastRowFirstColumn="0" w:lastRowLastColumn="0"/>
             </w:pPr>
             <w:r>
               <w:t>Y. Yosifov</w:t>
@@ -781,7 +781,7 @@
           </w:tcPr>
           <w:p>
             <w:pPr>
-              <w:cnfStyle w:val="000000100000"/>
+              <w:cnfStyle w:val="000000100000" w:firstRow="0" w:lastRow="0" w:firstColumn="0" w:lastColumn="0" w:oddVBand="0" w:evenVBand="0" w:oddHBand="1" w:evenHBand="0" w:firstRowFirstColumn="0" w:firstRowLastColumn="0" w:lastRowFirstColumn="0" w:lastRowLastColumn="0"/>
             </w:pPr>
             <w:r>
               <w:t>Text cleaning.</w:t>
@@ -791,12 +791,12 @@
       </w:tr>
       <w:tr>
         <w:trPr>
-          <w:cnfStyle w:val="000000010000"/>
+          <w:cnfStyle w:val="000000010000" w:firstRow="0" w:lastRow="0" w:firstColumn="0" w:lastColumn="0" w:oddVBand="0" w:evenVBand="0" w:oddHBand="0" w:evenHBand="1" w:firstRowFirstColumn="0" w:firstRowLastColumn="0" w:lastRowFirstColumn="0" w:lastRowLastColumn="0"/>
           <w:trHeight w:val="281"/>
         </w:trPr>
         <w:tc>
           <w:tcPr>
-            <w:cnfStyle w:val="001000000000"/>
+            <w:cnfStyle w:val="001000000000" w:firstRow="0" w:lastRow="0" w:firstColumn="1" w:lastColumn="0" w:oddVBand="0" w:evenVBand="0" w:oddHBand="0" w:evenHBand="0" w:firstRowFirstColumn="0" w:firstRowLastColumn="0" w:lastRowFirstColumn="0" w:lastRowLastColumn="0"/>
             <w:tcW w:w="1021" w:type="dxa"/>
           </w:tcPr>
           <w:p>
@@ -819,7 +819,7 @@
           </w:tcPr>
           <w:p>
             <w:pPr>
-              <w:cnfStyle w:val="000000010000"/>
+              <w:cnfStyle w:val="000000010000" w:firstRow="0" w:lastRow="0" w:firstColumn="0" w:lastColumn="0" w:oddVBand="0" w:evenVBand="0" w:oddHBand="0" w:evenHBand="1" w:firstRowFirstColumn="0" w:firstRowLastColumn="0" w:lastRowFirstColumn="0" w:lastRowLastColumn="0"/>
             </w:pPr>
             <w:r>
               <w:t>1.65</w:t>
@@ -832,7 +832,7 @@
           </w:tcPr>
           <w:p>
             <w:pPr>
-              <w:cnfStyle w:val="000000010000"/>
+              <w:cnfStyle w:val="000000010000" w:firstRow="0" w:lastRow="0" w:firstColumn="0" w:lastColumn="0" w:oddVBand="0" w:evenVBand="0" w:oddHBand="0" w:evenHBand="1" w:firstRowFirstColumn="0" w:firstRowLastColumn="0" w:lastRowFirstColumn="0" w:lastRowLastColumn="0"/>
             </w:pPr>
             <w:r>
               <w:t>D. Dechev</w:t>
@@ -845,7 +845,7 @@
           </w:tcPr>
           <w:p>
             <w:pPr>
-              <w:cnfStyle w:val="000000010000"/>
+              <w:cnfStyle w:val="000000010000" w:firstRow="0" w:lastRow="0" w:firstColumn="0" w:lastColumn="0" w:oddVBand="0" w:evenVBand="0" w:oddHBand="0" w:evenHBand="1" w:firstRowFirstColumn="0" w:firstRowLastColumn="0" w:lastRowFirstColumn="0" w:lastRowLastColumn="0"/>
             </w:pPr>
             <w:r>
               <w:t>Week 1 final draft</w:t>
@@ -855,12 +855,12 @@
       </w:tr>
       <w:tr>
         <w:trPr>
-          <w:cnfStyle w:val="000000100000"/>
+          <w:cnfStyle w:val="000000100000" w:firstRow="0" w:lastRow="0" w:firstColumn="0" w:lastColumn="0" w:oddVBand="0" w:evenVBand="0" w:oddHBand="1" w:evenHBand="0" w:firstRowFirstColumn="0" w:firstRowLastColumn="0" w:lastRowFirstColumn="0" w:lastRowLastColumn="0"/>
           <w:trHeight w:val="281"/>
         </w:trPr>
         <w:tc>
           <w:tcPr>
-            <w:cnfStyle w:val="001000000000"/>
+            <w:cnfStyle w:val="001000000000" w:firstRow="0" w:lastRow="0" w:firstColumn="1" w:lastColumn="0" w:oddVBand="0" w:evenVBand="0" w:oddHBand="0" w:evenHBand="0" w:firstRowFirstColumn="0" w:firstRowLastColumn="0" w:lastRowFirstColumn="0" w:lastRowLastColumn="0"/>
             <w:tcW w:w="1021" w:type="dxa"/>
           </w:tcPr>
           <w:p>
@@ -883,7 +883,7 @@
           </w:tcPr>
           <w:p>
             <w:pPr>
-              <w:cnfStyle w:val="000000100000"/>
+              <w:cnfStyle w:val="000000100000" w:firstRow="0" w:lastRow="0" w:firstColumn="0" w:lastColumn="0" w:oddVBand="0" w:evenVBand="0" w:oddHBand="1" w:evenHBand="0" w:firstRowFirstColumn="0" w:firstRowLastColumn="0" w:lastRowFirstColumn="0" w:lastRowLastColumn="0"/>
             </w:pPr>
             <w:r>
               <w:t>1.7</w:t>
@@ -896,7 +896,7 @@
           </w:tcPr>
           <w:p>
             <w:pPr>
-              <w:cnfStyle w:val="000000100000"/>
+              <w:cnfStyle w:val="000000100000" w:firstRow="0" w:lastRow="0" w:firstColumn="0" w:lastColumn="0" w:oddVBand="0" w:evenVBand="0" w:oddHBand="1" w:evenHBand="0" w:firstRowFirstColumn="0" w:firstRowLastColumn="0" w:lastRowFirstColumn="0" w:lastRowLastColumn="0"/>
             </w:pPr>
             <w:r>
               <w:t>D.</w:t>
@@ -915,7 +915,7 @@
           </w:tcPr>
           <w:p>
             <w:pPr>
-              <w:cnfStyle w:val="000000100000"/>
+              <w:cnfStyle w:val="000000100000" w:firstRow="0" w:lastRow="0" w:firstColumn="0" w:lastColumn="0" w:oddVBand="0" w:evenVBand="0" w:oddHBand="1" w:evenHBand="0" w:firstRowFirstColumn="0" w:firstRowLastColumn="0" w:lastRowFirstColumn="0" w:lastRowLastColumn="0"/>
             </w:pPr>
             <w:r>
               <w:t>Revision after</w:t>
@@ -929,6 +929,70 @@
           </w:p>
         </w:tc>
       </w:tr>
+      <w:tr>
+        <w:trPr>
+          <w:cnfStyle w:val="000000010000" w:firstRow="0" w:lastRow="0" w:firstColumn="0" w:lastColumn="0" w:oddVBand="0" w:evenVBand="0" w:oddHBand="0" w:evenHBand="1" w:firstRowFirstColumn="0" w:firstRowLastColumn="0" w:lastRowFirstColumn="0" w:lastRowLastColumn="0"/>
+          <w:trHeight w:val="281"/>
+        </w:trPr>
+        <w:tc>
+          <w:tcPr>
+            <w:cnfStyle w:val="001000000000" w:firstRow="0" w:lastRow="0" w:firstColumn="1" w:lastColumn="0" w:oddVBand="0" w:evenVBand="0" w:oddHBand="0" w:evenHBand="0" w:firstRowFirstColumn="0" w:firstRowLastColumn="0" w:lastRowFirstColumn="0" w:lastRowLastColumn="0"/>
+            <w:tcW w:w="1021" w:type="dxa"/>
+          </w:tcPr>
+          <w:p>
+            <w:pPr>
+              <w:rPr>
+                <w:b w:val="0"/>
+              </w:rPr>
+            </w:pPr>
+            <w:r>
+              <w:rPr>
+                <w:b w:val="0"/>
+              </w:rPr>
+              <w:t>03.12.2015</w:t>
+            </w:r>
+          </w:p>
+        </w:tc>
+        <w:tc>
+          <w:tcPr>
+            <w:tcW w:w="997" w:type="dxa"/>
+          </w:tcPr>
+          <w:p>
+            <w:pPr>
+              <w:cnfStyle w:val="000000010000" w:firstRow="0" w:lastRow="0" w:firstColumn="0" w:lastColumn="0" w:oddVBand="0" w:evenVBand="0" w:oddHBand="0" w:evenHBand="1" w:firstRowFirstColumn="0" w:firstRowLastColumn="0" w:lastRowFirstColumn="0" w:lastRowLastColumn="0"/>
+            </w:pPr>
+            <w:r>
+              <w:t>1.75</w:t>
+            </w:r>
+          </w:p>
+        </w:tc>
+        <w:tc>
+          <w:tcPr>
+            <w:tcW w:w="1559" w:type="dxa"/>
+          </w:tcPr>
+          <w:p>
+            <w:pPr>
+              <w:cnfStyle w:val="000000010000" w:firstRow="0" w:lastRow="0" w:firstColumn="0" w:lastColumn="0" w:oddVBand="0" w:evenVBand="0" w:oddHBand="0" w:evenHBand="1" w:firstRowFirstColumn="0" w:firstRowLastColumn="0" w:lastRowFirstColumn="0" w:lastRowLastColumn="0"/>
+            </w:pPr>
+            <w:r>
+              <w:t>I. Havalyova</w:t>
+            </w:r>
+          </w:p>
+        </w:tc>
+        <w:tc>
+          <w:tcPr>
+            <w:tcW w:w="7083" w:type="dxa"/>
+          </w:tcPr>
+          <w:p>
+            <w:pPr>
+              <w:cnfStyle w:val="000000010000" w:firstRow="0" w:lastRow="0" w:firstColumn="0" w:lastColumn="0" w:oddVBand="0" w:evenVBand="0" w:oddHBand="0" w:evenHBand="1" w:firstRowFirstColumn="0" w:firstRowLastColumn="0" w:lastRowFirstColumn="0" w:lastRowLastColumn="0"/>
+            </w:pPr>
+            <w:r>
+              <w:t>Formatting</w:t>
+            </w:r>
+          </w:p>
+        </w:tc>
+      </w:tr>
     </w:tbl>
     <w:p>
       <w:pPr>
@@ -1042,7 +1106,7 @@
     </w:p>
     <w:p>
       <w:pPr>
-        <w:pStyle w:val="ListParagraph"/>
+        <w:pStyle w:val="a4"/>
         <w:numPr>
           <w:ilvl w:val="0"/>
           <w:numId w:val="1"/>
@@ -1062,7 +1126,7 @@
     </w:p>
     <w:p>
       <w:pPr>
-        <w:pStyle w:val="ListParagraph"/>
+        <w:pStyle w:val="a4"/>
         <w:numPr>
           <w:ilvl w:val="0"/>
           <w:numId w:val="1"/>
@@ -1082,7 +1146,7 @@
     </w:p>
     <w:p>
       <w:pPr>
-        <w:pStyle w:val="ListParagraph"/>
+        <w:pStyle w:val="a4"/>
         <w:numPr>
           <w:ilvl w:val="1"/>
           <w:numId w:val="1"/>
@@ -1102,7 +1166,7 @@
     </w:p>
     <w:p>
       <w:pPr>
-        <w:pStyle w:val="ListParagraph"/>
+        <w:pStyle w:val="a4"/>
         <w:numPr>
           <w:ilvl w:val="1"/>
           <w:numId w:val="1"/>
@@ -1122,7 +1186,7 @@
     </w:p>
     <w:p>
       <w:pPr>
-        <w:pStyle w:val="ListParagraph"/>
+        <w:pStyle w:val="a4"/>
         <w:numPr>
           <w:ilvl w:val="0"/>
           <w:numId w:val="1"/>
@@ -1142,7 +1206,7 @@
     </w:p>
     <w:p>
       <w:pPr>
-        <w:pStyle w:val="ListParagraph"/>
+        <w:pStyle w:val="a4"/>
         <w:numPr>
           <w:ilvl w:val="1"/>
           <w:numId w:val="1"/>
@@ -1162,7 +1226,7 @@
     </w:p>
     <w:p>
       <w:pPr>
-        <w:pStyle w:val="ListParagraph"/>
+        <w:pStyle w:val="a4"/>
         <w:numPr>
           <w:ilvl w:val="1"/>
           <w:numId w:val="1"/>
@@ -1182,7 +1246,7 @@
     </w:p>
     <w:p>
       <w:pPr>
-        <w:pStyle w:val="ListParagraph"/>
+        <w:pStyle w:val="a4"/>
         <w:numPr>
           <w:ilvl w:val="1"/>
           <w:numId w:val="1"/>
@@ -1202,7 +1266,7 @@
     </w:p>
     <w:p>
       <w:pPr>
-        <w:pStyle w:val="ListParagraph"/>
+        <w:pStyle w:val="a4"/>
         <w:numPr>
           <w:ilvl w:val="0"/>
           <w:numId w:val="1"/>
@@ -1222,7 +1286,7 @@
     </w:p>
     <w:p>
       <w:pPr>
-        <w:pStyle w:val="ListParagraph"/>
+        <w:pStyle w:val="a4"/>
         <w:numPr>
           <w:ilvl w:val="1"/>
           <w:numId w:val="1"/>
@@ -1242,7 +1306,7 @@
     </w:p>
     <w:p>
       <w:pPr>
-        <w:pStyle w:val="ListParagraph"/>
+        <w:pStyle w:val="a4"/>
         <w:numPr>
           <w:ilvl w:val="2"/>
           <w:numId w:val="1"/>
@@ -1262,7 +1326,7 @@
     </w:p>
     <w:p>
       <w:pPr>
-        <w:pStyle w:val="ListParagraph"/>
+        <w:pStyle w:val="a4"/>
         <w:numPr>
           <w:ilvl w:val="2"/>
           <w:numId w:val="1"/>
@@ -1282,7 +1346,7 @@
     </w:p>
     <w:p>
       <w:pPr>
-        <w:pStyle w:val="ListParagraph"/>
+        <w:pStyle w:val="a4"/>
         <w:numPr>
           <w:ilvl w:val="0"/>
           <w:numId w:val="1"/>
@@ -1303,7 +1367,7 @@
     </w:p>
     <w:p>
       <w:pPr>
-        <w:pStyle w:val="ListParagraph"/>
+        <w:pStyle w:val="a4"/>
         <w:numPr>
           <w:ilvl w:val="0"/>
           <w:numId w:val="1"/>
@@ -1327,7 +1391,7 @@
     </w:p>
     <w:p>
       <w:pPr>
-        <w:pStyle w:val="ListParagraph"/>
+        <w:pStyle w:val="a4"/>
         <w:numPr>
           <w:ilvl w:val="0"/>
           <w:numId w:val="1"/>
@@ -1354,7 +1418,7 @@
     </w:p>
     <w:p>
       <w:pPr>
-        <w:pStyle w:val="ListParagraph"/>
+        <w:pStyle w:val="a4"/>
         <w:numPr>
           <w:ilvl w:val="1"/>
           <w:numId w:val="28"/>
@@ -1374,7 +1438,7 @@
     </w:p>
     <w:p>
       <w:pPr>
-        <w:pStyle w:val="ListParagraph"/>
+        <w:pStyle w:val="a4"/>
         <w:numPr>
           <w:ilvl w:val="1"/>
           <w:numId w:val="28"/>
@@ -1394,7 +1458,7 @@
     </w:p>
     <w:p>
       <w:pPr>
-        <w:pStyle w:val="ListParagraph"/>
+        <w:pStyle w:val="a4"/>
         <w:numPr>
           <w:ilvl w:val="1"/>
           <w:numId w:val="28"/>
@@ -1414,7 +1478,7 @@
     </w:p>
     <w:p>
       <w:pPr>
-        <w:pStyle w:val="ListParagraph"/>
+        <w:pStyle w:val="a4"/>
         <w:numPr>
           <w:ilvl w:val="1"/>
           <w:numId w:val="28"/>
@@ -1434,7 +1498,7 @@
     </w:p>
     <w:p>
       <w:pPr>
-        <w:pStyle w:val="ListParagraph"/>
+        <w:pStyle w:val="a4"/>
         <w:numPr>
           <w:ilvl w:val="1"/>
           <w:numId w:val="28"/>
@@ -1454,7 +1518,7 @@
     </w:p>
     <w:p>
       <w:pPr>
-        <w:pStyle w:val="ListParagraph"/>
+        <w:pStyle w:val="a4"/>
         <w:numPr>
           <w:ilvl w:val="0"/>
           <w:numId w:val="1"/>
@@ -1474,7 +1538,7 @@
     </w:p>
     <w:p>
       <w:pPr>
-        <w:pStyle w:val="ListParagraph"/>
+        <w:pStyle w:val="a4"/>
         <w:numPr>
           <w:ilvl w:val="0"/>
           <w:numId w:val="1"/>
@@ -1501,7 +1565,7 @@
     </w:p>
     <w:p>
       <w:pPr>
-        <w:pStyle w:val="ListParagraph"/>
+        <w:pStyle w:val="a4"/>
         <w:numPr>
           <w:ilvl w:val="1"/>
           <w:numId w:val="1"/>
@@ -1521,7 +1585,7 @@
     </w:p>
     <w:p>
       <w:pPr>
-        <w:pStyle w:val="ListParagraph"/>
+        <w:pStyle w:val="a4"/>
         <w:numPr>
           <w:ilvl w:val="0"/>
           <w:numId w:val="1"/>
@@ -1548,7 +1612,7 @@
     </w:p>
     <w:p>
       <w:pPr>
-        <w:pStyle w:val="ListParagraph"/>
+        <w:pStyle w:val="a4"/>
         <w:numPr>
           <w:ilvl w:val="0"/>
           <w:numId w:val="1"/>
@@ -1611,7 +1675,7 @@
     </w:p>
     <w:p>
       <w:pPr>
-        <w:pStyle w:val="ListParagraph"/>
+        <w:pStyle w:val="a4"/>
         <w:numPr>
           <w:ilvl w:val="0"/>
           <w:numId w:val="2"/>
@@ -1633,7 +1697,7 @@
     </w:p>
     <w:p>
       <w:pPr>
-        <w:pStyle w:val="ListParagraph"/>
+        <w:pStyle w:val="a4"/>
         <w:ind w:left="360"/>
         <w:jc w:val="both"/>
         <w:rPr>
@@ -1875,7 +1939,7 @@
     </w:p>
     <w:p>
       <w:pPr>
-        <w:pStyle w:val="ListParagraph"/>
+        <w:pStyle w:val="a4"/>
         <w:ind w:left="360"/>
         <w:rPr>
           <w:sz w:val="24"/>
@@ -1885,7 +1949,7 @@
     </w:p>
     <w:p>
       <w:pPr>
-        <w:pStyle w:val="ListParagraph"/>
+        <w:pStyle w:val="a4"/>
         <w:numPr>
           <w:ilvl w:val="0"/>
           <w:numId w:val="2"/>
@@ -1908,7 +1972,7 @@
     </w:p>
     <w:p>
       <w:pPr>
-        <w:pStyle w:val="ListParagraph"/>
+        <w:pStyle w:val="a4"/>
         <w:numPr>
           <w:ilvl w:val="1"/>
           <w:numId w:val="2"/>
@@ -1974,7 +2038,7 @@
     </w:p>
     <w:p>
       <w:pPr>
-        <w:pStyle w:val="ListParagraph"/>
+        <w:pStyle w:val="a4"/>
         <w:numPr>
           <w:ilvl w:val="1"/>
           <w:numId w:val="2"/>
@@ -2015,7 +2079,7 @@
       <w:hyperlink r:id="rId8" w:history="1">
         <w:r>
           <w:rPr>
-            <w:rStyle w:val="Hyperlink"/>
+            <w:rStyle w:val="ad"/>
             <w:sz w:val="24"/>
             <w:szCs w:val="24"/>
           </w:rPr>
@@ -2027,39 +2091,7 @@
           <w:sz w:val="24"/>
           <w:szCs w:val="24"/>
         </w:rPr>
-        <w:t xml:space="preserve"> and is in complete code freeze, ready for testing. The testing is going to be performed by five independent teams of quality assurance trainees. Each of the teams will have responsibility to test a set of functionalities. The cost of testing will be the cost of the trainer staff and the infrastructure to perform the training. The tools used will be either open </w:t>
-      </w:r>
-      <w:proofErr w:type="gramStart"/>
-      <w:r>
-        <w:rPr>
-          <w:sz w:val="24"/>
-          <w:szCs w:val="24"/>
-        </w:rPr>
-        <w:t>source</w:t>
-      </w:r>
-      <w:proofErr w:type="gramEnd"/>
-      <w:r>
-        <w:rPr>
-          <w:sz w:val="24"/>
-          <w:szCs w:val="24"/>
-        </w:rPr>
-        <w:t xml:space="preserve"> or </w:t>
-      </w:r>
-      <w:proofErr w:type="spellStart"/>
-      <w:r>
-        <w:rPr>
-          <w:sz w:val="24"/>
-          <w:szCs w:val="24"/>
-        </w:rPr>
-        <w:t>Telerik</w:t>
-      </w:r>
-      <w:proofErr w:type="spellEnd"/>
-      <w:r>
-        <w:rPr>
-          <w:sz w:val="24"/>
-          <w:szCs w:val="24"/>
-        </w:rPr>
-        <w:t xml:space="preserve"> products.</w:t>
+        <w:t xml:space="preserve"> and is in complete code freeze, ready for testing. The testing is going to be performed by five independent teams of quality assurance trainees. Each of the teams will have responsibility to test a set of functionalities. The cost of testing will be the cost of the trainer staff and the infrastructure to perform the training. The tools used will be either open source or Telerik products.</w:t>
       </w:r>
     </w:p>
     <w:p>
@@ -2074,7 +2106,7 @@
     </w:p>
     <w:p>
       <w:pPr>
-        <w:pStyle w:val="ListParagraph"/>
+        <w:pStyle w:val="a4"/>
         <w:numPr>
           <w:ilvl w:val="0"/>
           <w:numId w:val="2"/>
@@ -2097,7 +2129,7 @@
     </w:p>
     <w:p>
       <w:pPr>
-        <w:pStyle w:val="ListParagraph"/>
+        <w:pStyle w:val="a4"/>
         <w:numPr>
           <w:ilvl w:val="1"/>
           <w:numId w:val="2"/>
@@ -2138,7 +2170,7 @@
       <w:hyperlink r:id="rId9" w:history="1">
         <w:r>
           <w:rPr>
-            <w:rStyle w:val="Hyperlink"/>
+            <w:rStyle w:val="ad"/>
             <w:sz w:val="24"/>
             <w:szCs w:val="24"/>
           </w:rPr>
@@ -2147,7 +2179,7 @@
       </w:hyperlink>
       <w:r>
         <w:rPr>
-          <w:rStyle w:val="Hyperlink"/>
+          <w:rStyle w:val="ad"/>
           <w:sz w:val="24"/>
           <w:szCs w:val="24"/>
         </w:rPr>
@@ -2155,7 +2187,7 @@
       </w:r>
       <w:r>
         <w:rPr>
-          <w:rStyle w:val="Hyperlink"/>
+          <w:rStyle w:val="ad"/>
           <w:color w:val="auto"/>
           <w:sz w:val="24"/>
           <w:szCs w:val="24"/>
@@ -2177,7 +2209,7 @@
     </w:p>
     <w:p>
       <w:pPr>
-        <w:pStyle w:val="ListParagraph"/>
+        <w:pStyle w:val="a4"/>
         <w:numPr>
           <w:ilvl w:val="1"/>
           <w:numId w:val="2"/>
@@ -2229,7 +2261,7 @@
     </w:p>
     <w:p>
       <w:pPr>
-        <w:pStyle w:val="ListParagraph"/>
+        <w:pStyle w:val="a4"/>
         <w:numPr>
           <w:ilvl w:val="0"/>
           <w:numId w:val="30"/>
@@ -2271,7 +2303,7 @@
     </w:p>
     <w:p>
       <w:pPr>
-        <w:pStyle w:val="ListParagraph"/>
+        <w:pStyle w:val="a4"/>
         <w:numPr>
           <w:ilvl w:val="0"/>
           <w:numId w:val="30"/>
@@ -2320,7 +2352,7 @@
     </w:p>
     <w:p>
       <w:pPr>
-        <w:pStyle w:val="ListParagraph"/>
+        <w:pStyle w:val="a4"/>
         <w:numPr>
           <w:ilvl w:val="0"/>
           <w:numId w:val="30"/>
@@ -2376,7 +2408,7 @@
     </w:p>
     <w:p>
       <w:pPr>
-        <w:pStyle w:val="ListParagraph"/>
+        <w:pStyle w:val="a4"/>
         <w:numPr>
           <w:ilvl w:val="0"/>
           <w:numId w:val="30"/>
@@ -2432,7 +2464,7 @@
     </w:p>
     <w:p>
       <w:pPr>
-        <w:pStyle w:val="ListParagraph"/>
+        <w:pStyle w:val="a4"/>
         <w:numPr>
           <w:ilvl w:val="0"/>
           <w:numId w:val="30"/>
@@ -2453,7 +2485,7 @@
     </w:p>
     <w:p>
       <w:pPr>
-        <w:pStyle w:val="ListParagraph"/>
+        <w:pStyle w:val="a4"/>
         <w:ind w:left="1860"/>
         <w:rPr>
           <w:sz w:val="24"/>
@@ -2463,7 +2495,7 @@
     </w:p>
     <w:p>
       <w:pPr>
-        <w:pStyle w:val="ListParagraph"/>
+        <w:pStyle w:val="a4"/>
         <w:numPr>
           <w:ilvl w:val="1"/>
           <w:numId w:val="2"/>
@@ -2472,6 +2504,7 @@
           <w:b/>
           <w:sz w:val="28"/>
           <w:szCs w:val="28"/>
+          <w:highlight w:val="yellow"/>
         </w:rPr>
       </w:pPr>
       <w:r>
@@ -2479,6 +2512,7 @@
           <w:b/>
           <w:sz w:val="28"/>
           <w:szCs w:val="28"/>
+          <w:highlight w:val="yellow"/>
         </w:rPr>
         <w:t xml:space="preserve">Pass-Fail criteria </w:t>
       </w:r>
@@ -2495,13 +2529,14 @@
         <w:rPr>
           <w:sz w:val="24"/>
           <w:szCs w:val="24"/>
+          <w:highlight w:val="yellow"/>
         </w:rPr>
         <w:t>Any test that fails to deliver the expected result must be logged to the bug tracking system. All questions regarding the tests expected results must be addressed to the team leader.</w:t>
       </w:r>
     </w:p>
     <w:p>
       <w:pPr>
-        <w:pStyle w:val="ListParagraph"/>
+        <w:pStyle w:val="a4"/>
         <w:numPr>
           <w:ilvl w:val="0"/>
           <w:numId w:val="2"/>
@@ -2523,7 +2558,7 @@
     </w:p>
     <w:p>
       <w:pPr>
-        <w:pStyle w:val="ListParagraph"/>
+        <w:pStyle w:val="a4"/>
         <w:rPr>
           <w:b/>
           <w:sz w:val="28"/>
@@ -2533,10 +2568,10 @@
     </w:p>
     <w:tbl>
       <w:tblPr>
-        <w:tblStyle w:val="LightGrid-Accent5"/>
+        <w:tblStyle w:val="-50"/>
         <w:tblW w:w="0" w:type="auto"/>
         <w:tblInd w:w="534" w:type="dxa"/>
-        <w:tblLook w:val="04A0"/>
+        <w:tblLook w:val="04A0" w:firstRow="1" w:lastRow="0" w:firstColumn="1" w:lastColumn="0" w:noHBand="0" w:noVBand="1"/>
       </w:tblPr>
       <w:tblGrid>
         <w:gridCol w:w="7147"/>
@@ -2544,18 +2579,18 @@
       </w:tblGrid>
       <w:tr>
         <w:trPr>
-          <w:cnfStyle w:val="100000000000"/>
+          <w:cnfStyle w:val="100000000000" w:firstRow="1" w:lastRow="0" w:firstColumn="0" w:lastColumn="0" w:oddVBand="0" w:evenVBand="0" w:oddHBand="0" w:evenHBand="0" w:firstRowFirstColumn="0" w:firstRowLastColumn="0" w:lastRowFirstColumn="0" w:lastRowLastColumn="0"/>
           <w:trHeight w:val="505"/>
         </w:trPr>
         <w:tc>
           <w:tcPr>
-            <w:cnfStyle w:val="001000000000"/>
+            <w:cnfStyle w:val="001000000000" w:firstRow="0" w:lastRow="0" w:firstColumn="1" w:lastColumn="0" w:oddVBand="0" w:evenVBand="0" w:oddHBand="0" w:evenHBand="0" w:firstRowFirstColumn="0" w:firstRowLastColumn="0" w:lastRowFirstColumn="0" w:lastRowLastColumn="0"/>
             <w:tcW w:w="10526" w:type="dxa"/>
             <w:gridSpan w:val="2"/>
           </w:tcPr>
           <w:p>
             <w:pPr>
-              <w:pStyle w:val="ListParagraph"/>
+              <w:pStyle w:val="a4"/>
               <w:ind w:left="0"/>
               <w:jc w:val="center"/>
               <w:rPr>
@@ -2577,17 +2612,17 @@
       </w:tr>
       <w:tr>
         <w:trPr>
-          <w:cnfStyle w:val="000000100000"/>
+          <w:cnfStyle w:val="000000100000" w:firstRow="0" w:lastRow="0" w:firstColumn="0" w:lastColumn="0" w:oddVBand="0" w:evenVBand="0" w:oddHBand="1" w:evenHBand="0" w:firstRowFirstColumn="0" w:firstRowLastColumn="0" w:lastRowFirstColumn="0" w:lastRowLastColumn="0"/>
           <w:trHeight w:val="351"/>
         </w:trPr>
         <w:tc>
           <w:tcPr>
-            <w:cnfStyle w:val="001000000000"/>
+            <w:cnfStyle w:val="001000000000" w:firstRow="0" w:lastRow="0" w:firstColumn="1" w:lastColumn="0" w:oddVBand="0" w:evenVBand="0" w:oddHBand="0" w:evenHBand="0" w:firstRowFirstColumn="0" w:firstRowLastColumn="0" w:lastRowFirstColumn="0" w:lastRowLastColumn="0"/>
             <w:tcW w:w="7147" w:type="dxa"/>
           </w:tcPr>
           <w:p>
             <w:pPr>
-              <w:pStyle w:val="ListParagraph"/>
+              <w:pStyle w:val="a4"/>
               <w:ind w:left="0"/>
               <w:rPr>
                 <w:rFonts w:asciiTheme="minorHAnsi" w:hAnsiTheme="minorHAnsi"/>
@@ -2613,10 +2648,10 @@
           </w:tcPr>
           <w:p>
             <w:pPr>
-              <w:pStyle w:val="ListParagraph"/>
+              <w:pStyle w:val="a4"/>
               <w:ind w:left="0"/>
               <w:jc w:val="center"/>
-              <w:cnfStyle w:val="000000100000"/>
+              <w:cnfStyle w:val="000000100000" w:firstRow="0" w:lastRow="0" w:firstColumn="0" w:lastColumn="0" w:oddVBand="0" w:evenVBand="0" w:oddHBand="1" w:evenHBand="0" w:firstRowFirstColumn="0" w:firstRowLastColumn="0" w:lastRowFirstColumn="0" w:lastRowLastColumn="0"/>
               <w:rPr>
                 <w:sz w:val="24"/>
                 <w:szCs w:val="24"/>
@@ -2634,17 +2669,17 @@
       </w:tr>
       <w:tr>
         <w:trPr>
-          <w:cnfStyle w:val="000000010000"/>
+          <w:cnfStyle w:val="000000010000" w:firstRow="0" w:lastRow="0" w:firstColumn="0" w:lastColumn="0" w:oddVBand="0" w:evenVBand="0" w:oddHBand="0" w:evenHBand="1" w:firstRowFirstColumn="0" w:firstRowLastColumn="0" w:lastRowFirstColumn="0" w:lastRowLastColumn="0"/>
           <w:trHeight w:val="367"/>
         </w:trPr>
         <w:tc>
           <w:tcPr>
-            <w:cnfStyle w:val="001000000000"/>
+            <w:cnfStyle w:val="001000000000" w:firstRow="0" w:lastRow="0" w:firstColumn="1" w:lastColumn="0" w:oddVBand="0" w:evenVBand="0" w:oddHBand="0" w:evenHBand="0" w:firstRowFirstColumn="0" w:firstRowLastColumn="0" w:lastRowFirstColumn="0" w:lastRowLastColumn="0"/>
             <w:tcW w:w="7147" w:type="dxa"/>
           </w:tcPr>
           <w:p>
             <w:pPr>
-              <w:pStyle w:val="ListParagraph"/>
+              <w:pStyle w:val="a4"/>
               <w:ind w:left="0"/>
               <w:rPr>
                 <w:rFonts w:asciiTheme="minorHAnsi" w:hAnsiTheme="minorHAnsi"/>
@@ -2670,10 +2705,10 @@
           </w:tcPr>
           <w:p>
             <w:pPr>
-              <w:pStyle w:val="ListParagraph"/>
+              <w:pStyle w:val="a4"/>
               <w:ind w:left="0"/>
               <w:jc w:val="center"/>
-              <w:cnfStyle w:val="000000010000"/>
+              <w:cnfStyle w:val="000000010000" w:firstRow="0" w:lastRow="0" w:firstColumn="0" w:lastColumn="0" w:oddVBand="0" w:evenVBand="0" w:oddHBand="0" w:evenHBand="1" w:firstRowFirstColumn="0" w:firstRowLastColumn="0" w:lastRowFirstColumn="0" w:lastRowLastColumn="0"/>
               <w:rPr>
                 <w:sz w:val="24"/>
                 <w:szCs w:val="24"/>
@@ -2691,17 +2726,17 @@
       </w:tr>
       <w:tr>
         <w:trPr>
-          <w:cnfStyle w:val="000000100000"/>
+          <w:cnfStyle w:val="000000100000" w:firstRow="0" w:lastRow="0" w:firstColumn="0" w:lastColumn="0" w:oddVBand="0" w:evenVBand="0" w:oddHBand="1" w:evenHBand="0" w:firstRowFirstColumn="0" w:firstRowLastColumn="0" w:lastRowFirstColumn="0" w:lastRowLastColumn="0"/>
           <w:trHeight w:val="351"/>
         </w:trPr>
         <w:tc>
           <w:tcPr>
-            <w:cnfStyle w:val="001000000000"/>
+            <w:cnfStyle w:val="001000000000" w:firstRow="0" w:lastRow="0" w:firstColumn="1" w:lastColumn="0" w:oddVBand="0" w:evenVBand="0" w:oddHBand="0" w:evenHBand="0" w:firstRowFirstColumn="0" w:firstRowLastColumn="0" w:lastRowFirstColumn="0" w:lastRowLastColumn="0"/>
             <w:tcW w:w="7147" w:type="dxa"/>
           </w:tcPr>
           <w:p>
             <w:pPr>
-              <w:pStyle w:val="ListParagraph"/>
+              <w:pStyle w:val="a4"/>
               <w:ind w:left="0"/>
               <w:rPr>
                 <w:rFonts w:asciiTheme="minorHAnsi" w:hAnsiTheme="minorHAnsi"/>
@@ -2727,10 +2762,10 @@
           </w:tcPr>
           <w:p>
             <w:pPr>
-              <w:pStyle w:val="ListParagraph"/>
+              <w:pStyle w:val="a4"/>
               <w:ind w:left="0"/>
               <w:jc w:val="center"/>
-              <w:cnfStyle w:val="000000100000"/>
+              <w:cnfStyle w:val="000000100000" w:firstRow="0" w:lastRow="0" w:firstColumn="0" w:lastColumn="0" w:oddVBand="0" w:evenVBand="0" w:oddHBand="1" w:evenHBand="0" w:firstRowFirstColumn="0" w:firstRowLastColumn="0" w:lastRowFirstColumn="0" w:lastRowLastColumn="0"/>
               <w:rPr>
                 <w:sz w:val="24"/>
                 <w:szCs w:val="24"/>
@@ -2748,17 +2783,17 @@
       </w:tr>
       <w:tr>
         <w:trPr>
-          <w:cnfStyle w:val="000000010000"/>
+          <w:cnfStyle w:val="000000010000" w:firstRow="0" w:lastRow="0" w:firstColumn="0" w:lastColumn="0" w:oddVBand="0" w:evenVBand="0" w:oddHBand="0" w:evenHBand="1" w:firstRowFirstColumn="0" w:firstRowLastColumn="0" w:lastRowFirstColumn="0" w:lastRowLastColumn="0"/>
           <w:trHeight w:val="367"/>
         </w:trPr>
         <w:tc>
           <w:tcPr>
-            <w:cnfStyle w:val="001000000000"/>
+            <w:cnfStyle w:val="001000000000" w:firstRow="0" w:lastRow="0" w:firstColumn="1" w:lastColumn="0" w:oddVBand="0" w:evenVBand="0" w:oddHBand="0" w:evenHBand="0" w:firstRowFirstColumn="0" w:firstRowLastColumn="0" w:lastRowFirstColumn="0" w:lastRowLastColumn="0"/>
             <w:tcW w:w="7147" w:type="dxa"/>
           </w:tcPr>
           <w:p>
             <w:pPr>
-              <w:pStyle w:val="ListParagraph"/>
+              <w:pStyle w:val="a4"/>
               <w:ind w:left="0"/>
               <w:rPr>
                 <w:rFonts w:asciiTheme="minorHAnsi" w:hAnsiTheme="minorHAnsi"/>
@@ -2784,10 +2819,10 @@
           </w:tcPr>
           <w:p>
             <w:pPr>
-              <w:pStyle w:val="ListParagraph"/>
+              <w:pStyle w:val="a4"/>
               <w:ind w:left="0"/>
               <w:jc w:val="center"/>
-              <w:cnfStyle w:val="000000010000"/>
+              <w:cnfStyle w:val="000000010000" w:firstRow="0" w:lastRow="0" w:firstColumn="0" w:lastColumn="0" w:oddVBand="0" w:evenVBand="0" w:oddHBand="0" w:evenHBand="1" w:firstRowFirstColumn="0" w:firstRowLastColumn="0" w:lastRowFirstColumn="0" w:lastRowLastColumn="0"/>
               <w:rPr>
                 <w:sz w:val="24"/>
                 <w:szCs w:val="24"/>
@@ -2805,17 +2840,17 @@
       </w:tr>
       <w:tr>
         <w:trPr>
-          <w:cnfStyle w:val="000000100000"/>
+          <w:cnfStyle w:val="000000100000" w:firstRow="0" w:lastRow="0" w:firstColumn="0" w:lastColumn="0" w:oddVBand="0" w:evenVBand="0" w:oddHBand="1" w:evenHBand="0" w:firstRowFirstColumn="0" w:firstRowLastColumn="0" w:lastRowFirstColumn="0" w:lastRowLastColumn="0"/>
           <w:trHeight w:val="351"/>
         </w:trPr>
         <w:tc>
           <w:tcPr>
-            <w:cnfStyle w:val="001000000000"/>
+            <w:cnfStyle w:val="001000000000" w:firstRow="0" w:lastRow="0" w:firstColumn="1" w:lastColumn="0" w:oddVBand="0" w:evenVBand="0" w:oddHBand="0" w:evenHBand="0" w:firstRowFirstColumn="0" w:firstRowLastColumn="0" w:lastRowFirstColumn="0" w:lastRowLastColumn="0"/>
             <w:tcW w:w="7147" w:type="dxa"/>
           </w:tcPr>
           <w:p>
             <w:pPr>
-              <w:pStyle w:val="ListParagraph"/>
+              <w:pStyle w:val="a4"/>
               <w:ind w:left="0"/>
               <w:rPr>
                 <w:rFonts w:asciiTheme="minorHAnsi" w:hAnsiTheme="minorHAnsi"/>
@@ -2841,10 +2876,10 @@
           </w:tcPr>
           <w:p>
             <w:pPr>
-              <w:pStyle w:val="ListParagraph"/>
+              <w:pStyle w:val="a4"/>
               <w:ind w:left="0"/>
               <w:jc w:val="center"/>
-              <w:cnfStyle w:val="000000100000"/>
+              <w:cnfStyle w:val="000000100000" w:firstRow="0" w:lastRow="0" w:firstColumn="0" w:lastColumn="0" w:oddVBand="0" w:evenVBand="0" w:oddHBand="1" w:evenHBand="0" w:firstRowFirstColumn="0" w:firstRowLastColumn="0" w:lastRowFirstColumn="0" w:lastRowLastColumn="0"/>
               <w:rPr>
                 <w:sz w:val="24"/>
                 <w:szCs w:val="24"/>
@@ -2862,17 +2897,17 @@
       </w:tr>
       <w:tr>
         <w:trPr>
-          <w:cnfStyle w:val="000000010000"/>
+          <w:cnfStyle w:val="000000010000" w:firstRow="0" w:lastRow="0" w:firstColumn="0" w:lastColumn="0" w:oddVBand="0" w:evenVBand="0" w:oddHBand="0" w:evenHBand="1" w:firstRowFirstColumn="0" w:firstRowLastColumn="0" w:lastRowFirstColumn="0" w:lastRowLastColumn="0"/>
           <w:trHeight w:val="367"/>
         </w:trPr>
         <w:tc>
           <w:tcPr>
-            <w:cnfStyle w:val="001000000000"/>
+            <w:cnfStyle w:val="001000000000" w:firstRow="0" w:lastRow="0" w:firstColumn="1" w:lastColumn="0" w:oddVBand="0" w:evenVBand="0" w:oddHBand="0" w:evenHBand="0" w:firstRowFirstColumn="0" w:firstRowLastColumn="0" w:lastRowFirstColumn="0" w:lastRowLastColumn="0"/>
             <w:tcW w:w="7147" w:type="dxa"/>
           </w:tcPr>
           <w:p>
             <w:pPr>
-              <w:pStyle w:val="ListParagraph"/>
+              <w:pStyle w:val="a4"/>
               <w:ind w:left="0"/>
               <w:rPr>
                 <w:rFonts w:asciiTheme="minorHAnsi" w:hAnsiTheme="minorHAnsi"/>
@@ -2898,10 +2933,10 @@
           </w:tcPr>
           <w:p>
             <w:pPr>
-              <w:pStyle w:val="ListParagraph"/>
+              <w:pStyle w:val="a4"/>
               <w:ind w:left="0"/>
               <w:jc w:val="center"/>
-              <w:cnfStyle w:val="000000010000"/>
+              <w:cnfStyle w:val="000000010000" w:firstRow="0" w:lastRow="0" w:firstColumn="0" w:lastColumn="0" w:oddVBand="0" w:evenVBand="0" w:oddHBand="0" w:evenHBand="1" w:firstRowFirstColumn="0" w:firstRowLastColumn="0" w:lastRowFirstColumn="0" w:lastRowLastColumn="0"/>
               <w:rPr>
                 <w:sz w:val="24"/>
                 <w:szCs w:val="24"/>
@@ -2919,17 +2954,17 @@
       </w:tr>
       <w:tr>
         <w:trPr>
-          <w:cnfStyle w:val="000000100000"/>
+          <w:cnfStyle w:val="000000100000" w:firstRow="0" w:lastRow="0" w:firstColumn="0" w:lastColumn="0" w:oddVBand="0" w:evenVBand="0" w:oddHBand="1" w:evenHBand="0" w:firstRowFirstColumn="0" w:firstRowLastColumn="0" w:lastRowFirstColumn="0" w:lastRowLastColumn="0"/>
           <w:trHeight w:val="351"/>
         </w:trPr>
         <w:tc>
           <w:tcPr>
-            <w:cnfStyle w:val="001000000000"/>
+            <w:cnfStyle w:val="001000000000" w:firstRow="0" w:lastRow="0" w:firstColumn="1" w:lastColumn="0" w:oddVBand="0" w:evenVBand="0" w:oddHBand="0" w:evenHBand="0" w:firstRowFirstColumn="0" w:firstRowLastColumn="0" w:lastRowFirstColumn="0" w:lastRowLastColumn="0"/>
             <w:tcW w:w="7147" w:type="dxa"/>
           </w:tcPr>
           <w:p>
             <w:pPr>
-              <w:pStyle w:val="ListParagraph"/>
+              <w:pStyle w:val="a4"/>
               <w:ind w:left="0"/>
               <w:rPr>
                 <w:rFonts w:asciiTheme="minorHAnsi" w:hAnsiTheme="minorHAnsi"/>
@@ -2955,10 +2990,10 @@
           </w:tcPr>
           <w:p>
             <w:pPr>
-              <w:pStyle w:val="ListParagraph"/>
+              <w:pStyle w:val="a4"/>
               <w:ind w:left="0"/>
               <w:jc w:val="center"/>
-              <w:cnfStyle w:val="000000100000"/>
+              <w:cnfStyle w:val="000000100000" w:firstRow="0" w:lastRow="0" w:firstColumn="0" w:lastColumn="0" w:oddVBand="0" w:evenVBand="0" w:oddHBand="1" w:evenHBand="0" w:firstRowFirstColumn="0" w:firstRowLastColumn="0" w:lastRowFirstColumn="0" w:lastRowLastColumn="0"/>
               <w:rPr>
                 <w:sz w:val="24"/>
                 <w:szCs w:val="24"/>
@@ -2976,17 +3011,17 @@
       </w:tr>
       <w:tr>
         <w:trPr>
-          <w:cnfStyle w:val="000000010000"/>
+          <w:cnfStyle w:val="000000010000" w:firstRow="0" w:lastRow="0" w:firstColumn="0" w:lastColumn="0" w:oddVBand="0" w:evenVBand="0" w:oddHBand="0" w:evenHBand="1" w:firstRowFirstColumn="0" w:firstRowLastColumn="0" w:lastRowFirstColumn="0" w:lastRowLastColumn="0"/>
           <w:trHeight w:val="351"/>
         </w:trPr>
         <w:tc>
           <w:tcPr>
-            <w:cnfStyle w:val="001000000000"/>
+            <w:cnfStyle w:val="001000000000" w:firstRow="0" w:lastRow="0" w:firstColumn="1" w:lastColumn="0" w:oddVBand="0" w:evenVBand="0" w:oddHBand="0" w:evenHBand="0" w:firstRowFirstColumn="0" w:firstRowLastColumn="0" w:lastRowFirstColumn="0" w:lastRowLastColumn="0"/>
             <w:tcW w:w="7147" w:type="dxa"/>
           </w:tcPr>
           <w:p>
             <w:pPr>
-              <w:pStyle w:val="ListParagraph"/>
+              <w:pStyle w:val="a4"/>
               <w:ind w:left="0"/>
               <w:rPr>
                 <w:rFonts w:asciiTheme="minorHAnsi" w:hAnsiTheme="minorHAnsi"/>
@@ -3012,10 +3047,10 @@
           </w:tcPr>
           <w:p>
             <w:pPr>
-              <w:pStyle w:val="ListParagraph"/>
+              <w:pStyle w:val="a4"/>
               <w:ind w:left="0"/>
               <w:jc w:val="center"/>
-              <w:cnfStyle w:val="000000010000"/>
+              <w:cnfStyle w:val="000000010000" w:firstRow="0" w:lastRow="0" w:firstColumn="0" w:lastColumn="0" w:oddVBand="0" w:evenVBand="0" w:oddHBand="0" w:evenHBand="1" w:firstRowFirstColumn="0" w:firstRowLastColumn="0" w:lastRowFirstColumn="0" w:lastRowLastColumn="0"/>
               <w:rPr>
                 <w:sz w:val="24"/>
                 <w:szCs w:val="24"/>
@@ -3088,7 +3123,7 @@
     </w:p>
     <w:p>
       <w:pPr>
-        <w:pStyle w:val="ListParagraph"/>
+        <w:pStyle w:val="a4"/>
         <w:numPr>
           <w:ilvl w:val="0"/>
           <w:numId w:val="2"/>
@@ -3129,10 +3164,10 @@
     </w:p>
     <w:tbl>
       <w:tblPr>
-        <w:tblStyle w:val="LightGrid-Accent5"/>
+        <w:tblStyle w:val="-50"/>
         <w:tblW w:w="0" w:type="auto"/>
         <w:tblInd w:w="491" w:type="dxa"/>
-        <w:tblLook w:val="04A0"/>
+        <w:tblLook w:val="04A0" w:firstRow="1" w:lastRow="0" w:firstColumn="1" w:lastColumn="0" w:noHBand="0" w:noVBand="1"/>
       </w:tblPr>
       <w:tblGrid>
         <w:gridCol w:w="338"/>
@@ -3142,11 +3177,11 @@
       </w:tblGrid>
       <w:tr>
         <w:trPr>
-          <w:cnfStyle w:val="100000000000"/>
+          <w:cnfStyle w:val="100000000000" w:firstRow="1" w:lastRow="0" w:firstColumn="0" w:lastColumn="0" w:oddVBand="0" w:evenVBand="0" w:oddHBand="0" w:evenHBand="0" w:firstRowFirstColumn="0" w:firstRowLastColumn="0" w:lastRowFirstColumn="0" w:lastRowLastColumn="0"/>
         </w:trPr>
         <w:tc>
           <w:tcPr>
-            <w:cnfStyle w:val="001000000000"/>
+            <w:cnfStyle w:val="001000000000" w:firstRow="0" w:lastRow="0" w:firstColumn="1" w:lastColumn="0" w:oddVBand="0" w:evenVBand="0" w:oddHBand="0" w:evenHBand="0" w:firstRowFirstColumn="0" w:firstRowLastColumn="0" w:lastRowFirstColumn="0" w:lastRowLastColumn="0"/>
             <w:tcW w:w="338" w:type="dxa"/>
           </w:tcPr>
           <w:p>
@@ -3168,7 +3203,7 @@
           <w:p>
             <w:pPr>
               <w:jc w:val="center"/>
-              <w:cnfStyle w:val="100000000000"/>
+              <w:cnfStyle w:val="100000000000" w:firstRow="1" w:lastRow="0" w:firstColumn="0" w:lastColumn="0" w:oddVBand="0" w:evenVBand="0" w:oddHBand="0" w:evenHBand="0" w:firstRowFirstColumn="0" w:firstRowLastColumn="0" w:lastRowFirstColumn="0" w:lastRowLastColumn="0"/>
               <w:rPr>
                 <w:rFonts w:asciiTheme="minorHAnsi" w:hAnsiTheme="minorHAnsi"/>
                 <w:sz w:val="28"/>
@@ -3192,7 +3227,7 @@
           <w:p>
             <w:pPr>
               <w:jc w:val="center"/>
-              <w:cnfStyle w:val="100000000000"/>
+              <w:cnfStyle w:val="100000000000" w:firstRow="1" w:lastRow="0" w:firstColumn="0" w:lastColumn="0" w:oddVBand="0" w:evenVBand="0" w:oddHBand="0" w:evenHBand="0" w:firstRowFirstColumn="0" w:firstRowLastColumn="0" w:lastRowFirstColumn="0" w:lastRowLastColumn="0"/>
               <w:rPr>
                 <w:rFonts w:asciiTheme="minorHAnsi" w:hAnsiTheme="minorHAnsi"/>
                 <w:sz w:val="28"/>
@@ -3216,7 +3251,7 @@
           <w:p>
             <w:pPr>
               <w:jc w:val="center"/>
-              <w:cnfStyle w:val="100000000000"/>
+              <w:cnfStyle w:val="100000000000" w:firstRow="1" w:lastRow="0" w:firstColumn="0" w:lastColumn="0" w:oddVBand="0" w:evenVBand="0" w:oddHBand="0" w:evenHBand="0" w:firstRowFirstColumn="0" w:firstRowLastColumn="0" w:lastRowFirstColumn="0" w:lastRowLastColumn="0"/>
               <w:rPr>
                 <w:rFonts w:asciiTheme="minorHAnsi" w:hAnsiTheme="minorHAnsi"/>
                 <w:sz w:val="28"/>
@@ -3236,11 +3271,11 @@
       </w:tr>
       <w:tr>
         <w:trPr>
-          <w:cnfStyle w:val="000000100000"/>
+          <w:cnfStyle w:val="000000100000" w:firstRow="0" w:lastRow="0" w:firstColumn="0" w:lastColumn="0" w:oddVBand="0" w:evenVBand="0" w:oddHBand="1" w:evenHBand="0" w:firstRowFirstColumn="0" w:firstRowLastColumn="0" w:lastRowFirstColumn="0" w:lastRowLastColumn="0"/>
         </w:trPr>
         <w:tc>
           <w:tcPr>
-            <w:cnfStyle w:val="001000000000"/>
+            <w:cnfStyle w:val="001000000000" w:firstRow="0" w:lastRow="0" w:firstColumn="1" w:lastColumn="0" w:oddVBand="0" w:evenVBand="0" w:oddHBand="0" w:evenHBand="0" w:firstRowFirstColumn="0" w:firstRowLastColumn="0" w:lastRowFirstColumn="0" w:lastRowLastColumn="0"/>
             <w:tcW w:w="338" w:type="dxa"/>
           </w:tcPr>
           <w:p>
@@ -3269,7 +3304,7 @@
           <w:p>
             <w:pPr>
               <w:jc w:val="center"/>
-              <w:cnfStyle w:val="000000100000"/>
+              <w:cnfStyle w:val="000000100000" w:firstRow="0" w:lastRow="0" w:firstColumn="0" w:lastColumn="0" w:oddVBand="0" w:evenVBand="0" w:oddHBand="1" w:evenHBand="0" w:firstRowFirstColumn="0" w:firstRowLastColumn="0" w:lastRowFirstColumn="0" w:lastRowLastColumn="0"/>
               <w:rPr>
                 <w:sz w:val="24"/>
                 <w:szCs w:val="24"/>
@@ -3291,7 +3326,7 @@
           <w:p>
             <w:pPr>
               <w:jc w:val="center"/>
-              <w:cnfStyle w:val="000000100000"/>
+              <w:cnfStyle w:val="000000100000" w:firstRow="0" w:lastRow="0" w:firstColumn="0" w:lastColumn="0" w:oddVBand="0" w:evenVBand="0" w:oddHBand="1" w:evenHBand="0" w:firstRowFirstColumn="0" w:firstRowLastColumn="0" w:lastRowFirstColumn="0" w:lastRowLastColumn="0"/>
               <w:rPr>
                 <w:sz w:val="24"/>
                 <w:szCs w:val="24"/>
@@ -3313,7 +3348,7 @@
           <w:p>
             <w:pPr>
               <w:jc w:val="center"/>
-              <w:cnfStyle w:val="000000100000"/>
+              <w:cnfStyle w:val="000000100000" w:firstRow="0" w:lastRow="0" w:firstColumn="0" w:lastColumn="0" w:oddVBand="0" w:evenVBand="0" w:oddHBand="1" w:evenHBand="0" w:firstRowFirstColumn="0" w:firstRowLastColumn="0" w:lastRowFirstColumn="0" w:lastRowLastColumn="0"/>
               <w:rPr>
                 <w:sz w:val="24"/>
                 <w:szCs w:val="24"/>
@@ -3331,11 +3366,11 @@
       </w:tr>
       <w:tr>
         <w:trPr>
-          <w:cnfStyle w:val="000000010000"/>
+          <w:cnfStyle w:val="000000010000" w:firstRow="0" w:lastRow="0" w:firstColumn="0" w:lastColumn="0" w:oddVBand="0" w:evenVBand="0" w:oddHBand="0" w:evenHBand="1" w:firstRowFirstColumn="0" w:firstRowLastColumn="0" w:lastRowFirstColumn="0" w:lastRowLastColumn="0"/>
         </w:trPr>
         <w:tc>
           <w:tcPr>
-            <w:cnfStyle w:val="001000000000"/>
+            <w:cnfStyle w:val="001000000000" w:firstRow="0" w:lastRow="0" w:firstColumn="1" w:lastColumn="0" w:oddVBand="0" w:evenVBand="0" w:oddHBand="0" w:evenHBand="0" w:firstRowFirstColumn="0" w:firstRowLastColumn="0" w:lastRowFirstColumn="0" w:lastRowLastColumn="0"/>
             <w:tcW w:w="338" w:type="dxa"/>
           </w:tcPr>
           <w:p>
@@ -3364,7 +3399,7 @@
           <w:p>
             <w:pPr>
               <w:jc w:val="center"/>
-              <w:cnfStyle w:val="000000010000"/>
+              <w:cnfStyle w:val="000000010000" w:firstRow="0" w:lastRow="0" w:firstColumn="0" w:lastColumn="0" w:oddVBand="0" w:evenVBand="0" w:oddHBand="0" w:evenHBand="1" w:firstRowFirstColumn="0" w:firstRowLastColumn="0" w:lastRowFirstColumn="0" w:lastRowLastColumn="0"/>
               <w:rPr>
                 <w:sz w:val="24"/>
                 <w:szCs w:val="24"/>
@@ -3386,7 +3421,7 @@
           <w:p>
             <w:pPr>
               <w:jc w:val="center"/>
-              <w:cnfStyle w:val="000000010000"/>
+              <w:cnfStyle w:val="000000010000" w:firstRow="0" w:lastRow="0" w:firstColumn="0" w:lastColumn="0" w:oddVBand="0" w:evenVBand="0" w:oddHBand="0" w:evenHBand="1" w:firstRowFirstColumn="0" w:firstRowLastColumn="0" w:lastRowFirstColumn="0" w:lastRowLastColumn="0"/>
               <w:rPr>
                 <w:sz w:val="24"/>
                 <w:szCs w:val="24"/>
@@ -3408,7 +3443,7 @@
           <w:p>
             <w:pPr>
               <w:jc w:val="center"/>
-              <w:cnfStyle w:val="000000010000"/>
+              <w:cnfStyle w:val="000000010000" w:firstRow="0" w:lastRow="0" w:firstColumn="0" w:lastColumn="0" w:oddVBand="0" w:evenVBand="0" w:oddHBand="0" w:evenHBand="1" w:firstRowFirstColumn="0" w:firstRowLastColumn="0" w:lastRowFirstColumn="0" w:lastRowLastColumn="0"/>
               <w:rPr>
                 <w:sz w:val="24"/>
                 <w:szCs w:val="24"/>
@@ -3419,7 +3454,21 @@
                 <w:sz w:val="24"/>
                 <w:szCs w:val="24"/>
               </w:rPr>
-              <w:t>Weekly review of team results by Team Owner</w:t>
+              <w:t xml:space="preserve">Weekly review of team results by </w:t>
+            </w:r>
+            <w:r>
+              <w:rPr>
+                <w:sz w:val="24"/>
+                <w:szCs w:val="24"/>
+              </w:rPr>
+              <w:t>Product</w:t>
+            </w:r>
+            <w:r>
+              <w:rPr>
+                <w:sz w:val="24"/>
+                <w:szCs w:val="24"/>
+              </w:rPr>
+              <w:t xml:space="preserve"> Owner</w:t>
             </w:r>
           </w:p>
         </w:tc>
@@ -3555,7 +3604,7 @@
     </w:p>
     <w:p>
       <w:pPr>
-        <w:pStyle w:val="ListParagraph"/>
+        <w:pStyle w:val="a4"/>
         <w:numPr>
           <w:ilvl w:val="0"/>
           <w:numId w:val="2"/>
@@ -3644,7 +3693,7 @@
     </w:p>
     <w:p>
       <w:pPr>
-        <w:pStyle w:val="ListParagraph"/>
+        <w:pStyle w:val="a4"/>
         <w:numPr>
           <w:ilvl w:val="0"/>
           <w:numId w:val="2"/>
@@ -3674,7 +3723,7 @@
     </w:p>
     <w:p>
       <w:pPr>
-        <w:pStyle w:val="ListParagraph"/>
+        <w:pStyle w:val="a4"/>
         <w:numPr>
           <w:ilvl w:val="1"/>
           <w:numId w:val="21"/>
@@ -3719,7 +3768,7 @@
     </w:p>
     <w:p>
       <w:pPr>
-        <w:pStyle w:val="ListParagraph"/>
+        <w:pStyle w:val="a4"/>
         <w:numPr>
           <w:ilvl w:val="1"/>
           <w:numId w:val="21"/>
@@ -3764,7 +3813,7 @@
     </w:p>
     <w:p>
       <w:pPr>
-        <w:pStyle w:val="ListParagraph"/>
+        <w:pStyle w:val="a4"/>
         <w:numPr>
           <w:ilvl w:val="1"/>
           <w:numId w:val="21"/>
@@ -3825,7 +3874,7 @@
     </w:p>
     <w:p>
       <w:pPr>
-        <w:pStyle w:val="ListParagraph"/>
+        <w:pStyle w:val="a4"/>
         <w:numPr>
           <w:ilvl w:val="1"/>
           <w:numId w:val="21"/>
@@ -3864,7 +3913,7 @@
     </w:p>
     <w:p>
       <w:pPr>
-        <w:pStyle w:val="ListParagraph"/>
+        <w:pStyle w:val="a4"/>
         <w:numPr>
           <w:ilvl w:val="1"/>
           <w:numId w:val="21"/>
@@ -3886,7 +3935,7 @@
     </w:p>
     <w:p>
       <w:pPr>
-        <w:pStyle w:val="ListParagraph"/>
+        <w:pStyle w:val="a4"/>
         <w:ind w:left="1440"/>
         <w:rPr>
           <w:b/>
@@ -3897,7 +3946,7 @@
     </w:p>
     <w:p>
       <w:pPr>
-        <w:pStyle w:val="ListParagraph"/>
+        <w:pStyle w:val="a4"/>
         <w:ind w:left="1418"/>
         <w:contextualSpacing w:val="0"/>
         <w:rPr>
@@ -3919,7 +3968,7 @@
     </w:p>
     <w:p>
       <w:pPr>
-        <w:pStyle w:val="ListParagraph"/>
+        <w:pStyle w:val="a4"/>
         <w:numPr>
           <w:ilvl w:val="0"/>
           <w:numId w:val="31"/>
@@ -3941,7 +3990,7 @@
     </w:p>
     <w:p>
       <w:pPr>
-        <w:pStyle w:val="ListParagraph"/>
+        <w:pStyle w:val="a4"/>
         <w:numPr>
           <w:ilvl w:val="0"/>
           <w:numId w:val="31"/>
@@ -3979,7 +4028,7 @@
     </w:p>
     <w:p>
       <w:pPr>
-        <w:pStyle w:val="ListParagraph"/>
+        <w:pStyle w:val="a4"/>
         <w:numPr>
           <w:ilvl w:val="0"/>
           <w:numId w:val="31"/>
@@ -4001,7 +4050,7 @@
     </w:p>
     <w:p>
       <w:pPr>
-        <w:pStyle w:val="ListParagraph"/>
+        <w:pStyle w:val="a4"/>
         <w:numPr>
           <w:ilvl w:val="0"/>
           <w:numId w:val="31"/>
@@ -4023,7 +4072,7 @@
     </w:p>
     <w:p>
       <w:pPr>
-        <w:pStyle w:val="ListParagraph"/>
+        <w:pStyle w:val="a4"/>
         <w:numPr>
           <w:ilvl w:val="0"/>
           <w:numId w:val="31"/>
@@ -4045,7 +4094,7 @@
     </w:p>
     <w:p>
       <w:pPr>
-        <w:pStyle w:val="ListParagraph"/>
+        <w:pStyle w:val="a4"/>
         <w:spacing w:after="0"/>
         <w:ind w:left="2160"/>
         <w:rPr>
@@ -4077,7 +4126,7 @@
     </w:p>
     <w:p>
       <w:pPr>
-        <w:pStyle w:val="ListParagraph"/>
+        <w:pStyle w:val="a4"/>
         <w:numPr>
           <w:ilvl w:val="0"/>
           <w:numId w:val="32"/>
@@ -4099,7 +4148,7 @@
     </w:p>
     <w:p>
       <w:pPr>
-        <w:pStyle w:val="ListParagraph"/>
+        <w:pStyle w:val="a4"/>
         <w:numPr>
           <w:ilvl w:val="0"/>
           <w:numId w:val="32"/>
@@ -4121,7 +4170,7 @@
     </w:p>
     <w:p>
       <w:pPr>
-        <w:pStyle w:val="ListParagraph"/>
+        <w:pStyle w:val="a4"/>
         <w:numPr>
           <w:ilvl w:val="0"/>
           <w:numId w:val="33"/>
@@ -4143,7 +4192,7 @@
     </w:p>
     <w:p>
       <w:pPr>
-        <w:pStyle w:val="ListParagraph"/>
+        <w:pStyle w:val="a4"/>
         <w:numPr>
           <w:ilvl w:val="0"/>
           <w:numId w:val="33"/>
@@ -4165,7 +4214,7 @@
     </w:p>
     <w:p>
       <w:pPr>
-        <w:pStyle w:val="ListParagraph"/>
+        <w:pStyle w:val="a4"/>
         <w:numPr>
           <w:ilvl w:val="0"/>
           <w:numId w:val="33"/>
@@ -4219,7 +4268,7 @@
     </w:p>
     <w:p>
       <w:pPr>
-        <w:pStyle w:val="ListParagraph"/>
+        <w:pStyle w:val="a4"/>
         <w:numPr>
           <w:ilvl w:val="0"/>
           <w:numId w:val="33"/>
@@ -4241,7 +4290,7 @@
     </w:p>
     <w:p>
       <w:pPr>
-        <w:pStyle w:val="ListParagraph"/>
+        <w:pStyle w:val="a4"/>
         <w:numPr>
           <w:ilvl w:val="0"/>
           <w:numId w:val="26"/>
@@ -4263,7 +4312,7 @@
     </w:p>
     <w:p>
       <w:pPr>
-        <w:pStyle w:val="ListParagraph"/>
+        <w:pStyle w:val="a4"/>
         <w:numPr>
           <w:ilvl w:val="0"/>
           <w:numId w:val="26"/>
@@ -4285,7 +4334,7 @@
     </w:p>
     <w:p>
       <w:pPr>
-        <w:pStyle w:val="ListParagraph"/>
+        <w:pStyle w:val="a4"/>
         <w:spacing w:after="0"/>
         <w:ind w:left="2520"/>
         <w:rPr>
@@ -4317,7 +4366,7 @@
     </w:p>
     <w:p>
       <w:pPr>
-        <w:pStyle w:val="ListParagraph"/>
+        <w:pStyle w:val="a4"/>
         <w:numPr>
           <w:ilvl w:val="0"/>
           <w:numId w:val="34"/>
@@ -4339,7 +4388,7 @@
     </w:p>
     <w:p>
       <w:pPr>
-        <w:pStyle w:val="ListParagraph"/>
+        <w:pStyle w:val="a4"/>
         <w:numPr>
           <w:ilvl w:val="0"/>
           <w:numId w:val="34"/>
@@ -4361,7 +4410,7 @@
     </w:p>
     <w:p>
       <w:pPr>
-        <w:pStyle w:val="ListParagraph"/>
+        <w:pStyle w:val="a4"/>
         <w:numPr>
           <w:ilvl w:val="0"/>
           <w:numId w:val="34"/>
@@ -4383,7 +4432,7 @@
     </w:p>
     <w:p>
       <w:pPr>
-        <w:pStyle w:val="ListParagraph"/>
+        <w:pStyle w:val="a4"/>
         <w:numPr>
           <w:ilvl w:val="0"/>
           <w:numId w:val="34"/>
@@ -4405,7 +4454,7 @@
     </w:p>
     <w:p>
       <w:pPr>
-        <w:pStyle w:val="ListParagraph"/>
+        <w:pStyle w:val="a4"/>
         <w:numPr>
           <w:ilvl w:val="0"/>
           <w:numId w:val="34"/>
@@ -4427,7 +4476,7 @@
     </w:p>
     <w:p>
       <w:pPr>
-        <w:pStyle w:val="ListParagraph"/>
+        <w:pStyle w:val="a4"/>
         <w:numPr>
           <w:ilvl w:val="0"/>
           <w:numId w:val="34"/>
@@ -4449,7 +4498,7 @@
     </w:p>
     <w:p>
       <w:pPr>
-        <w:pStyle w:val="ListParagraph"/>
+        <w:pStyle w:val="a4"/>
         <w:numPr>
           <w:ilvl w:val="0"/>
           <w:numId w:val="34"/>
@@ -4479,7 +4528,7 @@
     </w:p>
     <w:p>
       <w:pPr>
-        <w:pStyle w:val="ListParagraph"/>
+        <w:pStyle w:val="a4"/>
         <w:spacing w:after="0"/>
         <w:ind w:left="2160"/>
         <w:rPr>
@@ -4491,7 +4540,7 @@
     </w:p>
     <w:p>
       <w:pPr>
-        <w:pStyle w:val="ListParagraph"/>
+        <w:pStyle w:val="a4"/>
         <w:spacing w:after="0"/>
         <w:ind w:left="2160"/>
         <w:rPr>
@@ -4503,7 +4552,7 @@
     </w:p>
     <w:p>
       <w:pPr>
-        <w:pStyle w:val="ListParagraph"/>
+        <w:pStyle w:val="a4"/>
         <w:spacing w:after="0"/>
         <w:ind w:left="2160"/>
         <w:rPr>
@@ -4544,7 +4593,7 @@
     </w:p>
     <w:p>
       <w:pPr>
-        <w:pStyle w:val="ListParagraph"/>
+        <w:pStyle w:val="a4"/>
         <w:numPr>
           <w:ilvl w:val="0"/>
           <w:numId w:val="35"/>
@@ -4567,7 +4616,7 @@
     </w:p>
     <w:p>
       <w:pPr>
-        <w:pStyle w:val="ListParagraph"/>
+        <w:pStyle w:val="a4"/>
         <w:numPr>
           <w:ilvl w:val="0"/>
           <w:numId w:val="35"/>
@@ -4589,7 +4638,7 @@
     </w:p>
     <w:p>
       <w:pPr>
-        <w:pStyle w:val="ListParagraph"/>
+        <w:pStyle w:val="a4"/>
         <w:numPr>
           <w:ilvl w:val="0"/>
           <w:numId w:val="35"/>
@@ -4611,7 +4660,7 @@
     </w:p>
     <w:p>
       <w:pPr>
-        <w:pStyle w:val="ListParagraph"/>
+        <w:pStyle w:val="a4"/>
         <w:numPr>
           <w:ilvl w:val="0"/>
           <w:numId w:val="35"/>
@@ -4633,7 +4682,7 @@
     </w:p>
     <w:p>
       <w:pPr>
-        <w:pStyle w:val="ListParagraph"/>
+        <w:pStyle w:val="a4"/>
         <w:numPr>
           <w:ilvl w:val="0"/>
           <w:numId w:val="35"/>
@@ -4655,7 +4704,7 @@
     </w:p>
     <w:p>
       <w:pPr>
-        <w:pStyle w:val="ListParagraph"/>
+        <w:pStyle w:val="a4"/>
         <w:numPr>
           <w:ilvl w:val="0"/>
           <w:numId w:val="35"/>
@@ -4677,7 +4726,7 @@
     </w:p>
     <w:p>
       <w:pPr>
-        <w:pStyle w:val="ListParagraph"/>
+        <w:pStyle w:val="a4"/>
         <w:spacing w:after="0"/>
         <w:ind w:left="2160"/>
         <w:rPr>
@@ -4709,7 +4758,7 @@
     </w:p>
     <w:p>
       <w:pPr>
-        <w:pStyle w:val="ListParagraph"/>
+        <w:pStyle w:val="a4"/>
         <w:numPr>
           <w:ilvl w:val="0"/>
           <w:numId w:val="36"/>
@@ -4731,7 +4780,7 @@
     </w:p>
     <w:p>
       <w:pPr>
-        <w:pStyle w:val="ListParagraph"/>
+        <w:pStyle w:val="a4"/>
         <w:numPr>
           <w:ilvl w:val="0"/>
           <w:numId w:val="36"/>
@@ -4753,7 +4802,7 @@
     </w:p>
     <w:p>
       <w:pPr>
-        <w:pStyle w:val="ListParagraph"/>
+        <w:pStyle w:val="a4"/>
         <w:numPr>
           <w:ilvl w:val="0"/>
           <w:numId w:val="36"/>
@@ -4775,7 +4824,7 @@
     </w:p>
     <w:p>
       <w:pPr>
-        <w:pStyle w:val="ListParagraph"/>
+        <w:pStyle w:val="a4"/>
         <w:numPr>
           <w:ilvl w:val="0"/>
           <w:numId w:val="36"/>
@@ -4797,7 +4846,7 @@
     </w:p>
     <w:p>
       <w:pPr>
-        <w:pStyle w:val="ListParagraph"/>
+        <w:pStyle w:val="a4"/>
         <w:numPr>
           <w:ilvl w:val="0"/>
           <w:numId w:val="36"/>
@@ -4819,7 +4868,7 @@
     </w:p>
     <w:p>
       <w:pPr>
-        <w:pStyle w:val="ListParagraph"/>
+        <w:pStyle w:val="a4"/>
         <w:numPr>
           <w:ilvl w:val="0"/>
           <w:numId w:val="36"/>
@@ -4841,7 +4890,7 @@
     </w:p>
     <w:p>
       <w:pPr>
-        <w:pStyle w:val="ListParagraph"/>
+        <w:pStyle w:val="a4"/>
         <w:numPr>
           <w:ilvl w:val="0"/>
           <w:numId w:val="36"/>
@@ -4887,7 +4936,7 @@
     </w:p>
     <w:p>
       <w:pPr>
-        <w:pStyle w:val="ListParagraph"/>
+        <w:pStyle w:val="a4"/>
         <w:ind w:left="1440"/>
         <w:rPr>
           <w:b/>
@@ -4898,7 +4947,7 @@
     </w:p>
     <w:p>
       <w:pPr>
-        <w:pStyle w:val="ListParagraph"/>
+        <w:pStyle w:val="a4"/>
         <w:ind w:left="1440"/>
         <w:rPr>
           <w:b/>
@@ -4909,7 +4958,7 @@
     </w:p>
     <w:p>
       <w:pPr>
-        <w:pStyle w:val="ListParagraph"/>
+        <w:pStyle w:val="a4"/>
         <w:numPr>
           <w:ilvl w:val="1"/>
           <w:numId w:val="21"/>
@@ -4973,7 +5022,7 @@
     </w:p>
     <w:p>
       <w:pPr>
-        <w:pStyle w:val="ListParagraph"/>
+        <w:pStyle w:val="a4"/>
         <w:ind w:left="1440"/>
         <w:rPr>
           <w:b/>
@@ -4984,7 +5033,7 @@
     </w:p>
     <w:p>
       <w:pPr>
-        <w:pStyle w:val="ListParagraph"/>
+        <w:pStyle w:val="a4"/>
         <w:ind w:left="1440"/>
         <w:rPr>
           <w:b/>
@@ -4995,7 +5044,7 @@
     </w:p>
     <w:p>
       <w:pPr>
-        <w:pStyle w:val="ListParagraph"/>
+        <w:pStyle w:val="a4"/>
         <w:ind w:left="1440"/>
         <w:rPr>
           <w:b/>
@@ -5006,7 +5055,7 @@
     </w:p>
     <w:p>
       <w:pPr>
-        <w:pStyle w:val="ListParagraph"/>
+        <w:pStyle w:val="a4"/>
         <w:numPr>
           <w:ilvl w:val="1"/>
           <w:numId w:val="21"/>
@@ -5104,7 +5153,7 @@
     </w:p>
     <w:p>
       <w:pPr>
-        <w:pStyle w:val="ListParagraph"/>
+        <w:pStyle w:val="a4"/>
         <w:numPr>
           <w:ilvl w:val="0"/>
           <w:numId w:val="38"/>
@@ -5126,7 +5175,7 @@
     </w:p>
     <w:p>
       <w:pPr>
-        <w:pStyle w:val="ListParagraph"/>
+        <w:pStyle w:val="a4"/>
         <w:numPr>
           <w:ilvl w:val="0"/>
           <w:numId w:val="38"/>
@@ -5194,7 +5243,7 @@
     </w:p>
     <w:p>
       <w:pPr>
-        <w:pStyle w:val="ListParagraph"/>
+        <w:pStyle w:val="a4"/>
         <w:ind w:left="1440"/>
         <w:rPr>
           <w:b/>
@@ -5205,7 +5254,7 @@
     </w:p>
     <w:p>
       <w:pPr>
-        <w:pStyle w:val="ListParagraph"/>
+        <w:pStyle w:val="a4"/>
         <w:numPr>
           <w:ilvl w:val="1"/>
           <w:numId w:val="21"/>
@@ -5268,7 +5317,7 @@
     </w:p>
     <w:p>
       <w:pPr>
-        <w:pStyle w:val="ListParagraph"/>
+        <w:pStyle w:val="a4"/>
         <w:numPr>
           <w:ilvl w:val="1"/>
           <w:numId w:val="21"/>
@@ -5472,7 +5521,7 @@
     </w:p>
     <w:p>
       <w:pPr>
-        <w:pStyle w:val="ListParagraph"/>
+        <w:pStyle w:val="a4"/>
         <w:numPr>
           <w:ilvl w:val="0"/>
           <w:numId w:val="2"/>
@@ -5511,11 +5560,10 @@
     </w:p>
     <w:tbl>
       <w:tblPr>
-        <w:tblStyle w:val="LightGrid-Accent5"/>
+        <w:tblStyle w:val="-50"/>
         <w:tblpPr w:leftFromText="180" w:rightFromText="180" w:vertAnchor="text" w:horzAnchor="margin" w:tblpXSpec="center" w:tblpY="1113"/>
         <w:tblW w:w="0" w:type="auto"/>
-        <w:tblInd w:w="207" w:type="dxa"/>
-        <w:tblLook w:val="04A0"/>
+        <w:tblLook w:val="04A0" w:firstRow="1" w:lastRow="0" w:firstColumn="1" w:lastColumn="0" w:noHBand="0" w:noVBand="1"/>
       </w:tblPr>
       <w:tblGrid>
         <w:gridCol w:w="4956"/>
@@ -5524,11 +5572,11 @@
       </w:tblGrid>
       <w:tr>
         <w:trPr>
-          <w:cnfStyle w:val="100000000000"/>
+          <w:cnfStyle w:val="100000000000" w:firstRow="1" w:lastRow="0" w:firstColumn="0" w:lastColumn="0" w:oddVBand="0" w:evenVBand="0" w:oddHBand="0" w:evenHBand="0" w:firstRowFirstColumn="0" w:firstRowLastColumn="0" w:lastRowFirstColumn="0" w:lastRowLastColumn="0"/>
         </w:trPr>
         <w:tc>
           <w:tcPr>
-            <w:cnfStyle w:val="001000000000"/>
+            <w:cnfStyle w:val="001000000000" w:firstRow="0" w:lastRow="0" w:firstColumn="1" w:lastColumn="0" w:oddVBand="0" w:evenVBand="0" w:oddHBand="0" w:evenHBand="0" w:firstRowFirstColumn="0" w:firstRowLastColumn="0" w:lastRowFirstColumn="0" w:lastRowLastColumn="0"/>
             <w:tcW w:w="4956" w:type="dxa"/>
           </w:tcPr>
           <w:p>
@@ -5557,7 +5605,7 @@
           <w:p>
             <w:pPr>
               <w:jc w:val="center"/>
-              <w:cnfStyle w:val="100000000000"/>
+              <w:cnfStyle w:val="100000000000" w:firstRow="1" w:lastRow="0" w:firstColumn="0" w:lastColumn="0" w:oddVBand="0" w:evenVBand="0" w:oddHBand="0" w:evenHBand="0" w:firstRowFirstColumn="0" w:firstRowLastColumn="0" w:lastRowFirstColumn="0" w:lastRowLastColumn="0"/>
               <w:rPr>
                 <w:rFonts w:asciiTheme="minorHAnsi" w:hAnsiTheme="minorHAnsi"/>
                 <w:sz w:val="28"/>
@@ -5581,7 +5629,7 @@
           <w:p>
             <w:pPr>
               <w:jc w:val="center"/>
-              <w:cnfStyle w:val="100000000000"/>
+              <w:cnfStyle w:val="100000000000" w:firstRow="1" w:lastRow="0" w:firstColumn="0" w:lastColumn="0" w:oddVBand="0" w:evenVBand="0" w:oddHBand="0" w:evenHBand="0" w:firstRowFirstColumn="0" w:firstRowLastColumn="0" w:lastRowFirstColumn="0" w:lastRowLastColumn="0"/>
               <w:rPr>
                 <w:rFonts w:asciiTheme="minorHAnsi" w:hAnsiTheme="minorHAnsi"/>
                 <w:sz w:val="28"/>
@@ -5601,11 +5649,11 @@
       </w:tr>
       <w:tr>
         <w:trPr>
-          <w:cnfStyle w:val="000000100000"/>
+          <w:cnfStyle w:val="000000100000" w:firstRow="0" w:lastRow="0" w:firstColumn="0" w:lastColumn="0" w:oddVBand="0" w:evenVBand="0" w:oddHBand="1" w:evenHBand="0" w:firstRowFirstColumn="0" w:firstRowLastColumn="0" w:lastRowFirstColumn="0" w:lastRowLastColumn="0"/>
         </w:trPr>
         <w:tc>
           <w:tcPr>
-            <w:cnfStyle w:val="001000000000"/>
+            <w:cnfStyle w:val="001000000000" w:firstRow="0" w:lastRow="0" w:firstColumn="1" w:lastColumn="0" w:oddVBand="0" w:evenVBand="0" w:oddHBand="0" w:evenHBand="0" w:firstRowFirstColumn="0" w:firstRowLastColumn="0" w:lastRowFirstColumn="0" w:lastRowLastColumn="0"/>
             <w:tcW w:w="4956" w:type="dxa"/>
           </w:tcPr>
           <w:p>
@@ -5636,7 +5684,7 @@
           <w:p>
             <w:pPr>
               <w:jc w:val="center"/>
-              <w:cnfStyle w:val="000000100000"/>
+              <w:cnfStyle w:val="000000100000" w:firstRow="0" w:lastRow="0" w:firstColumn="0" w:lastColumn="0" w:oddVBand="0" w:evenVBand="0" w:oddHBand="1" w:evenHBand="0" w:firstRowFirstColumn="0" w:firstRowLastColumn="0" w:lastRowFirstColumn="0" w:lastRowLastColumn="0"/>
               <w:rPr>
                 <w:sz w:val="24"/>
                 <w:szCs w:val="24"/>
@@ -5658,7 +5706,7 @@
           <w:p>
             <w:pPr>
               <w:jc w:val="center"/>
-              <w:cnfStyle w:val="000000100000"/>
+              <w:cnfStyle w:val="000000100000" w:firstRow="0" w:lastRow="0" w:firstColumn="0" w:lastColumn="0" w:oddVBand="0" w:evenVBand="0" w:oddHBand="1" w:evenHBand="0" w:firstRowFirstColumn="0" w:firstRowLastColumn="0" w:lastRowFirstColumn="0" w:lastRowLastColumn="0"/>
               <w:rPr>
                 <w:sz w:val="24"/>
                 <w:szCs w:val="24"/>
@@ -5676,11 +5724,11 @@
       </w:tr>
       <w:tr>
         <w:trPr>
-          <w:cnfStyle w:val="000000010000"/>
+          <w:cnfStyle w:val="000000010000" w:firstRow="0" w:lastRow="0" w:firstColumn="0" w:lastColumn="0" w:oddVBand="0" w:evenVBand="0" w:oddHBand="0" w:evenHBand="1" w:firstRowFirstColumn="0" w:firstRowLastColumn="0" w:lastRowFirstColumn="0" w:lastRowLastColumn="0"/>
         </w:trPr>
         <w:tc>
           <w:tcPr>
-            <w:cnfStyle w:val="001000000000"/>
+            <w:cnfStyle w:val="001000000000" w:firstRow="0" w:lastRow="0" w:firstColumn="1" w:lastColumn="0" w:oddVBand="0" w:evenVBand="0" w:oddHBand="0" w:evenHBand="0" w:firstRowFirstColumn="0" w:firstRowLastColumn="0" w:lastRowFirstColumn="0" w:lastRowLastColumn="0"/>
             <w:tcW w:w="4956" w:type="dxa"/>
           </w:tcPr>
           <w:p>
@@ -5711,7 +5759,7 @@
           <w:p>
             <w:pPr>
               <w:jc w:val="center"/>
-              <w:cnfStyle w:val="000000010000"/>
+              <w:cnfStyle w:val="000000010000" w:firstRow="0" w:lastRow="0" w:firstColumn="0" w:lastColumn="0" w:oddVBand="0" w:evenVBand="0" w:oddHBand="0" w:evenHBand="1" w:firstRowFirstColumn="0" w:firstRowLastColumn="0" w:lastRowFirstColumn="0" w:lastRowLastColumn="0"/>
               <w:rPr>
                 <w:sz w:val="24"/>
                 <w:szCs w:val="24"/>
@@ -5733,7 +5781,7 @@
           <w:p>
             <w:pPr>
               <w:jc w:val="center"/>
-              <w:cnfStyle w:val="000000010000"/>
+              <w:cnfStyle w:val="000000010000" w:firstRow="0" w:lastRow="0" w:firstColumn="0" w:lastColumn="0" w:oddVBand="0" w:evenVBand="0" w:oddHBand="0" w:evenHBand="1" w:firstRowFirstColumn="0" w:firstRowLastColumn="0" w:lastRowFirstColumn="0" w:lastRowLastColumn="0"/>
               <w:rPr>
                 <w:sz w:val="24"/>
                 <w:szCs w:val="24"/>
@@ -5751,11 +5799,11 @@
       </w:tr>
       <w:tr>
         <w:trPr>
-          <w:cnfStyle w:val="000000100000"/>
+          <w:cnfStyle w:val="000000100000" w:firstRow="0" w:lastRow="0" w:firstColumn="0" w:lastColumn="0" w:oddVBand="0" w:evenVBand="0" w:oddHBand="1" w:evenHBand="0" w:firstRowFirstColumn="0" w:firstRowLastColumn="0" w:lastRowFirstColumn="0" w:lastRowLastColumn="0"/>
         </w:trPr>
         <w:tc>
           <w:tcPr>
-            <w:cnfStyle w:val="001000000000"/>
+            <w:cnfStyle w:val="001000000000" w:firstRow="0" w:lastRow="0" w:firstColumn="1" w:lastColumn="0" w:oddVBand="0" w:evenVBand="0" w:oddHBand="0" w:evenHBand="0" w:firstRowFirstColumn="0" w:firstRowLastColumn="0" w:lastRowFirstColumn="0" w:lastRowLastColumn="0"/>
             <w:tcW w:w="4956" w:type="dxa"/>
           </w:tcPr>
           <w:p>
@@ -5774,7 +5822,7 @@
           </w:tcPr>
           <w:p>
             <w:pPr>
-              <w:cnfStyle w:val="000000100000"/>
+              <w:cnfStyle w:val="000000100000" w:firstRow="0" w:lastRow="0" w:firstColumn="0" w:lastColumn="0" w:oddVBand="0" w:evenVBand="0" w:oddHBand="1" w:evenHBand="0" w:firstRowFirstColumn="0" w:firstRowLastColumn="0" w:lastRowFirstColumn="0" w:lastRowLastColumn="0"/>
               <w:rPr>
                 <w:sz w:val="24"/>
                 <w:szCs w:val="24"/>
@@ -5788,7 +5836,7 @@
           </w:tcPr>
           <w:p>
             <w:pPr>
-              <w:cnfStyle w:val="000000100000"/>
+              <w:cnfStyle w:val="000000100000" w:firstRow="0" w:lastRow="0" w:firstColumn="0" w:lastColumn="0" w:oddVBand="0" w:evenVBand="0" w:oddHBand="1" w:evenHBand="0" w:firstRowFirstColumn="0" w:firstRowLastColumn="0" w:lastRowFirstColumn="0" w:lastRowLastColumn="0"/>
               <w:rPr>
                 <w:sz w:val="24"/>
                 <w:szCs w:val="24"/>
@@ -5799,11 +5847,11 @@
       </w:tr>
       <w:tr>
         <w:trPr>
-          <w:cnfStyle w:val="000000010000"/>
+          <w:cnfStyle w:val="000000010000" w:firstRow="0" w:lastRow="0" w:firstColumn="0" w:lastColumn="0" w:oddVBand="0" w:evenVBand="0" w:oddHBand="0" w:evenHBand="1" w:firstRowFirstColumn="0" w:firstRowLastColumn="0" w:lastRowFirstColumn="0" w:lastRowLastColumn="0"/>
         </w:trPr>
         <w:tc>
           <w:tcPr>
-            <w:cnfStyle w:val="001000000000"/>
+            <w:cnfStyle w:val="001000000000" w:firstRow="0" w:lastRow="0" w:firstColumn="1" w:lastColumn="0" w:oddVBand="0" w:evenVBand="0" w:oddHBand="0" w:evenHBand="0" w:firstRowFirstColumn="0" w:firstRowLastColumn="0" w:lastRowFirstColumn="0" w:lastRowLastColumn="0"/>
             <w:tcW w:w="4956" w:type="dxa"/>
           </w:tcPr>
           <w:p>
@@ -5821,7 +5869,7 @@
           </w:tcPr>
           <w:p>
             <w:pPr>
-              <w:cnfStyle w:val="000000010000"/>
+              <w:cnfStyle w:val="000000010000" w:firstRow="0" w:lastRow="0" w:firstColumn="0" w:lastColumn="0" w:oddVBand="0" w:evenVBand="0" w:oddHBand="0" w:evenHBand="1" w:firstRowFirstColumn="0" w:firstRowLastColumn="0" w:lastRowFirstColumn="0" w:lastRowLastColumn="0"/>
               <w:rPr>
                 <w:sz w:val="24"/>
                 <w:szCs w:val="24"/>
@@ -5835,7 +5883,7 @@
           </w:tcPr>
           <w:p>
             <w:pPr>
-              <w:cnfStyle w:val="000000010000"/>
+              <w:cnfStyle w:val="000000010000" w:firstRow="0" w:lastRow="0" w:firstColumn="0" w:lastColumn="0" w:oddVBand="0" w:evenVBand="0" w:oddHBand="0" w:evenHBand="1" w:firstRowFirstColumn="0" w:firstRowLastColumn="0" w:lastRowFirstColumn="0" w:lastRowLastColumn="0"/>
               <w:rPr>
                 <w:sz w:val="24"/>
                 <w:szCs w:val="24"/>
@@ -5880,7 +5928,7 @@
     </w:p>
     <w:p>
       <w:pPr>
-        <w:pStyle w:val="ListParagraph"/>
+        <w:pStyle w:val="a4"/>
         <w:numPr>
           <w:ilvl w:val="0"/>
           <w:numId w:val="2"/>
@@ -5902,10 +5950,10 @@
     </w:p>
     <w:tbl>
       <w:tblPr>
-        <w:tblStyle w:val="LightGrid-Accent5"/>
+        <w:tblStyle w:val="-50"/>
         <w:tblW w:w="0" w:type="auto"/>
         <w:tblInd w:w="675" w:type="dxa"/>
-        <w:tblLook w:val="04A0"/>
+        <w:tblLook w:val="04A0" w:firstRow="1" w:lastRow="0" w:firstColumn="1" w:lastColumn="0" w:noHBand="0" w:noVBand="1"/>
       </w:tblPr>
       <w:tblGrid>
         <w:gridCol w:w="3426"/>
@@ -5914,11 +5962,11 @@
       </w:tblGrid>
       <w:tr>
         <w:trPr>
-          <w:cnfStyle w:val="100000000000"/>
+          <w:cnfStyle w:val="100000000000" w:firstRow="1" w:lastRow="0" w:firstColumn="0" w:lastColumn="0" w:oddVBand="0" w:evenVBand="0" w:oddHBand="0" w:evenHBand="0" w:firstRowFirstColumn="0" w:firstRowLastColumn="0" w:lastRowFirstColumn="0" w:lastRowLastColumn="0"/>
         </w:trPr>
         <w:tc>
           <w:tcPr>
-            <w:cnfStyle w:val="001000000000"/>
+            <w:cnfStyle w:val="001000000000" w:firstRow="0" w:lastRow="0" w:firstColumn="1" w:lastColumn="0" w:oddVBand="0" w:evenVBand="0" w:oddHBand="0" w:evenHBand="0" w:firstRowFirstColumn="0" w:firstRowLastColumn="0" w:lastRowFirstColumn="0" w:lastRowLastColumn="0"/>
             <w:tcW w:w="3426" w:type="dxa"/>
           </w:tcPr>
           <w:p>
@@ -5947,7 +5995,7 @@
           <w:p>
             <w:pPr>
               <w:jc w:val="center"/>
-              <w:cnfStyle w:val="100000000000"/>
+              <w:cnfStyle w:val="100000000000" w:firstRow="1" w:lastRow="0" w:firstColumn="0" w:lastColumn="0" w:oddVBand="0" w:evenVBand="0" w:oddHBand="0" w:evenHBand="0" w:firstRowFirstColumn="0" w:firstRowLastColumn="0" w:lastRowFirstColumn="0" w:lastRowLastColumn="0"/>
               <w:rPr>
                 <w:rFonts w:asciiTheme="minorHAnsi" w:hAnsiTheme="minorHAnsi"/>
                 <w:sz w:val="28"/>
@@ -5971,7 +6019,7 @@
           <w:p>
             <w:pPr>
               <w:jc w:val="center"/>
-              <w:cnfStyle w:val="100000000000"/>
+              <w:cnfStyle w:val="100000000000" w:firstRow="1" w:lastRow="0" w:firstColumn="0" w:lastColumn="0" w:oddVBand="0" w:evenVBand="0" w:oddHBand="0" w:evenHBand="0" w:firstRowFirstColumn="0" w:firstRowLastColumn="0" w:lastRowFirstColumn="0" w:lastRowLastColumn="0"/>
               <w:rPr>
                 <w:rFonts w:asciiTheme="minorHAnsi" w:hAnsiTheme="minorHAnsi"/>
                 <w:sz w:val="28"/>
@@ -5991,11 +6039,11 @@
       </w:tr>
       <w:tr>
         <w:trPr>
-          <w:cnfStyle w:val="000000100000"/>
+          <w:cnfStyle w:val="000000100000" w:firstRow="0" w:lastRow="0" w:firstColumn="0" w:lastColumn="0" w:oddVBand="0" w:evenVBand="0" w:oddHBand="1" w:evenHBand="0" w:firstRowFirstColumn="0" w:firstRowLastColumn="0" w:lastRowFirstColumn="0" w:lastRowLastColumn="0"/>
         </w:trPr>
         <w:tc>
           <w:tcPr>
-            <w:cnfStyle w:val="001000000000"/>
+            <w:cnfStyle w:val="001000000000" w:firstRow="0" w:lastRow="0" w:firstColumn="1" w:lastColumn="0" w:oddVBand="0" w:evenVBand="0" w:oddHBand="0" w:evenHBand="0" w:firstRowFirstColumn="0" w:firstRowLastColumn="0" w:lastRowFirstColumn="0" w:lastRowLastColumn="0"/>
             <w:tcW w:w="3426" w:type="dxa"/>
           </w:tcPr>
           <w:p>
@@ -6026,7 +6074,7 @@
           <w:p>
             <w:pPr>
               <w:jc w:val="center"/>
-              <w:cnfStyle w:val="000000100000"/>
+              <w:cnfStyle w:val="000000100000" w:firstRow="0" w:lastRow="0" w:firstColumn="0" w:lastColumn="0" w:oddVBand="0" w:evenVBand="0" w:oddHBand="1" w:evenHBand="0" w:firstRowFirstColumn="0" w:firstRowLastColumn="0" w:lastRowFirstColumn="0" w:lastRowLastColumn="0"/>
               <w:rPr>
                 <w:sz w:val="24"/>
                 <w:szCs w:val="24"/>
@@ -6048,7 +6096,7 @@
           <w:p>
             <w:pPr>
               <w:jc w:val="center"/>
-              <w:cnfStyle w:val="000000100000"/>
+              <w:cnfStyle w:val="000000100000" w:firstRow="0" w:lastRow="0" w:firstColumn="0" w:lastColumn="0" w:oddVBand="0" w:evenVBand="0" w:oddHBand="1" w:evenHBand="0" w:firstRowFirstColumn="0" w:firstRowLastColumn="0" w:lastRowFirstColumn="0" w:lastRowLastColumn="0"/>
               <w:rPr>
                 <w:sz w:val="24"/>
                 <w:szCs w:val="24"/>
@@ -6066,11 +6114,11 @@
       </w:tr>
       <w:tr>
         <w:trPr>
-          <w:cnfStyle w:val="000000010000"/>
+          <w:cnfStyle w:val="000000010000" w:firstRow="0" w:lastRow="0" w:firstColumn="0" w:lastColumn="0" w:oddVBand="0" w:evenVBand="0" w:oddHBand="0" w:evenHBand="1" w:firstRowFirstColumn="0" w:firstRowLastColumn="0" w:lastRowFirstColumn="0" w:lastRowLastColumn="0"/>
         </w:trPr>
         <w:tc>
           <w:tcPr>
-            <w:cnfStyle w:val="001000000000"/>
+            <w:cnfStyle w:val="001000000000" w:firstRow="0" w:lastRow="0" w:firstColumn="1" w:lastColumn="0" w:oddVBand="0" w:evenVBand="0" w:oddHBand="0" w:evenHBand="0" w:firstRowFirstColumn="0" w:firstRowLastColumn="0" w:lastRowFirstColumn="0" w:lastRowLastColumn="0"/>
             <w:tcW w:w="3426" w:type="dxa"/>
           </w:tcPr>
           <w:p>
@@ -6101,7 +6149,7 @@
           <w:p>
             <w:pPr>
               <w:jc w:val="center"/>
-              <w:cnfStyle w:val="000000010000"/>
+              <w:cnfStyle w:val="000000010000" w:firstRow="0" w:lastRow="0" w:firstColumn="0" w:lastColumn="0" w:oddVBand="0" w:evenVBand="0" w:oddHBand="0" w:evenHBand="1" w:firstRowFirstColumn="0" w:firstRowLastColumn="0" w:lastRowFirstColumn="0" w:lastRowLastColumn="0"/>
               <w:rPr>
                 <w:sz w:val="24"/>
                 <w:szCs w:val="24"/>
@@ -6123,7 +6171,7 @@
           <w:p>
             <w:pPr>
               <w:jc w:val="center"/>
-              <w:cnfStyle w:val="000000010000"/>
+              <w:cnfStyle w:val="000000010000" w:firstRow="0" w:lastRow="0" w:firstColumn="0" w:lastColumn="0" w:oddVBand="0" w:evenVBand="0" w:oddHBand="0" w:evenHBand="1" w:firstRowFirstColumn="0" w:firstRowLastColumn="0" w:lastRowFirstColumn="0" w:lastRowLastColumn="0"/>
               <w:rPr>
                 <w:sz w:val="24"/>
                 <w:szCs w:val="24"/>
@@ -6141,11 +6189,11 @@
       </w:tr>
       <w:tr>
         <w:trPr>
-          <w:cnfStyle w:val="000000100000"/>
+          <w:cnfStyle w:val="000000100000" w:firstRow="0" w:lastRow="0" w:firstColumn="0" w:lastColumn="0" w:oddVBand="0" w:evenVBand="0" w:oddHBand="1" w:evenHBand="0" w:firstRowFirstColumn="0" w:firstRowLastColumn="0" w:lastRowFirstColumn="0" w:lastRowLastColumn="0"/>
         </w:trPr>
         <w:tc>
           <w:tcPr>
-            <w:cnfStyle w:val="001000000000"/>
+            <w:cnfStyle w:val="001000000000" w:firstRow="0" w:lastRow="0" w:firstColumn="1" w:lastColumn="0" w:oddVBand="0" w:evenVBand="0" w:oddHBand="0" w:evenHBand="0" w:firstRowFirstColumn="0" w:firstRowLastColumn="0" w:lastRowFirstColumn="0" w:lastRowLastColumn="0"/>
             <w:tcW w:w="3426" w:type="dxa"/>
           </w:tcPr>
           <w:p>
@@ -6166,7 +6214,7 @@
           <w:p>
             <w:pPr>
               <w:jc w:val="center"/>
-              <w:cnfStyle w:val="000000100000"/>
+              <w:cnfStyle w:val="000000100000" w:firstRow="0" w:lastRow="0" w:firstColumn="0" w:lastColumn="0" w:oddVBand="0" w:evenVBand="0" w:oddHBand="1" w:evenHBand="0" w:firstRowFirstColumn="0" w:firstRowLastColumn="0" w:lastRowFirstColumn="0" w:lastRowLastColumn="0"/>
               <w:rPr>
                 <w:sz w:val="28"/>
                 <w:szCs w:val="28"/>
@@ -6181,7 +6229,7 @@
           <w:p>
             <w:pPr>
               <w:jc w:val="center"/>
-              <w:cnfStyle w:val="000000100000"/>
+              <w:cnfStyle w:val="000000100000" w:firstRow="0" w:lastRow="0" w:firstColumn="0" w:lastColumn="0" w:oddVBand="0" w:evenVBand="0" w:oddHBand="1" w:evenHBand="0" w:firstRowFirstColumn="0" w:firstRowLastColumn="0" w:lastRowFirstColumn="0" w:lastRowLastColumn="0"/>
               <w:rPr>
                 <w:sz w:val="28"/>
                 <w:szCs w:val="28"/>
@@ -6211,7 +6259,7 @@
     </w:p>
     <w:p>
       <w:pPr>
-        <w:pStyle w:val="ListParagraph"/>
+        <w:pStyle w:val="a4"/>
         <w:numPr>
           <w:ilvl w:val="0"/>
           <w:numId w:val="2"/>
@@ -6339,7 +6387,7 @@
     </w:p>
     <w:p>
       <w:pPr>
-        <w:pStyle w:val="ListParagraph"/>
+        <w:pStyle w:val="a4"/>
         <w:numPr>
           <w:ilvl w:val="1"/>
           <w:numId w:val="1"/>
@@ -6362,10 +6410,10 @@
     </w:p>
     <w:tbl>
       <w:tblPr>
-        <w:tblStyle w:val="LightGrid-Accent5"/>
+        <w:tblStyle w:val="-50"/>
         <w:tblW w:w="10385" w:type="dxa"/>
         <w:tblInd w:w="675" w:type="dxa"/>
-        <w:tblLook w:val="04A0"/>
+        <w:tblLook w:val="04A0" w:firstRow="1" w:lastRow="0" w:firstColumn="1" w:lastColumn="0" w:noHBand="0" w:noVBand="1"/>
       </w:tblPr>
       <w:tblGrid>
         <w:gridCol w:w="3402"/>
@@ -6374,12 +6422,12 @@
       </w:tblGrid>
       <w:tr>
         <w:trPr>
-          <w:cnfStyle w:val="100000000000"/>
+          <w:cnfStyle w:val="100000000000" w:firstRow="1" w:lastRow="0" w:firstColumn="0" w:lastColumn="0" w:oddVBand="0" w:evenVBand="0" w:oddHBand="0" w:evenHBand="0" w:firstRowFirstColumn="0" w:firstRowLastColumn="0" w:lastRowFirstColumn="0" w:lastRowLastColumn="0"/>
           <w:trHeight w:val="259"/>
         </w:trPr>
         <w:tc>
           <w:tcPr>
-            <w:cnfStyle w:val="001000000000"/>
+            <w:cnfStyle w:val="001000000000" w:firstRow="0" w:lastRow="0" w:firstColumn="1" w:lastColumn="0" w:oddVBand="0" w:evenVBand="0" w:oddHBand="0" w:evenHBand="0" w:firstRowFirstColumn="0" w:firstRowLastColumn="0" w:lastRowFirstColumn="0" w:lastRowLastColumn="0"/>
             <w:tcW w:w="3402" w:type="dxa"/>
           </w:tcPr>
           <w:p>
@@ -6410,7 +6458,7 @@
             <w:pPr>
               <w:contextualSpacing/>
               <w:jc w:val="center"/>
-              <w:cnfStyle w:val="100000000000"/>
+              <w:cnfStyle w:val="100000000000" w:firstRow="1" w:lastRow="0" w:firstColumn="0" w:lastColumn="0" w:oddVBand="0" w:evenVBand="0" w:oddHBand="0" w:evenHBand="0" w:firstRowFirstColumn="0" w:firstRowLastColumn="0" w:lastRowFirstColumn="0" w:lastRowLastColumn="0"/>
               <w:rPr>
                 <w:rFonts w:asciiTheme="minorHAnsi" w:eastAsia="Times New Roman" w:hAnsiTheme="minorHAnsi"/>
                 <w:sz w:val="28"/>
@@ -6435,7 +6483,7 @@
             <w:pPr>
               <w:contextualSpacing/>
               <w:jc w:val="center"/>
-              <w:cnfStyle w:val="100000000000"/>
+              <w:cnfStyle w:val="100000000000" w:firstRow="1" w:lastRow="0" w:firstColumn="0" w:lastColumn="0" w:oddVBand="0" w:evenVBand="0" w:oddHBand="0" w:evenHBand="0" w:firstRowFirstColumn="0" w:firstRowLastColumn="0" w:lastRowFirstColumn="0" w:lastRowLastColumn="0"/>
               <w:rPr>
                 <w:rFonts w:asciiTheme="minorHAnsi" w:eastAsia="Times New Roman" w:hAnsiTheme="minorHAnsi"/>
                 <w:sz w:val="28"/>
@@ -6455,12 +6503,12 @@
       </w:tr>
       <w:tr>
         <w:trPr>
-          <w:cnfStyle w:val="000000100000"/>
+          <w:cnfStyle w:val="000000100000" w:firstRow="0" w:lastRow="0" w:firstColumn="0" w:lastColumn="0" w:oddVBand="0" w:evenVBand="0" w:oddHBand="1" w:evenHBand="0" w:firstRowFirstColumn="0" w:firstRowLastColumn="0" w:lastRowFirstColumn="0" w:lastRowLastColumn="0"/>
           <w:trHeight w:val="259"/>
         </w:trPr>
         <w:tc>
           <w:tcPr>
-            <w:cnfStyle w:val="001000000000"/>
+            <w:cnfStyle w:val="001000000000" w:firstRow="0" w:lastRow="0" w:firstColumn="1" w:lastColumn="0" w:oddVBand="0" w:evenVBand="0" w:oddHBand="0" w:evenHBand="0" w:firstRowFirstColumn="0" w:firstRowLastColumn="0" w:lastRowFirstColumn="0" w:lastRowLastColumn="0"/>
             <w:tcW w:w="3402" w:type="dxa"/>
           </w:tcPr>
           <w:p>
@@ -6473,34 +6521,14 @@
                 <w:szCs w:val="24"/>
               </w:rPr>
             </w:pPr>
-            <w:proofErr w:type="spellStart"/>
             <w:r>
               <w:rPr>
                 <w:rFonts w:asciiTheme="minorHAnsi" w:eastAsia="Times New Roman" w:hAnsiTheme="minorHAnsi"/>
                 <w:sz w:val="24"/>
                 <w:szCs w:val="24"/>
               </w:rPr>
-              <w:t>Asya</w:t>
+              <w:t>Asya Georgieva</w:t>
             </w:r>
-            <w:proofErr w:type="spellEnd"/>
-            <w:r>
-              <w:rPr>
-                <w:rFonts w:asciiTheme="minorHAnsi" w:eastAsia="Times New Roman" w:hAnsiTheme="minorHAnsi"/>
-                <w:sz w:val="24"/>
-                <w:szCs w:val="24"/>
-              </w:rPr>
-              <w:t xml:space="preserve"> </w:t>
-            </w:r>
-            <w:proofErr w:type="spellStart"/>
-            <w:r>
-              <w:rPr>
-                <w:rFonts w:asciiTheme="minorHAnsi" w:eastAsia="Times New Roman" w:hAnsiTheme="minorHAnsi"/>
-                <w:sz w:val="24"/>
-                <w:szCs w:val="24"/>
-              </w:rPr>
-              <w:t>Georgieva</w:t>
-            </w:r>
-            <w:proofErr w:type="spellEnd"/>
           </w:p>
         </w:tc>
         <w:tc>
@@ -6511,7 +6539,7 @@
             <w:pPr>
               <w:contextualSpacing/>
               <w:jc w:val="center"/>
-              <w:cnfStyle w:val="000000100000"/>
+              <w:cnfStyle w:val="000000100000" w:firstRow="0" w:lastRow="0" w:firstColumn="0" w:lastColumn="0" w:oddVBand="0" w:evenVBand="0" w:oddHBand="1" w:evenHBand="0" w:firstRowFirstColumn="0" w:firstRowLastColumn="0" w:lastRowFirstColumn="0" w:lastRowLastColumn="0"/>
               <w:rPr>
                 <w:rFonts w:eastAsia="Times New Roman"/>
                 <w:sz w:val="24"/>
@@ -6536,7 +6564,7 @@
             <w:pPr>
               <w:contextualSpacing/>
               <w:jc w:val="center"/>
-              <w:cnfStyle w:val="000000100000"/>
+              <w:cnfStyle w:val="000000100000" w:firstRow="0" w:lastRow="0" w:firstColumn="0" w:lastColumn="0" w:oddVBand="0" w:evenVBand="0" w:oddHBand="1" w:evenHBand="0" w:firstRowFirstColumn="0" w:firstRowLastColumn="0" w:lastRowFirstColumn="0" w:lastRowLastColumn="0"/>
               <w:rPr>
                 <w:rFonts w:eastAsia="Times New Roman"/>
                 <w:sz w:val="24"/>
@@ -6556,12 +6584,12 @@
       </w:tr>
       <w:tr>
         <w:trPr>
-          <w:cnfStyle w:val="000000010000"/>
+          <w:cnfStyle w:val="000000010000" w:firstRow="0" w:lastRow="0" w:firstColumn="0" w:lastColumn="0" w:oddVBand="0" w:evenVBand="0" w:oddHBand="0" w:evenHBand="1" w:firstRowFirstColumn="0" w:firstRowLastColumn="0" w:lastRowFirstColumn="0" w:lastRowLastColumn="0"/>
           <w:trHeight w:val="334"/>
         </w:trPr>
         <w:tc>
           <w:tcPr>
-            <w:cnfStyle w:val="001000000000"/>
+            <w:cnfStyle w:val="001000000000" w:firstRow="0" w:lastRow="0" w:firstColumn="1" w:lastColumn="0" w:oddVBand="0" w:evenVBand="0" w:oddHBand="0" w:evenHBand="0" w:firstRowFirstColumn="0" w:firstRowLastColumn="0" w:lastRowFirstColumn="0" w:lastRowLastColumn="0"/>
             <w:tcW w:w="3402" w:type="dxa"/>
           </w:tcPr>
           <w:p>
@@ -6574,34 +6602,14 @@
                 <w:szCs w:val="24"/>
               </w:rPr>
             </w:pPr>
-            <w:proofErr w:type="spellStart"/>
             <w:r>
               <w:rPr>
                 <w:rFonts w:asciiTheme="minorHAnsi" w:eastAsia="Times New Roman" w:hAnsiTheme="minorHAnsi"/>
                 <w:sz w:val="24"/>
                 <w:szCs w:val="24"/>
               </w:rPr>
-              <w:t>Decho</w:t>
+              <w:t>Decho Dechev</w:t>
             </w:r>
-            <w:proofErr w:type="spellEnd"/>
-            <w:r>
-              <w:rPr>
-                <w:rFonts w:asciiTheme="minorHAnsi" w:eastAsia="Times New Roman" w:hAnsiTheme="minorHAnsi"/>
-                <w:sz w:val="24"/>
-                <w:szCs w:val="24"/>
-              </w:rPr>
-              <w:t xml:space="preserve"> </w:t>
-            </w:r>
-            <w:proofErr w:type="spellStart"/>
-            <w:r>
-              <w:rPr>
-                <w:rFonts w:asciiTheme="minorHAnsi" w:eastAsia="Times New Roman" w:hAnsiTheme="minorHAnsi"/>
-                <w:sz w:val="24"/>
-                <w:szCs w:val="24"/>
-              </w:rPr>
-              <w:t>Dechev</w:t>
-            </w:r>
-            <w:proofErr w:type="spellEnd"/>
           </w:p>
         </w:tc>
         <w:tc>
@@ -6612,14 +6620,13 @@
             <w:pPr>
               <w:contextualSpacing/>
               <w:jc w:val="center"/>
-              <w:cnfStyle w:val="000000010000"/>
+              <w:cnfStyle w:val="000000010000" w:firstRow="0" w:lastRow="0" w:firstColumn="0" w:lastColumn="0" w:oddVBand="0" w:evenVBand="0" w:oddHBand="0" w:evenHBand="1" w:firstRowFirstColumn="0" w:firstRowLastColumn="0" w:lastRowFirstColumn="0" w:lastRowLastColumn="0"/>
               <w:rPr>
                 <w:rFonts w:eastAsia="Times New Roman"/>
                 <w:sz w:val="24"/>
                 <w:szCs w:val="24"/>
               </w:rPr>
             </w:pPr>
-            <w:proofErr w:type="spellStart"/>
             <w:r>
               <w:rPr>
                 <w:rFonts w:eastAsia="Times New Roman"/>
@@ -6628,7 +6635,6 @@
               </w:rPr>
               <w:t>decho.D</w:t>
             </w:r>
-            <w:proofErr w:type="spellEnd"/>
           </w:p>
         </w:tc>
         <w:tc>
@@ -6639,7 +6645,7 @@
             <w:pPr>
               <w:contextualSpacing/>
               <w:jc w:val="center"/>
-              <w:cnfStyle w:val="000000010000"/>
+              <w:cnfStyle w:val="000000010000" w:firstRow="0" w:lastRow="0" w:firstColumn="0" w:lastColumn="0" w:oddVBand="0" w:evenVBand="0" w:oddHBand="0" w:evenHBand="1" w:firstRowFirstColumn="0" w:firstRowLastColumn="0" w:lastRowFirstColumn="0" w:lastRowLastColumn="0"/>
               <w:rPr>
                 <w:rFonts w:eastAsia="Times New Roman"/>
                 <w:sz w:val="24"/>
@@ -6659,12 +6665,12 @@
       </w:tr>
       <w:tr>
         <w:trPr>
-          <w:cnfStyle w:val="000000100000"/>
+          <w:cnfStyle w:val="000000100000" w:firstRow="0" w:lastRow="0" w:firstColumn="0" w:lastColumn="0" w:oddVBand="0" w:evenVBand="0" w:oddHBand="1" w:evenHBand="0" w:firstRowFirstColumn="0" w:firstRowLastColumn="0" w:lastRowFirstColumn="0" w:lastRowLastColumn="0"/>
           <w:trHeight w:val="349"/>
         </w:trPr>
         <w:tc>
           <w:tcPr>
-            <w:cnfStyle w:val="001000000000"/>
+            <w:cnfStyle w:val="001000000000" w:firstRow="0" w:lastRow="0" w:firstColumn="1" w:lastColumn="0" w:oddVBand="0" w:evenVBand="0" w:oddHBand="0" w:evenHBand="0" w:firstRowFirstColumn="0" w:firstRowLastColumn="0" w:lastRowFirstColumn="0" w:lastRowLastColumn="0"/>
             <w:tcW w:w="3402" w:type="dxa"/>
           </w:tcPr>
           <w:p>
@@ -6677,34 +6683,14 @@
                 <w:szCs w:val="24"/>
               </w:rPr>
             </w:pPr>
-            <w:proofErr w:type="spellStart"/>
             <w:r>
               <w:rPr>
                 <w:rFonts w:asciiTheme="minorHAnsi" w:eastAsia="Times New Roman" w:hAnsiTheme="minorHAnsi"/>
                 <w:sz w:val="24"/>
                 <w:szCs w:val="24"/>
               </w:rPr>
-              <w:t>Dimitar</w:t>
+              <w:t>Dimitar Panayotov</w:t>
             </w:r>
-            <w:proofErr w:type="spellEnd"/>
-            <w:r>
-              <w:rPr>
-                <w:rFonts w:asciiTheme="minorHAnsi" w:eastAsia="Times New Roman" w:hAnsiTheme="minorHAnsi"/>
-                <w:sz w:val="24"/>
-                <w:szCs w:val="24"/>
-              </w:rPr>
-              <w:t xml:space="preserve"> </w:t>
-            </w:r>
-            <w:proofErr w:type="spellStart"/>
-            <w:r>
-              <w:rPr>
-                <w:rFonts w:asciiTheme="minorHAnsi" w:eastAsia="Times New Roman" w:hAnsiTheme="minorHAnsi"/>
-                <w:sz w:val="24"/>
-                <w:szCs w:val="24"/>
-              </w:rPr>
-              <w:t>Panayotov</w:t>
-            </w:r>
-            <w:proofErr w:type="spellEnd"/>
           </w:p>
         </w:tc>
         <w:tc>
@@ -6715,14 +6701,13 @@
             <w:pPr>
               <w:contextualSpacing/>
               <w:jc w:val="center"/>
-              <w:cnfStyle w:val="000000100000"/>
+              <w:cnfStyle w:val="000000100000" w:firstRow="0" w:lastRow="0" w:firstColumn="0" w:lastColumn="0" w:oddVBand="0" w:evenVBand="0" w:oddHBand="1" w:evenHBand="0" w:firstRowFirstColumn="0" w:firstRowLastColumn="0" w:lastRowFirstColumn="0" w:lastRowLastColumn="0"/>
               <w:rPr>
                 <w:rFonts w:eastAsia="Times New Roman"/>
                 <w:sz w:val="24"/>
                 <w:szCs w:val="24"/>
               </w:rPr>
             </w:pPr>
-            <w:proofErr w:type="spellStart"/>
             <w:r>
               <w:rPr>
                 <w:rFonts w:eastAsia="Times New Roman"/>
@@ -6731,7 +6716,6 @@
               </w:rPr>
               <w:t>The.Bager</w:t>
             </w:r>
-            <w:proofErr w:type="spellEnd"/>
           </w:p>
         </w:tc>
         <w:tc>
@@ -6742,7 +6726,7 @@
             <w:pPr>
               <w:contextualSpacing/>
               <w:jc w:val="center"/>
-              <w:cnfStyle w:val="000000100000"/>
+              <w:cnfStyle w:val="000000100000" w:firstRow="0" w:lastRow="0" w:firstColumn="0" w:lastColumn="0" w:oddVBand="0" w:evenVBand="0" w:oddHBand="1" w:evenHBand="0" w:firstRowFirstColumn="0" w:firstRowLastColumn="0" w:lastRowFirstColumn="0" w:lastRowLastColumn="0"/>
               <w:rPr>
                 <w:rFonts w:eastAsia="Times New Roman"/>
                 <w:sz w:val="24"/>
@@ -6762,12 +6746,12 @@
       </w:tr>
       <w:tr>
         <w:trPr>
-          <w:cnfStyle w:val="000000010000"/>
+          <w:cnfStyle w:val="000000010000" w:firstRow="0" w:lastRow="0" w:firstColumn="0" w:lastColumn="0" w:oddVBand="0" w:evenVBand="0" w:oddHBand="0" w:evenHBand="1" w:firstRowFirstColumn="0" w:firstRowLastColumn="0" w:lastRowFirstColumn="0" w:lastRowLastColumn="0"/>
           <w:trHeight w:val="334"/>
         </w:trPr>
         <w:tc>
           <w:tcPr>
-            <w:cnfStyle w:val="001000000000"/>
+            <w:cnfStyle w:val="001000000000" w:firstRow="0" w:lastRow="0" w:firstColumn="1" w:lastColumn="0" w:oddVBand="0" w:evenVBand="0" w:oddHBand="0" w:evenHBand="0" w:firstRowFirstColumn="0" w:firstRowLastColumn="0" w:lastRowFirstColumn="0" w:lastRowLastColumn="0"/>
             <w:tcW w:w="3402" w:type="dxa"/>
           </w:tcPr>
           <w:p>
@@ -6780,34 +6764,14 @@
                 <w:szCs w:val="24"/>
               </w:rPr>
             </w:pPr>
-            <w:proofErr w:type="spellStart"/>
             <w:r>
               <w:rPr>
                 <w:rFonts w:asciiTheme="minorHAnsi" w:eastAsia="Times New Roman" w:hAnsiTheme="minorHAnsi"/>
                 <w:sz w:val="24"/>
                 <w:szCs w:val="24"/>
               </w:rPr>
-              <w:t>Ilvie</w:t>
+              <w:t>Ilvie Havalyova</w:t>
             </w:r>
-            <w:proofErr w:type="spellEnd"/>
-            <w:r>
-              <w:rPr>
-                <w:rFonts w:asciiTheme="minorHAnsi" w:eastAsia="Times New Roman" w:hAnsiTheme="minorHAnsi"/>
-                <w:sz w:val="24"/>
-                <w:szCs w:val="24"/>
-              </w:rPr>
-              <w:t xml:space="preserve"> </w:t>
-            </w:r>
-            <w:proofErr w:type="spellStart"/>
-            <w:r>
-              <w:rPr>
-                <w:rFonts w:asciiTheme="minorHAnsi" w:eastAsia="Times New Roman" w:hAnsiTheme="minorHAnsi"/>
-                <w:sz w:val="24"/>
-                <w:szCs w:val="24"/>
-              </w:rPr>
-              <w:t>Havalyova</w:t>
-            </w:r>
-            <w:proofErr w:type="spellEnd"/>
           </w:p>
         </w:tc>
         <w:tc>
@@ -6818,14 +6782,13 @@
             <w:pPr>
               <w:contextualSpacing/>
               <w:jc w:val="center"/>
-              <w:cnfStyle w:val="000000010000"/>
+              <w:cnfStyle w:val="000000010000" w:firstRow="0" w:lastRow="0" w:firstColumn="0" w:lastColumn="0" w:oddVBand="0" w:evenVBand="0" w:oddHBand="0" w:evenHBand="1" w:firstRowFirstColumn="0" w:firstRowLastColumn="0" w:lastRowFirstColumn="0" w:lastRowLastColumn="0"/>
               <w:rPr>
                 <w:rFonts w:eastAsia="Times New Roman"/>
                 <w:sz w:val="24"/>
                 <w:szCs w:val="24"/>
               </w:rPr>
             </w:pPr>
-            <w:proofErr w:type="spellStart"/>
             <w:r>
               <w:rPr>
                 <w:rFonts w:eastAsia="Times New Roman"/>
@@ -6834,7 +6797,6 @@
               </w:rPr>
               <w:t>havaliova</w:t>
             </w:r>
-            <w:proofErr w:type="spellEnd"/>
           </w:p>
         </w:tc>
         <w:tc>
@@ -6845,7 +6807,7 @@
             <w:pPr>
               <w:contextualSpacing/>
               <w:jc w:val="center"/>
-              <w:cnfStyle w:val="000000010000"/>
+              <w:cnfStyle w:val="000000010000" w:firstRow="0" w:lastRow="0" w:firstColumn="0" w:lastColumn="0" w:oddVBand="0" w:evenVBand="0" w:oddHBand="0" w:evenHBand="1" w:firstRowFirstColumn="0" w:firstRowLastColumn="0" w:lastRowFirstColumn="0" w:lastRowLastColumn="0"/>
               <w:rPr>
                 <w:rFonts w:eastAsia="Times New Roman"/>
                 <w:sz w:val="24"/>
@@ -6865,12 +6827,12 @@
       </w:tr>
       <w:tr>
         <w:trPr>
-          <w:cnfStyle w:val="000000100000"/>
+          <w:cnfStyle w:val="000000100000" w:firstRow="0" w:lastRow="0" w:firstColumn="0" w:lastColumn="0" w:oddVBand="0" w:evenVBand="0" w:oddHBand="1" w:evenHBand="0" w:firstRowFirstColumn="0" w:firstRowLastColumn="0" w:lastRowFirstColumn="0" w:lastRowLastColumn="0"/>
           <w:trHeight w:val="334"/>
         </w:trPr>
         <w:tc>
           <w:tcPr>
-            <w:cnfStyle w:val="001000000000"/>
+            <w:cnfStyle w:val="001000000000" w:firstRow="0" w:lastRow="0" w:firstColumn="1" w:lastColumn="0" w:oddVBand="0" w:evenVBand="0" w:oddHBand="0" w:evenHBand="0" w:firstRowFirstColumn="0" w:firstRowLastColumn="0" w:lastRowFirstColumn="0" w:lastRowLastColumn="0"/>
             <w:tcW w:w="3402" w:type="dxa"/>
           </w:tcPr>
           <w:p>
@@ -6883,34 +6845,14 @@
                 <w:szCs w:val="24"/>
               </w:rPr>
             </w:pPr>
-            <w:proofErr w:type="spellStart"/>
             <w:r>
               <w:rPr>
                 <w:rFonts w:asciiTheme="minorHAnsi" w:eastAsia="Times New Roman" w:hAnsiTheme="minorHAnsi"/>
                 <w:sz w:val="24"/>
                 <w:szCs w:val="24"/>
               </w:rPr>
-              <w:t>Yane</w:t>
+              <w:t>Yane Yosifov</w:t>
             </w:r>
-            <w:proofErr w:type="spellEnd"/>
-            <w:r>
-              <w:rPr>
-                <w:rFonts w:asciiTheme="minorHAnsi" w:eastAsia="Times New Roman" w:hAnsiTheme="minorHAnsi"/>
-                <w:sz w:val="24"/>
-                <w:szCs w:val="24"/>
-              </w:rPr>
-              <w:t xml:space="preserve"> </w:t>
-            </w:r>
-            <w:proofErr w:type="spellStart"/>
-            <w:r>
-              <w:rPr>
-                <w:rFonts w:asciiTheme="minorHAnsi" w:eastAsia="Times New Roman" w:hAnsiTheme="minorHAnsi"/>
-                <w:sz w:val="24"/>
-                <w:szCs w:val="24"/>
-              </w:rPr>
-              <w:t>Yosifov</w:t>
-            </w:r>
-            <w:proofErr w:type="spellEnd"/>
           </w:p>
         </w:tc>
         <w:tc>
@@ -6921,7 +6863,7 @@
             <w:pPr>
               <w:contextualSpacing/>
               <w:jc w:val="center"/>
-              <w:cnfStyle w:val="000000100000"/>
+              <w:cnfStyle w:val="000000100000" w:firstRow="0" w:lastRow="0" w:firstColumn="0" w:lastColumn="0" w:oddVBand="0" w:evenVBand="0" w:oddHBand="1" w:evenHBand="0" w:firstRowFirstColumn="0" w:firstRowLastColumn="0" w:lastRowFirstColumn="0" w:lastRowLastColumn="0"/>
               <w:rPr>
                 <w:rFonts w:eastAsia="Times New Roman"/>
                 <w:sz w:val="24"/>
@@ -6946,7 +6888,7 @@
             <w:pPr>
               <w:contextualSpacing/>
               <w:jc w:val="center"/>
-              <w:cnfStyle w:val="000000100000"/>
+              <w:cnfStyle w:val="000000100000" w:firstRow="0" w:lastRow="0" w:firstColumn="0" w:lastColumn="0" w:oddVBand="0" w:evenVBand="0" w:oddHBand="1" w:evenHBand="0" w:firstRowFirstColumn="0" w:firstRowLastColumn="0" w:lastRowFirstColumn="0" w:lastRowLastColumn="0"/>
               <w:rPr>
                 <w:rFonts w:eastAsia="Times New Roman"/>
                 <w:sz w:val="24"/>
@@ -6966,12 +6908,12 @@
       </w:tr>
       <w:tr>
         <w:trPr>
-          <w:cnfStyle w:val="000000010000"/>
+          <w:cnfStyle w:val="000000010000" w:firstRow="0" w:lastRow="0" w:firstColumn="0" w:lastColumn="0" w:oddVBand="0" w:evenVBand="0" w:oddHBand="0" w:evenHBand="1" w:firstRowFirstColumn="0" w:firstRowLastColumn="0" w:lastRowFirstColumn="0" w:lastRowLastColumn="0"/>
           <w:trHeight w:val="257"/>
         </w:trPr>
         <w:tc>
           <w:tcPr>
-            <w:cnfStyle w:val="001000000000"/>
+            <w:cnfStyle w:val="001000000000" w:firstRow="0" w:lastRow="0" w:firstColumn="1" w:lastColumn="0" w:oddVBand="0" w:evenVBand="0" w:oddHBand="0" w:evenHBand="0" w:firstRowFirstColumn="0" w:firstRowLastColumn="0" w:lastRowFirstColumn="0" w:lastRowLastColumn="0"/>
             <w:tcW w:w="3402" w:type="dxa"/>
           </w:tcPr>
           <w:p>
@@ -6990,18 +6932,8 @@
                 <w:sz w:val="24"/>
                 <w:szCs w:val="24"/>
               </w:rPr>
-              <w:t xml:space="preserve">Ivan </w:t>
+              <w:t>Ivan Zhelev</w:t>
             </w:r>
-            <w:proofErr w:type="spellStart"/>
-            <w:r>
-              <w:rPr>
-                <w:rFonts w:asciiTheme="minorHAnsi" w:eastAsia="Times New Roman" w:hAnsiTheme="minorHAnsi"/>
-                <w:sz w:val="24"/>
-                <w:szCs w:val="24"/>
-              </w:rPr>
-              <w:t>Zhelev</w:t>
-            </w:r>
-            <w:proofErr w:type="spellEnd"/>
           </w:p>
         </w:tc>
         <w:tc>
@@ -7012,7 +6944,7 @@
             <w:pPr>
               <w:contextualSpacing/>
               <w:jc w:val="center"/>
-              <w:cnfStyle w:val="000000010000"/>
+              <w:cnfStyle w:val="000000010000" w:firstRow="0" w:lastRow="0" w:firstColumn="0" w:lastColumn="0" w:oddVBand="0" w:evenVBand="0" w:oddHBand="0" w:evenHBand="1" w:firstRowFirstColumn="0" w:firstRowLastColumn="0" w:lastRowFirstColumn="0" w:lastRowLastColumn="0"/>
               <w:rPr>
                 <w:rFonts w:eastAsia="Times New Roman"/>
                 <w:sz w:val="24"/>
@@ -7037,7 +6969,7 @@
             <w:pPr>
               <w:contextualSpacing/>
               <w:jc w:val="center"/>
-              <w:cnfStyle w:val="000000010000"/>
+              <w:cnfStyle w:val="000000010000" w:firstRow="0" w:lastRow="0" w:firstColumn="0" w:lastColumn="0" w:oddVBand="0" w:evenVBand="0" w:oddHBand="0" w:evenHBand="1" w:firstRowFirstColumn="0" w:firstRowLastColumn="0" w:lastRowFirstColumn="0" w:lastRowLastColumn="0"/>
               <w:rPr>
                 <w:rFonts w:eastAsia="Times New Roman"/>
                 <w:sz w:val="24"/>
@@ -7088,7 +7020,7 @@
     </w:p>
     <w:p>
       <w:pPr>
-        <w:pStyle w:val="ListParagraph"/>
+        <w:pStyle w:val="a4"/>
         <w:numPr>
           <w:ilvl w:val="0"/>
           <w:numId w:val="1"/>
@@ -7118,7 +7050,7 @@
     </w:p>
     <w:p>
       <w:pPr>
-        <w:pStyle w:val="ListParagraph"/>
+        <w:pStyle w:val="a4"/>
         <w:ind w:left="360"/>
         <w:rPr>
           <w:b/>
@@ -7129,7 +7061,7 @@
     </w:p>
     <w:p>
       <w:pPr>
-        <w:pStyle w:val="ListParagraph"/>
+        <w:pStyle w:val="a4"/>
         <w:ind w:left="360"/>
         <w:rPr>
           <w:sz w:val="24"/>
@@ -7154,7 +7086,7 @@
     </w:p>
     <w:p>
       <w:pPr>
-        <w:pStyle w:val="ListParagraph"/>
+        <w:pStyle w:val="a4"/>
         <w:ind w:left="360"/>
         <w:rPr>
           <w:sz w:val="24"/>
@@ -7179,7 +7111,7 @@
     </w:p>
     <w:p>
       <w:pPr>
-        <w:pStyle w:val="ListParagraph"/>
+        <w:pStyle w:val="a4"/>
         <w:ind w:left="360"/>
         <w:rPr>
           <w:sz w:val="24"/>
@@ -7204,7 +7136,7 @@
     </w:p>
     <w:p>
       <w:pPr>
-        <w:pStyle w:val="ListParagraph"/>
+        <w:pStyle w:val="a4"/>
         <w:ind w:left="360"/>
         <w:rPr>
           <w:sz w:val="24"/>
@@ -7221,7 +7153,7 @@
     </w:p>
     <w:p>
       <w:pPr>
-        <w:pStyle w:val="ListParagraph"/>
+        <w:pStyle w:val="a4"/>
         <w:ind w:left="360"/>
         <w:rPr>
           <w:sz w:val="24"/>
@@ -7246,7 +7178,7 @@
     </w:p>
     <w:p>
       <w:pPr>
-        <w:pStyle w:val="ListParagraph"/>
+        <w:pStyle w:val="a4"/>
         <w:ind w:left="360"/>
         <w:rPr>
           <w:sz w:val="24"/>
@@ -7271,7 +7203,7 @@
     </w:p>
     <w:p>
       <w:pPr>
-        <w:pStyle w:val="ListParagraph"/>
+        <w:pStyle w:val="a4"/>
         <w:ind w:left="360"/>
         <w:rPr>
           <w:sz w:val="24"/>
@@ -7304,7 +7236,7 @@
     </w:p>
     <w:p>
       <w:pPr>
-        <w:pStyle w:val="ListParagraph"/>
+        <w:pStyle w:val="a4"/>
         <w:numPr>
           <w:ilvl w:val="0"/>
           <w:numId w:val="1"/>
@@ -7342,10 +7274,10 @@
     </w:p>
     <w:tbl>
       <w:tblPr>
-        <w:tblStyle w:val="LightGrid-Accent5"/>
+        <w:tblStyle w:val="-50"/>
         <w:tblW w:w="0" w:type="auto"/>
         <w:tblInd w:w="675" w:type="dxa"/>
-        <w:tblLook w:val="04A0"/>
+        <w:tblLook w:val="04A0" w:firstRow="1" w:lastRow="0" w:firstColumn="1" w:lastColumn="0" w:noHBand="0" w:noVBand="1"/>
       </w:tblPr>
       <w:tblGrid>
         <w:gridCol w:w="3568"/>
@@ -7354,12 +7286,12 @@
       </w:tblGrid>
       <w:tr>
         <w:trPr>
-          <w:cnfStyle w:val="100000000000"/>
+          <w:cnfStyle w:val="100000000000" w:firstRow="1" w:lastRow="0" w:firstColumn="0" w:lastColumn="0" w:oddVBand="0" w:evenVBand="0" w:oddHBand="0" w:evenHBand="0" w:firstRowFirstColumn="0" w:firstRowLastColumn="0" w:lastRowFirstColumn="0" w:lastRowLastColumn="0"/>
           <w:trHeight w:val="438"/>
         </w:trPr>
         <w:tc>
           <w:tcPr>
-            <w:cnfStyle w:val="001000000000"/>
+            <w:cnfStyle w:val="001000000000" w:firstRow="0" w:lastRow="0" w:firstColumn="1" w:lastColumn="0" w:oddVBand="0" w:evenVBand="0" w:oddHBand="0" w:evenHBand="0" w:firstRowFirstColumn="0" w:firstRowLastColumn="0" w:lastRowFirstColumn="0" w:lastRowLastColumn="0"/>
             <w:tcW w:w="3568" w:type="dxa"/>
           </w:tcPr>
           <w:p>
@@ -7388,7 +7320,7 @@
           <w:p>
             <w:pPr>
               <w:jc w:val="center"/>
-              <w:cnfStyle w:val="100000000000"/>
+              <w:cnfStyle w:val="100000000000" w:firstRow="1" w:lastRow="0" w:firstColumn="0" w:lastColumn="0" w:oddVBand="0" w:evenVBand="0" w:oddHBand="0" w:evenHBand="0" w:firstRowFirstColumn="0" w:firstRowLastColumn="0" w:lastRowFirstColumn="0" w:lastRowLastColumn="0"/>
               <w:rPr>
                 <w:rFonts w:asciiTheme="minorHAnsi" w:hAnsiTheme="minorHAnsi"/>
                 <w:sz w:val="28"/>
@@ -7412,7 +7344,7 @@
           <w:p>
             <w:pPr>
               <w:jc w:val="center"/>
-              <w:cnfStyle w:val="100000000000"/>
+              <w:cnfStyle w:val="100000000000" w:firstRow="1" w:lastRow="0" w:firstColumn="0" w:lastColumn="0" w:oddVBand="0" w:evenVBand="0" w:oddHBand="0" w:evenHBand="0" w:firstRowFirstColumn="0" w:firstRowLastColumn="0" w:lastRowFirstColumn="0" w:lastRowLastColumn="0"/>
               <w:rPr>
                 <w:rFonts w:asciiTheme="minorHAnsi" w:hAnsiTheme="minorHAnsi"/>
                 <w:sz w:val="28"/>
@@ -7432,11 +7364,11 @@
       </w:tr>
       <w:tr>
         <w:trPr>
-          <w:cnfStyle w:val="000000100000"/>
+          <w:cnfStyle w:val="000000100000" w:firstRow="0" w:lastRow="0" w:firstColumn="0" w:lastColumn="0" w:oddVBand="0" w:evenVBand="0" w:oddHBand="1" w:evenHBand="0" w:firstRowFirstColumn="0" w:firstRowLastColumn="0" w:lastRowFirstColumn="0" w:lastRowLastColumn="0"/>
         </w:trPr>
         <w:tc>
           <w:tcPr>
-            <w:cnfStyle w:val="001000000000"/>
+            <w:cnfStyle w:val="001000000000" w:firstRow="0" w:lastRow="0" w:firstColumn="1" w:lastColumn="0" w:oddVBand="0" w:evenVBand="0" w:oddHBand="0" w:evenHBand="0" w:firstRowFirstColumn="0" w:firstRowLastColumn="0" w:lastRowFirstColumn="0" w:lastRowLastColumn="0"/>
             <w:tcW w:w="3568" w:type="dxa"/>
           </w:tcPr>
           <w:p>
@@ -7449,7 +7381,6 @@
                 <w:szCs w:val="24"/>
               </w:rPr>
             </w:pPr>
-            <w:proofErr w:type="spellStart"/>
             <w:r>
               <w:rPr>
                 <w:rFonts w:asciiTheme="minorHAnsi" w:hAnsiTheme="minorHAnsi"/>
@@ -7457,9 +7388,8 @@
                 <w:sz w:val="24"/>
                 <w:szCs w:val="24"/>
               </w:rPr>
-              <w:t>Telerik</w:t>
+              <w:t>Telerik Team</w:t>
             </w:r>
-            <w:proofErr w:type="spellEnd"/>
             <w:r>
               <w:rPr>
                 <w:rFonts w:asciiTheme="minorHAnsi" w:hAnsiTheme="minorHAnsi"/>
@@ -7467,28 +7397,8 @@
                 <w:sz w:val="24"/>
                 <w:szCs w:val="24"/>
               </w:rPr>
-              <w:t xml:space="preserve"> </w:t>
-            </w:r>
-            <w:proofErr w:type="spellStart"/>
-            <w:r>
-              <w:rPr>
-                <w:rFonts w:asciiTheme="minorHAnsi" w:hAnsiTheme="minorHAnsi"/>
-                <w:b w:val="0"/>
-                <w:sz w:val="24"/>
-                <w:szCs w:val="24"/>
-              </w:rPr>
-              <w:t>Team</w:t>
-            </w:r>
-            <w:r>
-              <w:rPr>
-                <w:rFonts w:asciiTheme="minorHAnsi" w:hAnsiTheme="minorHAnsi"/>
-                <w:b w:val="0"/>
-                <w:sz w:val="24"/>
-                <w:szCs w:val="24"/>
-              </w:rPr>
               <w:t>Pulse</w:t>
             </w:r>
-            <w:proofErr w:type="spellEnd"/>
           </w:p>
         </w:tc>
         <w:tc>
@@ -7498,7 +7408,7 @@
           <w:p>
             <w:pPr>
               <w:jc w:val="center"/>
-              <w:cnfStyle w:val="000000100000"/>
+              <w:cnfStyle w:val="000000100000" w:firstRow="0" w:lastRow="0" w:firstColumn="0" w:lastColumn="0" w:oddVBand="0" w:evenVBand="0" w:oddHBand="1" w:evenHBand="0" w:firstRowFirstColumn="0" w:firstRowLastColumn="0" w:lastRowFirstColumn="0" w:lastRowLastColumn="0"/>
               <w:rPr>
                 <w:sz w:val="24"/>
                 <w:szCs w:val="24"/>
@@ -7520,7 +7430,7 @@
           <w:p>
             <w:pPr>
               <w:jc w:val="center"/>
-              <w:cnfStyle w:val="000000100000"/>
+              <w:cnfStyle w:val="000000100000" w:firstRow="0" w:lastRow="0" w:firstColumn="0" w:lastColumn="0" w:oddVBand="0" w:evenVBand="0" w:oddHBand="1" w:evenHBand="0" w:firstRowFirstColumn="0" w:firstRowLastColumn="0" w:lastRowFirstColumn="0" w:lastRowLastColumn="0"/>
               <w:rPr>
                 <w:sz w:val="24"/>
                 <w:szCs w:val="24"/>
@@ -7538,11 +7448,11 @@
       </w:tr>
       <w:tr>
         <w:trPr>
-          <w:cnfStyle w:val="000000010000"/>
+          <w:cnfStyle w:val="000000010000" w:firstRow="0" w:lastRow="0" w:firstColumn="0" w:lastColumn="0" w:oddVBand="0" w:evenVBand="0" w:oddHBand="0" w:evenHBand="1" w:firstRowFirstColumn="0" w:firstRowLastColumn="0" w:lastRowFirstColumn="0" w:lastRowLastColumn="0"/>
         </w:trPr>
         <w:tc>
           <w:tcPr>
-            <w:cnfStyle w:val="001000000000"/>
+            <w:cnfStyle w:val="001000000000" w:firstRow="0" w:lastRow="0" w:firstColumn="1" w:lastColumn="0" w:oddVBand="0" w:evenVBand="0" w:oddHBand="0" w:evenHBand="0" w:firstRowFirstColumn="0" w:firstRowLastColumn="0" w:lastRowFirstColumn="0" w:lastRowLastColumn="0"/>
             <w:tcW w:w="3568" w:type="dxa"/>
           </w:tcPr>
           <w:p>
@@ -7563,6 +7473,15 @@
                 <w:szCs w:val="24"/>
               </w:rPr>
               <w:t>Selenium</w:t>
+            </w:r>
+            <w:r>
+              <w:rPr>
+                <w:rFonts w:asciiTheme="minorHAnsi" w:hAnsiTheme="minorHAnsi"/>
+                <w:b w:val="0"/>
+                <w:sz w:val="24"/>
+                <w:szCs w:val="24"/>
+              </w:rPr>
+              <w:t xml:space="preserve"> IDE</w:t>
             </w:r>
           </w:p>
         </w:tc>
@@ -7573,7 +7492,7 @@
           <w:p>
             <w:pPr>
               <w:jc w:val="center"/>
-              <w:cnfStyle w:val="000000010000"/>
+              <w:cnfStyle w:val="000000010000" w:firstRow="0" w:lastRow="0" w:firstColumn="0" w:lastColumn="0" w:oddVBand="0" w:evenVBand="0" w:oddHBand="0" w:evenHBand="1" w:firstRowFirstColumn="0" w:firstRowLastColumn="0" w:lastRowFirstColumn="0" w:lastRowLastColumn="0"/>
               <w:rPr>
                 <w:sz w:val="24"/>
                 <w:szCs w:val="24"/>
@@ -7595,7 +7514,7 @@
           <w:p>
             <w:pPr>
               <w:jc w:val="center"/>
-              <w:cnfStyle w:val="000000010000"/>
+              <w:cnfStyle w:val="000000010000" w:firstRow="0" w:lastRow="0" w:firstColumn="0" w:lastColumn="0" w:oddVBand="0" w:evenVBand="0" w:oddHBand="0" w:evenHBand="1" w:firstRowFirstColumn="0" w:firstRowLastColumn="0" w:lastRowFirstColumn="0" w:lastRowLastColumn="0"/>
               <w:rPr>
                 <w:sz w:val="24"/>
                 <w:szCs w:val="24"/>
@@ -7608,16 +7527,18 @@
               </w:rPr>
               <w:t>2.48.0</w:t>
             </w:r>
+            <w:bookmarkStart w:id="0" w:name="_GoBack"/>
+            <w:bookmarkEnd w:id="0"/>
           </w:p>
         </w:tc>
       </w:tr>
       <w:tr>
         <w:trPr>
-          <w:cnfStyle w:val="000000100000"/>
+          <w:cnfStyle w:val="000000100000" w:firstRow="0" w:lastRow="0" w:firstColumn="0" w:lastColumn="0" w:oddVBand="0" w:evenVBand="0" w:oddHBand="1" w:evenHBand="0" w:firstRowFirstColumn="0" w:firstRowLastColumn="0" w:lastRowFirstColumn="0" w:lastRowLastColumn="0"/>
         </w:trPr>
         <w:tc>
           <w:tcPr>
-            <w:cnfStyle w:val="001000000000"/>
+            <w:cnfStyle w:val="001000000000" w:firstRow="0" w:lastRow="0" w:firstColumn="1" w:lastColumn="0" w:oddVBand="0" w:evenVBand="0" w:oddHBand="0" w:evenHBand="0" w:firstRowFirstColumn="0" w:firstRowLastColumn="0" w:lastRowFirstColumn="0" w:lastRowLastColumn="0"/>
             <w:tcW w:w="3568" w:type="dxa"/>
           </w:tcPr>
           <w:p>
@@ -7648,7 +7569,7 @@
           <w:p>
             <w:pPr>
               <w:jc w:val="center"/>
-              <w:cnfStyle w:val="000000100000"/>
+              <w:cnfStyle w:val="000000100000" w:firstRow="0" w:lastRow="0" w:firstColumn="0" w:lastColumn="0" w:oddVBand="0" w:evenVBand="0" w:oddHBand="1" w:evenHBand="0" w:firstRowFirstColumn="0" w:firstRowLastColumn="0" w:lastRowFirstColumn="0" w:lastRowLastColumn="0"/>
               <w:rPr>
                 <w:sz w:val="24"/>
                 <w:szCs w:val="24"/>
@@ -7670,7 +7591,7 @@
           <w:p>
             <w:pPr>
               <w:jc w:val="center"/>
-              <w:cnfStyle w:val="000000100000"/>
+              <w:cnfStyle w:val="000000100000" w:firstRow="0" w:lastRow="0" w:firstColumn="0" w:lastColumn="0" w:oddVBand="0" w:evenVBand="0" w:oddHBand="1" w:evenHBand="0" w:firstRowFirstColumn="0" w:firstRowLastColumn="0" w:lastRowFirstColumn="0" w:lastRowLastColumn="0"/>
               <w:rPr>
                 <w:sz w:val="24"/>
                 <w:szCs w:val="24"/>
@@ -7688,11 +7609,11 @@
       </w:tr>
       <w:tr>
         <w:trPr>
-          <w:cnfStyle w:val="000000010000"/>
+          <w:cnfStyle w:val="000000010000" w:firstRow="0" w:lastRow="0" w:firstColumn="0" w:lastColumn="0" w:oddVBand="0" w:evenVBand="0" w:oddHBand="0" w:evenHBand="1" w:firstRowFirstColumn="0" w:firstRowLastColumn="0" w:lastRowFirstColumn="0" w:lastRowLastColumn="0"/>
         </w:trPr>
         <w:tc>
           <w:tcPr>
-            <w:cnfStyle w:val="001000000000"/>
+            <w:cnfStyle w:val="001000000000" w:firstRow="0" w:lastRow="0" w:firstColumn="1" w:lastColumn="0" w:oddVBand="0" w:evenVBand="0" w:oddHBand="0" w:evenHBand="0" w:firstRowFirstColumn="0" w:firstRowLastColumn="0" w:lastRowFirstColumn="0" w:lastRowLastColumn="0"/>
             <w:tcW w:w="3568" w:type="dxa"/>
           </w:tcPr>
           <w:p>
@@ -7723,7 +7644,7 @@
           <w:p>
             <w:pPr>
               <w:jc w:val="center"/>
-              <w:cnfStyle w:val="000000010000"/>
+              <w:cnfStyle w:val="000000010000" w:firstRow="0" w:lastRow="0" w:firstColumn="0" w:lastColumn="0" w:oddVBand="0" w:evenVBand="0" w:oddHBand="0" w:evenHBand="1" w:firstRowFirstColumn="0" w:firstRowLastColumn="0" w:lastRowFirstColumn="0" w:lastRowLastColumn="0"/>
               <w:rPr>
                 <w:sz w:val="24"/>
                 <w:szCs w:val="24"/>
@@ -7745,7 +7666,7 @@
           <w:p>
             <w:pPr>
               <w:jc w:val="center"/>
-              <w:cnfStyle w:val="000000010000"/>
+              <w:cnfStyle w:val="000000010000" w:firstRow="0" w:lastRow="0" w:firstColumn="0" w:lastColumn="0" w:oddVBand="0" w:evenVBand="0" w:oddHBand="0" w:evenHBand="1" w:firstRowFirstColumn="0" w:firstRowLastColumn="0" w:lastRowFirstColumn="0" w:lastRowLastColumn="0"/>
               <w:rPr>
                 <w:sz w:val="24"/>
                 <w:szCs w:val="24"/>
@@ -7762,8 +7683,6 @@
           <w:szCs w:val="28"/>
         </w:rPr>
       </w:pPr>
-      <w:bookmarkStart w:id="0" w:name="_GoBack"/>
-      <w:bookmarkEnd w:id="0"/>
     </w:p>
     <w:sectPr>
       <w:headerReference w:type="default" r:id="rId10"/>
@@ -7778,7 +7697,7 @@
 </file>
 
 <file path=word/endnotes.xml><?xml version="1.0" encoding="utf-8"?>
-<w:endnotes xmlns:ve="http://schemas.openxmlformats.org/markup-compatibility/2006" xmlns:o="urn:schemas-microsoft-com:office:office" xmlns:r="http://schemas.openxmlformats.org/officeDocument/2006/relationships" xmlns:m="http://schemas.openxmlformats.org/officeDocument/2006/math" xmlns:v="urn:schemas-microsoft-com:vml" xmlns:wp="http://schemas.openxmlformats.org/drawingml/2006/wordprocessingDrawing" xmlns:w10="urn:schemas-microsoft-com:office:word" xmlns:w="http://schemas.openxmlformats.org/wordprocessingml/2006/main" xmlns:wne="http://schemas.microsoft.com/office/word/2006/wordml">
+<w:endnotes xmlns:wpc="http://schemas.microsoft.com/office/word/2010/wordprocessingCanvas" xmlns:mc="http://schemas.openxmlformats.org/markup-compatibility/2006" xmlns:o="urn:schemas-microsoft-com:office:office" xmlns:r="http://schemas.openxmlformats.org/officeDocument/2006/relationships" xmlns:m="http://schemas.openxmlformats.org/officeDocument/2006/math" xmlns:v="urn:schemas-microsoft-com:vml" xmlns:wp14="http://schemas.microsoft.com/office/word/2010/wordprocessingDrawing" xmlns:wp="http://schemas.openxmlformats.org/drawingml/2006/wordprocessingDrawing" xmlns:w10="urn:schemas-microsoft-com:office:word" xmlns:w="http://schemas.openxmlformats.org/wordprocessingml/2006/main" xmlns:w14="http://schemas.microsoft.com/office/word/2010/wordml" xmlns:w15="http://schemas.microsoft.com/office/word/2012/wordml" xmlns:wpg="http://schemas.microsoft.com/office/word/2010/wordprocessingGroup" xmlns:wpi="http://schemas.microsoft.com/office/word/2010/wordprocessingInk" xmlns:wne="http://schemas.microsoft.com/office/word/2006/wordml" xmlns:wps="http://schemas.microsoft.com/office/word/2010/wordprocessingShape" mc:Ignorable="w14 w15 wp14">
   <w:endnote w:type="separator" w:id="-1">
     <w:p>
       <w:pPr>
@@ -7803,7 +7722,7 @@
 </file>
 
 <file path=word/footer1.xml><?xml version="1.0" encoding="utf-8"?>
-<w:ftr xmlns:ve="http://schemas.openxmlformats.org/markup-compatibility/2006" xmlns:o="urn:schemas-microsoft-com:office:office" xmlns:r="http://schemas.openxmlformats.org/officeDocument/2006/relationships" xmlns:m="http://schemas.openxmlformats.org/officeDocument/2006/math" xmlns:v="urn:schemas-microsoft-com:vml" xmlns:wp="http://schemas.openxmlformats.org/drawingml/2006/wordprocessingDrawing" xmlns:w10="urn:schemas-microsoft-com:office:word" xmlns:w="http://schemas.openxmlformats.org/wordprocessingml/2006/main" xmlns:wne="http://schemas.microsoft.com/office/word/2006/wordml">
+<w:ftr xmlns:wpc="http://schemas.microsoft.com/office/word/2010/wordprocessingCanvas" xmlns:mc="http://schemas.openxmlformats.org/markup-compatibility/2006" xmlns:o="urn:schemas-microsoft-com:office:office" xmlns:r="http://schemas.openxmlformats.org/officeDocument/2006/relationships" xmlns:m="http://schemas.openxmlformats.org/officeDocument/2006/math" xmlns:v="urn:schemas-microsoft-com:vml" xmlns:wp14="http://schemas.microsoft.com/office/word/2010/wordprocessingDrawing" xmlns:wp="http://schemas.openxmlformats.org/drawingml/2006/wordprocessingDrawing" xmlns:w10="urn:schemas-microsoft-com:office:word" xmlns:w="http://schemas.openxmlformats.org/wordprocessingml/2006/main" xmlns:w14="http://schemas.microsoft.com/office/word/2010/wordml" xmlns:w15="http://schemas.microsoft.com/office/word/2012/wordml" xmlns:wpg="http://schemas.microsoft.com/office/word/2010/wordprocessingGroup" xmlns:wpi="http://schemas.microsoft.com/office/word/2010/wordprocessingInk" xmlns:wne="http://schemas.microsoft.com/office/word/2006/wordml" xmlns:wps="http://schemas.microsoft.com/office/word/2010/wordprocessingShape" mc:Ignorable="w14 w15 wp14">
   <w:tbl>
     <w:tblPr>
       <w:tblW w:w="5000" w:type="pct"/>
@@ -7811,7 +7730,7 @@
         <w:top w:val="single" w:sz="18" w:space="0" w:color="808080" w:themeColor="background1" w:themeShade="80"/>
         <w:insideV w:val="single" w:sz="18" w:space="0" w:color="808080" w:themeColor="background1" w:themeShade="80"/>
       </w:tblBorders>
-      <w:tblLook w:val="04A0"/>
+      <w:tblLook w:val="04A0" w:firstRow="1" w:lastRow="0" w:firstColumn="1" w:lastColumn="0" w:noHBand="0" w:noVBand="1"/>
     </w:tblPr>
     <w:tblGrid>
       <w:gridCol w:w="1174"/>
@@ -7824,7 +7743,7 @@
         </w:tcPr>
         <w:p>
           <w:pPr>
-            <w:pStyle w:val="Footer"/>
+            <w:pStyle w:val="a7"/>
             <w:jc w:val="right"/>
             <w:rPr>
               <w:b/>
@@ -7850,7 +7769,7 @@
               <w:sz w:val="32"/>
               <w:szCs w:val="32"/>
             </w:rPr>
-            <w:t>2</w:t>
+            <w:t>10</w:t>
           </w:r>
           <w:r>
             <w:rPr>
@@ -7870,7 +7789,7 @@
         </w:tcPr>
         <w:p>
           <w:pPr>
-            <w:pStyle w:val="Footer"/>
+            <w:pStyle w:val="a7"/>
           </w:pPr>
         </w:p>
       </w:tc>
@@ -7878,14 +7797,14 @@
   </w:tbl>
   <w:p>
     <w:pPr>
-      <w:pStyle w:val="Footer"/>
+      <w:pStyle w:val="a7"/>
     </w:pPr>
   </w:p>
 </w:ftr>
 </file>
 
 <file path=word/footnotes.xml><?xml version="1.0" encoding="utf-8"?>
-<w:footnotes xmlns:ve="http://schemas.openxmlformats.org/markup-compatibility/2006" xmlns:o="urn:schemas-microsoft-com:office:office" xmlns:r="http://schemas.openxmlformats.org/officeDocument/2006/relationships" xmlns:m="http://schemas.openxmlformats.org/officeDocument/2006/math" xmlns:v="urn:schemas-microsoft-com:vml" xmlns:wp="http://schemas.openxmlformats.org/drawingml/2006/wordprocessingDrawing" xmlns:w10="urn:schemas-microsoft-com:office:word" xmlns:w="http://schemas.openxmlformats.org/wordprocessingml/2006/main" xmlns:wne="http://schemas.microsoft.com/office/word/2006/wordml">
+<w:footnotes xmlns:wpc="http://schemas.microsoft.com/office/word/2010/wordprocessingCanvas" xmlns:mc="http://schemas.openxmlformats.org/markup-compatibility/2006" xmlns:o="urn:schemas-microsoft-com:office:office" xmlns:r="http://schemas.openxmlformats.org/officeDocument/2006/relationships" xmlns:m="http://schemas.openxmlformats.org/officeDocument/2006/math" xmlns:v="urn:schemas-microsoft-com:vml" xmlns:wp14="http://schemas.microsoft.com/office/word/2010/wordprocessingDrawing" xmlns:wp="http://schemas.openxmlformats.org/drawingml/2006/wordprocessingDrawing" xmlns:w10="urn:schemas-microsoft-com:office:word" xmlns:w="http://schemas.openxmlformats.org/wordprocessingml/2006/main" xmlns:w14="http://schemas.microsoft.com/office/word/2010/wordml" xmlns:w15="http://schemas.microsoft.com/office/word/2012/wordml" xmlns:wpg="http://schemas.microsoft.com/office/word/2010/wordprocessingGroup" xmlns:wpi="http://schemas.microsoft.com/office/word/2010/wordprocessingInk" xmlns:wne="http://schemas.microsoft.com/office/word/2006/wordml" xmlns:wps="http://schemas.microsoft.com/office/word/2010/wordprocessingShape" mc:Ignorable="w14 w15 wp14">
   <w:footnote w:type="separator" w:id="-1">
     <w:p>
       <w:pPr>
@@ -7910,7 +7829,7 @@
 </file>
 
 <file path=word/header1.xml><?xml version="1.0" encoding="utf-8"?>
-<w:hdr xmlns:ve="http://schemas.openxmlformats.org/markup-compatibility/2006" xmlns:o="urn:schemas-microsoft-com:office:office" xmlns:r="http://schemas.openxmlformats.org/officeDocument/2006/relationships" xmlns:m="http://schemas.openxmlformats.org/officeDocument/2006/math" xmlns:v="urn:schemas-microsoft-com:vml" xmlns:wp="http://schemas.openxmlformats.org/drawingml/2006/wordprocessingDrawing" xmlns:w10="urn:schemas-microsoft-com:office:word" xmlns:w="http://schemas.openxmlformats.org/wordprocessingml/2006/main" xmlns:wne="http://schemas.microsoft.com/office/word/2006/wordml">
+<w:hdr xmlns:wpc="http://schemas.microsoft.com/office/word/2010/wordprocessingCanvas" xmlns:mc="http://schemas.openxmlformats.org/markup-compatibility/2006" xmlns:o="urn:schemas-microsoft-com:office:office" xmlns:r="http://schemas.openxmlformats.org/officeDocument/2006/relationships" xmlns:m="http://schemas.openxmlformats.org/officeDocument/2006/math" xmlns:v="urn:schemas-microsoft-com:vml" xmlns:wp14="http://schemas.microsoft.com/office/word/2010/wordprocessingDrawing" xmlns:wp="http://schemas.openxmlformats.org/drawingml/2006/wordprocessingDrawing" xmlns:w10="urn:schemas-microsoft-com:office:word" xmlns:w="http://schemas.openxmlformats.org/wordprocessingml/2006/main" xmlns:w14="http://schemas.microsoft.com/office/word/2010/wordml" xmlns:w15="http://schemas.microsoft.com/office/word/2012/wordml" xmlns:wpg="http://schemas.microsoft.com/office/word/2010/wordprocessingGroup" xmlns:wpi="http://schemas.microsoft.com/office/word/2010/wordprocessingInk" xmlns:wne="http://schemas.microsoft.com/office/word/2006/wordml" xmlns:wps="http://schemas.microsoft.com/office/word/2010/wordprocessingShape" mc:Ignorable="w14 w15 wp14">
   <w:sdt>
     <w:sdtPr>
       <w:rPr>
@@ -7931,7 +7850,7 @@
     <w:sdtContent>
       <w:p>
         <w:pPr>
-          <w:pStyle w:val="Header"/>
+          <w:pStyle w:val="a5"/>
           <w:tabs>
             <w:tab w:val="left" w:pos="2580"/>
             <w:tab w:val="left" w:pos="2985"/>
@@ -7976,7 +7895,7 @@
     <w:sdtContent>
       <w:p>
         <w:pPr>
-          <w:pStyle w:val="Header"/>
+          <w:pStyle w:val="a5"/>
           <w:tabs>
             <w:tab w:val="left" w:pos="2580"/>
             <w:tab w:val="left" w:pos="2985"/>
@@ -8013,7 +7932,7 @@
     <w:sdtContent>
       <w:p>
         <w:pPr>
-          <w:pStyle w:val="Header"/>
+          <w:pStyle w:val="a5"/>
           <w:pBdr>
             <w:bottom w:val="single" w:sz="4" w:space="1" w:color="A5A5A5" w:themeColor="background1" w:themeShade="A5"/>
           </w:pBdr>
@@ -8039,14 +7958,14 @@
   </w:sdt>
   <w:p>
     <w:pPr>
-      <w:pStyle w:val="Header"/>
+      <w:pStyle w:val="a5"/>
     </w:pPr>
   </w:p>
 </w:hdr>
 </file>
 
 <file path=word/numbering.xml><?xml version="1.0" encoding="utf-8"?>
-<w:numbering xmlns:ve="http://schemas.openxmlformats.org/markup-compatibility/2006" xmlns:o="urn:schemas-microsoft-com:office:office" xmlns:r="http://schemas.openxmlformats.org/officeDocument/2006/relationships" xmlns:m="http://schemas.openxmlformats.org/officeDocument/2006/math" xmlns:v="urn:schemas-microsoft-com:vml" xmlns:wp="http://schemas.openxmlformats.org/drawingml/2006/wordprocessingDrawing" xmlns:w10="urn:schemas-microsoft-com:office:word" xmlns:w="http://schemas.openxmlformats.org/wordprocessingml/2006/main" xmlns:wne="http://schemas.microsoft.com/office/word/2006/wordml">
+<w:numbering xmlns:wpc="http://schemas.microsoft.com/office/word/2010/wordprocessingCanvas" xmlns:mc="http://schemas.openxmlformats.org/markup-compatibility/2006" xmlns:o="urn:schemas-microsoft-com:office:office" xmlns:r="http://schemas.openxmlformats.org/officeDocument/2006/relationships" xmlns:m="http://schemas.openxmlformats.org/officeDocument/2006/math" xmlns:v="urn:schemas-microsoft-com:vml" xmlns:wp14="http://schemas.microsoft.com/office/word/2010/wordprocessingDrawing" xmlns:wp="http://schemas.openxmlformats.org/drawingml/2006/wordprocessingDrawing" xmlns:w10="urn:schemas-microsoft-com:office:word" xmlns:w="http://schemas.openxmlformats.org/wordprocessingml/2006/main" xmlns:w14="http://schemas.microsoft.com/office/word/2010/wordml" xmlns:w15="http://schemas.microsoft.com/office/word/2012/wordml" xmlns:wpg="http://schemas.microsoft.com/office/word/2010/wordprocessingGroup" xmlns:wpi="http://schemas.microsoft.com/office/word/2010/wordprocessingInk" xmlns:wne="http://schemas.microsoft.com/office/word/2006/wordml" xmlns:wps="http://schemas.microsoft.com/office/word/2010/wordprocessingShape" mc:Ignorable="w14 w15 wp14">
   <w:abstractNum w:abstractNumId="0">
     <w:nsid w:val="00DD4E77"/>
     <w:multiLevelType w:val="hybridMultilevel"/>
@@ -11910,7 +11829,7 @@
 </file>
 
 <file path=word/styles.xml><?xml version="1.0" encoding="utf-8"?>
-<w:styles xmlns:r="http://schemas.openxmlformats.org/officeDocument/2006/relationships" xmlns:w="http://schemas.openxmlformats.org/wordprocessingml/2006/main">
+<w:styles xmlns:mc="http://schemas.openxmlformats.org/markup-compatibility/2006" xmlns:r="http://schemas.openxmlformats.org/officeDocument/2006/relationships" xmlns:w="http://schemas.openxmlformats.org/wordprocessingml/2006/main" xmlns:w14="http://schemas.microsoft.com/office/word/2010/wordml" xmlns:w15="http://schemas.microsoft.com/office/word/2012/wordml" mc:Ignorable="w14 w15">
   <w:docDefaults>
     <w:rPrDefault>
       <w:rPr>
@@ -11926,155 +11845,389 @@
       </w:pPr>
     </w:pPrDefault>
   </w:docDefaults>
-  <w:latentStyles w:defLockedState="0" w:defUIPriority="99" w:defSemiHidden="1" w:defUnhideWhenUsed="1" w:defQFormat="0" w:count="267">
-    <w:lsdException w:name="Normal" w:semiHidden="0" w:uiPriority="0" w:unhideWhenUsed="0" w:qFormat="1"/>
-    <w:lsdException w:name="heading 1" w:semiHidden="0" w:uiPriority="9" w:unhideWhenUsed="0" w:qFormat="1"/>
-    <w:lsdException w:name="heading 2" w:uiPriority="9" w:qFormat="1"/>
-    <w:lsdException w:name="heading 3" w:uiPriority="9" w:qFormat="1"/>
-    <w:lsdException w:name="heading 4" w:uiPriority="9" w:qFormat="1"/>
-    <w:lsdException w:name="heading 5" w:uiPriority="9" w:qFormat="1"/>
-    <w:lsdException w:name="heading 6" w:uiPriority="9" w:qFormat="1"/>
-    <w:lsdException w:name="heading 7" w:uiPriority="9" w:qFormat="1"/>
-    <w:lsdException w:name="heading 8" w:uiPriority="9" w:qFormat="1"/>
-    <w:lsdException w:name="heading 9" w:uiPriority="9" w:qFormat="1"/>
-    <w:lsdException w:name="toc 1" w:uiPriority="39"/>
-    <w:lsdException w:name="toc 2" w:uiPriority="39"/>
-    <w:lsdException w:name="toc 3" w:uiPriority="39"/>
-    <w:lsdException w:name="toc 4" w:uiPriority="39"/>
-    <w:lsdException w:name="toc 5" w:uiPriority="39"/>
-    <w:lsdException w:name="toc 6" w:uiPriority="39"/>
-    <w:lsdException w:name="toc 7" w:uiPriority="39"/>
-    <w:lsdException w:name="toc 8" w:uiPriority="39"/>
-    <w:lsdException w:name="toc 9" w:uiPriority="39"/>
-    <w:lsdException w:name="caption" w:uiPriority="35" w:qFormat="1"/>
-    <w:lsdException w:name="Title" w:semiHidden="0" w:uiPriority="10" w:unhideWhenUsed="0" w:qFormat="1"/>
-    <w:lsdException w:name="Default Paragraph Font" w:uiPriority="1"/>
-    <w:lsdException w:name="Subtitle" w:semiHidden="0" w:uiPriority="11" w:unhideWhenUsed="0" w:qFormat="1"/>
-    <w:lsdException w:name="Strong" w:semiHidden="0" w:uiPriority="22" w:unhideWhenUsed="0" w:qFormat="1"/>
-    <w:lsdException w:name="Emphasis" w:semiHidden="0" w:uiPriority="20" w:unhideWhenUsed="0" w:qFormat="1"/>
-    <w:lsdException w:name="Table Grid" w:semiHidden="0" w:uiPriority="59" w:unhideWhenUsed="0"/>
-    <w:lsdException w:name="Placeholder Text" w:unhideWhenUsed="0"/>
-    <w:lsdException w:name="No Spacing" w:semiHidden="0" w:uiPriority="1" w:unhideWhenUsed="0" w:qFormat="1"/>
-    <w:lsdException w:name="Light Shading" w:semiHidden="0" w:uiPriority="60" w:unhideWhenUsed="0"/>
-    <w:lsdException w:name="Light List" w:semiHidden="0" w:uiPriority="61" w:unhideWhenUsed="0"/>
-    <w:lsdException w:name="Light Grid" w:semiHidden="0" w:uiPriority="62" w:unhideWhenUsed="0"/>
-    <w:lsdException w:name="Medium Shading 1" w:semiHidden="0" w:uiPriority="63" w:unhideWhenUsed="0"/>
-    <w:lsdException w:name="Medium Shading 2" w:semiHidden="0" w:uiPriority="64" w:unhideWhenUsed="0"/>
-    <w:lsdException w:name="Medium List 1" w:semiHidden="0" w:uiPriority="65" w:unhideWhenUsed="0"/>
-    <w:lsdException w:name="Medium List 2" w:semiHidden="0" w:uiPriority="66" w:unhideWhenUsed="0"/>
-    <w:lsdException w:name="Medium Grid 1" w:semiHidden="0" w:uiPriority="67" w:unhideWhenUsed="0"/>
-    <w:lsdException w:name="Medium Grid 2" w:semiHidden="0" w:uiPriority="68" w:unhideWhenUsed="0"/>
-    <w:lsdException w:name="Medium Grid 3" w:semiHidden="0" w:uiPriority="69" w:unhideWhenUsed="0"/>
-    <w:lsdException w:name="Dark List" w:semiHidden="0" w:uiPriority="70" w:unhideWhenUsed="0"/>
-    <w:lsdException w:name="Colorful Shading" w:semiHidden="0" w:uiPriority="71" w:unhideWhenUsed="0"/>
-    <w:lsdException w:name="Colorful List" w:semiHidden="0" w:uiPriority="72" w:unhideWhenUsed="0"/>
-    <w:lsdException w:name="Colorful Grid" w:semiHidden="0" w:uiPriority="73" w:unhideWhenUsed="0"/>
-    <w:lsdException w:name="Light Shading Accent 1" w:semiHidden="0" w:uiPriority="60" w:unhideWhenUsed="0"/>
-    <w:lsdException w:name="Light List Accent 1" w:semiHidden="0" w:uiPriority="61" w:unhideWhenUsed="0"/>
-    <w:lsdException w:name="Light Grid Accent 1" w:semiHidden="0" w:uiPriority="62" w:unhideWhenUsed="0"/>
-    <w:lsdException w:name="Medium Shading 1 Accent 1" w:semiHidden="0" w:uiPriority="63" w:unhideWhenUsed="0"/>
-    <w:lsdException w:name="Medium Shading 2 Accent 1" w:semiHidden="0" w:uiPriority="64" w:unhideWhenUsed="0"/>
-    <w:lsdException w:name="Medium List 1 Accent 1" w:semiHidden="0" w:uiPriority="65" w:unhideWhenUsed="0"/>
-    <w:lsdException w:name="Revision" w:unhideWhenUsed="0"/>
-    <w:lsdException w:name="List Paragraph" w:semiHidden="0" w:uiPriority="34" w:unhideWhenUsed="0" w:qFormat="1"/>
-    <w:lsdException w:name="Quote" w:semiHidden="0" w:uiPriority="29" w:unhideWhenUsed="0" w:qFormat="1"/>
-    <w:lsdException w:name="Intense Quote" w:semiHidden="0" w:uiPriority="30" w:unhideWhenUsed="0" w:qFormat="1"/>
-    <w:lsdException w:name="Medium List 2 Accent 1" w:semiHidden="0" w:uiPriority="66" w:unhideWhenUsed="0"/>
-    <w:lsdException w:name="Medium Grid 1 Accent 1" w:semiHidden="0" w:uiPriority="67" w:unhideWhenUsed="0"/>
-    <w:lsdException w:name="Medium Grid 2 Accent 1" w:semiHidden="0" w:uiPriority="68" w:unhideWhenUsed="0"/>
-    <w:lsdException w:name="Medium Grid 3 Accent 1" w:semiHidden="0" w:uiPriority="69" w:unhideWhenUsed="0"/>
-    <w:lsdException w:name="Dark List Accent 1" w:semiHidden="0" w:uiPriority="70" w:unhideWhenUsed="0"/>
-    <w:lsdException w:name="Colorful Shading Accent 1" w:semiHidden="0" w:uiPriority="71" w:unhideWhenUsed="0"/>
-    <w:lsdException w:name="Colorful List Accent 1" w:semiHidden="0" w:uiPriority="72" w:unhideWhenUsed="0"/>
-    <w:lsdException w:name="Colorful Grid Accent 1" w:semiHidden="0" w:uiPriority="73" w:unhideWhenUsed="0"/>
-    <w:lsdException w:name="Light Shading Accent 2" w:semiHidden="0" w:uiPriority="60" w:unhideWhenUsed="0"/>
-    <w:lsdException w:name="Light List Accent 2" w:semiHidden="0" w:uiPriority="61" w:unhideWhenUsed="0"/>
-    <w:lsdException w:name="Light Grid Accent 2" w:semiHidden="0" w:uiPriority="62" w:unhideWhenUsed="0"/>
-    <w:lsdException w:name="Medium Shading 1 Accent 2" w:semiHidden="0" w:uiPriority="63" w:unhideWhenUsed="0"/>
-    <w:lsdException w:name="Medium Shading 2 Accent 2" w:semiHidden="0" w:uiPriority="64" w:unhideWhenUsed="0"/>
-    <w:lsdException w:name="Medium List 1 Accent 2" w:semiHidden="0" w:uiPriority="65" w:unhideWhenUsed="0"/>
-    <w:lsdException w:name="Medium List 2 Accent 2" w:semiHidden="0" w:uiPriority="66" w:unhideWhenUsed="0"/>
-    <w:lsdException w:name="Medium Grid 1 Accent 2" w:semiHidden="0" w:uiPriority="67" w:unhideWhenUsed="0"/>
-    <w:lsdException w:name="Medium Grid 2 Accent 2" w:semiHidden="0" w:uiPriority="68" w:unhideWhenUsed="0"/>
-    <w:lsdException w:name="Medium Grid 3 Accent 2" w:semiHidden="0" w:uiPriority="69" w:unhideWhenUsed="0"/>
-    <w:lsdException w:name="Dark List Accent 2" w:semiHidden="0" w:uiPriority="70" w:unhideWhenUsed="0"/>
-    <w:lsdException w:name="Colorful Shading Accent 2" w:semiHidden="0" w:uiPriority="71" w:unhideWhenUsed="0"/>
-    <w:lsdException w:name="Colorful List Accent 2" w:semiHidden="0" w:uiPriority="72" w:unhideWhenUsed="0"/>
-    <w:lsdException w:name="Colorful Grid Accent 2" w:semiHidden="0" w:uiPriority="73" w:unhideWhenUsed="0"/>
-    <w:lsdException w:name="Light Shading Accent 3" w:semiHidden="0" w:uiPriority="60" w:unhideWhenUsed="0"/>
-    <w:lsdException w:name="Light List Accent 3" w:semiHidden="0" w:uiPriority="61" w:unhideWhenUsed="0"/>
-    <w:lsdException w:name="Light Grid Accent 3" w:semiHidden="0" w:uiPriority="62" w:unhideWhenUsed="0"/>
-    <w:lsdException w:name="Medium Shading 1 Accent 3" w:semiHidden="0" w:uiPriority="63" w:unhideWhenUsed="0"/>
-    <w:lsdException w:name="Medium Shading 2 Accent 3" w:semiHidden="0" w:uiPriority="64" w:unhideWhenUsed="0"/>
-    <w:lsdException w:name="Medium List 1 Accent 3" w:semiHidden="0" w:uiPriority="65" w:unhideWhenUsed="0"/>
-    <w:lsdException w:name="Medium List 2 Accent 3" w:semiHidden="0" w:uiPriority="66" w:unhideWhenUsed="0"/>
-    <w:lsdException w:name="Medium Grid 1 Accent 3" w:semiHidden="0" w:uiPriority="67" w:unhideWhenUsed="0"/>
-    <w:lsdException w:name="Medium Grid 2 Accent 3" w:semiHidden="0" w:uiPriority="68" w:unhideWhenUsed="0"/>
-    <w:lsdException w:name="Medium Grid 3 Accent 3" w:semiHidden="0" w:uiPriority="69" w:unhideWhenUsed="0"/>
-    <w:lsdException w:name="Dark List Accent 3" w:semiHidden="0" w:uiPriority="70" w:unhideWhenUsed="0"/>
-    <w:lsdException w:name="Colorful Shading Accent 3" w:semiHidden="0" w:uiPriority="71" w:unhideWhenUsed="0"/>
-    <w:lsdException w:name="Colorful List Accent 3" w:semiHidden="0" w:uiPriority="72" w:unhideWhenUsed="0"/>
-    <w:lsdException w:name="Colorful Grid Accent 3" w:semiHidden="0" w:uiPriority="73" w:unhideWhenUsed="0"/>
-    <w:lsdException w:name="Light Shading Accent 4" w:semiHidden="0" w:uiPriority="60" w:unhideWhenUsed="0"/>
-    <w:lsdException w:name="Light List Accent 4" w:semiHidden="0" w:uiPriority="61" w:unhideWhenUsed="0"/>
-    <w:lsdException w:name="Light Grid Accent 4" w:semiHidden="0" w:uiPriority="62" w:unhideWhenUsed="0"/>
-    <w:lsdException w:name="Medium Shading 1 Accent 4" w:semiHidden="0" w:uiPriority="63" w:unhideWhenUsed="0"/>
-    <w:lsdException w:name="Medium Shading 2 Accent 4" w:semiHidden="0" w:uiPriority="64" w:unhideWhenUsed="0"/>
-    <w:lsdException w:name="Medium List 1 Accent 4" w:semiHidden="0" w:uiPriority="65" w:unhideWhenUsed="0"/>
-    <w:lsdException w:name="Medium List 2 Accent 4" w:semiHidden="0" w:uiPriority="66" w:unhideWhenUsed="0"/>
-    <w:lsdException w:name="Medium Grid 1 Accent 4" w:semiHidden="0" w:uiPriority="67" w:unhideWhenUsed="0"/>
-    <w:lsdException w:name="Medium Grid 2 Accent 4" w:semiHidden="0" w:uiPriority="68" w:unhideWhenUsed="0"/>
-    <w:lsdException w:name="Medium Grid 3 Accent 4" w:semiHidden="0" w:uiPriority="69" w:unhideWhenUsed="0"/>
-    <w:lsdException w:name="Dark List Accent 4" w:semiHidden="0" w:uiPriority="70" w:unhideWhenUsed="0"/>
-    <w:lsdException w:name="Colorful Shading Accent 4" w:semiHidden="0" w:uiPriority="71" w:unhideWhenUsed="0"/>
-    <w:lsdException w:name="Colorful List Accent 4" w:semiHidden="0" w:uiPriority="72" w:unhideWhenUsed="0"/>
-    <w:lsdException w:name="Colorful Grid Accent 4" w:semiHidden="0" w:uiPriority="73" w:unhideWhenUsed="0"/>
-    <w:lsdException w:name="Light Shading Accent 5" w:semiHidden="0" w:uiPriority="60" w:unhideWhenUsed="0"/>
-    <w:lsdException w:name="Light List Accent 5" w:semiHidden="0" w:uiPriority="61" w:unhideWhenUsed="0"/>
-    <w:lsdException w:name="Light Grid Accent 5" w:semiHidden="0" w:uiPriority="62" w:unhideWhenUsed="0"/>
-    <w:lsdException w:name="Medium Shading 1 Accent 5" w:semiHidden="0" w:uiPriority="63" w:unhideWhenUsed="0"/>
-    <w:lsdException w:name="Medium Shading 2 Accent 5" w:semiHidden="0" w:uiPriority="64" w:unhideWhenUsed="0"/>
-    <w:lsdException w:name="Medium List 1 Accent 5" w:semiHidden="0" w:uiPriority="65" w:unhideWhenUsed="0"/>
-    <w:lsdException w:name="Medium List 2 Accent 5" w:semiHidden="0" w:uiPriority="66" w:unhideWhenUsed="0"/>
-    <w:lsdException w:name="Medium Grid 1 Accent 5" w:semiHidden="0" w:uiPriority="67" w:unhideWhenUsed="0"/>
-    <w:lsdException w:name="Medium Grid 2 Accent 5" w:semiHidden="0" w:uiPriority="68" w:unhideWhenUsed="0"/>
-    <w:lsdException w:name="Medium Grid 3 Accent 5" w:semiHidden="0" w:uiPriority="69" w:unhideWhenUsed="0"/>
-    <w:lsdException w:name="Dark List Accent 5" w:semiHidden="0" w:uiPriority="70" w:unhideWhenUsed="0"/>
-    <w:lsdException w:name="Colorful Shading Accent 5" w:semiHidden="0" w:uiPriority="71" w:unhideWhenUsed="0"/>
-    <w:lsdException w:name="Colorful List Accent 5" w:semiHidden="0" w:uiPriority="72" w:unhideWhenUsed="0"/>
-    <w:lsdException w:name="Colorful Grid Accent 5" w:semiHidden="0" w:uiPriority="73" w:unhideWhenUsed="0"/>
-    <w:lsdException w:name="Light Shading Accent 6" w:semiHidden="0" w:uiPriority="60" w:unhideWhenUsed="0"/>
-    <w:lsdException w:name="Light List Accent 6" w:semiHidden="0" w:uiPriority="61" w:unhideWhenUsed="0"/>
-    <w:lsdException w:name="Light Grid Accent 6" w:semiHidden="0" w:uiPriority="62" w:unhideWhenUsed="0"/>
-    <w:lsdException w:name="Medium Shading 1 Accent 6" w:semiHidden="0" w:uiPriority="63" w:unhideWhenUsed="0"/>
-    <w:lsdException w:name="Medium Shading 2 Accent 6" w:semiHidden="0" w:uiPriority="64" w:unhideWhenUsed="0"/>
-    <w:lsdException w:name="Medium List 1 Accent 6" w:semiHidden="0" w:uiPriority="65" w:unhideWhenUsed="0"/>
-    <w:lsdException w:name="Medium List 2 Accent 6" w:semiHidden="0" w:uiPriority="66" w:unhideWhenUsed="0"/>
-    <w:lsdException w:name="Medium Grid 1 Accent 6" w:semiHidden="0" w:uiPriority="67" w:unhideWhenUsed="0"/>
-    <w:lsdException w:name="Medium Grid 2 Accent 6" w:semiHidden="0" w:uiPriority="68" w:unhideWhenUsed="0"/>
-    <w:lsdException w:name="Medium Grid 3 Accent 6" w:semiHidden="0" w:uiPriority="69" w:unhideWhenUsed="0"/>
-    <w:lsdException w:name="Dark List Accent 6" w:semiHidden="0" w:uiPriority="70" w:unhideWhenUsed="0"/>
-    <w:lsdException w:name="Colorful Shading Accent 6" w:semiHidden="0" w:uiPriority="71" w:unhideWhenUsed="0"/>
-    <w:lsdException w:name="Colorful List Accent 6" w:semiHidden="0" w:uiPriority="72" w:unhideWhenUsed="0"/>
-    <w:lsdException w:name="Colorful Grid Accent 6" w:semiHidden="0" w:uiPriority="73" w:unhideWhenUsed="0"/>
-    <w:lsdException w:name="Subtle Emphasis" w:semiHidden="0" w:uiPriority="19" w:unhideWhenUsed="0" w:qFormat="1"/>
-    <w:lsdException w:name="Intense Emphasis" w:semiHidden="0" w:uiPriority="21" w:unhideWhenUsed="0" w:qFormat="1"/>
-    <w:lsdException w:name="Subtle Reference" w:semiHidden="0" w:uiPriority="31" w:unhideWhenUsed="0" w:qFormat="1"/>
-    <w:lsdException w:name="Intense Reference" w:semiHidden="0" w:uiPriority="32" w:unhideWhenUsed="0" w:qFormat="1"/>
-    <w:lsdException w:name="Book Title" w:semiHidden="0" w:uiPriority="33" w:unhideWhenUsed="0" w:qFormat="1"/>
-    <w:lsdException w:name="Bibliography" w:uiPriority="37"/>
-    <w:lsdException w:name="TOC Heading" w:uiPriority="39" w:qFormat="1"/>
+  <w:latentStyles w:defLockedState="0" w:defUIPriority="99" w:defSemiHidden="0" w:defUnhideWhenUsed="0" w:defQFormat="0" w:count="371">
+    <w:lsdException w:name="Normal" w:uiPriority="0" w:qFormat="1"/>
+    <w:lsdException w:name="heading 1" w:uiPriority="9" w:qFormat="1"/>
+    <w:lsdException w:name="heading 2" w:semiHidden="1" w:uiPriority="9" w:unhideWhenUsed="1" w:qFormat="1"/>
+    <w:lsdException w:name="heading 3" w:semiHidden="1" w:uiPriority="9" w:unhideWhenUsed="1" w:qFormat="1"/>
+    <w:lsdException w:name="heading 4" w:semiHidden="1" w:uiPriority="9" w:unhideWhenUsed="1" w:qFormat="1"/>
+    <w:lsdException w:name="heading 5" w:semiHidden="1" w:uiPriority="9" w:unhideWhenUsed="1" w:qFormat="1"/>
+    <w:lsdException w:name="heading 6" w:semiHidden="1" w:uiPriority="9" w:unhideWhenUsed="1" w:qFormat="1"/>
+    <w:lsdException w:name="heading 7" w:semiHidden="1" w:uiPriority="9" w:unhideWhenUsed="1" w:qFormat="1"/>
+    <w:lsdException w:name="heading 8" w:semiHidden="1" w:uiPriority="9" w:unhideWhenUsed="1" w:qFormat="1"/>
+    <w:lsdException w:name="heading 9" w:semiHidden="1" w:uiPriority="9" w:unhideWhenUsed="1" w:qFormat="1"/>
+    <w:lsdException w:name="index 1" w:semiHidden="1" w:unhideWhenUsed="1"/>
+    <w:lsdException w:name="index 2" w:semiHidden="1" w:unhideWhenUsed="1"/>
+    <w:lsdException w:name="index 3" w:semiHidden="1" w:unhideWhenUsed="1"/>
+    <w:lsdException w:name="index 4" w:semiHidden="1" w:unhideWhenUsed="1"/>
+    <w:lsdException w:name="index 5" w:semiHidden="1" w:unhideWhenUsed="1"/>
+    <w:lsdException w:name="index 6" w:semiHidden="1" w:unhideWhenUsed="1"/>
+    <w:lsdException w:name="index 7" w:semiHidden="1" w:unhideWhenUsed="1"/>
+    <w:lsdException w:name="index 8" w:semiHidden="1" w:unhideWhenUsed="1"/>
+    <w:lsdException w:name="index 9" w:semiHidden="1" w:unhideWhenUsed="1"/>
+    <w:lsdException w:name="toc 1" w:semiHidden="1" w:uiPriority="39" w:unhideWhenUsed="1"/>
+    <w:lsdException w:name="toc 2" w:semiHidden="1" w:uiPriority="39" w:unhideWhenUsed="1"/>
+    <w:lsdException w:name="toc 3" w:semiHidden="1" w:uiPriority="39" w:unhideWhenUsed="1"/>
+    <w:lsdException w:name="toc 4" w:semiHidden="1" w:uiPriority="39" w:unhideWhenUsed="1"/>
+    <w:lsdException w:name="toc 5" w:semiHidden="1" w:uiPriority="39" w:unhideWhenUsed="1"/>
+    <w:lsdException w:name="toc 6" w:semiHidden="1" w:uiPriority="39" w:unhideWhenUsed="1"/>
+    <w:lsdException w:name="toc 7" w:semiHidden="1" w:uiPriority="39" w:unhideWhenUsed="1"/>
+    <w:lsdException w:name="toc 8" w:semiHidden="1" w:uiPriority="39" w:unhideWhenUsed="1"/>
+    <w:lsdException w:name="toc 9" w:semiHidden="1" w:uiPriority="39" w:unhideWhenUsed="1"/>
+    <w:lsdException w:name="Normal Indent" w:semiHidden="1" w:unhideWhenUsed="1"/>
+    <w:lsdException w:name="footnote text" w:semiHidden="1" w:unhideWhenUsed="1"/>
+    <w:lsdException w:name="annotation text" w:semiHidden="1" w:unhideWhenUsed="1"/>
+    <w:lsdException w:name="header" w:semiHidden="1" w:unhideWhenUsed="1"/>
+    <w:lsdException w:name="footer" w:semiHidden="1" w:unhideWhenUsed="1"/>
+    <w:lsdException w:name="index heading" w:semiHidden="1" w:unhideWhenUsed="1"/>
+    <w:lsdException w:name="caption" w:semiHidden="1" w:uiPriority="35" w:unhideWhenUsed="1" w:qFormat="1"/>
+    <w:lsdException w:name="table of figures" w:semiHidden="1" w:unhideWhenUsed="1"/>
+    <w:lsdException w:name="envelope address" w:semiHidden="1" w:unhideWhenUsed="1"/>
+    <w:lsdException w:name="envelope return" w:semiHidden="1" w:unhideWhenUsed="1"/>
+    <w:lsdException w:name="footnote reference" w:semiHidden="1" w:unhideWhenUsed="1"/>
+    <w:lsdException w:name="annotation reference" w:semiHidden="1" w:unhideWhenUsed="1"/>
+    <w:lsdException w:name="line number" w:semiHidden="1" w:unhideWhenUsed="1"/>
+    <w:lsdException w:name="page number" w:semiHidden="1" w:unhideWhenUsed="1"/>
+    <w:lsdException w:name="endnote reference" w:semiHidden="1" w:unhideWhenUsed="1"/>
+    <w:lsdException w:name="endnote text" w:semiHidden="1" w:unhideWhenUsed="1"/>
+    <w:lsdException w:name="table of authorities" w:semiHidden="1" w:unhideWhenUsed="1"/>
+    <w:lsdException w:name="macro" w:semiHidden="1" w:unhideWhenUsed="1"/>
+    <w:lsdException w:name="toa heading" w:semiHidden="1" w:unhideWhenUsed="1"/>
+    <w:lsdException w:name="List" w:semiHidden="1" w:unhideWhenUsed="1"/>
+    <w:lsdException w:name="List Bullet" w:semiHidden="1" w:unhideWhenUsed="1"/>
+    <w:lsdException w:name="List Number" w:semiHidden="1" w:unhideWhenUsed="1"/>
+    <w:lsdException w:name="List 2" w:semiHidden="1" w:unhideWhenUsed="1"/>
+    <w:lsdException w:name="List 3" w:semiHidden="1" w:unhideWhenUsed="1"/>
+    <w:lsdException w:name="List 4" w:semiHidden="1" w:unhideWhenUsed="1"/>
+    <w:lsdException w:name="List 5" w:semiHidden="1" w:unhideWhenUsed="1"/>
+    <w:lsdException w:name="List Bullet 2" w:semiHidden="1" w:unhideWhenUsed="1"/>
+    <w:lsdException w:name="List Bullet 3" w:semiHidden="1" w:unhideWhenUsed="1"/>
+    <w:lsdException w:name="List Bullet 4" w:semiHidden="1" w:unhideWhenUsed="1"/>
+    <w:lsdException w:name="List Bullet 5" w:semiHidden="1" w:unhideWhenUsed="1"/>
+    <w:lsdException w:name="List Number 2" w:semiHidden="1" w:unhideWhenUsed="1"/>
+    <w:lsdException w:name="List Number 3" w:semiHidden="1" w:unhideWhenUsed="1"/>
+    <w:lsdException w:name="List Number 4" w:semiHidden="1" w:unhideWhenUsed="1"/>
+    <w:lsdException w:name="List Number 5" w:semiHidden="1" w:unhideWhenUsed="1"/>
+    <w:lsdException w:name="Title" w:uiPriority="10" w:qFormat="1"/>
+    <w:lsdException w:name="Closing" w:semiHidden="1" w:unhideWhenUsed="1"/>
+    <w:lsdException w:name="Signature" w:semiHidden="1" w:unhideWhenUsed="1"/>
+    <w:lsdException w:name="Default Paragraph Font" w:semiHidden="1" w:uiPriority="1" w:unhideWhenUsed="1"/>
+    <w:lsdException w:name="Body Text" w:semiHidden="1" w:unhideWhenUsed="1"/>
+    <w:lsdException w:name="Body Text Indent" w:semiHidden="1" w:unhideWhenUsed="1"/>
+    <w:lsdException w:name="List Continue" w:semiHidden="1" w:unhideWhenUsed="1"/>
+    <w:lsdException w:name="List Continue 2" w:semiHidden="1" w:unhideWhenUsed="1"/>
+    <w:lsdException w:name="List Continue 3" w:semiHidden="1" w:unhideWhenUsed="1"/>
+    <w:lsdException w:name="List Continue 4" w:semiHidden="1" w:unhideWhenUsed="1"/>
+    <w:lsdException w:name="List Continue 5" w:semiHidden="1" w:unhideWhenUsed="1"/>
+    <w:lsdException w:name="Message Header" w:semiHidden="1" w:unhideWhenUsed="1"/>
+    <w:lsdException w:name="Subtitle" w:uiPriority="11" w:qFormat="1"/>
+    <w:lsdException w:name="Salutation" w:semiHidden="1" w:unhideWhenUsed="1"/>
+    <w:lsdException w:name="Date" w:semiHidden="1" w:unhideWhenUsed="1"/>
+    <w:lsdException w:name="Body Text First Indent" w:semiHidden="1" w:unhideWhenUsed="1"/>
+    <w:lsdException w:name="Body Text First Indent 2" w:semiHidden="1" w:unhideWhenUsed="1"/>
+    <w:lsdException w:name="Note Heading" w:semiHidden="1" w:unhideWhenUsed="1"/>
+    <w:lsdException w:name="Body Text 2" w:semiHidden="1" w:unhideWhenUsed="1"/>
+    <w:lsdException w:name="Body Text 3" w:semiHidden="1" w:unhideWhenUsed="1"/>
+    <w:lsdException w:name="Body Text Indent 2" w:semiHidden="1" w:unhideWhenUsed="1"/>
+    <w:lsdException w:name="Body Text Indent 3" w:semiHidden="1" w:unhideWhenUsed="1"/>
+    <w:lsdException w:name="Block Text" w:semiHidden="1" w:unhideWhenUsed="1"/>
+    <w:lsdException w:name="Hyperlink" w:semiHidden="1" w:unhideWhenUsed="1"/>
+    <w:lsdException w:name="FollowedHyperlink" w:semiHidden="1" w:unhideWhenUsed="1"/>
+    <w:lsdException w:name="Strong" w:uiPriority="22" w:qFormat="1"/>
+    <w:lsdException w:name="Emphasis" w:uiPriority="20" w:qFormat="1"/>
+    <w:lsdException w:name="Document Map" w:semiHidden="1" w:unhideWhenUsed="1"/>
+    <w:lsdException w:name="Plain Text" w:semiHidden="1" w:unhideWhenUsed="1"/>
+    <w:lsdException w:name="E-mail Signature" w:semiHidden="1" w:unhideWhenUsed="1"/>
+    <w:lsdException w:name="HTML Top of Form" w:semiHidden="1" w:unhideWhenUsed="1"/>
+    <w:lsdException w:name="HTML Bottom of Form" w:semiHidden="1" w:unhideWhenUsed="1"/>
+    <w:lsdException w:name="Normal (Web)" w:semiHidden="1" w:unhideWhenUsed="1"/>
+    <w:lsdException w:name="HTML Acronym" w:semiHidden="1" w:unhideWhenUsed="1"/>
+    <w:lsdException w:name="HTML Address" w:semiHidden="1" w:unhideWhenUsed="1"/>
+    <w:lsdException w:name="HTML Cite" w:semiHidden="1" w:unhideWhenUsed="1"/>
+    <w:lsdException w:name="HTML Code" w:semiHidden="1" w:unhideWhenUsed="1"/>
+    <w:lsdException w:name="HTML Definition" w:semiHidden="1" w:unhideWhenUsed="1"/>
+    <w:lsdException w:name="HTML Keyboard" w:semiHidden="1" w:unhideWhenUsed="1"/>
+    <w:lsdException w:name="HTML Preformatted" w:semiHidden="1" w:unhideWhenUsed="1"/>
+    <w:lsdException w:name="HTML Sample" w:semiHidden="1" w:unhideWhenUsed="1"/>
+    <w:lsdException w:name="HTML Typewriter" w:semiHidden="1" w:unhideWhenUsed="1"/>
+    <w:lsdException w:name="HTML Variable" w:semiHidden="1" w:unhideWhenUsed="1"/>
+    <w:lsdException w:name="Normal Table" w:semiHidden="1" w:unhideWhenUsed="1"/>
+    <w:lsdException w:name="annotation subject" w:semiHidden="1" w:unhideWhenUsed="1"/>
+    <w:lsdException w:name="No List" w:semiHidden="1" w:unhideWhenUsed="1"/>
+    <w:lsdException w:name="Outline List 1" w:semiHidden="1" w:unhideWhenUsed="1"/>
+    <w:lsdException w:name="Outline List 2" w:semiHidden="1" w:unhideWhenUsed="1"/>
+    <w:lsdException w:name="Outline List 3" w:semiHidden="1" w:unhideWhenUsed="1"/>
+    <w:lsdException w:name="Table Simple 1" w:semiHidden="1" w:unhideWhenUsed="1"/>
+    <w:lsdException w:name="Table Simple 2" w:semiHidden="1" w:unhideWhenUsed="1"/>
+    <w:lsdException w:name="Table Simple 3" w:semiHidden="1" w:unhideWhenUsed="1"/>
+    <w:lsdException w:name="Table Classic 1" w:semiHidden="1" w:unhideWhenUsed="1"/>
+    <w:lsdException w:name="Table Classic 2" w:semiHidden="1" w:unhideWhenUsed="1"/>
+    <w:lsdException w:name="Table Classic 3" w:semiHidden="1" w:unhideWhenUsed="1"/>
+    <w:lsdException w:name="Table Classic 4" w:semiHidden="1" w:unhideWhenUsed="1"/>
+    <w:lsdException w:name="Table Colorful 1" w:semiHidden="1" w:unhideWhenUsed="1"/>
+    <w:lsdException w:name="Table Colorful 2" w:semiHidden="1" w:unhideWhenUsed="1"/>
+    <w:lsdException w:name="Table Colorful 3" w:semiHidden="1" w:unhideWhenUsed="1"/>
+    <w:lsdException w:name="Table Columns 1" w:semiHidden="1" w:unhideWhenUsed="1"/>
+    <w:lsdException w:name="Table Columns 2" w:semiHidden="1" w:unhideWhenUsed="1"/>
+    <w:lsdException w:name="Table Columns 3" w:semiHidden="1" w:unhideWhenUsed="1"/>
+    <w:lsdException w:name="Table Columns 4" w:semiHidden="1" w:unhideWhenUsed="1"/>
+    <w:lsdException w:name="Table Columns 5" w:semiHidden="1" w:unhideWhenUsed="1"/>
+    <w:lsdException w:name="Table Grid 1" w:semiHidden="1" w:unhideWhenUsed="1"/>
+    <w:lsdException w:name="Table Grid 2" w:semiHidden="1" w:unhideWhenUsed="1"/>
+    <w:lsdException w:name="Table Grid 3" w:semiHidden="1" w:unhideWhenUsed="1"/>
+    <w:lsdException w:name="Table Grid 4" w:semiHidden="1" w:unhideWhenUsed="1"/>
+    <w:lsdException w:name="Table Grid 5" w:semiHidden="1" w:unhideWhenUsed="1"/>
+    <w:lsdException w:name="Table Grid 6" w:semiHidden="1" w:unhideWhenUsed="1"/>
+    <w:lsdException w:name="Table Grid 7" w:semiHidden="1" w:unhideWhenUsed="1"/>
+    <w:lsdException w:name="Table Grid 8" w:semiHidden="1" w:unhideWhenUsed="1"/>
+    <w:lsdException w:name="Table List 1" w:semiHidden="1" w:unhideWhenUsed="1"/>
+    <w:lsdException w:name="Table List 2" w:semiHidden="1" w:unhideWhenUsed="1"/>
+    <w:lsdException w:name="Table List 3" w:semiHidden="1" w:unhideWhenUsed="1"/>
+    <w:lsdException w:name="Table List 4" w:semiHidden="1" w:unhideWhenUsed="1"/>
+    <w:lsdException w:name="Table List 5" w:semiHidden="1" w:unhideWhenUsed="1"/>
+    <w:lsdException w:name="Table List 6" w:semiHidden="1" w:unhideWhenUsed="1"/>
+    <w:lsdException w:name="Table List 7" w:semiHidden="1" w:unhideWhenUsed="1"/>
+    <w:lsdException w:name="Table List 8" w:semiHidden="1" w:unhideWhenUsed="1"/>
+    <w:lsdException w:name="Table 3D effects 1" w:semiHidden="1" w:unhideWhenUsed="1"/>
+    <w:lsdException w:name="Table 3D effects 2" w:semiHidden="1" w:unhideWhenUsed="1"/>
+    <w:lsdException w:name="Table 3D effects 3" w:semiHidden="1" w:unhideWhenUsed="1"/>
+    <w:lsdException w:name="Table Contemporary" w:semiHidden="1" w:unhideWhenUsed="1"/>
+    <w:lsdException w:name="Table Elegant" w:semiHidden="1" w:unhideWhenUsed="1"/>
+    <w:lsdException w:name="Table Professional" w:semiHidden="1" w:unhideWhenUsed="1"/>
+    <w:lsdException w:name="Table Subtle 1" w:semiHidden="1" w:unhideWhenUsed="1"/>
+    <w:lsdException w:name="Table Subtle 2" w:semiHidden="1" w:unhideWhenUsed="1"/>
+    <w:lsdException w:name="Table Web 1" w:semiHidden="1" w:unhideWhenUsed="1"/>
+    <w:lsdException w:name="Table Web 2" w:semiHidden="1" w:unhideWhenUsed="1"/>
+    <w:lsdException w:name="Table Web 3" w:semiHidden="1" w:unhideWhenUsed="1"/>
+    <w:lsdException w:name="Balloon Text" w:semiHidden="1" w:unhideWhenUsed="1"/>
+    <w:lsdException w:name="Table Grid" w:uiPriority="59"/>
+    <w:lsdException w:name="Table Theme" w:semiHidden="1" w:unhideWhenUsed="1"/>
+    <w:lsdException w:name="Placeholder Text" w:semiHidden="1"/>
+    <w:lsdException w:name="No Spacing" w:uiPriority="1" w:qFormat="1"/>
+    <w:lsdException w:name="Light Shading" w:uiPriority="60"/>
+    <w:lsdException w:name="Light List" w:uiPriority="61"/>
+    <w:lsdException w:name="Light Grid" w:uiPriority="62"/>
+    <w:lsdException w:name="Medium Shading 1" w:uiPriority="63"/>
+    <w:lsdException w:name="Medium Shading 2" w:uiPriority="64"/>
+    <w:lsdException w:name="Medium List 1" w:uiPriority="65"/>
+    <w:lsdException w:name="Medium List 2" w:uiPriority="66"/>
+    <w:lsdException w:name="Medium Grid 1" w:uiPriority="67"/>
+    <w:lsdException w:name="Medium Grid 2" w:uiPriority="68"/>
+    <w:lsdException w:name="Medium Grid 3" w:uiPriority="69"/>
+    <w:lsdException w:name="Dark List" w:uiPriority="70"/>
+    <w:lsdException w:name="Colorful Shading" w:uiPriority="71"/>
+    <w:lsdException w:name="Colorful List" w:uiPriority="72"/>
+    <w:lsdException w:name="Colorful Grid" w:uiPriority="73"/>
+    <w:lsdException w:name="Light Shading Accent 1" w:uiPriority="60"/>
+    <w:lsdException w:name="Light List Accent 1" w:uiPriority="61"/>
+    <w:lsdException w:name="Light Grid Accent 1" w:uiPriority="62"/>
+    <w:lsdException w:name="Medium Shading 1 Accent 1" w:uiPriority="63"/>
+    <w:lsdException w:name="Medium Shading 2 Accent 1" w:uiPriority="64"/>
+    <w:lsdException w:name="Medium List 1 Accent 1" w:uiPriority="65"/>
+    <w:lsdException w:name="Revision" w:semiHidden="1"/>
+    <w:lsdException w:name="List Paragraph" w:uiPriority="34" w:qFormat="1"/>
+    <w:lsdException w:name="Quote" w:uiPriority="29" w:qFormat="1"/>
+    <w:lsdException w:name="Intense Quote" w:uiPriority="30" w:qFormat="1"/>
+    <w:lsdException w:name="Medium List 2 Accent 1" w:uiPriority="66"/>
+    <w:lsdException w:name="Medium Grid 1 Accent 1" w:uiPriority="67"/>
+    <w:lsdException w:name="Medium Grid 2 Accent 1" w:uiPriority="68"/>
+    <w:lsdException w:name="Medium Grid 3 Accent 1" w:uiPriority="69"/>
+    <w:lsdException w:name="Dark List Accent 1" w:uiPriority="70"/>
+    <w:lsdException w:name="Colorful Shading Accent 1" w:uiPriority="71"/>
+    <w:lsdException w:name="Colorful List Accent 1" w:uiPriority="72"/>
+    <w:lsdException w:name="Colorful Grid Accent 1" w:uiPriority="73"/>
+    <w:lsdException w:name="Light Shading Accent 2" w:uiPriority="60"/>
+    <w:lsdException w:name="Light List Accent 2" w:uiPriority="61"/>
+    <w:lsdException w:name="Light Grid Accent 2" w:uiPriority="62"/>
+    <w:lsdException w:name="Medium Shading 1 Accent 2" w:uiPriority="63"/>
+    <w:lsdException w:name="Medium Shading 2 Accent 2" w:uiPriority="64"/>
+    <w:lsdException w:name="Medium List 1 Accent 2" w:uiPriority="65"/>
+    <w:lsdException w:name="Medium List 2 Accent 2" w:uiPriority="66"/>
+    <w:lsdException w:name="Medium Grid 1 Accent 2" w:uiPriority="67"/>
+    <w:lsdException w:name="Medium Grid 2 Accent 2" w:uiPriority="68"/>
+    <w:lsdException w:name="Medium Grid 3 Accent 2" w:uiPriority="69"/>
+    <w:lsdException w:name="Dark List Accent 2" w:uiPriority="70"/>
+    <w:lsdException w:name="Colorful Shading Accent 2" w:uiPriority="71"/>
+    <w:lsdException w:name="Colorful List Accent 2" w:uiPriority="72"/>
+    <w:lsdException w:name="Colorful Grid Accent 2" w:uiPriority="73"/>
+    <w:lsdException w:name="Light Shading Accent 3" w:uiPriority="60"/>
+    <w:lsdException w:name="Light List Accent 3" w:uiPriority="61"/>
+    <w:lsdException w:name="Light Grid Accent 3" w:uiPriority="62"/>
+    <w:lsdException w:name="Medium Shading 1 Accent 3" w:uiPriority="63"/>
+    <w:lsdException w:name="Medium Shading 2 Accent 3" w:uiPriority="64"/>
+    <w:lsdException w:name="Medium List 1 Accent 3" w:uiPriority="65"/>
+    <w:lsdException w:name="Medium List 2 Accent 3" w:uiPriority="66"/>
+    <w:lsdException w:name="Medium Grid 1 Accent 3" w:uiPriority="67"/>
+    <w:lsdException w:name="Medium Grid 2 Accent 3" w:uiPriority="68"/>
+    <w:lsdException w:name="Medium Grid 3 Accent 3" w:uiPriority="69"/>
+    <w:lsdException w:name="Dark List Accent 3" w:uiPriority="70"/>
+    <w:lsdException w:name="Colorful Shading Accent 3" w:uiPriority="71"/>
+    <w:lsdException w:name="Colorful List Accent 3" w:uiPriority="72"/>
+    <w:lsdException w:name="Colorful Grid Accent 3" w:uiPriority="73"/>
+    <w:lsdException w:name="Light Shading Accent 4" w:uiPriority="60"/>
+    <w:lsdException w:name="Light List Accent 4" w:uiPriority="61"/>
+    <w:lsdException w:name="Light Grid Accent 4" w:uiPriority="62"/>
+    <w:lsdException w:name="Medium Shading 1 Accent 4" w:uiPriority="63"/>
+    <w:lsdException w:name="Medium Shading 2 Accent 4" w:uiPriority="64"/>
+    <w:lsdException w:name="Medium List 1 Accent 4" w:uiPriority="65"/>
+    <w:lsdException w:name="Medium List 2 Accent 4" w:uiPriority="66"/>
+    <w:lsdException w:name="Medium Grid 1 Accent 4" w:uiPriority="67"/>
+    <w:lsdException w:name="Medium Grid 2 Accent 4" w:uiPriority="68"/>
+    <w:lsdException w:name="Medium Grid 3 Accent 4" w:uiPriority="69"/>
+    <w:lsdException w:name="Dark List Accent 4" w:uiPriority="70"/>
+    <w:lsdException w:name="Colorful Shading Accent 4" w:uiPriority="71"/>
+    <w:lsdException w:name="Colorful List Accent 4" w:uiPriority="72"/>
+    <w:lsdException w:name="Colorful Grid Accent 4" w:uiPriority="73"/>
+    <w:lsdException w:name="Light Shading Accent 5" w:uiPriority="60"/>
+    <w:lsdException w:name="Light List Accent 5" w:uiPriority="61"/>
+    <w:lsdException w:name="Light Grid Accent 5" w:uiPriority="62"/>
+    <w:lsdException w:name="Medium Shading 1 Accent 5" w:uiPriority="63"/>
+    <w:lsdException w:name="Medium Shading 2 Accent 5" w:uiPriority="64"/>
+    <w:lsdException w:name="Medium List 1 Accent 5" w:uiPriority="65"/>
+    <w:lsdException w:name="Medium List 2 Accent 5" w:uiPriority="66"/>
+    <w:lsdException w:name="Medium Grid 1 Accent 5" w:uiPriority="67"/>
+    <w:lsdException w:name="Medium Grid 2 Accent 5" w:uiPriority="68"/>
+    <w:lsdException w:name="Medium Grid 3 Accent 5" w:uiPriority="69"/>
+    <w:lsdException w:name="Dark List Accent 5" w:uiPriority="70"/>
+    <w:lsdException w:name="Colorful Shading Accent 5" w:uiPriority="71"/>
+    <w:lsdException w:name="Colorful List Accent 5" w:uiPriority="72"/>
+    <w:lsdException w:name="Colorful Grid Accent 5" w:uiPriority="73"/>
+    <w:lsdException w:name="Light Shading Accent 6" w:uiPriority="60"/>
+    <w:lsdException w:name="Light List Accent 6" w:uiPriority="61"/>
+    <w:lsdException w:name="Light Grid Accent 6" w:uiPriority="62"/>
+    <w:lsdException w:name="Medium Shading 1 Accent 6" w:uiPriority="63"/>
+    <w:lsdException w:name="Medium Shading 2 Accent 6" w:uiPriority="64"/>
+    <w:lsdException w:name="Medium List 1 Accent 6" w:uiPriority="65"/>
+    <w:lsdException w:name="Medium List 2 Accent 6" w:uiPriority="66"/>
+    <w:lsdException w:name="Medium Grid 1 Accent 6" w:uiPriority="67"/>
+    <w:lsdException w:name="Medium Grid 2 Accent 6" w:uiPriority="68"/>
+    <w:lsdException w:name="Medium Grid 3 Accent 6" w:uiPriority="69"/>
+    <w:lsdException w:name="Dark List Accent 6" w:uiPriority="70"/>
+    <w:lsdException w:name="Colorful Shading Accent 6" w:uiPriority="71"/>
+    <w:lsdException w:name="Colorful List Accent 6" w:uiPriority="72"/>
+    <w:lsdException w:name="Colorful Grid Accent 6" w:uiPriority="73"/>
+    <w:lsdException w:name="Subtle Emphasis" w:uiPriority="19" w:qFormat="1"/>
+    <w:lsdException w:name="Intense Emphasis" w:uiPriority="21" w:qFormat="1"/>
+    <w:lsdException w:name="Subtle Reference" w:uiPriority="31" w:qFormat="1"/>
+    <w:lsdException w:name="Intense Reference" w:uiPriority="32" w:qFormat="1"/>
+    <w:lsdException w:name="Book Title" w:uiPriority="33" w:qFormat="1"/>
+    <w:lsdException w:name="Bibliography" w:semiHidden="1" w:uiPriority="37" w:unhideWhenUsed="1"/>
+    <w:lsdException w:name="TOC Heading" w:semiHidden="1" w:uiPriority="39" w:unhideWhenUsed="1" w:qFormat="1"/>
+    <w:lsdException w:name="Plain Table 1" w:uiPriority="41"/>
+    <w:lsdException w:name="Plain Table 2" w:uiPriority="42"/>
+    <w:lsdException w:name="Plain Table 3" w:uiPriority="43"/>
+    <w:lsdException w:name="Plain Table 4" w:uiPriority="44"/>
+    <w:lsdException w:name="Plain Table 5" w:uiPriority="45"/>
+    <w:lsdException w:name="Grid Table Light" w:uiPriority="40"/>
+    <w:lsdException w:name="Grid Table 1 Light" w:uiPriority="46"/>
+    <w:lsdException w:name="Grid Table 2" w:uiPriority="47"/>
+    <w:lsdException w:name="Grid Table 3" w:uiPriority="48"/>
+    <w:lsdException w:name="Grid Table 4" w:uiPriority="49"/>
+    <w:lsdException w:name="Grid Table 5 Dark" w:uiPriority="50"/>
+    <w:lsdException w:name="Grid Table 6 Colorful" w:uiPriority="51"/>
+    <w:lsdException w:name="Grid Table 7 Colorful" w:uiPriority="52"/>
+    <w:lsdException w:name="Grid Table 1 Light Accent 1" w:uiPriority="46"/>
+    <w:lsdException w:name="Grid Table 2 Accent 1" w:uiPriority="47"/>
+    <w:lsdException w:name="Grid Table 3 Accent 1" w:uiPriority="48"/>
+    <w:lsdException w:name="Grid Table 4 Accent 1" w:uiPriority="49"/>
+    <w:lsdException w:name="Grid Table 5 Dark Accent 1" w:uiPriority="50"/>
+    <w:lsdException w:name="Grid Table 6 Colorful Accent 1" w:uiPriority="51"/>
+    <w:lsdException w:name="Grid Table 7 Colorful Accent 1" w:uiPriority="52"/>
+    <w:lsdException w:name="Grid Table 1 Light Accent 2" w:uiPriority="46"/>
+    <w:lsdException w:name="Grid Table 2 Accent 2" w:uiPriority="47"/>
+    <w:lsdException w:name="Grid Table 3 Accent 2" w:uiPriority="48"/>
+    <w:lsdException w:name="Grid Table 4 Accent 2" w:uiPriority="49"/>
+    <w:lsdException w:name="Grid Table 5 Dark Accent 2" w:uiPriority="50"/>
+    <w:lsdException w:name="Grid Table 6 Colorful Accent 2" w:uiPriority="51"/>
+    <w:lsdException w:name="Grid Table 7 Colorful Accent 2" w:uiPriority="52"/>
+    <w:lsdException w:name="Grid Table 1 Light Accent 3" w:uiPriority="46"/>
+    <w:lsdException w:name="Grid Table 2 Accent 3" w:uiPriority="47"/>
+    <w:lsdException w:name="Grid Table 3 Accent 3" w:uiPriority="48"/>
+    <w:lsdException w:name="Grid Table 4 Accent 3" w:uiPriority="49"/>
+    <w:lsdException w:name="Grid Table 5 Dark Accent 3" w:uiPriority="50"/>
+    <w:lsdException w:name="Grid Table 6 Colorful Accent 3" w:uiPriority="51"/>
+    <w:lsdException w:name="Grid Table 7 Colorful Accent 3" w:uiPriority="52"/>
+    <w:lsdException w:name="Grid Table 1 Light Accent 4" w:uiPriority="46"/>
+    <w:lsdException w:name="Grid Table 2 Accent 4" w:uiPriority="47"/>
+    <w:lsdException w:name="Grid Table 3 Accent 4" w:uiPriority="48"/>
+    <w:lsdException w:name="Grid Table 4 Accent 4" w:uiPriority="49"/>
+    <w:lsdException w:name="Grid Table 5 Dark Accent 4" w:uiPriority="50"/>
+    <w:lsdException w:name="Grid Table 6 Colorful Accent 4" w:uiPriority="51"/>
+    <w:lsdException w:name="Grid Table 7 Colorful Accent 4" w:uiPriority="52"/>
+    <w:lsdException w:name="Grid Table 1 Light Accent 5" w:uiPriority="46"/>
+    <w:lsdException w:name="Grid Table 2 Accent 5" w:uiPriority="47"/>
+    <w:lsdException w:name="Grid Table 3 Accent 5" w:uiPriority="48"/>
+    <w:lsdException w:name="Grid Table 4 Accent 5" w:uiPriority="49"/>
+    <w:lsdException w:name="Grid Table 5 Dark Accent 5" w:uiPriority="50"/>
+    <w:lsdException w:name="Grid Table 6 Colorful Accent 5" w:uiPriority="51"/>
+    <w:lsdException w:name="Grid Table 7 Colorful Accent 5" w:uiPriority="52"/>
+    <w:lsdException w:name="Grid Table 1 Light Accent 6" w:uiPriority="46"/>
+    <w:lsdException w:name="Grid Table 2 Accent 6" w:uiPriority="47"/>
+    <w:lsdException w:name="Grid Table 3 Accent 6" w:uiPriority="48"/>
+    <w:lsdException w:name="Grid Table 4 Accent 6" w:uiPriority="49"/>
+    <w:lsdException w:name="Grid Table 5 Dark Accent 6" w:uiPriority="50"/>
+    <w:lsdException w:name="Grid Table 6 Colorful Accent 6" w:uiPriority="51"/>
+    <w:lsdException w:name="Grid Table 7 Colorful Accent 6" w:uiPriority="52"/>
+    <w:lsdException w:name="List Table 1 Light" w:uiPriority="46"/>
+    <w:lsdException w:name="List Table 2" w:uiPriority="47"/>
+    <w:lsdException w:name="List Table 3" w:uiPriority="48"/>
+    <w:lsdException w:name="List Table 4" w:uiPriority="49"/>
+    <w:lsdException w:name="List Table 5 Dark" w:uiPriority="50"/>
+    <w:lsdException w:name="List Table 6 Colorful" w:uiPriority="51"/>
+    <w:lsdException w:name="List Table 7 Colorful" w:uiPriority="52"/>
+    <w:lsdException w:name="List Table 1 Light Accent 1" w:uiPriority="46"/>
+    <w:lsdException w:name="List Table 2 Accent 1" w:uiPriority="47"/>
+    <w:lsdException w:name="List Table 3 Accent 1" w:uiPriority="48"/>
+    <w:lsdException w:name="List Table 4 Accent 1" w:uiPriority="49"/>
+    <w:lsdException w:name="List Table 5 Dark Accent 1" w:uiPriority="50"/>
+    <w:lsdException w:name="List Table 6 Colorful Accent 1" w:uiPriority="51"/>
+    <w:lsdException w:name="List Table 7 Colorful Accent 1" w:uiPriority="52"/>
+    <w:lsdException w:name="List Table 1 Light Accent 2" w:uiPriority="46"/>
+    <w:lsdException w:name="List Table 2 Accent 2" w:uiPriority="47"/>
+    <w:lsdException w:name="List Table 3 Accent 2" w:uiPriority="48"/>
+    <w:lsdException w:name="List Table 4 Accent 2" w:uiPriority="49"/>
+    <w:lsdException w:name="List Table 5 Dark Accent 2" w:uiPriority="50"/>
+    <w:lsdException w:name="List Table 6 Colorful Accent 2" w:uiPriority="51"/>
+    <w:lsdException w:name="List Table 7 Colorful Accent 2" w:uiPriority="52"/>
+    <w:lsdException w:name="List Table 1 Light Accent 3" w:uiPriority="46"/>
+    <w:lsdException w:name="List Table 2 Accent 3" w:uiPriority="47"/>
+    <w:lsdException w:name="List Table 3 Accent 3" w:uiPriority="48"/>
+    <w:lsdException w:name="List Table 4 Accent 3" w:uiPriority="49"/>
+    <w:lsdException w:name="List Table 5 Dark Accent 3" w:uiPriority="50"/>
+    <w:lsdException w:name="List Table 6 Colorful Accent 3" w:uiPriority="51"/>
+    <w:lsdException w:name="List Table 7 Colorful Accent 3" w:uiPriority="52"/>
+    <w:lsdException w:name="List Table 1 Light Accent 4" w:uiPriority="46"/>
+    <w:lsdException w:name="List Table 2 Accent 4" w:uiPriority="47"/>
+    <w:lsdException w:name="List Table 3 Accent 4" w:uiPriority="48"/>
+    <w:lsdException w:name="List Table 4 Accent 4" w:uiPriority="49"/>
+    <w:lsdException w:name="List Table 5 Dark Accent 4" w:uiPriority="50"/>
+    <w:lsdException w:name="List Table 6 Colorful Accent 4" w:uiPriority="51"/>
+    <w:lsdException w:name="List Table 7 Colorful Accent 4" w:uiPriority="52"/>
+    <w:lsdException w:name="List Table 1 Light Accent 5" w:uiPriority="46"/>
+    <w:lsdException w:name="List Table 2 Accent 5" w:uiPriority="47"/>
+    <w:lsdException w:name="List Table 3 Accent 5" w:uiPriority="48"/>
+    <w:lsdException w:name="List Table 4 Accent 5" w:uiPriority="49"/>
+    <w:lsdException w:name="List Table 5 Dark Accent 5" w:uiPriority="50"/>
+    <w:lsdException w:name="List Table 6 Colorful Accent 5" w:uiPriority="51"/>
+    <w:lsdException w:name="List Table 7 Colorful Accent 5" w:uiPriority="52"/>
+    <w:lsdException w:name="List Table 1 Light Accent 6" w:uiPriority="46"/>
+    <w:lsdException w:name="List Table 2 Accent 6" w:uiPriority="47"/>
+    <w:lsdException w:name="List Table 3 Accent 6" w:uiPriority="48"/>
+    <w:lsdException w:name="List Table 4 Accent 6" w:uiPriority="49"/>
+    <w:lsdException w:name="List Table 5 Dark Accent 6" w:uiPriority="50"/>
+    <w:lsdException w:name="List Table 6 Colorful Accent 6" w:uiPriority="51"/>
+    <w:lsdException w:name="List Table 7 Colorful Accent 6" w:uiPriority="52"/>
   </w:latentStyles>
-  <w:style w:type="paragraph" w:default="1" w:styleId="Normal">
+  <w:style w:type="paragraph" w:default="1" w:styleId="a">
     <w:name w:val="Normal"/>
     <w:qFormat/>
     <w:rsid w:val="004A6EAA"/>
   </w:style>
-  <w:style w:type="paragraph" w:styleId="Heading1">
+  <w:style w:type="paragraph" w:styleId="1">
     <w:name w:val="heading 1"/>
-    <w:basedOn w:val="Normal"/>
-    <w:next w:val="Normal"/>
-    <w:link w:val="Heading1Char"/>
+    <w:basedOn w:val="a"/>
+    <w:next w:val="a"/>
+    <w:link w:val="10"/>
     <w:uiPriority w:val="9"/>
     <w:qFormat/>
     <w:rsid w:val="00800DD1"/>
@@ -12091,18 +12244,17 @@
       <w:szCs w:val="32"/>
     </w:rPr>
   </w:style>
-  <w:style w:type="character" w:default="1" w:styleId="DefaultParagraphFont">
+  <w:style w:type="character" w:default="1" w:styleId="a0">
     <w:name w:val="Default Paragraph Font"/>
     <w:uiPriority w:val="1"/>
     <w:semiHidden/>
     <w:unhideWhenUsed/>
   </w:style>
-  <w:style w:type="table" w:default="1" w:styleId="TableNormal">
+  <w:style w:type="table" w:default="1" w:styleId="a1">
     <w:name w:val="Normal Table"/>
     <w:uiPriority w:val="99"/>
     <w:semiHidden/>
     <w:unhideWhenUsed/>
-    <w:qFormat/>
     <w:tblPr>
       <w:tblInd w:w="0" w:type="dxa"/>
       <w:tblCellMar>
@@ -12113,15 +12265,15 @@
       </w:tblCellMar>
     </w:tblPr>
   </w:style>
-  <w:style w:type="numbering" w:default="1" w:styleId="NoList">
+  <w:style w:type="numbering" w:default="1" w:styleId="a2">
     <w:name w:val="No List"/>
     <w:uiPriority w:val="99"/>
     <w:semiHidden/>
     <w:unhideWhenUsed/>
   </w:style>
-  <w:style w:type="table" w:styleId="TableGrid">
+  <w:style w:type="table" w:styleId="a3">
     <w:name w:val="Table Grid"/>
-    <w:basedOn w:val="TableNormal"/>
+    <w:basedOn w:val="a1"/>
     <w:uiPriority w:val="59"/>
     <w:rsid w:val="00F26BC2"/>
     <w:pPr>
@@ -12147,7 +12299,7 @@
   </w:style>
   <w:style w:type="table" w:customStyle="1" w:styleId="LightShading1">
     <w:name w:val="Light Shading1"/>
-    <w:basedOn w:val="TableNormal"/>
+    <w:basedOn w:val="a1"/>
     <w:uiPriority w:val="60"/>
     <w:rsid w:val="00F26BC2"/>
     <w:pPr>
@@ -12248,9 +12400,9 @@
       </w:tcPr>
     </w:tblStylePr>
   </w:style>
-  <w:style w:type="table" w:styleId="LightList-Accent5">
+  <w:style w:type="table" w:styleId="-5">
     <w:name w:val="Light List Accent 5"/>
-    <w:basedOn w:val="TableNormal"/>
+    <w:basedOn w:val="a1"/>
     <w:uiPriority w:val="61"/>
     <w:rsid w:val="00F26BC2"/>
     <w:pPr>
@@ -12340,9 +12492,9 @@
       </w:tcPr>
     </w:tblStylePr>
   </w:style>
-  <w:style w:type="table" w:styleId="MediumGrid3-Accent1">
+  <w:style w:type="table" w:styleId="3-1">
     <w:name w:val="Medium Grid 3 Accent 1"/>
-    <w:basedOn w:val="TableNormal"/>
+    <w:basedOn w:val="a1"/>
     <w:uiPriority w:val="69"/>
     <w:rsid w:val="00F26BC2"/>
     <w:pPr>
@@ -12481,9 +12633,9 @@
       </w:tcPr>
     </w:tblStylePr>
   </w:style>
-  <w:style w:type="table" w:styleId="ColorfulGrid-Accent1">
+  <w:style w:type="table" w:styleId="-1">
     <w:name w:val="Colorful Grid Accent 1"/>
-    <w:basedOn w:val="TableNormal"/>
+    <w:basedOn w:val="a1"/>
     <w:uiPriority w:val="73"/>
     <w:rsid w:val="00F26BC2"/>
     <w:pPr>
@@ -12561,9 +12713,9 @@
       </w:tcPr>
     </w:tblStylePr>
   </w:style>
-  <w:style w:type="table" w:styleId="MediumGrid2-Accent1">
+  <w:style w:type="table" w:styleId="2-1">
     <w:name w:val="Medium Grid 2 Accent 1"/>
-    <w:basedOn w:val="TableNormal"/>
+    <w:basedOn w:val="a1"/>
     <w:uiPriority w:val="68"/>
     <w:rsid w:val="00F26BC2"/>
     <w:pPr>
@@ -12686,9 +12838,9 @@
       </w:tcPr>
     </w:tblStylePr>
   </w:style>
-  <w:style w:type="paragraph" w:styleId="ListParagraph">
+  <w:style w:type="paragraph" w:styleId="a4">
     <w:name w:val="List Paragraph"/>
-    <w:basedOn w:val="Normal"/>
+    <w:basedOn w:val="a"/>
     <w:uiPriority w:val="34"/>
     <w:qFormat/>
     <w:rsid w:val="00F26BC2"/>
@@ -12699,7 +12851,7 @@
   </w:style>
   <w:style w:type="table" w:customStyle="1" w:styleId="-11">
     <w:name w:val="Светъл лист - Акцент 11"/>
-    <w:basedOn w:val="TableNormal"/>
+    <w:basedOn w:val="a1"/>
     <w:uiPriority w:val="61"/>
     <w:rsid w:val="00F7138B"/>
     <w:pPr>
@@ -12789,9 +12941,9 @@
       </w:tcPr>
     </w:tblStylePr>
   </w:style>
-  <w:style w:type="table" w:styleId="LightGrid-Accent5">
+  <w:style w:type="table" w:styleId="-50">
     <w:name w:val="Light Grid Accent 5"/>
-    <w:basedOn w:val="TableNormal"/>
+    <w:basedOn w:val="a1"/>
     <w:uiPriority w:val="62"/>
     <w:rsid w:val="00F7138B"/>
     <w:pPr>
@@ -12921,7 +13073,7 @@
   </w:style>
   <w:style w:type="table" w:customStyle="1" w:styleId="-110">
     <w:name w:val="Светла мрежа - Акцент 11"/>
-    <w:basedOn w:val="TableNormal"/>
+    <w:basedOn w:val="a1"/>
     <w:uiPriority w:val="62"/>
     <w:rsid w:val="00643582"/>
     <w:pPr>
@@ -13049,10 +13201,10 @@
       </w:tcPr>
     </w:tblStylePr>
   </w:style>
-  <w:style w:type="paragraph" w:styleId="Header">
+  <w:style w:type="paragraph" w:styleId="a5">
     <w:name w:val="header"/>
-    <w:basedOn w:val="Normal"/>
-    <w:link w:val="HeaderChar"/>
+    <w:basedOn w:val="a"/>
+    <w:link w:val="a6"/>
     <w:uiPriority w:val="99"/>
     <w:unhideWhenUsed/>
     <w:rsid w:val="00F8522F"/>
@@ -13064,17 +13216,17 @@
       <w:spacing w:after="0" w:line="240" w:lineRule="auto"/>
     </w:pPr>
   </w:style>
-  <w:style w:type="character" w:customStyle="1" w:styleId="HeaderChar">
-    <w:name w:val="Header Char"/>
-    <w:basedOn w:val="DefaultParagraphFont"/>
-    <w:link w:val="Header"/>
+  <w:style w:type="character" w:customStyle="1" w:styleId="a6">
+    <w:name w:val="Горен колонтитул Знак"/>
+    <w:basedOn w:val="a0"/>
+    <w:link w:val="a5"/>
     <w:uiPriority w:val="99"/>
     <w:rsid w:val="00F8522F"/>
   </w:style>
-  <w:style w:type="paragraph" w:styleId="Footer">
+  <w:style w:type="paragraph" w:styleId="a7">
     <w:name w:val="footer"/>
-    <w:basedOn w:val="Normal"/>
-    <w:link w:val="FooterChar"/>
+    <w:basedOn w:val="a"/>
+    <w:link w:val="a8"/>
     <w:uiPriority w:val="99"/>
     <w:unhideWhenUsed/>
     <w:rsid w:val="00F8522F"/>
@@ -13086,17 +13238,17 @@
       <w:spacing w:after="0" w:line="240" w:lineRule="auto"/>
     </w:pPr>
   </w:style>
-  <w:style w:type="character" w:customStyle="1" w:styleId="FooterChar">
-    <w:name w:val="Footer Char"/>
-    <w:basedOn w:val="DefaultParagraphFont"/>
-    <w:link w:val="Footer"/>
+  <w:style w:type="character" w:customStyle="1" w:styleId="a8">
+    <w:name w:val="Долен колонтитул Знак"/>
+    <w:basedOn w:val="a0"/>
+    <w:link w:val="a7"/>
     <w:uiPriority w:val="99"/>
     <w:rsid w:val="00F8522F"/>
   </w:style>
-  <w:style w:type="paragraph" w:styleId="BalloonText">
+  <w:style w:type="paragraph" w:styleId="a9">
     <w:name w:val="Balloon Text"/>
-    <w:basedOn w:val="Normal"/>
-    <w:link w:val="BalloonTextChar"/>
+    <w:basedOn w:val="a"/>
+    <w:link w:val="aa"/>
     <w:uiPriority w:val="99"/>
     <w:semiHidden/>
     <w:unhideWhenUsed/>
@@ -13110,10 +13262,10 @@
       <w:szCs w:val="16"/>
     </w:rPr>
   </w:style>
-  <w:style w:type="character" w:customStyle="1" w:styleId="BalloonTextChar">
-    <w:name w:val="Balloon Text Char"/>
-    <w:basedOn w:val="DefaultParagraphFont"/>
-    <w:link w:val="BalloonText"/>
+  <w:style w:type="character" w:customStyle="1" w:styleId="aa">
+    <w:name w:val="Изнесен текст Знак"/>
+    <w:basedOn w:val="a0"/>
+    <w:link w:val="a9"/>
     <w:uiPriority w:val="99"/>
     <w:semiHidden/>
     <w:rsid w:val="00F8522F"/>
@@ -13123,9 +13275,9 @@
       <w:szCs w:val="16"/>
     </w:rPr>
   </w:style>
-  <w:style w:type="paragraph" w:styleId="NoSpacing">
+  <w:style w:type="paragraph" w:styleId="ab">
     <w:name w:val="No Spacing"/>
-    <w:link w:val="NoSpacingChar"/>
+    <w:link w:val="ac"/>
     <w:uiPriority w:val="1"/>
     <w:qFormat/>
     <w:rsid w:val="00F8522F"/>
@@ -13136,19 +13288,19 @@
       <w:rFonts w:eastAsiaTheme="minorEastAsia"/>
     </w:rPr>
   </w:style>
-  <w:style w:type="character" w:customStyle="1" w:styleId="NoSpacingChar">
-    <w:name w:val="No Spacing Char"/>
-    <w:basedOn w:val="DefaultParagraphFont"/>
-    <w:link w:val="NoSpacing"/>
+  <w:style w:type="character" w:customStyle="1" w:styleId="ac">
+    <w:name w:val="Без разредка Знак"/>
+    <w:basedOn w:val="a0"/>
+    <w:link w:val="ab"/>
     <w:uiPriority w:val="1"/>
     <w:rsid w:val="00F8522F"/>
     <w:rPr>
       <w:rFonts w:eastAsiaTheme="minorEastAsia"/>
     </w:rPr>
   </w:style>
-  <w:style w:type="character" w:styleId="Hyperlink">
+  <w:style w:type="character" w:styleId="ad">
     <w:name w:val="Hyperlink"/>
-    <w:basedOn w:val="DefaultParagraphFont"/>
+    <w:basedOn w:val="a0"/>
     <w:uiPriority w:val="99"/>
     <w:unhideWhenUsed/>
     <w:rsid w:val="00500B85"/>
@@ -13157,10 +13309,10 @@
       <w:u w:val="single"/>
     </w:rPr>
   </w:style>
-  <w:style w:type="character" w:customStyle="1" w:styleId="Heading1Char">
-    <w:name w:val="Heading 1 Char"/>
-    <w:basedOn w:val="DefaultParagraphFont"/>
-    <w:link w:val="Heading1"/>
+  <w:style w:type="character" w:customStyle="1" w:styleId="10">
+    <w:name w:val="Заглавие 1 Знак"/>
+    <w:basedOn w:val="a0"/>
+    <w:link w:val="1"/>
     <w:uiPriority w:val="9"/>
     <w:rsid w:val="00800DD1"/>
     <w:rPr>
@@ -13170,9 +13322,9 @@
       <w:szCs w:val="32"/>
     </w:rPr>
   </w:style>
-  <w:style w:type="table" w:customStyle="1" w:styleId="GridTable6ColorfulAccent5">
-    <w:name w:val="Grid Table 6 Colorful Accent 5"/>
-    <w:basedOn w:val="TableNormal"/>
+  <w:style w:type="table" w:customStyle="1" w:styleId="651">
+    <w:name w:val="Таблица с мрежа 6 цветна – акцентиране 51"/>
+    <w:basedOn w:val="a1"/>
     <w:uiPriority w:val="51"/>
     <w:rsid w:val="00F95544"/>
     <w:pPr>
@@ -13253,7 +13405,7 @@
 </file>
 
 <file path=word/glossary/document.xml><?xml version="1.0" encoding="utf-8"?>
-<w:glossaryDocument xmlns:ve="http://schemas.openxmlformats.org/markup-compatibility/2006" xmlns:o="urn:schemas-microsoft-com:office:office" xmlns:r="http://schemas.openxmlformats.org/officeDocument/2006/relationships" xmlns:m="http://schemas.openxmlformats.org/officeDocument/2006/math" xmlns:v="urn:schemas-microsoft-com:vml" xmlns:wp="http://schemas.openxmlformats.org/drawingml/2006/wordprocessingDrawing" xmlns:w10="urn:schemas-microsoft-com:office:word" xmlns:w="http://schemas.openxmlformats.org/wordprocessingml/2006/main" xmlns:wne="http://schemas.microsoft.com/office/word/2006/wordml">
+<w:glossaryDocument xmlns:wpc="http://schemas.microsoft.com/office/word/2010/wordprocessingCanvas" xmlns:mc="http://schemas.openxmlformats.org/markup-compatibility/2006" xmlns:o="urn:schemas-microsoft-com:office:office" xmlns:r="http://schemas.openxmlformats.org/officeDocument/2006/relationships" xmlns:m="http://schemas.openxmlformats.org/officeDocument/2006/math" xmlns:v="urn:schemas-microsoft-com:vml" xmlns:wp14="http://schemas.microsoft.com/office/word/2010/wordprocessingDrawing" xmlns:wp="http://schemas.openxmlformats.org/drawingml/2006/wordprocessingDrawing" xmlns:w10="urn:schemas-microsoft-com:office:word" xmlns:w="http://schemas.openxmlformats.org/wordprocessingml/2006/main" xmlns:w14="http://schemas.microsoft.com/office/word/2010/wordml" xmlns:w15="http://schemas.microsoft.com/office/word/2012/wordml" xmlns:wpg="http://schemas.microsoft.com/office/word/2010/wordprocessingGroup" xmlns:wpi="http://schemas.microsoft.com/office/word/2010/wordprocessingInk" xmlns:wne="http://schemas.microsoft.com/office/word/2006/wordml" xmlns:wps="http://schemas.microsoft.com/office/word/2010/wordprocessingShape" mc:Ignorable="w14 w15 wp14">
   <w:docParts>
     <w:docPart>
       <w:docPartPr>
@@ -13279,7 +13431,7 @@
             <w:rPr>
               <w:b/>
               <w:bCs/>
-              <w:color w:val="1F497D" w:themeColor="text2"/>
+              <w:color w:val="44546A" w:themeColor="text2"/>
               <w:sz w:val="28"/>
               <w:szCs w:val="28"/>
             </w:rPr>
@@ -13310,7 +13462,7 @@
           </w:pPr>
           <w:r>
             <w:rPr>
-              <w:color w:val="4F81BD" w:themeColor="accent1"/>
+              <w:color w:val="5B9BD5" w:themeColor="accent1"/>
             </w:rPr>
             <w:t>[Type the document subtitle]</w:t>
           </w:r>
@@ -13351,7 +13503,7 @@
 </file>
 
 <file path=word/glossary/fontTable.xml><?xml version="1.0" encoding="utf-8"?>
-<w:fonts xmlns:r="http://schemas.openxmlformats.org/officeDocument/2006/relationships" xmlns:w="http://schemas.openxmlformats.org/wordprocessingml/2006/main">
+<w:fonts xmlns:mc="http://schemas.openxmlformats.org/markup-compatibility/2006" xmlns:r="http://schemas.openxmlformats.org/officeDocument/2006/relationships" xmlns:w="http://schemas.openxmlformats.org/wordprocessingml/2006/main" xmlns:w14="http://schemas.microsoft.com/office/word/2010/wordml" xmlns:w15="http://schemas.microsoft.com/office/word/2012/wordml" mc:Ignorable="w14 w15">
   <w:font w:name="Wingdings">
     <w:panose1 w:val="05000000000000000000"/>
     <w:charset w:val="02"/>
@@ -13364,7 +13516,7 @@
     <w:charset w:val="CC"/>
     <w:family w:val="roman"/>
     <w:pitch w:val="variable"/>
-    <w:sig w:usb0="E0002EFF" w:usb1="C0007843" w:usb2="00000009" w:usb3="00000000" w:csb0="000001FF" w:csb1="00000000"/>
+    <w:sig w:usb0="E0002AFF" w:usb1="C0007841" w:usb2="00000009" w:usb3="00000000" w:csb0="000001FF" w:csb1="00000000"/>
   </w:font>
   <w:font w:name="Courier New">
     <w:panose1 w:val="02070309020205020404"/>
@@ -13385,7 +13537,7 @@
     <w:charset w:val="CC"/>
     <w:family w:val="swiss"/>
     <w:pitch w:val="variable"/>
-    <w:sig w:usb0="E00002FF" w:usb1="4000ACFF" w:usb2="00000001" w:usb3="00000000" w:csb0="0000019F" w:csb1="00000000"/>
+    <w:sig w:usb0="E10002FF" w:usb1="4000ACFF" w:usb2="00000009" w:usb3="00000000" w:csb0="0000019F" w:csb1="00000000"/>
   </w:font>
   <w:font w:name="Cambria">
     <w:panose1 w:val="02040503050406030204"/>
@@ -13415,22 +13567,31 @@
     <w:pitch w:val="variable"/>
     <w:sig w:usb0="E0002AFF" w:usb1="C0007843" w:usb2="00000009" w:usb3="00000000" w:csb0="000001FF" w:csb1="00000000"/>
   </w:font>
+  <w:font w:name="Calibri Light">
+    <w:panose1 w:val="020F0302020204030204"/>
+    <w:charset w:val="CC"/>
+    <w:family w:val="swiss"/>
+    <w:pitch w:val="variable"/>
+    <w:sig w:usb0="A00002EF" w:usb1="4000207B" w:usb2="00000000" w:usb3="00000000" w:csb0="0000019F" w:csb1="00000000"/>
+  </w:font>
 </w:fonts>
 </file>
 
 <file path=word/glossary/settings.xml><?xml version="1.0" encoding="utf-8"?>
-<w:settings xmlns:o="urn:schemas-microsoft-com:office:office" xmlns:r="http://schemas.openxmlformats.org/officeDocument/2006/relationships" xmlns:m="http://schemas.openxmlformats.org/officeDocument/2006/math" xmlns:v="urn:schemas-microsoft-com:vml" xmlns:w10="urn:schemas-microsoft-com:office:word" xmlns:w="http://schemas.openxmlformats.org/wordprocessingml/2006/main" xmlns:sl="http://schemas.openxmlformats.org/schemaLibrary/2006/main">
+<w:settings xmlns:mc="http://schemas.openxmlformats.org/markup-compatibility/2006" xmlns:o="urn:schemas-microsoft-com:office:office" xmlns:r="http://schemas.openxmlformats.org/officeDocument/2006/relationships" xmlns:m="http://schemas.openxmlformats.org/officeDocument/2006/math" xmlns:v="urn:schemas-microsoft-com:vml" xmlns:w10="urn:schemas-microsoft-com:office:word" xmlns:w="http://schemas.openxmlformats.org/wordprocessingml/2006/main" xmlns:w14="http://schemas.microsoft.com/office/word/2010/wordml" xmlns:w15="http://schemas.microsoft.com/office/word/2012/wordml" xmlns:sl="http://schemas.openxmlformats.org/schemaLibrary/2006/main" mc:Ignorable="w14 w15">
   <w:view w:val="normal"/>
   <w:defaultTabStop w:val="720"/>
   <w:hyphenationZone w:val="425"/>
   <w:characterSpacingControl w:val="doNotCompress"/>
   <w:compat>
     <w:useFELayout/>
+    <w:compatSetting w:name="compatibilityMode" w:uri="http://schemas.microsoft.com/office/word" w:val="12"/>
   </w:compat>
   <w:rsids>
     <w:rsidRoot w:val="00AF7B20"/>
     <w:rsid w:val="00121770"/>
     <w:rsid w:val="00142C2B"/>
+    <w:rsid w:val="0027123F"/>
     <w:rsid w:val="00356BF7"/>
     <w:rsid w:val="0042634E"/>
     <w:rsid w:val="006B2A2F"/>
@@ -13449,7 +13610,7 @@
     <m:mathFont m:val="Cambria Math"/>
     <m:brkBin m:val="before"/>
     <m:brkBinSub m:val="--"/>
-    <m:smallFrac m:val="off"/>
+    <m:smallFrac m:val="0"/>
     <m:dispDef/>
     <m:lMargin m:val="0"/>
     <m:rMargin m:val="0"/>
@@ -13466,7 +13627,7 @@
 </file>
 
 <file path=word/glossary/styles.xml><?xml version="1.0" encoding="utf-8"?>
-<w:styles xmlns:r="http://schemas.openxmlformats.org/officeDocument/2006/relationships" xmlns:w="http://schemas.openxmlformats.org/wordprocessingml/2006/main">
+<w:styles xmlns:mc="http://schemas.openxmlformats.org/markup-compatibility/2006" xmlns:r="http://schemas.openxmlformats.org/officeDocument/2006/relationships" xmlns:w="http://schemas.openxmlformats.org/wordprocessingml/2006/main" xmlns:w14="http://schemas.microsoft.com/office/word/2010/wordml" xmlns:w15="http://schemas.microsoft.com/office/word/2012/wordml" mc:Ignorable="w14 w15">
   <w:docDefaults>
     <w:rPrDefault>
       <w:rPr>
@@ -13482,162 +13643,395 @@
       </w:pPr>
     </w:pPrDefault>
   </w:docDefaults>
-  <w:latentStyles w:defLockedState="0" w:defUIPriority="99" w:defSemiHidden="1" w:defUnhideWhenUsed="1" w:defQFormat="0" w:count="267">
-    <w:lsdException w:name="Normal" w:semiHidden="0" w:uiPriority="0" w:unhideWhenUsed="0" w:qFormat="1"/>
-    <w:lsdException w:name="heading 1" w:semiHidden="0" w:uiPriority="9" w:unhideWhenUsed="0" w:qFormat="1"/>
-    <w:lsdException w:name="heading 2" w:uiPriority="9" w:qFormat="1"/>
-    <w:lsdException w:name="heading 3" w:uiPriority="9" w:qFormat="1"/>
-    <w:lsdException w:name="heading 4" w:uiPriority="9" w:qFormat="1"/>
-    <w:lsdException w:name="heading 5" w:uiPriority="9" w:qFormat="1"/>
-    <w:lsdException w:name="heading 6" w:uiPriority="9" w:qFormat="1"/>
-    <w:lsdException w:name="heading 7" w:uiPriority="9" w:qFormat="1"/>
-    <w:lsdException w:name="heading 8" w:uiPriority="9" w:qFormat="1"/>
-    <w:lsdException w:name="heading 9" w:uiPriority="9" w:qFormat="1"/>
-    <w:lsdException w:name="toc 1" w:uiPriority="39"/>
-    <w:lsdException w:name="toc 2" w:uiPriority="39"/>
-    <w:lsdException w:name="toc 3" w:uiPriority="39"/>
-    <w:lsdException w:name="toc 4" w:uiPriority="39"/>
-    <w:lsdException w:name="toc 5" w:uiPriority="39"/>
-    <w:lsdException w:name="toc 6" w:uiPriority="39"/>
-    <w:lsdException w:name="toc 7" w:uiPriority="39"/>
-    <w:lsdException w:name="toc 8" w:uiPriority="39"/>
-    <w:lsdException w:name="toc 9" w:uiPriority="39"/>
-    <w:lsdException w:name="caption" w:uiPriority="35" w:qFormat="1"/>
-    <w:lsdException w:name="Title" w:semiHidden="0" w:uiPriority="10" w:unhideWhenUsed="0" w:qFormat="1"/>
-    <w:lsdException w:name="Default Paragraph Font" w:uiPriority="1"/>
-    <w:lsdException w:name="Subtitle" w:semiHidden="0" w:uiPriority="11" w:unhideWhenUsed="0" w:qFormat="1"/>
-    <w:lsdException w:name="Strong" w:semiHidden="0" w:uiPriority="22" w:unhideWhenUsed="0" w:qFormat="1"/>
-    <w:lsdException w:name="Emphasis" w:semiHidden="0" w:uiPriority="20" w:unhideWhenUsed="0" w:qFormat="1"/>
-    <w:lsdException w:name="Table Grid" w:semiHidden="0" w:uiPriority="59" w:unhideWhenUsed="0"/>
-    <w:lsdException w:name="Placeholder Text" w:unhideWhenUsed="0"/>
-    <w:lsdException w:name="No Spacing" w:semiHidden="0" w:uiPriority="1" w:unhideWhenUsed="0" w:qFormat="1"/>
-    <w:lsdException w:name="Light Shading" w:semiHidden="0" w:uiPriority="60" w:unhideWhenUsed="0"/>
-    <w:lsdException w:name="Light List" w:semiHidden="0" w:uiPriority="61" w:unhideWhenUsed="0"/>
-    <w:lsdException w:name="Light Grid" w:semiHidden="0" w:uiPriority="62" w:unhideWhenUsed="0"/>
-    <w:lsdException w:name="Medium Shading 1" w:semiHidden="0" w:uiPriority="63" w:unhideWhenUsed="0"/>
-    <w:lsdException w:name="Medium Shading 2" w:semiHidden="0" w:uiPriority="64" w:unhideWhenUsed="0"/>
-    <w:lsdException w:name="Medium List 1" w:semiHidden="0" w:uiPriority="65" w:unhideWhenUsed="0"/>
-    <w:lsdException w:name="Medium List 2" w:semiHidden="0" w:uiPriority="66" w:unhideWhenUsed="0"/>
-    <w:lsdException w:name="Medium Grid 1" w:semiHidden="0" w:uiPriority="67" w:unhideWhenUsed="0"/>
-    <w:lsdException w:name="Medium Grid 2" w:semiHidden="0" w:uiPriority="68" w:unhideWhenUsed="0"/>
-    <w:lsdException w:name="Medium Grid 3" w:semiHidden="0" w:uiPriority="69" w:unhideWhenUsed="0"/>
-    <w:lsdException w:name="Dark List" w:semiHidden="0" w:uiPriority="70" w:unhideWhenUsed="0"/>
-    <w:lsdException w:name="Colorful Shading" w:semiHidden="0" w:uiPriority="71" w:unhideWhenUsed="0"/>
-    <w:lsdException w:name="Colorful List" w:semiHidden="0" w:uiPriority="72" w:unhideWhenUsed="0"/>
-    <w:lsdException w:name="Colorful Grid" w:semiHidden="0" w:uiPriority="73" w:unhideWhenUsed="0"/>
-    <w:lsdException w:name="Light Shading Accent 1" w:semiHidden="0" w:uiPriority="60" w:unhideWhenUsed="0"/>
-    <w:lsdException w:name="Light List Accent 1" w:semiHidden="0" w:uiPriority="61" w:unhideWhenUsed="0"/>
-    <w:lsdException w:name="Light Grid Accent 1" w:semiHidden="0" w:uiPriority="62" w:unhideWhenUsed="0"/>
-    <w:lsdException w:name="Medium Shading 1 Accent 1" w:semiHidden="0" w:uiPriority="63" w:unhideWhenUsed="0"/>
-    <w:lsdException w:name="Medium Shading 2 Accent 1" w:semiHidden="0" w:uiPriority="64" w:unhideWhenUsed="0"/>
-    <w:lsdException w:name="Medium List 1 Accent 1" w:semiHidden="0" w:uiPriority="65" w:unhideWhenUsed="0"/>
-    <w:lsdException w:name="Revision" w:unhideWhenUsed="0"/>
-    <w:lsdException w:name="List Paragraph" w:semiHidden="0" w:uiPriority="34" w:unhideWhenUsed="0" w:qFormat="1"/>
-    <w:lsdException w:name="Quote" w:semiHidden="0" w:uiPriority="29" w:unhideWhenUsed="0" w:qFormat="1"/>
-    <w:lsdException w:name="Intense Quote" w:semiHidden="0" w:uiPriority="30" w:unhideWhenUsed="0" w:qFormat="1"/>
-    <w:lsdException w:name="Medium List 2 Accent 1" w:semiHidden="0" w:uiPriority="66" w:unhideWhenUsed="0"/>
-    <w:lsdException w:name="Medium Grid 1 Accent 1" w:semiHidden="0" w:uiPriority="67" w:unhideWhenUsed="0"/>
-    <w:lsdException w:name="Medium Grid 2 Accent 1" w:semiHidden="0" w:uiPriority="68" w:unhideWhenUsed="0"/>
-    <w:lsdException w:name="Medium Grid 3 Accent 1" w:semiHidden="0" w:uiPriority="69" w:unhideWhenUsed="0"/>
-    <w:lsdException w:name="Dark List Accent 1" w:semiHidden="0" w:uiPriority="70" w:unhideWhenUsed="0"/>
-    <w:lsdException w:name="Colorful Shading Accent 1" w:semiHidden="0" w:uiPriority="71" w:unhideWhenUsed="0"/>
-    <w:lsdException w:name="Colorful List Accent 1" w:semiHidden="0" w:uiPriority="72" w:unhideWhenUsed="0"/>
-    <w:lsdException w:name="Colorful Grid Accent 1" w:semiHidden="0" w:uiPriority="73" w:unhideWhenUsed="0"/>
-    <w:lsdException w:name="Light Shading Accent 2" w:semiHidden="0" w:uiPriority="60" w:unhideWhenUsed="0"/>
-    <w:lsdException w:name="Light List Accent 2" w:semiHidden="0" w:uiPriority="61" w:unhideWhenUsed="0"/>
-    <w:lsdException w:name="Light Grid Accent 2" w:semiHidden="0" w:uiPriority="62" w:unhideWhenUsed="0"/>
-    <w:lsdException w:name="Medium Shading 1 Accent 2" w:semiHidden="0" w:uiPriority="63" w:unhideWhenUsed="0"/>
-    <w:lsdException w:name="Medium Shading 2 Accent 2" w:semiHidden="0" w:uiPriority="64" w:unhideWhenUsed="0"/>
-    <w:lsdException w:name="Medium List 1 Accent 2" w:semiHidden="0" w:uiPriority="65" w:unhideWhenUsed="0"/>
-    <w:lsdException w:name="Medium List 2 Accent 2" w:semiHidden="0" w:uiPriority="66" w:unhideWhenUsed="0"/>
-    <w:lsdException w:name="Medium Grid 1 Accent 2" w:semiHidden="0" w:uiPriority="67" w:unhideWhenUsed="0"/>
-    <w:lsdException w:name="Medium Grid 2 Accent 2" w:semiHidden="0" w:uiPriority="68" w:unhideWhenUsed="0"/>
-    <w:lsdException w:name="Medium Grid 3 Accent 2" w:semiHidden="0" w:uiPriority="69" w:unhideWhenUsed="0"/>
-    <w:lsdException w:name="Dark List Accent 2" w:semiHidden="0" w:uiPriority="70" w:unhideWhenUsed="0"/>
-    <w:lsdException w:name="Colorful Shading Accent 2" w:semiHidden="0" w:uiPriority="71" w:unhideWhenUsed="0"/>
-    <w:lsdException w:name="Colorful List Accent 2" w:semiHidden="0" w:uiPriority="72" w:unhideWhenUsed="0"/>
-    <w:lsdException w:name="Colorful Grid Accent 2" w:semiHidden="0" w:uiPriority="73" w:unhideWhenUsed="0"/>
-    <w:lsdException w:name="Light Shading Accent 3" w:semiHidden="0" w:uiPriority="60" w:unhideWhenUsed="0"/>
-    <w:lsdException w:name="Light List Accent 3" w:semiHidden="0" w:uiPriority="61" w:unhideWhenUsed="0"/>
-    <w:lsdException w:name="Light Grid Accent 3" w:semiHidden="0" w:uiPriority="62" w:unhideWhenUsed="0"/>
-    <w:lsdException w:name="Medium Shading 1 Accent 3" w:semiHidden="0" w:uiPriority="63" w:unhideWhenUsed="0"/>
-    <w:lsdException w:name="Medium Shading 2 Accent 3" w:semiHidden="0" w:uiPriority="64" w:unhideWhenUsed="0"/>
-    <w:lsdException w:name="Medium List 1 Accent 3" w:semiHidden="0" w:uiPriority="65" w:unhideWhenUsed="0"/>
-    <w:lsdException w:name="Medium List 2 Accent 3" w:semiHidden="0" w:uiPriority="66" w:unhideWhenUsed="0"/>
-    <w:lsdException w:name="Medium Grid 1 Accent 3" w:semiHidden="0" w:uiPriority="67" w:unhideWhenUsed="0"/>
-    <w:lsdException w:name="Medium Grid 2 Accent 3" w:semiHidden="0" w:uiPriority="68" w:unhideWhenUsed="0"/>
-    <w:lsdException w:name="Medium Grid 3 Accent 3" w:semiHidden="0" w:uiPriority="69" w:unhideWhenUsed="0"/>
-    <w:lsdException w:name="Dark List Accent 3" w:semiHidden="0" w:uiPriority="70" w:unhideWhenUsed="0"/>
-    <w:lsdException w:name="Colorful Shading Accent 3" w:semiHidden="0" w:uiPriority="71" w:unhideWhenUsed="0"/>
-    <w:lsdException w:name="Colorful List Accent 3" w:semiHidden="0" w:uiPriority="72" w:unhideWhenUsed="0"/>
-    <w:lsdException w:name="Colorful Grid Accent 3" w:semiHidden="0" w:uiPriority="73" w:unhideWhenUsed="0"/>
-    <w:lsdException w:name="Light Shading Accent 4" w:semiHidden="0" w:uiPriority="60" w:unhideWhenUsed="0"/>
-    <w:lsdException w:name="Light List Accent 4" w:semiHidden="0" w:uiPriority="61" w:unhideWhenUsed="0"/>
-    <w:lsdException w:name="Light Grid Accent 4" w:semiHidden="0" w:uiPriority="62" w:unhideWhenUsed="0"/>
-    <w:lsdException w:name="Medium Shading 1 Accent 4" w:semiHidden="0" w:uiPriority="63" w:unhideWhenUsed="0"/>
-    <w:lsdException w:name="Medium Shading 2 Accent 4" w:semiHidden="0" w:uiPriority="64" w:unhideWhenUsed="0"/>
-    <w:lsdException w:name="Medium List 1 Accent 4" w:semiHidden="0" w:uiPriority="65" w:unhideWhenUsed="0"/>
-    <w:lsdException w:name="Medium List 2 Accent 4" w:semiHidden="0" w:uiPriority="66" w:unhideWhenUsed="0"/>
-    <w:lsdException w:name="Medium Grid 1 Accent 4" w:semiHidden="0" w:uiPriority="67" w:unhideWhenUsed="0"/>
-    <w:lsdException w:name="Medium Grid 2 Accent 4" w:semiHidden="0" w:uiPriority="68" w:unhideWhenUsed="0"/>
-    <w:lsdException w:name="Medium Grid 3 Accent 4" w:semiHidden="0" w:uiPriority="69" w:unhideWhenUsed="0"/>
-    <w:lsdException w:name="Dark List Accent 4" w:semiHidden="0" w:uiPriority="70" w:unhideWhenUsed="0"/>
-    <w:lsdException w:name="Colorful Shading Accent 4" w:semiHidden="0" w:uiPriority="71" w:unhideWhenUsed="0"/>
-    <w:lsdException w:name="Colorful List Accent 4" w:semiHidden="0" w:uiPriority="72" w:unhideWhenUsed="0"/>
-    <w:lsdException w:name="Colorful Grid Accent 4" w:semiHidden="0" w:uiPriority="73" w:unhideWhenUsed="0"/>
-    <w:lsdException w:name="Light Shading Accent 5" w:semiHidden="0" w:uiPriority="60" w:unhideWhenUsed="0"/>
-    <w:lsdException w:name="Light List Accent 5" w:semiHidden="0" w:uiPriority="61" w:unhideWhenUsed="0"/>
-    <w:lsdException w:name="Light Grid Accent 5" w:semiHidden="0" w:uiPriority="62" w:unhideWhenUsed="0"/>
-    <w:lsdException w:name="Medium Shading 1 Accent 5" w:semiHidden="0" w:uiPriority="63" w:unhideWhenUsed="0"/>
-    <w:lsdException w:name="Medium Shading 2 Accent 5" w:semiHidden="0" w:uiPriority="64" w:unhideWhenUsed="0"/>
-    <w:lsdException w:name="Medium List 1 Accent 5" w:semiHidden="0" w:uiPriority="65" w:unhideWhenUsed="0"/>
-    <w:lsdException w:name="Medium List 2 Accent 5" w:semiHidden="0" w:uiPriority="66" w:unhideWhenUsed="0"/>
-    <w:lsdException w:name="Medium Grid 1 Accent 5" w:semiHidden="0" w:uiPriority="67" w:unhideWhenUsed="0"/>
-    <w:lsdException w:name="Medium Grid 2 Accent 5" w:semiHidden="0" w:uiPriority="68" w:unhideWhenUsed="0"/>
-    <w:lsdException w:name="Medium Grid 3 Accent 5" w:semiHidden="0" w:uiPriority="69" w:unhideWhenUsed="0"/>
-    <w:lsdException w:name="Dark List Accent 5" w:semiHidden="0" w:uiPriority="70" w:unhideWhenUsed="0"/>
-    <w:lsdException w:name="Colorful Shading Accent 5" w:semiHidden="0" w:uiPriority="71" w:unhideWhenUsed="0"/>
-    <w:lsdException w:name="Colorful List Accent 5" w:semiHidden="0" w:uiPriority="72" w:unhideWhenUsed="0"/>
-    <w:lsdException w:name="Colorful Grid Accent 5" w:semiHidden="0" w:uiPriority="73" w:unhideWhenUsed="0"/>
-    <w:lsdException w:name="Light Shading Accent 6" w:semiHidden="0" w:uiPriority="60" w:unhideWhenUsed="0"/>
-    <w:lsdException w:name="Light List Accent 6" w:semiHidden="0" w:uiPriority="61" w:unhideWhenUsed="0"/>
-    <w:lsdException w:name="Light Grid Accent 6" w:semiHidden="0" w:uiPriority="62" w:unhideWhenUsed="0"/>
-    <w:lsdException w:name="Medium Shading 1 Accent 6" w:semiHidden="0" w:uiPriority="63" w:unhideWhenUsed="0"/>
-    <w:lsdException w:name="Medium Shading 2 Accent 6" w:semiHidden="0" w:uiPriority="64" w:unhideWhenUsed="0"/>
-    <w:lsdException w:name="Medium List 1 Accent 6" w:semiHidden="0" w:uiPriority="65" w:unhideWhenUsed="0"/>
-    <w:lsdException w:name="Medium List 2 Accent 6" w:semiHidden="0" w:uiPriority="66" w:unhideWhenUsed="0"/>
-    <w:lsdException w:name="Medium Grid 1 Accent 6" w:semiHidden="0" w:uiPriority="67" w:unhideWhenUsed="0"/>
-    <w:lsdException w:name="Medium Grid 2 Accent 6" w:semiHidden="0" w:uiPriority="68" w:unhideWhenUsed="0"/>
-    <w:lsdException w:name="Medium Grid 3 Accent 6" w:semiHidden="0" w:uiPriority="69" w:unhideWhenUsed="0"/>
-    <w:lsdException w:name="Dark List Accent 6" w:semiHidden="0" w:uiPriority="70" w:unhideWhenUsed="0"/>
-    <w:lsdException w:name="Colorful Shading Accent 6" w:semiHidden="0" w:uiPriority="71" w:unhideWhenUsed="0"/>
-    <w:lsdException w:name="Colorful List Accent 6" w:semiHidden="0" w:uiPriority="72" w:unhideWhenUsed="0"/>
-    <w:lsdException w:name="Colorful Grid Accent 6" w:semiHidden="0" w:uiPriority="73" w:unhideWhenUsed="0"/>
-    <w:lsdException w:name="Subtle Emphasis" w:semiHidden="0" w:uiPriority="19" w:unhideWhenUsed="0" w:qFormat="1"/>
-    <w:lsdException w:name="Intense Emphasis" w:semiHidden="0" w:uiPriority="21" w:unhideWhenUsed="0" w:qFormat="1"/>
-    <w:lsdException w:name="Subtle Reference" w:semiHidden="0" w:uiPriority="31" w:unhideWhenUsed="0" w:qFormat="1"/>
-    <w:lsdException w:name="Intense Reference" w:semiHidden="0" w:uiPriority="32" w:unhideWhenUsed="0" w:qFormat="1"/>
-    <w:lsdException w:name="Book Title" w:semiHidden="0" w:uiPriority="33" w:unhideWhenUsed="0" w:qFormat="1"/>
-    <w:lsdException w:name="Bibliography" w:uiPriority="37"/>
-    <w:lsdException w:name="TOC Heading" w:uiPriority="39" w:qFormat="1"/>
+  <w:latentStyles w:defLockedState="0" w:defUIPriority="99" w:defSemiHidden="0" w:defUnhideWhenUsed="0" w:defQFormat="0" w:count="371">
+    <w:lsdException w:name="Normal" w:uiPriority="0" w:qFormat="1"/>
+    <w:lsdException w:name="heading 1" w:uiPriority="9" w:qFormat="1"/>
+    <w:lsdException w:name="heading 2" w:semiHidden="1" w:uiPriority="9" w:unhideWhenUsed="1" w:qFormat="1"/>
+    <w:lsdException w:name="heading 3" w:semiHidden="1" w:uiPriority="9" w:unhideWhenUsed="1" w:qFormat="1"/>
+    <w:lsdException w:name="heading 4" w:semiHidden="1" w:uiPriority="9" w:unhideWhenUsed="1" w:qFormat="1"/>
+    <w:lsdException w:name="heading 5" w:semiHidden="1" w:uiPriority="9" w:unhideWhenUsed="1" w:qFormat="1"/>
+    <w:lsdException w:name="heading 6" w:semiHidden="1" w:uiPriority="9" w:unhideWhenUsed="1" w:qFormat="1"/>
+    <w:lsdException w:name="heading 7" w:semiHidden="1" w:uiPriority="9" w:unhideWhenUsed="1" w:qFormat="1"/>
+    <w:lsdException w:name="heading 8" w:semiHidden="1" w:uiPriority="9" w:unhideWhenUsed="1" w:qFormat="1"/>
+    <w:lsdException w:name="heading 9" w:semiHidden="1" w:uiPriority="9" w:unhideWhenUsed="1" w:qFormat="1"/>
+    <w:lsdException w:name="index 1" w:semiHidden="1" w:unhideWhenUsed="1"/>
+    <w:lsdException w:name="index 2" w:semiHidden="1" w:unhideWhenUsed="1"/>
+    <w:lsdException w:name="index 3" w:semiHidden="1" w:unhideWhenUsed="1"/>
+    <w:lsdException w:name="index 4" w:semiHidden="1" w:unhideWhenUsed="1"/>
+    <w:lsdException w:name="index 5" w:semiHidden="1" w:unhideWhenUsed="1"/>
+    <w:lsdException w:name="index 6" w:semiHidden="1" w:unhideWhenUsed="1"/>
+    <w:lsdException w:name="index 7" w:semiHidden="1" w:unhideWhenUsed="1"/>
+    <w:lsdException w:name="index 8" w:semiHidden="1" w:unhideWhenUsed="1"/>
+    <w:lsdException w:name="index 9" w:semiHidden="1" w:unhideWhenUsed="1"/>
+    <w:lsdException w:name="toc 1" w:semiHidden="1" w:uiPriority="39" w:unhideWhenUsed="1"/>
+    <w:lsdException w:name="toc 2" w:semiHidden="1" w:uiPriority="39" w:unhideWhenUsed="1"/>
+    <w:lsdException w:name="toc 3" w:semiHidden="1" w:uiPriority="39" w:unhideWhenUsed="1"/>
+    <w:lsdException w:name="toc 4" w:semiHidden="1" w:uiPriority="39" w:unhideWhenUsed="1"/>
+    <w:lsdException w:name="toc 5" w:semiHidden="1" w:uiPriority="39" w:unhideWhenUsed="1"/>
+    <w:lsdException w:name="toc 6" w:semiHidden="1" w:uiPriority="39" w:unhideWhenUsed="1"/>
+    <w:lsdException w:name="toc 7" w:semiHidden="1" w:uiPriority="39" w:unhideWhenUsed="1"/>
+    <w:lsdException w:name="toc 8" w:semiHidden="1" w:uiPriority="39" w:unhideWhenUsed="1"/>
+    <w:lsdException w:name="toc 9" w:semiHidden="1" w:uiPriority="39" w:unhideWhenUsed="1"/>
+    <w:lsdException w:name="Normal Indent" w:semiHidden="1" w:unhideWhenUsed="1"/>
+    <w:lsdException w:name="footnote text" w:semiHidden="1" w:unhideWhenUsed="1"/>
+    <w:lsdException w:name="annotation text" w:semiHidden="1" w:unhideWhenUsed="1"/>
+    <w:lsdException w:name="header" w:semiHidden="1" w:unhideWhenUsed="1"/>
+    <w:lsdException w:name="footer" w:semiHidden="1" w:unhideWhenUsed="1"/>
+    <w:lsdException w:name="index heading" w:semiHidden="1" w:unhideWhenUsed="1"/>
+    <w:lsdException w:name="caption" w:semiHidden="1" w:uiPriority="35" w:unhideWhenUsed="1" w:qFormat="1"/>
+    <w:lsdException w:name="table of figures" w:semiHidden="1" w:unhideWhenUsed="1"/>
+    <w:lsdException w:name="envelope address" w:semiHidden="1" w:unhideWhenUsed="1"/>
+    <w:lsdException w:name="envelope return" w:semiHidden="1" w:unhideWhenUsed="1"/>
+    <w:lsdException w:name="footnote reference" w:semiHidden="1" w:unhideWhenUsed="1"/>
+    <w:lsdException w:name="annotation reference" w:semiHidden="1" w:unhideWhenUsed="1"/>
+    <w:lsdException w:name="line number" w:semiHidden="1" w:unhideWhenUsed="1"/>
+    <w:lsdException w:name="page number" w:semiHidden="1" w:unhideWhenUsed="1"/>
+    <w:lsdException w:name="endnote reference" w:semiHidden="1" w:unhideWhenUsed="1"/>
+    <w:lsdException w:name="endnote text" w:semiHidden="1" w:unhideWhenUsed="1"/>
+    <w:lsdException w:name="table of authorities" w:semiHidden="1" w:unhideWhenUsed="1"/>
+    <w:lsdException w:name="macro" w:semiHidden="1" w:unhideWhenUsed="1"/>
+    <w:lsdException w:name="toa heading" w:semiHidden="1" w:unhideWhenUsed="1"/>
+    <w:lsdException w:name="List" w:semiHidden="1" w:unhideWhenUsed="1"/>
+    <w:lsdException w:name="List Bullet" w:semiHidden="1" w:unhideWhenUsed="1"/>
+    <w:lsdException w:name="List Number" w:semiHidden="1" w:unhideWhenUsed="1"/>
+    <w:lsdException w:name="List 2" w:semiHidden="1" w:unhideWhenUsed="1"/>
+    <w:lsdException w:name="List 3" w:semiHidden="1" w:unhideWhenUsed="1"/>
+    <w:lsdException w:name="List 4" w:semiHidden="1" w:unhideWhenUsed="1"/>
+    <w:lsdException w:name="List 5" w:semiHidden="1" w:unhideWhenUsed="1"/>
+    <w:lsdException w:name="List Bullet 2" w:semiHidden="1" w:unhideWhenUsed="1"/>
+    <w:lsdException w:name="List Bullet 3" w:semiHidden="1" w:unhideWhenUsed="1"/>
+    <w:lsdException w:name="List Bullet 4" w:semiHidden="1" w:unhideWhenUsed="1"/>
+    <w:lsdException w:name="List Bullet 5" w:semiHidden="1" w:unhideWhenUsed="1"/>
+    <w:lsdException w:name="List Number 2" w:semiHidden="1" w:unhideWhenUsed="1"/>
+    <w:lsdException w:name="List Number 3" w:semiHidden="1" w:unhideWhenUsed="1"/>
+    <w:lsdException w:name="List Number 4" w:semiHidden="1" w:unhideWhenUsed="1"/>
+    <w:lsdException w:name="List Number 5" w:semiHidden="1" w:unhideWhenUsed="1"/>
+    <w:lsdException w:name="Title" w:uiPriority="10" w:qFormat="1"/>
+    <w:lsdException w:name="Closing" w:semiHidden="1" w:unhideWhenUsed="1"/>
+    <w:lsdException w:name="Signature" w:semiHidden="1" w:unhideWhenUsed="1"/>
+    <w:lsdException w:name="Default Paragraph Font" w:semiHidden="1" w:uiPriority="1" w:unhideWhenUsed="1"/>
+    <w:lsdException w:name="Body Text" w:semiHidden="1" w:unhideWhenUsed="1"/>
+    <w:lsdException w:name="Body Text Indent" w:semiHidden="1" w:unhideWhenUsed="1"/>
+    <w:lsdException w:name="List Continue" w:semiHidden="1" w:unhideWhenUsed="1"/>
+    <w:lsdException w:name="List Continue 2" w:semiHidden="1" w:unhideWhenUsed="1"/>
+    <w:lsdException w:name="List Continue 3" w:semiHidden="1" w:unhideWhenUsed="1"/>
+    <w:lsdException w:name="List Continue 4" w:semiHidden="1" w:unhideWhenUsed="1"/>
+    <w:lsdException w:name="List Continue 5" w:semiHidden="1" w:unhideWhenUsed="1"/>
+    <w:lsdException w:name="Message Header" w:semiHidden="1" w:unhideWhenUsed="1"/>
+    <w:lsdException w:name="Subtitle" w:uiPriority="11" w:qFormat="1"/>
+    <w:lsdException w:name="Salutation" w:semiHidden="1" w:unhideWhenUsed="1"/>
+    <w:lsdException w:name="Date" w:semiHidden="1" w:unhideWhenUsed="1"/>
+    <w:lsdException w:name="Body Text First Indent" w:semiHidden="1" w:unhideWhenUsed="1"/>
+    <w:lsdException w:name="Body Text First Indent 2" w:semiHidden="1" w:unhideWhenUsed="1"/>
+    <w:lsdException w:name="Note Heading" w:semiHidden="1" w:unhideWhenUsed="1"/>
+    <w:lsdException w:name="Body Text 2" w:semiHidden="1" w:unhideWhenUsed="1"/>
+    <w:lsdException w:name="Body Text 3" w:semiHidden="1" w:unhideWhenUsed="1"/>
+    <w:lsdException w:name="Body Text Indent 2" w:semiHidden="1" w:unhideWhenUsed="1"/>
+    <w:lsdException w:name="Body Text Indent 3" w:semiHidden="1" w:unhideWhenUsed="1"/>
+    <w:lsdException w:name="Block Text" w:semiHidden="1" w:unhideWhenUsed="1"/>
+    <w:lsdException w:name="Hyperlink" w:semiHidden="1" w:unhideWhenUsed="1"/>
+    <w:lsdException w:name="FollowedHyperlink" w:semiHidden="1" w:unhideWhenUsed="1"/>
+    <w:lsdException w:name="Strong" w:uiPriority="22" w:qFormat="1"/>
+    <w:lsdException w:name="Emphasis" w:uiPriority="20" w:qFormat="1"/>
+    <w:lsdException w:name="Document Map" w:semiHidden="1" w:unhideWhenUsed="1"/>
+    <w:lsdException w:name="Plain Text" w:semiHidden="1" w:unhideWhenUsed="1"/>
+    <w:lsdException w:name="E-mail Signature" w:semiHidden="1" w:unhideWhenUsed="1"/>
+    <w:lsdException w:name="HTML Top of Form" w:semiHidden="1" w:unhideWhenUsed="1"/>
+    <w:lsdException w:name="HTML Bottom of Form" w:semiHidden="1" w:unhideWhenUsed="1"/>
+    <w:lsdException w:name="Normal (Web)" w:semiHidden="1" w:unhideWhenUsed="1"/>
+    <w:lsdException w:name="HTML Acronym" w:semiHidden="1" w:unhideWhenUsed="1"/>
+    <w:lsdException w:name="HTML Address" w:semiHidden="1" w:unhideWhenUsed="1"/>
+    <w:lsdException w:name="HTML Cite" w:semiHidden="1" w:unhideWhenUsed="1"/>
+    <w:lsdException w:name="HTML Code" w:semiHidden="1" w:unhideWhenUsed="1"/>
+    <w:lsdException w:name="HTML Definition" w:semiHidden="1" w:unhideWhenUsed="1"/>
+    <w:lsdException w:name="HTML Keyboard" w:semiHidden="1" w:unhideWhenUsed="1"/>
+    <w:lsdException w:name="HTML Preformatted" w:semiHidden="1" w:unhideWhenUsed="1"/>
+    <w:lsdException w:name="HTML Sample" w:semiHidden="1" w:unhideWhenUsed="1"/>
+    <w:lsdException w:name="HTML Typewriter" w:semiHidden="1" w:unhideWhenUsed="1"/>
+    <w:lsdException w:name="HTML Variable" w:semiHidden="1" w:unhideWhenUsed="1"/>
+    <w:lsdException w:name="Normal Table" w:semiHidden="1" w:unhideWhenUsed="1"/>
+    <w:lsdException w:name="annotation subject" w:semiHidden="1" w:unhideWhenUsed="1"/>
+    <w:lsdException w:name="No List" w:semiHidden="1" w:unhideWhenUsed="1"/>
+    <w:lsdException w:name="Outline List 1" w:semiHidden="1" w:unhideWhenUsed="1"/>
+    <w:lsdException w:name="Outline List 2" w:semiHidden="1" w:unhideWhenUsed="1"/>
+    <w:lsdException w:name="Outline List 3" w:semiHidden="1" w:unhideWhenUsed="1"/>
+    <w:lsdException w:name="Table Simple 1" w:semiHidden="1" w:unhideWhenUsed="1"/>
+    <w:lsdException w:name="Table Simple 2" w:semiHidden="1" w:unhideWhenUsed="1"/>
+    <w:lsdException w:name="Table Simple 3" w:semiHidden="1" w:unhideWhenUsed="1"/>
+    <w:lsdException w:name="Table Classic 1" w:semiHidden="1" w:unhideWhenUsed="1"/>
+    <w:lsdException w:name="Table Classic 2" w:semiHidden="1" w:unhideWhenUsed="1"/>
+    <w:lsdException w:name="Table Classic 3" w:semiHidden="1" w:unhideWhenUsed="1"/>
+    <w:lsdException w:name="Table Classic 4" w:semiHidden="1" w:unhideWhenUsed="1"/>
+    <w:lsdException w:name="Table Colorful 1" w:semiHidden="1" w:unhideWhenUsed="1"/>
+    <w:lsdException w:name="Table Colorful 2" w:semiHidden="1" w:unhideWhenUsed="1"/>
+    <w:lsdException w:name="Table Colorful 3" w:semiHidden="1" w:unhideWhenUsed="1"/>
+    <w:lsdException w:name="Table Columns 1" w:semiHidden="1" w:unhideWhenUsed="1"/>
+    <w:lsdException w:name="Table Columns 2" w:semiHidden="1" w:unhideWhenUsed="1"/>
+    <w:lsdException w:name="Table Columns 3" w:semiHidden="1" w:unhideWhenUsed="1"/>
+    <w:lsdException w:name="Table Columns 4" w:semiHidden="1" w:unhideWhenUsed="1"/>
+    <w:lsdException w:name="Table Columns 5" w:semiHidden="1" w:unhideWhenUsed="1"/>
+    <w:lsdException w:name="Table Grid 1" w:semiHidden="1" w:unhideWhenUsed="1"/>
+    <w:lsdException w:name="Table Grid 2" w:semiHidden="1" w:unhideWhenUsed="1"/>
+    <w:lsdException w:name="Table Grid 3" w:semiHidden="1" w:unhideWhenUsed="1"/>
+    <w:lsdException w:name="Table Grid 4" w:semiHidden="1" w:unhideWhenUsed="1"/>
+    <w:lsdException w:name="Table Grid 5" w:semiHidden="1" w:unhideWhenUsed="1"/>
+    <w:lsdException w:name="Table Grid 6" w:semiHidden="1" w:unhideWhenUsed="1"/>
+    <w:lsdException w:name="Table Grid 7" w:semiHidden="1" w:unhideWhenUsed="1"/>
+    <w:lsdException w:name="Table Grid 8" w:semiHidden="1" w:unhideWhenUsed="1"/>
+    <w:lsdException w:name="Table List 1" w:semiHidden="1" w:unhideWhenUsed="1"/>
+    <w:lsdException w:name="Table List 2" w:semiHidden="1" w:unhideWhenUsed="1"/>
+    <w:lsdException w:name="Table List 3" w:semiHidden="1" w:unhideWhenUsed="1"/>
+    <w:lsdException w:name="Table List 4" w:semiHidden="1" w:unhideWhenUsed="1"/>
+    <w:lsdException w:name="Table List 5" w:semiHidden="1" w:unhideWhenUsed="1"/>
+    <w:lsdException w:name="Table List 6" w:semiHidden="1" w:unhideWhenUsed="1"/>
+    <w:lsdException w:name="Table List 7" w:semiHidden="1" w:unhideWhenUsed="1"/>
+    <w:lsdException w:name="Table List 8" w:semiHidden="1" w:unhideWhenUsed="1"/>
+    <w:lsdException w:name="Table 3D effects 1" w:semiHidden="1" w:unhideWhenUsed="1"/>
+    <w:lsdException w:name="Table 3D effects 2" w:semiHidden="1" w:unhideWhenUsed="1"/>
+    <w:lsdException w:name="Table 3D effects 3" w:semiHidden="1" w:unhideWhenUsed="1"/>
+    <w:lsdException w:name="Table Contemporary" w:semiHidden="1" w:unhideWhenUsed="1"/>
+    <w:lsdException w:name="Table Elegant" w:semiHidden="1" w:unhideWhenUsed="1"/>
+    <w:lsdException w:name="Table Professional" w:semiHidden="1" w:unhideWhenUsed="1"/>
+    <w:lsdException w:name="Table Subtle 1" w:semiHidden="1" w:unhideWhenUsed="1"/>
+    <w:lsdException w:name="Table Subtle 2" w:semiHidden="1" w:unhideWhenUsed="1"/>
+    <w:lsdException w:name="Table Web 1" w:semiHidden="1" w:unhideWhenUsed="1"/>
+    <w:lsdException w:name="Table Web 2" w:semiHidden="1" w:unhideWhenUsed="1"/>
+    <w:lsdException w:name="Table Web 3" w:semiHidden="1" w:unhideWhenUsed="1"/>
+    <w:lsdException w:name="Balloon Text" w:semiHidden="1" w:unhideWhenUsed="1"/>
+    <w:lsdException w:name="Table Grid" w:uiPriority="59"/>
+    <w:lsdException w:name="Table Theme" w:semiHidden="1" w:unhideWhenUsed="1"/>
+    <w:lsdException w:name="Placeholder Text" w:semiHidden="1"/>
+    <w:lsdException w:name="No Spacing" w:uiPriority="1" w:qFormat="1"/>
+    <w:lsdException w:name="Light Shading" w:uiPriority="60"/>
+    <w:lsdException w:name="Light List" w:uiPriority="61"/>
+    <w:lsdException w:name="Light Grid" w:uiPriority="62"/>
+    <w:lsdException w:name="Medium Shading 1" w:uiPriority="63"/>
+    <w:lsdException w:name="Medium Shading 2" w:uiPriority="64"/>
+    <w:lsdException w:name="Medium List 1" w:uiPriority="65"/>
+    <w:lsdException w:name="Medium List 2" w:uiPriority="66"/>
+    <w:lsdException w:name="Medium Grid 1" w:uiPriority="67"/>
+    <w:lsdException w:name="Medium Grid 2" w:uiPriority="68"/>
+    <w:lsdException w:name="Medium Grid 3" w:uiPriority="69"/>
+    <w:lsdException w:name="Dark List" w:uiPriority="70"/>
+    <w:lsdException w:name="Colorful Shading" w:uiPriority="71"/>
+    <w:lsdException w:name="Colorful List" w:uiPriority="72"/>
+    <w:lsdException w:name="Colorful Grid" w:uiPriority="73"/>
+    <w:lsdException w:name="Light Shading Accent 1" w:uiPriority="60"/>
+    <w:lsdException w:name="Light List Accent 1" w:uiPriority="61"/>
+    <w:lsdException w:name="Light Grid Accent 1" w:uiPriority="62"/>
+    <w:lsdException w:name="Medium Shading 1 Accent 1" w:uiPriority="63"/>
+    <w:lsdException w:name="Medium Shading 2 Accent 1" w:uiPriority="64"/>
+    <w:lsdException w:name="Medium List 1 Accent 1" w:uiPriority="65"/>
+    <w:lsdException w:name="Revision" w:semiHidden="1"/>
+    <w:lsdException w:name="List Paragraph" w:uiPriority="34" w:qFormat="1"/>
+    <w:lsdException w:name="Quote" w:uiPriority="29" w:qFormat="1"/>
+    <w:lsdException w:name="Intense Quote" w:uiPriority="30" w:qFormat="1"/>
+    <w:lsdException w:name="Medium List 2 Accent 1" w:uiPriority="66"/>
+    <w:lsdException w:name="Medium Grid 1 Accent 1" w:uiPriority="67"/>
+    <w:lsdException w:name="Medium Grid 2 Accent 1" w:uiPriority="68"/>
+    <w:lsdException w:name="Medium Grid 3 Accent 1" w:uiPriority="69"/>
+    <w:lsdException w:name="Dark List Accent 1" w:uiPriority="70"/>
+    <w:lsdException w:name="Colorful Shading Accent 1" w:uiPriority="71"/>
+    <w:lsdException w:name="Colorful List Accent 1" w:uiPriority="72"/>
+    <w:lsdException w:name="Colorful Grid Accent 1" w:uiPriority="73"/>
+    <w:lsdException w:name="Light Shading Accent 2" w:uiPriority="60"/>
+    <w:lsdException w:name="Light List Accent 2" w:uiPriority="61"/>
+    <w:lsdException w:name="Light Grid Accent 2" w:uiPriority="62"/>
+    <w:lsdException w:name="Medium Shading 1 Accent 2" w:uiPriority="63"/>
+    <w:lsdException w:name="Medium Shading 2 Accent 2" w:uiPriority="64"/>
+    <w:lsdException w:name="Medium List 1 Accent 2" w:uiPriority="65"/>
+    <w:lsdException w:name="Medium List 2 Accent 2" w:uiPriority="66"/>
+    <w:lsdException w:name="Medium Grid 1 Accent 2" w:uiPriority="67"/>
+    <w:lsdException w:name="Medium Grid 2 Accent 2" w:uiPriority="68"/>
+    <w:lsdException w:name="Medium Grid 3 Accent 2" w:uiPriority="69"/>
+    <w:lsdException w:name="Dark List Accent 2" w:uiPriority="70"/>
+    <w:lsdException w:name="Colorful Shading Accent 2" w:uiPriority="71"/>
+    <w:lsdException w:name="Colorful List Accent 2" w:uiPriority="72"/>
+    <w:lsdException w:name="Colorful Grid Accent 2" w:uiPriority="73"/>
+    <w:lsdException w:name="Light Shading Accent 3" w:uiPriority="60"/>
+    <w:lsdException w:name="Light List Accent 3" w:uiPriority="61"/>
+    <w:lsdException w:name="Light Grid Accent 3" w:uiPriority="62"/>
+    <w:lsdException w:name="Medium Shading 1 Accent 3" w:uiPriority="63"/>
+    <w:lsdException w:name="Medium Shading 2 Accent 3" w:uiPriority="64"/>
+    <w:lsdException w:name="Medium List 1 Accent 3" w:uiPriority="65"/>
+    <w:lsdException w:name="Medium List 2 Accent 3" w:uiPriority="66"/>
+    <w:lsdException w:name="Medium Grid 1 Accent 3" w:uiPriority="67"/>
+    <w:lsdException w:name="Medium Grid 2 Accent 3" w:uiPriority="68"/>
+    <w:lsdException w:name="Medium Grid 3 Accent 3" w:uiPriority="69"/>
+    <w:lsdException w:name="Dark List Accent 3" w:uiPriority="70"/>
+    <w:lsdException w:name="Colorful Shading Accent 3" w:uiPriority="71"/>
+    <w:lsdException w:name="Colorful List Accent 3" w:uiPriority="72"/>
+    <w:lsdException w:name="Colorful Grid Accent 3" w:uiPriority="73"/>
+    <w:lsdException w:name="Light Shading Accent 4" w:uiPriority="60"/>
+    <w:lsdException w:name="Light List Accent 4" w:uiPriority="61"/>
+    <w:lsdException w:name="Light Grid Accent 4" w:uiPriority="62"/>
+    <w:lsdException w:name="Medium Shading 1 Accent 4" w:uiPriority="63"/>
+    <w:lsdException w:name="Medium Shading 2 Accent 4" w:uiPriority="64"/>
+    <w:lsdException w:name="Medium List 1 Accent 4" w:uiPriority="65"/>
+    <w:lsdException w:name="Medium List 2 Accent 4" w:uiPriority="66"/>
+    <w:lsdException w:name="Medium Grid 1 Accent 4" w:uiPriority="67"/>
+    <w:lsdException w:name="Medium Grid 2 Accent 4" w:uiPriority="68"/>
+    <w:lsdException w:name="Medium Grid 3 Accent 4" w:uiPriority="69"/>
+    <w:lsdException w:name="Dark List Accent 4" w:uiPriority="70"/>
+    <w:lsdException w:name="Colorful Shading Accent 4" w:uiPriority="71"/>
+    <w:lsdException w:name="Colorful List Accent 4" w:uiPriority="72"/>
+    <w:lsdException w:name="Colorful Grid Accent 4" w:uiPriority="73"/>
+    <w:lsdException w:name="Light Shading Accent 5" w:uiPriority="60"/>
+    <w:lsdException w:name="Light List Accent 5" w:uiPriority="61"/>
+    <w:lsdException w:name="Light Grid Accent 5" w:uiPriority="62"/>
+    <w:lsdException w:name="Medium Shading 1 Accent 5" w:uiPriority="63"/>
+    <w:lsdException w:name="Medium Shading 2 Accent 5" w:uiPriority="64"/>
+    <w:lsdException w:name="Medium List 1 Accent 5" w:uiPriority="65"/>
+    <w:lsdException w:name="Medium List 2 Accent 5" w:uiPriority="66"/>
+    <w:lsdException w:name="Medium Grid 1 Accent 5" w:uiPriority="67"/>
+    <w:lsdException w:name="Medium Grid 2 Accent 5" w:uiPriority="68"/>
+    <w:lsdException w:name="Medium Grid 3 Accent 5" w:uiPriority="69"/>
+    <w:lsdException w:name="Dark List Accent 5" w:uiPriority="70"/>
+    <w:lsdException w:name="Colorful Shading Accent 5" w:uiPriority="71"/>
+    <w:lsdException w:name="Colorful List Accent 5" w:uiPriority="72"/>
+    <w:lsdException w:name="Colorful Grid Accent 5" w:uiPriority="73"/>
+    <w:lsdException w:name="Light Shading Accent 6" w:uiPriority="60"/>
+    <w:lsdException w:name="Light List Accent 6" w:uiPriority="61"/>
+    <w:lsdException w:name="Light Grid Accent 6" w:uiPriority="62"/>
+    <w:lsdException w:name="Medium Shading 1 Accent 6" w:uiPriority="63"/>
+    <w:lsdException w:name="Medium Shading 2 Accent 6" w:uiPriority="64"/>
+    <w:lsdException w:name="Medium List 1 Accent 6" w:uiPriority="65"/>
+    <w:lsdException w:name="Medium List 2 Accent 6" w:uiPriority="66"/>
+    <w:lsdException w:name="Medium Grid 1 Accent 6" w:uiPriority="67"/>
+    <w:lsdException w:name="Medium Grid 2 Accent 6" w:uiPriority="68"/>
+    <w:lsdException w:name="Medium Grid 3 Accent 6" w:uiPriority="69"/>
+    <w:lsdException w:name="Dark List Accent 6" w:uiPriority="70"/>
+    <w:lsdException w:name="Colorful Shading Accent 6" w:uiPriority="71"/>
+    <w:lsdException w:name="Colorful List Accent 6" w:uiPriority="72"/>
+    <w:lsdException w:name="Colorful Grid Accent 6" w:uiPriority="73"/>
+    <w:lsdException w:name="Subtle Emphasis" w:uiPriority="19" w:qFormat="1"/>
+    <w:lsdException w:name="Intense Emphasis" w:uiPriority="21" w:qFormat="1"/>
+    <w:lsdException w:name="Subtle Reference" w:uiPriority="31" w:qFormat="1"/>
+    <w:lsdException w:name="Intense Reference" w:uiPriority="32" w:qFormat="1"/>
+    <w:lsdException w:name="Book Title" w:uiPriority="33" w:qFormat="1"/>
+    <w:lsdException w:name="Bibliography" w:semiHidden="1" w:uiPriority="37" w:unhideWhenUsed="1"/>
+    <w:lsdException w:name="TOC Heading" w:semiHidden="1" w:uiPriority="39" w:unhideWhenUsed="1" w:qFormat="1"/>
+    <w:lsdException w:name="Plain Table 1" w:uiPriority="41"/>
+    <w:lsdException w:name="Plain Table 2" w:uiPriority="42"/>
+    <w:lsdException w:name="Plain Table 3" w:uiPriority="43"/>
+    <w:lsdException w:name="Plain Table 4" w:uiPriority="44"/>
+    <w:lsdException w:name="Plain Table 5" w:uiPriority="45"/>
+    <w:lsdException w:name="Grid Table Light" w:uiPriority="40"/>
+    <w:lsdException w:name="Grid Table 1 Light" w:uiPriority="46"/>
+    <w:lsdException w:name="Grid Table 2" w:uiPriority="47"/>
+    <w:lsdException w:name="Grid Table 3" w:uiPriority="48"/>
+    <w:lsdException w:name="Grid Table 4" w:uiPriority="49"/>
+    <w:lsdException w:name="Grid Table 5 Dark" w:uiPriority="50"/>
+    <w:lsdException w:name="Grid Table 6 Colorful" w:uiPriority="51"/>
+    <w:lsdException w:name="Grid Table 7 Colorful" w:uiPriority="52"/>
+    <w:lsdException w:name="Grid Table 1 Light Accent 1" w:uiPriority="46"/>
+    <w:lsdException w:name="Grid Table 2 Accent 1" w:uiPriority="47"/>
+    <w:lsdException w:name="Grid Table 3 Accent 1" w:uiPriority="48"/>
+    <w:lsdException w:name="Grid Table 4 Accent 1" w:uiPriority="49"/>
+    <w:lsdException w:name="Grid Table 5 Dark Accent 1" w:uiPriority="50"/>
+    <w:lsdException w:name="Grid Table 6 Colorful Accent 1" w:uiPriority="51"/>
+    <w:lsdException w:name="Grid Table 7 Colorful Accent 1" w:uiPriority="52"/>
+    <w:lsdException w:name="Grid Table 1 Light Accent 2" w:uiPriority="46"/>
+    <w:lsdException w:name="Grid Table 2 Accent 2" w:uiPriority="47"/>
+    <w:lsdException w:name="Grid Table 3 Accent 2" w:uiPriority="48"/>
+    <w:lsdException w:name="Grid Table 4 Accent 2" w:uiPriority="49"/>
+    <w:lsdException w:name="Grid Table 5 Dark Accent 2" w:uiPriority="50"/>
+    <w:lsdException w:name="Grid Table 6 Colorful Accent 2" w:uiPriority="51"/>
+    <w:lsdException w:name="Grid Table 7 Colorful Accent 2" w:uiPriority="52"/>
+    <w:lsdException w:name="Grid Table 1 Light Accent 3" w:uiPriority="46"/>
+    <w:lsdException w:name="Grid Table 2 Accent 3" w:uiPriority="47"/>
+    <w:lsdException w:name="Grid Table 3 Accent 3" w:uiPriority="48"/>
+    <w:lsdException w:name="Grid Table 4 Accent 3" w:uiPriority="49"/>
+    <w:lsdException w:name="Grid Table 5 Dark Accent 3" w:uiPriority="50"/>
+    <w:lsdException w:name="Grid Table 6 Colorful Accent 3" w:uiPriority="51"/>
+    <w:lsdException w:name="Grid Table 7 Colorful Accent 3" w:uiPriority="52"/>
+    <w:lsdException w:name="Grid Table 1 Light Accent 4" w:uiPriority="46"/>
+    <w:lsdException w:name="Grid Table 2 Accent 4" w:uiPriority="47"/>
+    <w:lsdException w:name="Grid Table 3 Accent 4" w:uiPriority="48"/>
+    <w:lsdException w:name="Grid Table 4 Accent 4" w:uiPriority="49"/>
+    <w:lsdException w:name="Grid Table 5 Dark Accent 4" w:uiPriority="50"/>
+    <w:lsdException w:name="Grid Table 6 Colorful Accent 4" w:uiPriority="51"/>
+    <w:lsdException w:name="Grid Table 7 Colorful Accent 4" w:uiPriority="52"/>
+    <w:lsdException w:name="Grid Table 1 Light Accent 5" w:uiPriority="46"/>
+    <w:lsdException w:name="Grid Table 2 Accent 5" w:uiPriority="47"/>
+    <w:lsdException w:name="Grid Table 3 Accent 5" w:uiPriority="48"/>
+    <w:lsdException w:name="Grid Table 4 Accent 5" w:uiPriority="49"/>
+    <w:lsdException w:name="Grid Table 5 Dark Accent 5" w:uiPriority="50"/>
+    <w:lsdException w:name="Grid Table 6 Colorful Accent 5" w:uiPriority="51"/>
+    <w:lsdException w:name="Grid Table 7 Colorful Accent 5" w:uiPriority="52"/>
+    <w:lsdException w:name="Grid Table 1 Light Accent 6" w:uiPriority="46"/>
+    <w:lsdException w:name="Grid Table 2 Accent 6" w:uiPriority="47"/>
+    <w:lsdException w:name="Grid Table 3 Accent 6" w:uiPriority="48"/>
+    <w:lsdException w:name="Grid Table 4 Accent 6" w:uiPriority="49"/>
+    <w:lsdException w:name="Grid Table 5 Dark Accent 6" w:uiPriority="50"/>
+    <w:lsdException w:name="Grid Table 6 Colorful Accent 6" w:uiPriority="51"/>
+    <w:lsdException w:name="Grid Table 7 Colorful Accent 6" w:uiPriority="52"/>
+    <w:lsdException w:name="List Table 1 Light" w:uiPriority="46"/>
+    <w:lsdException w:name="List Table 2" w:uiPriority="47"/>
+    <w:lsdException w:name="List Table 3" w:uiPriority="48"/>
+    <w:lsdException w:name="List Table 4" w:uiPriority="49"/>
+    <w:lsdException w:name="List Table 5 Dark" w:uiPriority="50"/>
+    <w:lsdException w:name="List Table 6 Colorful" w:uiPriority="51"/>
+    <w:lsdException w:name="List Table 7 Colorful" w:uiPriority="52"/>
+    <w:lsdException w:name="List Table 1 Light Accent 1" w:uiPriority="46"/>
+    <w:lsdException w:name="List Table 2 Accent 1" w:uiPriority="47"/>
+    <w:lsdException w:name="List Table 3 Accent 1" w:uiPriority="48"/>
+    <w:lsdException w:name="List Table 4 Accent 1" w:uiPriority="49"/>
+    <w:lsdException w:name="List Table 5 Dark Accent 1" w:uiPriority="50"/>
+    <w:lsdException w:name="List Table 6 Colorful Accent 1" w:uiPriority="51"/>
+    <w:lsdException w:name="List Table 7 Colorful Accent 1" w:uiPriority="52"/>
+    <w:lsdException w:name="List Table 1 Light Accent 2" w:uiPriority="46"/>
+    <w:lsdException w:name="List Table 2 Accent 2" w:uiPriority="47"/>
+    <w:lsdException w:name="List Table 3 Accent 2" w:uiPriority="48"/>
+    <w:lsdException w:name="List Table 4 Accent 2" w:uiPriority="49"/>
+    <w:lsdException w:name="List Table 5 Dark Accent 2" w:uiPriority="50"/>
+    <w:lsdException w:name="List Table 6 Colorful Accent 2" w:uiPriority="51"/>
+    <w:lsdException w:name="List Table 7 Colorful Accent 2" w:uiPriority="52"/>
+    <w:lsdException w:name="List Table 1 Light Accent 3" w:uiPriority="46"/>
+    <w:lsdException w:name="List Table 2 Accent 3" w:uiPriority="47"/>
+    <w:lsdException w:name="List Table 3 Accent 3" w:uiPriority="48"/>
+    <w:lsdException w:name="List Table 4 Accent 3" w:uiPriority="49"/>
+    <w:lsdException w:name="List Table 5 Dark Accent 3" w:uiPriority="50"/>
+    <w:lsdException w:name="List Table 6 Colorful Accent 3" w:uiPriority="51"/>
+    <w:lsdException w:name="List Table 7 Colorful Accent 3" w:uiPriority="52"/>
+    <w:lsdException w:name="List Table 1 Light Accent 4" w:uiPriority="46"/>
+    <w:lsdException w:name="List Table 2 Accent 4" w:uiPriority="47"/>
+    <w:lsdException w:name="List Table 3 Accent 4" w:uiPriority="48"/>
+    <w:lsdException w:name="List Table 4 Accent 4" w:uiPriority="49"/>
+    <w:lsdException w:name="List Table 5 Dark Accent 4" w:uiPriority="50"/>
+    <w:lsdException w:name="List Table 6 Colorful Accent 4" w:uiPriority="51"/>
+    <w:lsdException w:name="List Table 7 Colorful Accent 4" w:uiPriority="52"/>
+    <w:lsdException w:name="List Table 1 Light Accent 5" w:uiPriority="46"/>
+    <w:lsdException w:name="List Table 2 Accent 5" w:uiPriority="47"/>
+    <w:lsdException w:name="List Table 3 Accent 5" w:uiPriority="48"/>
+    <w:lsdException w:name="List Table 4 Accent 5" w:uiPriority="49"/>
+    <w:lsdException w:name="List Table 5 Dark Accent 5" w:uiPriority="50"/>
+    <w:lsdException w:name="List Table 6 Colorful Accent 5" w:uiPriority="51"/>
+    <w:lsdException w:name="List Table 7 Colorful Accent 5" w:uiPriority="52"/>
+    <w:lsdException w:name="List Table 1 Light Accent 6" w:uiPriority="46"/>
+    <w:lsdException w:name="List Table 2 Accent 6" w:uiPriority="47"/>
+    <w:lsdException w:name="List Table 3 Accent 6" w:uiPriority="48"/>
+    <w:lsdException w:name="List Table 4 Accent 6" w:uiPriority="49"/>
+    <w:lsdException w:name="List Table 5 Dark Accent 6" w:uiPriority="50"/>
+    <w:lsdException w:name="List Table 6 Colorful Accent 6" w:uiPriority="51"/>
+    <w:lsdException w:name="List Table 7 Colorful Accent 6" w:uiPriority="52"/>
   </w:latentStyles>
-  <w:style w:type="paragraph" w:default="1" w:styleId="Normal">
+  <w:style w:type="paragraph" w:default="1" w:styleId="a">
     <w:name w:val="Normal"/>
     <w:qFormat/>
     <w:rsid w:val="00CA79A8"/>
   </w:style>
-  <w:style w:type="character" w:default="1" w:styleId="DefaultParagraphFont">
+  <w:style w:type="character" w:default="1" w:styleId="a0">
     <w:name w:val="Default Paragraph Font"/>
     <w:uiPriority w:val="1"/>
     <w:semiHidden/>
     <w:unhideWhenUsed/>
   </w:style>
-  <w:style w:type="table" w:default="1" w:styleId="TableNormal">
+  <w:style w:type="table" w:default="1" w:styleId="a1">
     <w:name w:val="Normal Table"/>
     <w:uiPriority w:val="99"/>
     <w:semiHidden/>
     <w:unhideWhenUsed/>
-    <w:qFormat/>
     <w:tblPr>
       <w:tblInd w:w="0" w:type="dxa"/>
       <w:tblCellMar>
@@ -13648,7 +14042,7 @@
       </w:tblCellMar>
     </w:tblPr>
   </w:style>
-  <w:style w:type="numbering" w:default="1" w:styleId="NoList">
+  <w:style w:type="numbering" w:default="1" w:styleId="a2">
     <w:name w:val="No List"/>
     <w:uiPriority w:val="99"/>
     <w:semiHidden/>
@@ -13694,7 +14088,7 @@
 </file>
 
 <file path=word/glossary/webSettings.xml><?xml version="1.0" encoding="utf-8"?>
-<w:webSettings xmlns:r="http://schemas.openxmlformats.org/officeDocument/2006/relationships" xmlns:w="http://schemas.openxmlformats.org/wordprocessingml/2006/main">
+<w:webSettings xmlns:mc="http://schemas.openxmlformats.org/markup-compatibility/2006" xmlns:r="http://schemas.openxmlformats.org/officeDocument/2006/relationships" xmlns:w="http://schemas.openxmlformats.org/wordprocessingml/2006/main" xmlns:w14="http://schemas.microsoft.com/office/word/2010/wordml" xmlns:w15="http://schemas.microsoft.com/office/word/2012/wordml" mc:Ignorable="w14 w15">
   <w:optimizeForBrowser/>
 </w:webSettings>
 </file>
@@ -13987,7 +14381,7 @@
 </file>
 
 <file path=customXml/itemProps1.xml><?xml version="1.0" encoding="utf-8"?>
-<ds:datastoreItem xmlns:ds="http://schemas.openxmlformats.org/officeDocument/2006/customXml" ds:itemID="{C36DBB05-CA1E-4804-B003-71B1AE0A7757}">
+<ds:datastoreItem xmlns:ds="http://schemas.openxmlformats.org/officeDocument/2006/customXml" ds:itemID="{990B35D4-05C4-4A3E-8324-CD91A73200CA}">
   <ds:schemaRefs>
     <ds:schemaRef ds:uri="http://schemas.openxmlformats.org/officeDocument/2006/bibliography"/>
   </ds:schemaRefs>

</xml_diff>